<commit_message>
Cambios en las paginas web y manual de usuario
</commit_message>
<xml_diff>
--- a/Manual de usuario y despliegue/ManualUsuario.docx
+++ b/Manual de usuario y despliegue/ManualUsuario.docx
@@ -1,6 +1,6 @@
 
 <file path=word/document.xml><?xml version="1.0" encoding="utf-8"?>
-<w:document xmlns:wpc="http://schemas.microsoft.com/office/word/2010/wordprocessingCanvas" xmlns:cx="http://schemas.microsoft.com/office/drawing/2014/chartex" xmlns:cx1="http://schemas.microsoft.com/office/drawing/2015/9/8/chartex" xmlns:cx2="http://schemas.microsoft.com/office/drawing/2015/10/21/chartex" xmlns:cx3="http://schemas.microsoft.com/office/drawing/2016/5/9/chartex" xmlns:cx4="http://schemas.microsoft.com/office/drawing/2016/5/10/chartex" xmlns:cx5="http://schemas.microsoft.com/office/drawing/2016/5/11/chartex" xmlns:cx6="http://schemas.microsoft.com/office/drawing/2016/5/12/chartex" xmlns:cx7="http://schemas.microsoft.com/office/drawing/2016/5/13/chartex" xmlns:cx8="http://schemas.microsoft.com/office/drawing/2016/5/14/chartex" xmlns:mc="http://schemas.openxmlformats.org/markup-compatibility/2006" xmlns:aink="http://schemas.microsoft.com/office/drawing/2016/ink" xmlns:am3d="http://schemas.microsoft.com/office/drawing/2017/model3d" xmlns:o="urn:schemas-microsoft-com:office:office" xmlns:r="http://schemas.openxmlformats.org/officeDocument/2006/relationships" xmlns:m="http://schemas.openxmlformats.org/officeDocument/2006/math" xmlns:v="urn:schemas-microsoft-com:vml" xmlns:wp14="http://schemas.microsoft.com/office/word/2010/wordprocessingDrawing" xmlns:wp="http://schemas.openxmlformats.org/drawingml/2006/wordprocessingDrawing" xmlns:w10="urn:schemas-microsoft-com:office:word" xmlns:w="http://schemas.openxmlformats.org/wordprocessingml/2006/main" xmlns:w14="http://schemas.microsoft.com/office/word/2010/wordml" xmlns:w15="http://schemas.microsoft.com/office/word/2012/wordml" xmlns:w16cid="http://schemas.microsoft.com/office/word/2016/wordml/cid" xmlns:w16se="http://schemas.microsoft.com/office/word/2015/wordml/symex" xmlns:wpg="http://schemas.microsoft.com/office/word/2010/wordprocessingGroup" xmlns:wpi="http://schemas.microsoft.com/office/word/2010/wordprocessingInk" xmlns:wne="http://schemas.microsoft.com/office/word/2006/wordml" xmlns:wps="http://schemas.microsoft.com/office/word/2010/wordprocessingShape" mc:Ignorable="w14 w15 w16se w16cid wp14">
+<w:document xmlns:wpc="http://schemas.microsoft.com/office/word/2010/wordprocessingCanvas" xmlns:cx="http://schemas.microsoft.com/office/drawing/2014/chartex" xmlns:cx1="http://schemas.microsoft.com/office/drawing/2015/9/8/chartex" xmlns:cx2="http://schemas.microsoft.com/office/drawing/2015/10/21/chartex" xmlns:cx3="http://schemas.microsoft.com/office/drawing/2016/5/9/chartex" xmlns:cx4="http://schemas.microsoft.com/office/drawing/2016/5/10/chartex" xmlns:cx5="http://schemas.microsoft.com/office/drawing/2016/5/11/chartex" xmlns:cx6="http://schemas.microsoft.com/office/drawing/2016/5/12/chartex" xmlns:cx7="http://schemas.microsoft.com/office/drawing/2016/5/13/chartex" xmlns:cx8="http://schemas.microsoft.com/office/drawing/2016/5/14/chartex" xmlns:mc="http://schemas.openxmlformats.org/markup-compatibility/2006" xmlns:aink="http://schemas.microsoft.com/office/drawing/2016/ink" xmlns:am3d="http://schemas.microsoft.com/office/drawing/2017/model3d" xmlns:o="urn:schemas-microsoft-com:office:office" xmlns:r="http://schemas.openxmlformats.org/officeDocument/2006/relationships" xmlns:m="http://schemas.openxmlformats.org/officeDocument/2006/math" xmlns:v="urn:schemas-microsoft-com:vml" xmlns:wp14="http://schemas.microsoft.com/office/word/2010/wordprocessingDrawing" xmlns:wp="http://schemas.openxmlformats.org/drawingml/2006/wordprocessingDrawing" xmlns:w10="urn:schemas-microsoft-com:office:word" xmlns:w="http://schemas.openxmlformats.org/wordprocessingml/2006/main" xmlns:w14="http://schemas.microsoft.com/office/word/2010/wordml" xmlns:w15="http://schemas.microsoft.com/office/word/2012/wordml" xmlns:w16cex="http://schemas.microsoft.com/office/word/2018/wordml/cex" xmlns:w16cid="http://schemas.microsoft.com/office/word/2016/wordml/cid" xmlns:w16="http://schemas.microsoft.com/office/word/2018/wordml" xmlns:w16se="http://schemas.microsoft.com/office/word/2015/wordml/symex" xmlns:wpg="http://schemas.microsoft.com/office/word/2010/wordprocessingGroup" xmlns:wpi="http://schemas.microsoft.com/office/word/2010/wordprocessingInk" xmlns:wne="http://schemas.microsoft.com/office/word/2006/wordml" xmlns:wps="http://schemas.microsoft.com/office/word/2010/wordprocessingShape" mc:Ignorable="w14 w15 w16se w16cid w16 w16cex wp14">
   <w:body>
     <w:sdt>
       <w:sdtPr>
@@ -360,25 +360,7 @@
                                     <w:sz w:val="28"/>
                                     <w:szCs w:val="28"/>
                                   </w:rPr>
-                                  <w:t xml:space="preserve">Álvaro </w:t>
-                                </w:r>
-                                <w:proofErr w:type="spellStart"/>
-                                <w:r>
-                                  <w:rPr>
-                                    <w:color w:val="4472C4" w:themeColor="accent1"/>
-                                    <w:sz w:val="28"/>
-                                    <w:szCs w:val="28"/>
-                                  </w:rPr>
-                                  <w:t>Barchín</w:t>
-                                </w:r>
-                                <w:proofErr w:type="spellEnd"/>
-                                <w:r>
-                                  <w:rPr>
-                                    <w:color w:val="4472C4" w:themeColor="accent1"/>
-                                    <w:sz w:val="28"/>
-                                    <w:szCs w:val="28"/>
-                                  </w:rPr>
-                                  <w:t xml:space="preserve"> Rubio</w:t>
+                                  <w:t>Álvaro Barchín Rubio</w:t>
                                 </w:r>
                               </w:p>
                               <w:p>
@@ -594,6 +576,7 @@
                             <w:dataBinding w:prefixMappings="xmlns:ns0='http://schemas.microsoft.com/office/2006/coverPageProps' " w:xpath="/ns0:CoverPageProperties[1]/ns0:Abstract[1]" w:storeItemID="{55AF091B-3C7A-41E3-B477-F2FDAA23CFDA}"/>
                             <w:text w:multiLine="1"/>
                           </w:sdtPr>
+                          <w:sdtEndPr/>
                           <w:sdtContent>
                             <w:p>
                               <w:pPr>
@@ -843,6 +826,7 @@
                             <w:dataBinding w:prefixMappings="xmlns:ns0='http://purl.org/dc/elements/1.1/' xmlns:ns1='http://schemas.openxmlformats.org/package/2006/metadata/core-properties' " w:xpath="/ns1:coreProperties[1]/ns0:subject[1]" w:storeItemID="{6C3C8BC8-F283-45AE-878A-BAB7291924A1}"/>
                             <w:text/>
                           </w:sdtPr>
+                          <w:sdtEndPr/>
                           <w:sdtContent>
                             <w:p>
                               <w:pPr>
@@ -1397,57 +1381,730 @@
       <w:pPr>
         <w:jc w:val="both"/>
       </w:pPr>
-      <w:bookmarkStart w:id="2" w:name="_GoBack"/>
+    </w:p>
+    <w:p>
+      <w:pPr>
+        <w:pStyle w:val="Ttulo1"/>
+      </w:pPr>
+      <w:r>
+        <w:t>Cómo usar la aplicación</w:t>
+      </w:r>
+      <w:bookmarkEnd w:id="1"/>
+    </w:p>
+    <w:p>
+      <w:pPr>
+        <w:rPr>
+          <w:noProof/>
+        </w:rPr>
+      </w:pPr>
+    </w:p>
+    <w:p>
+      <w:pPr>
+        <w:jc w:val="both"/>
+        <w:rPr>
+          <w:noProof/>
+        </w:rPr>
+      </w:pPr>
+      <w:r>
+        <w:rPr>
+          <w:noProof/>
+        </w:rPr>
+        <w:t>Una vez accedemos a la página de Ingenieros al Peso S.A., la primera pantalla es la que se muestra a continuación, en ella se seleccionara uno de los dos botones según cual sea tu función dentro de la empresa.</w:t>
+      </w:r>
+    </w:p>
+    <w:p>
+      <w:pPr>
+        <w:jc w:val="both"/>
+        <w:rPr>
+          <w:noProof/>
+        </w:rPr>
+      </w:pPr>
+    </w:p>
+    <w:p>
+      <w:r>
+        <w:rPr>
+          <w:noProof/>
+        </w:rPr>
+        <w:drawing>
+          <wp:inline distT="0" distB="0" distL="0" distR="0" wp14:anchorId="3BDF3CE9" wp14:editId="24C340B6">
+            <wp:extent cx="5400040" cy="2629535"/>
+            <wp:effectExtent l="0" t="0" r="0" b="0"/>
+            <wp:docPr id="1" name="Imagen 1"/>
+            <wp:cNvGraphicFramePr>
+              <a:graphicFrameLocks xmlns:a="http://schemas.openxmlformats.org/drawingml/2006/main" noChangeAspect="1"/>
+            </wp:cNvGraphicFramePr>
+            <a:graphic xmlns:a="http://schemas.openxmlformats.org/drawingml/2006/main">
+              <a:graphicData uri="http://schemas.openxmlformats.org/drawingml/2006/picture">
+                <pic:pic xmlns:pic="http://schemas.openxmlformats.org/drawingml/2006/picture">
+                  <pic:nvPicPr>
+                    <pic:cNvPr id="1" name=""/>
+                    <pic:cNvPicPr/>
+                  </pic:nvPicPr>
+                  <pic:blipFill rotWithShape="1">
+                    <a:blip r:embed="rId8"/>
+                    <a:srcRect t="10096"/>
+                    <a:stretch/>
+                  </pic:blipFill>
+                  <pic:spPr bwMode="auto">
+                    <a:xfrm>
+                      <a:off x="0" y="0"/>
+                      <a:ext cx="5400040" cy="2629535"/>
+                    </a:xfrm>
+                    <a:prstGeom prst="rect">
+                      <a:avLst/>
+                    </a:prstGeom>
+                    <a:ln>
+                      <a:noFill/>
+                    </a:ln>
+                    <a:extLst>
+                      <a:ext uri="{53640926-AAD7-44D8-BBD7-CCE9431645EC}">
+                        <a14:shadowObscured xmlns:a14="http://schemas.microsoft.com/office/drawing/2010/main"/>
+                      </a:ext>
+                    </a:extLst>
+                  </pic:spPr>
+                </pic:pic>
+              </a:graphicData>
+            </a:graphic>
+          </wp:inline>
+        </w:drawing>
+      </w:r>
+    </w:p>
+    <w:p>
+      <w:pPr>
+        <w:jc w:val="both"/>
+        <w:rPr>
+          <w:noProof/>
+        </w:rPr>
+      </w:pPr>
+      <w:r>
+        <w:rPr>
+          <w:noProof/>
+        </w:rPr>
+        <w:lastRenderedPageBreak/>
+        <w:t>Para acceder al sistema se realizará una identificación del usuario haciendo un inicio de sesión con los datos correspondientes de cada usuario, es decir, su nombre de usuario y su contraseña.</w:t>
+      </w:r>
+    </w:p>
+    <w:p>
+      <w:pPr>
+        <w:jc w:val="both"/>
+        <w:rPr>
+          <w:noProof/>
+        </w:rPr>
+      </w:pPr>
+      <w:r>
+        <w:rPr>
+          <w:noProof/>
+        </w:rPr>
+        <w:t>En caso de que alguno de estos datos se introduzca incorrectamente, saltará un mensaje avisando de cual ha sido el problema, ya sea que se ha introducido un usuario que no existe o la contraseña es incorrecta.</w:t>
+      </w:r>
+    </w:p>
+    <w:p>
+      <w:pPr>
+        <w:jc w:val="both"/>
+        <w:rPr>
+          <w:noProof/>
+        </w:rPr>
+      </w:pPr>
+    </w:p>
+    <w:p>
+      <w:r>
+        <w:rPr>
+          <w:noProof/>
+        </w:rPr>
+        <w:drawing>
+          <wp:inline distT="0" distB="0" distL="0" distR="0" wp14:anchorId="364A2F00" wp14:editId="318F7E69">
+            <wp:extent cx="5400040" cy="2620010"/>
+            <wp:effectExtent l="0" t="0" r="0" b="8890"/>
+            <wp:docPr id="7" name="Imagen 7"/>
+            <wp:cNvGraphicFramePr>
+              <a:graphicFrameLocks xmlns:a="http://schemas.openxmlformats.org/drawingml/2006/main" noChangeAspect="1"/>
+            </wp:cNvGraphicFramePr>
+            <a:graphic xmlns:a="http://schemas.openxmlformats.org/drawingml/2006/main">
+              <a:graphicData uri="http://schemas.openxmlformats.org/drawingml/2006/picture">
+                <pic:pic xmlns:pic="http://schemas.openxmlformats.org/drawingml/2006/picture">
+                  <pic:nvPicPr>
+                    <pic:cNvPr id="1" name=""/>
+                    <pic:cNvPicPr/>
+                  </pic:nvPicPr>
+                  <pic:blipFill rotWithShape="1">
+                    <a:blip r:embed="rId9"/>
+                    <a:srcRect t="10422"/>
+                    <a:stretch/>
+                  </pic:blipFill>
+                  <pic:spPr bwMode="auto">
+                    <a:xfrm>
+                      <a:off x="0" y="0"/>
+                      <a:ext cx="5400040" cy="2620010"/>
+                    </a:xfrm>
+                    <a:prstGeom prst="rect">
+                      <a:avLst/>
+                    </a:prstGeom>
+                    <a:ln>
+                      <a:noFill/>
+                    </a:ln>
+                    <a:extLst>
+                      <a:ext uri="{53640926-AAD7-44D8-BBD7-CCE9431645EC}">
+                        <a14:shadowObscured xmlns:a14="http://schemas.microsoft.com/office/drawing/2010/main"/>
+                      </a:ext>
+                    </a:extLst>
+                  </pic:spPr>
+                </pic:pic>
+              </a:graphicData>
+            </a:graphic>
+          </wp:inline>
+        </w:drawing>
+      </w:r>
+    </w:p>
+    <w:p>
+      <w:pPr>
+        <w:rPr>
+          <w:noProof/>
+        </w:rPr>
+      </w:pPr>
+    </w:p>
+    <w:p>
+      <w:r>
+        <w:rPr>
+          <w:noProof/>
+        </w:rPr>
+        <w:drawing>
+          <wp:inline distT="0" distB="0" distL="0" distR="0" wp14:anchorId="5020C14B" wp14:editId="45E443CC">
+            <wp:extent cx="5400040" cy="2620010"/>
+            <wp:effectExtent l="0" t="0" r="0" b="8890"/>
+            <wp:docPr id="8" name="Imagen 8"/>
+            <wp:cNvGraphicFramePr>
+              <a:graphicFrameLocks xmlns:a="http://schemas.openxmlformats.org/drawingml/2006/main" noChangeAspect="1"/>
+            </wp:cNvGraphicFramePr>
+            <a:graphic xmlns:a="http://schemas.openxmlformats.org/drawingml/2006/main">
+              <a:graphicData uri="http://schemas.openxmlformats.org/drawingml/2006/picture">
+                <pic:pic xmlns:pic="http://schemas.openxmlformats.org/drawingml/2006/picture">
+                  <pic:nvPicPr>
+                    <pic:cNvPr id="1" name=""/>
+                    <pic:cNvPicPr/>
+                  </pic:nvPicPr>
+                  <pic:blipFill rotWithShape="1">
+                    <a:blip r:embed="rId10"/>
+                    <a:srcRect t="10422"/>
+                    <a:stretch/>
+                  </pic:blipFill>
+                  <pic:spPr bwMode="auto">
+                    <a:xfrm>
+                      <a:off x="0" y="0"/>
+                      <a:ext cx="5400040" cy="2620010"/>
+                    </a:xfrm>
+                    <a:prstGeom prst="rect">
+                      <a:avLst/>
+                    </a:prstGeom>
+                    <a:ln>
+                      <a:noFill/>
+                    </a:ln>
+                    <a:extLst>
+                      <a:ext uri="{53640926-AAD7-44D8-BBD7-CCE9431645EC}">
+                        <a14:shadowObscured xmlns:a14="http://schemas.microsoft.com/office/drawing/2010/main"/>
+                      </a:ext>
+                    </a:extLst>
+                  </pic:spPr>
+                </pic:pic>
+              </a:graphicData>
+            </a:graphic>
+          </wp:inline>
+        </w:drawing>
+      </w:r>
+    </w:p>
+    <w:p/>
+    <w:p>
+      <w:pPr>
+        <w:pStyle w:val="Ttulo2"/>
+        <w:rPr>
+          <w:noProof/>
+        </w:rPr>
+      </w:pPr>
+      <w:r>
+        <w:rPr>
+          <w:noProof/>
+        </w:rPr>
+        <w:t>Recursos humanos</w:t>
+      </w:r>
+    </w:p>
+    <w:p/>
+    <w:p>
+      <w:pPr>
+        <w:jc w:val="both"/>
+      </w:pPr>
+      <w:r>
+        <w:t xml:space="preserve">La parte de recursos humanos se compone de 7 páginas y un botón de cerrar sesión con el cual vuelves a la página principal. El acceso a todas ellas se hace a partir </w:t>
+      </w:r>
+      <w:r>
+        <w:t>de la barra de navegación que se encuentra en la parte superior de la página. Para indicar en que página se encuentra en cada momento, en aquella en la que se encuentre tendrá un color relativamente más oscuro para diferenciarlo.</w:t>
+      </w:r>
+    </w:p>
+    <w:p/>
+    <w:p>
+      <w:pPr>
+        <w:rPr>
+          <w:noProof/>
+        </w:rPr>
+      </w:pPr>
+    </w:p>
+    <w:p>
+      <w:r>
+        <w:rPr>
+          <w:noProof/>
+        </w:rPr>
+        <mc:AlternateContent>
+          <mc:Choice Requires="wps">
+            <w:drawing>
+              <wp:anchor distT="0" distB="0" distL="114300" distR="114300" simplePos="0" relativeHeight="251663360" behindDoc="0" locked="0" layoutInCell="1" allowOverlap="1" wp14:anchorId="6E41E4E4" wp14:editId="6A0CF49E">
+                <wp:simplePos x="0" y="0"/>
+                <wp:positionH relativeFrom="column">
+                  <wp:posOffset>-112322</wp:posOffset>
+                </wp:positionH>
+                <wp:positionV relativeFrom="paragraph">
+                  <wp:posOffset>172437</wp:posOffset>
+                </wp:positionV>
+                <wp:extent cx="3472606" cy="369988"/>
+                <wp:effectExtent l="19050" t="19050" r="13970" b="11430"/>
+                <wp:wrapNone/>
+                <wp:docPr id="10" name="Elipse 10"/>
+                <wp:cNvGraphicFramePr/>
+                <a:graphic xmlns:a="http://schemas.openxmlformats.org/drawingml/2006/main">
+                  <a:graphicData uri="http://schemas.microsoft.com/office/word/2010/wordprocessingShape">
+                    <wps:wsp>
+                      <wps:cNvSpPr/>
+                      <wps:spPr>
+                        <a:xfrm>
+                          <a:off x="0" y="0"/>
+                          <a:ext cx="3472606" cy="369988"/>
+                        </a:xfrm>
+                        <a:prstGeom prst="ellipse">
+                          <a:avLst/>
+                        </a:prstGeom>
+                        <a:noFill/>
+                        <a:ln w="28575">
+                          <a:solidFill>
+                            <a:srgbClr val="FF0000"/>
+                          </a:solidFill>
+                        </a:ln>
+                      </wps:spPr>
+                      <wps:style>
+                        <a:lnRef idx="2">
+                          <a:schemeClr val="accent1">
+                            <a:shade val="50000"/>
+                          </a:schemeClr>
+                        </a:lnRef>
+                        <a:fillRef idx="1">
+                          <a:schemeClr val="accent1"/>
+                        </a:fillRef>
+                        <a:effectRef idx="0">
+                          <a:schemeClr val="accent1"/>
+                        </a:effectRef>
+                        <a:fontRef idx="minor">
+                          <a:schemeClr val="lt1"/>
+                        </a:fontRef>
+                      </wps:style>
+                      <wps:bodyPr rot="0" spcFirstLastPara="0" vertOverflow="overflow" horzOverflow="overflow" vert="horz" wrap="square" lIns="91440" tIns="45720" rIns="91440" bIns="45720" numCol="1" spcCol="0" rtlCol="0" fromWordArt="0" anchor="ctr" anchorCtr="0" forceAA="0" compatLnSpc="1">
+                        <a:prstTxWarp prst="textNoShape">
+                          <a:avLst/>
+                        </a:prstTxWarp>
+                        <a:noAutofit/>
+                      </wps:bodyPr>
+                    </wps:wsp>
+                  </a:graphicData>
+                </a:graphic>
+              </wp:anchor>
+            </w:drawing>
+          </mc:Choice>
+          <mc:Fallback>
+            <w:pict>
+              <v:oval w14:anchorId="06791D0F" id="Elipse 10" o:spid="_x0000_s1026" style="position:absolute;margin-left:-8.85pt;margin-top:13.6pt;width:273.45pt;height:29.15pt;z-index:251663360;visibility:visible;mso-wrap-style:square;mso-wrap-distance-left:9pt;mso-wrap-distance-top:0;mso-wrap-distance-right:9pt;mso-wrap-distance-bottom:0;mso-position-horizontal:absolute;mso-position-horizontal-relative:text;mso-position-vertical:absolute;mso-position-vertical-relative:text;v-text-anchor:middle" o:gfxdata="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" filled="f" strokecolor="red" strokeweight="2.25pt">
+                <v:stroke joinstyle="miter"/>
+              </v:oval>
+            </w:pict>
+          </mc:Fallback>
+        </mc:AlternateContent>
+      </w:r>
+      <w:r>
+        <w:rPr>
+          <w:noProof/>
+        </w:rPr>
+        <w:drawing>
+          <wp:inline distT="0" distB="0" distL="0" distR="0" wp14:anchorId="4D43802A" wp14:editId="668E0836">
+            <wp:extent cx="5400040" cy="571500"/>
+            <wp:effectExtent l="0" t="0" r="0" b="0"/>
+            <wp:docPr id="9" name="Imagen 9"/>
+            <wp:cNvGraphicFramePr>
+              <a:graphicFrameLocks xmlns:a="http://schemas.openxmlformats.org/drawingml/2006/main" noChangeAspect="1"/>
+            </wp:cNvGraphicFramePr>
+            <a:graphic xmlns:a="http://schemas.openxmlformats.org/drawingml/2006/main">
+              <a:graphicData uri="http://schemas.openxmlformats.org/drawingml/2006/picture">
+                <pic:pic xmlns:pic="http://schemas.openxmlformats.org/drawingml/2006/picture">
+                  <pic:nvPicPr>
+                    <pic:cNvPr id="1" name=""/>
+                    <pic:cNvPicPr/>
+                  </pic:nvPicPr>
+                  <pic:blipFill rotWithShape="1">
+                    <a:blip r:embed="rId11"/>
+                    <a:srcRect t="10096" b="70364"/>
+                    <a:stretch/>
+                  </pic:blipFill>
+                  <pic:spPr bwMode="auto">
+                    <a:xfrm>
+                      <a:off x="0" y="0"/>
+                      <a:ext cx="5400040" cy="571500"/>
+                    </a:xfrm>
+                    <a:prstGeom prst="rect">
+                      <a:avLst/>
+                    </a:prstGeom>
+                    <a:ln>
+                      <a:noFill/>
+                    </a:ln>
+                    <a:extLst>
+                      <a:ext uri="{53640926-AAD7-44D8-BBD7-CCE9431645EC}">
+                        <a14:shadowObscured xmlns:a14="http://schemas.microsoft.com/office/drawing/2010/main"/>
+                      </a:ext>
+                    </a:extLst>
+                  </pic:spPr>
+                </pic:pic>
+              </a:graphicData>
+            </a:graphic>
+          </wp:inline>
+        </w:drawing>
+      </w:r>
+    </w:p>
+    <w:p/>
+    <w:p>
+      <w:pPr>
+        <w:jc w:val="both"/>
+      </w:pPr>
+      <w:r>
+        <w:t>En primer lugar, en la barra de navegación encontramos la pestaña de “</w:t>
+      </w:r>
+      <w:r>
+        <w:t>Ver información</w:t>
+      </w:r>
+      <w:r>
+        <w:t>”</w:t>
+      </w:r>
+      <w:r>
+        <w:t>, el cual al posicionarte sobre él se despliega las diferentes opciones sobre las que puedes ver información, estas son: sobre</w:t>
+      </w:r>
+      <w:r>
+        <w:t xml:space="preserve"> las empresas, proyectos, trabajadores y los calendarios. Aquella página seleccionada se quedará de un color más oscuro para que sea identificable y al pasar el cursor por encima del desplegable también se oscurecen las opciones para que sea más visual la opción que quieres seleccionar.</w:t>
+      </w:r>
+    </w:p>
+    <w:p>
+      <w:pPr>
+        <w:jc w:val="both"/>
+      </w:pPr>
+      <w:r>
+        <w:t>A continuación, se encuentra la lista de peticiones. En esta página se recoge una lista de las solicitudes que envían los usuarios</w:t>
+      </w:r>
+      <w:r>
+        <w:t xml:space="preserve">, se muestran en una tabla donde se puede ver toda la información de </w:t>
+      </w:r>
+      <w:proofErr w:type="gramStart"/>
+      <w:r>
+        <w:t>la misma</w:t>
+      </w:r>
+      <w:proofErr w:type="gramEnd"/>
+      <w:r>
+        <w:t xml:space="preserve"> y a la derecha las dos opciones que tiene cada solicitud, que son rechazar o aceptar esas solicitudes.</w:t>
+      </w:r>
+    </w:p>
+    <w:p>
+      <w:pPr>
+        <w:jc w:val="both"/>
+      </w:pPr>
+      <w:r>
+        <w:t>La siguiente pestaña es “Solicitar informe”</w:t>
+      </w:r>
+      <w:r>
+        <w:t>, en ella se puede solicitar un informe por una de las categorías disponibles, las cuales son empresa, proyecto o empleado, sobre el cumplimiento de las jornadas de trabajo. El informe se puede mostrar semanal, mensual, anual o por un periodo concreto de tiempo.</w:t>
+      </w:r>
+    </w:p>
+    <w:p>
+      <w:pPr>
+        <w:jc w:val="both"/>
+      </w:pPr>
+      <w:r>
+        <w:t>Después se encuentra la pestaña “Lista de usuarios” en ella se ve un listado de todos los usuarios y sus datos, así como las dos opciones que hay para todos los usuarios que es poder editarlos y eliminarlos.</w:t>
+      </w:r>
+    </w:p>
+    <w:p>
+      <w:pPr>
+        <w:jc w:val="both"/>
+      </w:pPr>
+      <w:r>
+        <w:t>Y</w:t>
+      </w:r>
+      <w:r>
+        <w:t>,</w:t>
+      </w:r>
+      <w:r>
+        <w:t xml:space="preserve"> por último, se encuentra la pestaña “Añadir usuario” </w:t>
+      </w:r>
+      <w:r>
+        <w:t>en esta página se encuentra un formulario para rellenar los datos de un nuevo usuario y así añadirlo a la base de datos de la empresa.  En este formulario solo puede añadir el nombre, apellido, departamento y DNI del usuario, en caso de querer añadir más datos sobre él, como la empresa o proyectos en los que trabaja, se deberá acceder a la pestaña mencionada anteriormente “Lista de usuarios” y seleccionar la opción de “editar” y allí añadirlos.</w:t>
+      </w:r>
+    </w:p>
+    <w:p/>
+    <w:p>
+      <w:r>
+        <w:rPr>
+          <w:noProof/>
+        </w:rPr>
+        <w:lastRenderedPageBreak/>
+        <w:drawing>
+          <wp:inline distT="0" distB="0" distL="0" distR="0" wp14:anchorId="04F6AAF6" wp14:editId="5CABE0C3">
+            <wp:extent cx="5400040" cy="2639060"/>
+            <wp:effectExtent l="0" t="0" r="0" b="8890"/>
+            <wp:docPr id="3" name="Imagen 3"/>
+            <wp:cNvGraphicFramePr>
+              <a:graphicFrameLocks xmlns:a="http://schemas.openxmlformats.org/drawingml/2006/main" noChangeAspect="1"/>
+            </wp:cNvGraphicFramePr>
+            <a:graphic xmlns:a="http://schemas.openxmlformats.org/drawingml/2006/main">
+              <a:graphicData uri="http://schemas.openxmlformats.org/drawingml/2006/picture">
+                <pic:pic xmlns:pic="http://schemas.openxmlformats.org/drawingml/2006/picture">
+                  <pic:nvPicPr>
+                    <pic:cNvPr id="1" name=""/>
+                    <pic:cNvPicPr/>
+                  </pic:nvPicPr>
+                  <pic:blipFill rotWithShape="1">
+                    <a:blip r:embed="rId12"/>
+                    <a:srcRect t="9770"/>
+                    <a:stretch/>
+                  </pic:blipFill>
+                  <pic:spPr bwMode="auto">
+                    <a:xfrm>
+                      <a:off x="0" y="0"/>
+                      <a:ext cx="5400040" cy="2639060"/>
+                    </a:xfrm>
+                    <a:prstGeom prst="rect">
+                      <a:avLst/>
+                    </a:prstGeom>
+                    <a:ln>
+                      <a:noFill/>
+                    </a:ln>
+                    <a:extLst>
+                      <a:ext uri="{53640926-AAD7-44D8-BBD7-CCE9431645EC}">
+                        <a14:shadowObscured xmlns:a14="http://schemas.microsoft.com/office/drawing/2010/main"/>
+                      </a:ext>
+                    </a:extLst>
+                  </pic:spPr>
+                </pic:pic>
+              </a:graphicData>
+            </a:graphic>
+          </wp:inline>
+        </w:drawing>
+      </w:r>
+    </w:p>
+    <w:p>
+      <w:pPr>
+        <w:rPr>
+          <w:noProof/>
+        </w:rPr>
+      </w:pPr>
+    </w:p>
+    <w:p>
+      <w:r>
+        <w:rPr>
+          <w:noProof/>
+        </w:rPr>
+        <w:drawing>
+          <wp:inline distT="0" distB="0" distL="0" distR="0" wp14:anchorId="60E91FC3" wp14:editId="32957AE2">
+            <wp:extent cx="5400040" cy="2639060"/>
+            <wp:effectExtent l="0" t="0" r="0" b="8890"/>
+            <wp:docPr id="4" name="Imagen 4"/>
+            <wp:cNvGraphicFramePr>
+              <a:graphicFrameLocks xmlns:a="http://schemas.openxmlformats.org/drawingml/2006/main" noChangeAspect="1"/>
+            </wp:cNvGraphicFramePr>
+            <a:graphic xmlns:a="http://schemas.openxmlformats.org/drawingml/2006/main">
+              <a:graphicData uri="http://schemas.openxmlformats.org/drawingml/2006/picture">
+                <pic:pic xmlns:pic="http://schemas.openxmlformats.org/drawingml/2006/picture">
+                  <pic:nvPicPr>
+                    <pic:cNvPr id="1" name=""/>
+                    <pic:cNvPicPr/>
+                  </pic:nvPicPr>
+                  <pic:blipFill rotWithShape="1">
+                    <a:blip r:embed="rId13"/>
+                    <a:srcRect t="9770"/>
+                    <a:stretch/>
+                  </pic:blipFill>
+                  <pic:spPr bwMode="auto">
+                    <a:xfrm>
+                      <a:off x="0" y="0"/>
+                      <a:ext cx="5400040" cy="2639060"/>
+                    </a:xfrm>
+                    <a:prstGeom prst="rect">
+                      <a:avLst/>
+                    </a:prstGeom>
+                    <a:ln>
+                      <a:noFill/>
+                    </a:ln>
+                    <a:extLst>
+                      <a:ext uri="{53640926-AAD7-44D8-BBD7-CCE9431645EC}">
+                        <a14:shadowObscured xmlns:a14="http://schemas.microsoft.com/office/drawing/2010/main"/>
+                      </a:ext>
+                    </a:extLst>
+                  </pic:spPr>
+                </pic:pic>
+              </a:graphicData>
+            </a:graphic>
+          </wp:inline>
+        </w:drawing>
+      </w:r>
+    </w:p>
+    <w:p>
+      <w:pPr>
+        <w:rPr>
+          <w:noProof/>
+        </w:rPr>
+      </w:pPr>
+    </w:p>
+    <w:p>
+      <w:r>
+        <w:rPr>
+          <w:noProof/>
+        </w:rPr>
+        <w:drawing>
+          <wp:inline distT="0" distB="0" distL="0" distR="0" wp14:anchorId="7E7FED06" wp14:editId="1FAD20EA">
+            <wp:extent cx="5400040" cy="2629535"/>
+            <wp:effectExtent l="0" t="0" r="0" b="0"/>
+            <wp:docPr id="5" name="Imagen 5"/>
+            <wp:cNvGraphicFramePr>
+              <a:graphicFrameLocks xmlns:a="http://schemas.openxmlformats.org/drawingml/2006/main" noChangeAspect="1"/>
+            </wp:cNvGraphicFramePr>
+            <a:graphic xmlns:a="http://schemas.openxmlformats.org/drawingml/2006/main">
+              <a:graphicData uri="http://schemas.openxmlformats.org/drawingml/2006/picture">
+                <pic:pic xmlns:pic="http://schemas.openxmlformats.org/drawingml/2006/picture">
+                  <pic:nvPicPr>
+                    <pic:cNvPr id="1" name=""/>
+                    <pic:cNvPicPr/>
+                  </pic:nvPicPr>
+                  <pic:blipFill rotWithShape="1">
+                    <a:blip r:embed="rId14"/>
+                    <a:srcRect t="10096"/>
+                    <a:stretch/>
+                  </pic:blipFill>
+                  <pic:spPr bwMode="auto">
+                    <a:xfrm>
+                      <a:off x="0" y="0"/>
+                      <a:ext cx="5400040" cy="2629535"/>
+                    </a:xfrm>
+                    <a:prstGeom prst="rect">
+                      <a:avLst/>
+                    </a:prstGeom>
+                    <a:ln>
+                      <a:noFill/>
+                    </a:ln>
+                    <a:extLst>
+                      <a:ext uri="{53640926-AAD7-44D8-BBD7-CCE9431645EC}">
+                        <a14:shadowObscured xmlns:a14="http://schemas.microsoft.com/office/drawing/2010/main"/>
+                      </a:ext>
+                    </a:extLst>
+                  </pic:spPr>
+                </pic:pic>
+              </a:graphicData>
+            </a:graphic>
+          </wp:inline>
+        </w:drawing>
+      </w:r>
+    </w:p>
+    <w:p>
+      <w:pPr>
+        <w:rPr>
+          <w:noProof/>
+        </w:rPr>
+      </w:pPr>
+    </w:p>
+    <w:p>
+      <w:r>
+        <w:rPr>
+          <w:noProof/>
+        </w:rPr>
+        <w:drawing>
+          <wp:inline distT="0" distB="0" distL="0" distR="0" wp14:anchorId="4428AB03" wp14:editId="4644CE0A">
+            <wp:extent cx="5400040" cy="2620010"/>
+            <wp:effectExtent l="0" t="0" r="0" b="8890"/>
+            <wp:docPr id="6" name="Imagen 6"/>
+            <wp:cNvGraphicFramePr>
+              <a:graphicFrameLocks xmlns:a="http://schemas.openxmlformats.org/drawingml/2006/main" noChangeAspect="1"/>
+            </wp:cNvGraphicFramePr>
+            <a:graphic xmlns:a="http://schemas.openxmlformats.org/drawingml/2006/main">
+              <a:graphicData uri="http://schemas.openxmlformats.org/drawingml/2006/picture">
+                <pic:pic xmlns:pic="http://schemas.openxmlformats.org/drawingml/2006/picture">
+                  <pic:nvPicPr>
+                    <pic:cNvPr id="1" name=""/>
+                    <pic:cNvPicPr/>
+                  </pic:nvPicPr>
+                  <pic:blipFill rotWithShape="1">
+                    <a:blip r:embed="rId15"/>
+                    <a:srcRect t="10422"/>
+                    <a:stretch/>
+                  </pic:blipFill>
+                  <pic:spPr bwMode="auto">
+                    <a:xfrm>
+                      <a:off x="0" y="0"/>
+                      <a:ext cx="5400040" cy="2620010"/>
+                    </a:xfrm>
+                    <a:prstGeom prst="rect">
+                      <a:avLst/>
+                    </a:prstGeom>
+                    <a:ln>
+                      <a:noFill/>
+                    </a:ln>
+                    <a:extLst>
+                      <a:ext uri="{53640926-AAD7-44D8-BBD7-CCE9431645EC}">
+                        <a14:shadowObscured xmlns:a14="http://schemas.microsoft.com/office/drawing/2010/main"/>
+                      </a:ext>
+                    </a:extLst>
+                  </pic:spPr>
+                </pic:pic>
+              </a:graphicData>
+            </a:graphic>
+          </wp:inline>
+        </w:drawing>
+      </w:r>
+    </w:p>
+    <w:p>
+      <w:pPr>
+        <w:pStyle w:val="Ttulo1"/>
+      </w:pPr>
+      <w:bookmarkStart w:id="2" w:name="_Toc61606372"/>
+      <w:r>
+        <w:t>Solución de problemas</w:t>
+      </w:r>
       <w:bookmarkEnd w:id="2"/>
     </w:p>
     <w:p>
       <w:pPr>
         <w:pStyle w:val="Ttulo1"/>
       </w:pPr>
-      <w:r>
-        <w:t>Cómo usar la aplicación</w:t>
-      </w:r>
-      <w:bookmarkEnd w:id="1"/>
+      <w:bookmarkStart w:id="3" w:name="_Toc61606373"/>
+      <w:r>
+        <w:t>Preguntas frecuentes</w:t>
+      </w:r>
+      <w:bookmarkEnd w:id="3"/>
     </w:p>
     <w:p>
       <w:pPr>
         <w:pStyle w:val="Ttulo1"/>
       </w:pPr>
-      <w:bookmarkStart w:id="3" w:name="_Toc61606372"/>
-      <w:r>
-        <w:t>Solución de problemas</w:t>
-      </w:r>
-      <w:bookmarkEnd w:id="3"/>
+      <w:bookmarkStart w:id="4" w:name="_Toc61606374"/>
+      <w:r>
+        <w:t>Datos de contacto</w:t>
+      </w:r>
+      <w:bookmarkEnd w:id="4"/>
     </w:p>
     <w:p>
       <w:pPr>
         <w:pStyle w:val="Ttulo1"/>
       </w:pPr>
-      <w:bookmarkStart w:id="4" w:name="_Toc61606373"/>
-      <w:r>
-        <w:t>Preguntas frecuentes</w:t>
-      </w:r>
-      <w:bookmarkEnd w:id="4"/>
-    </w:p>
-    <w:p>
-      <w:pPr>
-        <w:pStyle w:val="Ttulo1"/>
-      </w:pPr>
-      <w:bookmarkStart w:id="5" w:name="_Toc61606374"/>
-      <w:r>
-        <w:t>Datos de contacto</w:t>
+      <w:bookmarkStart w:id="5" w:name="_Toc61606375"/>
+      <w:r>
+        <w:t>Glosario</w:t>
       </w:r>
       <w:bookmarkEnd w:id="5"/>
-    </w:p>
-    <w:p>
-      <w:pPr>
-        <w:pStyle w:val="Ttulo1"/>
-      </w:pPr>
-      <w:bookmarkStart w:id="6" w:name="_Toc61606375"/>
-      <w:r>
-        <w:t>Glosario</w:t>
-      </w:r>
-      <w:bookmarkEnd w:id="6"/>
     </w:p>
     <w:sectPr>
       <w:pgSz w:w="11906" w:h="16838"/>
@@ -1462,7 +2119,7 @@
 </file>
 
 <file path=word/numbering.xml><?xml version="1.0" encoding="utf-8"?>
-<w:numbering xmlns:wpc="http://schemas.microsoft.com/office/word/2010/wordprocessingCanvas" xmlns:cx="http://schemas.microsoft.com/office/drawing/2014/chartex" xmlns:cx1="http://schemas.microsoft.com/office/drawing/2015/9/8/chartex" xmlns:cx2="http://schemas.microsoft.com/office/drawing/2015/10/21/chartex" xmlns:cx3="http://schemas.microsoft.com/office/drawing/2016/5/9/chartex" xmlns:cx4="http://schemas.microsoft.com/office/drawing/2016/5/10/chartex" xmlns:cx5="http://schemas.microsoft.com/office/drawing/2016/5/11/chartex" xmlns:cx6="http://schemas.microsoft.com/office/drawing/2016/5/12/chartex" xmlns:cx7="http://schemas.microsoft.com/office/drawing/2016/5/13/chartex" xmlns:cx8="http://schemas.microsoft.com/office/drawing/2016/5/14/chartex" xmlns:mc="http://schemas.openxmlformats.org/markup-compatibility/2006" xmlns:aink="http://schemas.microsoft.com/office/drawing/2016/ink" xmlns:am3d="http://schemas.microsoft.com/office/drawing/2017/model3d" xmlns:o="urn:schemas-microsoft-com:office:office" xmlns:r="http://schemas.openxmlformats.org/officeDocument/2006/relationships" xmlns:m="http://schemas.openxmlformats.org/officeDocument/2006/math" xmlns:v="urn:schemas-microsoft-com:vml" xmlns:wp14="http://schemas.microsoft.com/office/word/2010/wordprocessingDrawing" xmlns:wp="http://schemas.openxmlformats.org/drawingml/2006/wordprocessingDrawing" xmlns:w10="urn:schemas-microsoft-com:office:word" xmlns:w="http://schemas.openxmlformats.org/wordprocessingml/2006/main" xmlns:w14="http://schemas.microsoft.com/office/word/2010/wordml" xmlns:w15="http://schemas.microsoft.com/office/word/2012/wordml" xmlns:w16cid="http://schemas.microsoft.com/office/word/2016/wordml/cid" xmlns:w16se="http://schemas.microsoft.com/office/word/2015/wordml/symex" xmlns:wpg="http://schemas.microsoft.com/office/word/2010/wordprocessingGroup" xmlns:wpi="http://schemas.microsoft.com/office/word/2010/wordprocessingInk" xmlns:wne="http://schemas.microsoft.com/office/word/2006/wordml" xmlns:wps="http://schemas.microsoft.com/office/word/2010/wordprocessingShape" mc:Ignorable="w14 w15 w16se w16cid wp14">
+<w:numbering xmlns:wpc="http://schemas.microsoft.com/office/word/2010/wordprocessingCanvas" xmlns:cx="http://schemas.microsoft.com/office/drawing/2014/chartex" xmlns:cx1="http://schemas.microsoft.com/office/drawing/2015/9/8/chartex" xmlns:cx2="http://schemas.microsoft.com/office/drawing/2015/10/21/chartex" xmlns:cx3="http://schemas.microsoft.com/office/drawing/2016/5/9/chartex" xmlns:cx4="http://schemas.microsoft.com/office/drawing/2016/5/10/chartex" xmlns:cx5="http://schemas.microsoft.com/office/drawing/2016/5/11/chartex" xmlns:cx6="http://schemas.microsoft.com/office/drawing/2016/5/12/chartex" xmlns:cx7="http://schemas.microsoft.com/office/drawing/2016/5/13/chartex" xmlns:cx8="http://schemas.microsoft.com/office/drawing/2016/5/14/chartex" xmlns:mc="http://schemas.openxmlformats.org/markup-compatibility/2006" xmlns:aink="http://schemas.microsoft.com/office/drawing/2016/ink" xmlns:am3d="http://schemas.microsoft.com/office/drawing/2017/model3d" xmlns:o="urn:schemas-microsoft-com:office:office" xmlns:r="http://schemas.openxmlformats.org/officeDocument/2006/relationships" xmlns:m="http://schemas.openxmlformats.org/officeDocument/2006/math" xmlns:v="urn:schemas-microsoft-com:vml" xmlns:wp14="http://schemas.microsoft.com/office/word/2010/wordprocessingDrawing" xmlns:wp="http://schemas.openxmlformats.org/drawingml/2006/wordprocessingDrawing" xmlns:w10="urn:schemas-microsoft-com:office:word" xmlns:w="http://schemas.openxmlformats.org/wordprocessingml/2006/main" xmlns:w14="http://schemas.microsoft.com/office/word/2010/wordml" xmlns:w15="http://schemas.microsoft.com/office/word/2012/wordml" xmlns:w16cex="http://schemas.microsoft.com/office/word/2018/wordml/cex" xmlns:w16cid="http://schemas.microsoft.com/office/word/2016/wordml/cid" xmlns:w16="http://schemas.microsoft.com/office/word/2018/wordml" xmlns:w16se="http://schemas.microsoft.com/office/word/2015/wordml/symex" xmlns:wpg="http://schemas.microsoft.com/office/word/2010/wordprocessingGroup" xmlns:wpi="http://schemas.microsoft.com/office/word/2010/wordprocessingInk" xmlns:wne="http://schemas.microsoft.com/office/word/2006/wordml" xmlns:wps="http://schemas.microsoft.com/office/word/2010/wordprocessingShape" mc:Ignorable="w14 w15 w16se w16cid w16 w16cex wp14">
   <w:abstractNum w:abstractNumId="0" w15:restartNumberingAfterBreak="0">
     <w:nsid w:val="6DA3664D"/>
     <w:multiLevelType w:val="hybridMultilevel"/>
@@ -1559,7 +2216,7 @@
 </file>
 
 <file path=word/styles.xml><?xml version="1.0" encoding="utf-8"?>
-<w:styles xmlns:mc="http://schemas.openxmlformats.org/markup-compatibility/2006" xmlns:r="http://schemas.openxmlformats.org/officeDocument/2006/relationships" xmlns:w="http://schemas.openxmlformats.org/wordprocessingml/2006/main" xmlns:w14="http://schemas.microsoft.com/office/word/2010/wordml" xmlns:w15="http://schemas.microsoft.com/office/word/2012/wordml" xmlns:w16cid="http://schemas.microsoft.com/office/word/2016/wordml/cid" xmlns:w16se="http://schemas.microsoft.com/office/word/2015/wordml/symex" mc:Ignorable="w14 w15 w16se w16cid">
+<w:styles xmlns:mc="http://schemas.openxmlformats.org/markup-compatibility/2006" xmlns:r="http://schemas.openxmlformats.org/officeDocument/2006/relationships" xmlns:w="http://schemas.openxmlformats.org/wordprocessingml/2006/main" xmlns:w14="http://schemas.microsoft.com/office/word/2010/wordml" xmlns:w15="http://schemas.microsoft.com/office/word/2012/wordml" xmlns:w16cex="http://schemas.microsoft.com/office/word/2018/wordml/cex" xmlns:w16cid="http://schemas.microsoft.com/office/word/2016/wordml/cid" xmlns:w16="http://schemas.microsoft.com/office/word/2018/wordml" xmlns:w16se="http://schemas.microsoft.com/office/word/2015/wordml/symex" mc:Ignorable="w14 w15 w16se w16cid w16 w16cex">
   <w:docDefaults>
     <w:rPrDefault>
       <w:rPr>
@@ -1978,6 +2635,28 @@
       <w:szCs w:val="32"/>
     </w:rPr>
   </w:style>
+  <w:style w:type="paragraph" w:styleId="Ttulo2">
+    <w:name w:val="heading 2"/>
+    <w:basedOn w:val="Normal"/>
+    <w:next w:val="Normal"/>
+    <w:link w:val="Ttulo2Car"/>
+    <w:uiPriority w:val="9"/>
+    <w:unhideWhenUsed/>
+    <w:qFormat/>
+    <w:rsid w:val="00B91DE6"/>
+    <w:pPr>
+      <w:keepNext/>
+      <w:keepLines/>
+      <w:spacing w:before="40" w:after="0"/>
+      <w:outlineLvl w:val="1"/>
+    </w:pPr>
+    <w:rPr>
+      <w:rFonts w:asciiTheme="majorHAnsi" w:eastAsiaTheme="majorEastAsia" w:hAnsiTheme="majorHAnsi" w:cstheme="majorBidi"/>
+      <w:color w:val="2F5496" w:themeColor="accent1" w:themeShade="BF"/>
+      <w:sz w:val="26"/>
+      <w:szCs w:val="26"/>
+    </w:rPr>
+  </w:style>
   <w:style w:type="character" w:default="1" w:styleId="Fuentedeprrafopredeter">
     <w:name w:val="Default Paragraph Font"/>
     <w:uiPriority w:val="1"/>
@@ -2079,6 +2758,19 @@
     <w:rPr>
       <w:color w:val="0563C1" w:themeColor="hyperlink"/>
       <w:u w:val="single"/>
+    </w:rPr>
+  </w:style>
+  <w:style w:type="character" w:customStyle="1" w:styleId="Ttulo2Car">
+    <w:name w:val="Título 2 Car"/>
+    <w:basedOn w:val="Fuentedeprrafopredeter"/>
+    <w:link w:val="Ttulo2"/>
+    <w:uiPriority w:val="9"/>
+    <w:rsid w:val="00B91DE6"/>
+    <w:rPr>
+      <w:rFonts w:asciiTheme="majorHAnsi" w:eastAsiaTheme="majorEastAsia" w:hAnsiTheme="majorHAnsi" w:cstheme="majorBidi"/>
+      <w:color w:val="2F5496" w:themeColor="accent1" w:themeShade="BF"/>
+      <w:sz w:val="26"/>
+      <w:szCs w:val="26"/>
     </w:rPr>
   </w:style>
 </w:styles>

</xml_diff>

<commit_message>
Corregido error en paginas web y manual de usuario
</commit_message>
<xml_diff>
--- a/Manual de usuario y despliegue/ManualUsuario.docx
+++ b/Manual de usuario y despliegue/ManualUsuario.docx
@@ -1421,12 +1421,20 @@
       </w:pPr>
     </w:p>
     <w:p>
-      <w:r>
+      <w:pPr>
         <w:rPr>
           <w:noProof/>
         </w:rPr>
+      </w:pPr>
+    </w:p>
+    <w:p>
+      <w:r>
+        <w:rPr>
+          <w:noProof/>
+        </w:rPr>
+        <w:lastRenderedPageBreak/>
         <w:drawing>
-          <wp:inline distT="0" distB="0" distL="0" distR="0" wp14:anchorId="3BDF3CE9" wp14:editId="24C340B6">
+          <wp:inline distT="0" distB="0" distL="0" distR="0" wp14:anchorId="344FAB43" wp14:editId="746427FB">
             <wp:extent cx="5400040" cy="2629535"/>
             <wp:effectExtent l="0" t="0" r="0" b="0"/>
             <wp:docPr id="1" name="Imagen 1"/>
@@ -1469,6 +1477,7 @@
         </w:drawing>
       </w:r>
     </w:p>
+    <w:p/>
     <w:p>
       <w:pPr>
         <w:jc w:val="both"/>
@@ -1480,7 +1489,6 @@
         <w:rPr>
           <w:noProof/>
         </w:rPr>
-        <w:lastRenderedPageBreak/>
         <w:t>Para acceder al sistema se realizará una identificación del usuario haciendo un inicio de sesión con los datos correspondientes de cada usuario, es decir, su nombre de usuario y su contraseña.</w:t>
       </w:r>
     </w:p>
@@ -1512,7 +1520,7 @@
           <w:noProof/>
         </w:rPr>
         <w:drawing>
-          <wp:inline distT="0" distB="0" distL="0" distR="0" wp14:anchorId="364A2F00" wp14:editId="318F7E69">
+          <wp:inline distT="0" distB="0" distL="0" distR="0" wp14:anchorId="364A2F00" wp14:editId="2E709A50">
             <wp:extent cx="5400040" cy="2620010"/>
             <wp:effectExtent l="0" t="0" r="0" b="8890"/>
             <wp:docPr id="7" name="Imagen 7"/>
@@ -1563,15 +1571,23 @@
       </w:pPr>
     </w:p>
     <w:p>
-      <w:r>
+      <w:pPr>
         <w:rPr>
           <w:noProof/>
         </w:rPr>
+      </w:pPr>
+    </w:p>
+    <w:p>
+      <w:r>
+        <w:rPr>
+          <w:noProof/>
+        </w:rPr>
+        <w:lastRenderedPageBreak/>
         <w:drawing>
-          <wp:inline distT="0" distB="0" distL="0" distR="0" wp14:anchorId="5020C14B" wp14:editId="45E443CC">
-            <wp:extent cx="5400040" cy="2620010"/>
-            <wp:effectExtent l="0" t="0" r="0" b="8890"/>
-            <wp:docPr id="8" name="Imagen 8"/>
+          <wp:inline distT="0" distB="0" distL="0" distR="0" wp14:anchorId="6BF1CFD4" wp14:editId="15784EE3">
+            <wp:extent cx="5400040" cy="2610485"/>
+            <wp:effectExtent l="0" t="0" r="0" b="0"/>
+            <wp:docPr id="11" name="Imagen 11"/>
             <wp:cNvGraphicFramePr>
               <a:graphicFrameLocks xmlns:a="http://schemas.openxmlformats.org/drawingml/2006/main" noChangeAspect="1"/>
             </wp:cNvGraphicFramePr>
@@ -1584,13 +1600,13 @@
                   </pic:nvPicPr>
                   <pic:blipFill rotWithShape="1">
                     <a:blip r:embed="rId10"/>
-                    <a:srcRect t="10422"/>
+                    <a:srcRect t="10746"/>
                     <a:stretch/>
                   </pic:blipFill>
                   <pic:spPr bwMode="auto">
                     <a:xfrm>
                       <a:off x="0" y="0"/>
-                      <a:ext cx="5400040" cy="2620010"/>
+                      <a:ext cx="5400040" cy="2610485"/>
                     </a:xfrm>
                     <a:prstGeom prst="rect">
                       <a:avLst/>
@@ -1716,7 +1732,7 @@
           </mc:Choice>
           <mc:Fallback>
             <w:pict>
-              <v:oval w14:anchorId="06791D0F" id="Elipse 10" o:spid="_x0000_s1026" style="position:absolute;margin-left:-8.85pt;margin-top:13.6pt;width:273.45pt;height:29.15pt;z-index:251663360;visibility:visible;mso-wrap-style:square;mso-wrap-distance-left:9pt;mso-wrap-distance-top:0;mso-wrap-distance-right:9pt;mso-wrap-distance-bottom:0;mso-position-horizontal:absolute;mso-position-horizontal-relative:text;mso-position-vertical:absolute;mso-position-vertical-relative:text;v-text-anchor:middle" o:gfxdata="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" filled="f" strokecolor="red" strokeweight="2.25pt">
+              <v:oval w14:anchorId="140C4F1D" id="Elipse 10" o:spid="_x0000_s1026" style="position:absolute;margin-left:-8.85pt;margin-top:13.6pt;width:273.45pt;height:29.15pt;z-index:251663360;visibility:visible;mso-wrap-style:square;mso-wrap-distance-left:9pt;mso-wrap-distance-top:0;mso-wrap-distance-right:9pt;mso-wrap-distance-bottom:0;mso-position-horizontal:absolute;mso-position-horizontal-relative:text;mso-position-vertical:absolute;mso-position-vertical-relative:text;v-text-anchor:middle" o:gfxdata="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" filled="f" strokecolor="red" strokeweight="2.25pt">
                 <v:stroke joinstyle="miter"/>
               </v:oval>
             </w:pict>
@@ -1800,15 +1816,7 @@
         <w:t>A continuación, se encuentra la lista de peticiones. En esta página se recoge una lista de las solicitudes que envían los usuarios</w:t>
       </w:r>
       <w:r>
-        <w:t xml:space="preserve">, se muestran en una tabla donde se puede ver toda la información de </w:t>
-      </w:r>
-      <w:proofErr w:type="gramStart"/>
-      <w:r>
-        <w:t>la misma</w:t>
-      </w:r>
-      <w:proofErr w:type="gramEnd"/>
-      <w:r>
-        <w:t xml:space="preserve"> y a la derecha las dos opciones que tiene cada solicitud, que son rechazar o aceptar esas solicitudes.</w:t>
+        <w:t>, se muestran en una tabla donde se puede ver toda la información de la misma y a la derecha las dos opciones que tiene cada solicitud, que son rechazar o aceptar esas solicitudes.</w:t>
       </w:r>
     </w:p>
     <w:p>
@@ -1827,6 +1835,7 @@
         <w:jc w:val="both"/>
       </w:pPr>
       <w:r>
+        <w:lastRenderedPageBreak/>
         <w:t>Después se encuentra la pestaña “Lista de usuarios” en ella se ve un listado de todos los usuarios y sus datos, así como las dos opciones que hay para todos los usuarios que es poder editarlos y eliminarlos.</w:t>
       </w:r>
     </w:p>
@@ -1847,15 +1856,21 @@
         <w:t>en esta página se encuentra un formulario para rellenar los datos de un nuevo usuario y así añadirlo a la base de datos de la empresa.  En este formulario solo puede añadir el nombre, apellido, departamento y DNI del usuario, en caso de querer añadir más datos sobre él, como la empresa o proyectos en los que trabaja, se deberá acceder a la pestaña mencionada anteriormente “Lista de usuarios” y seleccionar la opción de “editar” y allí añadirlos.</w:t>
       </w:r>
     </w:p>
-    <w:p/>
-    <w:p>
+    <w:p>
+      <w:pPr>
+        <w:jc w:val="both"/>
+      </w:pPr>
+    </w:p>
+    <w:p>
+      <w:pPr>
+        <w:jc w:val="both"/>
+      </w:pPr>
       <w:r>
         <w:rPr>
           <w:noProof/>
         </w:rPr>
-        <w:lastRenderedPageBreak/>
         <w:drawing>
-          <wp:inline distT="0" distB="0" distL="0" distR="0" wp14:anchorId="04F6AAF6" wp14:editId="5CABE0C3">
+          <wp:inline distT="0" distB="0" distL="0" distR="0" wp14:anchorId="65F37096" wp14:editId="52B41A96">
             <wp:extent cx="5400040" cy="2639060"/>
             <wp:effectExtent l="0" t="0" r="0" b="8890"/>
             <wp:docPr id="3" name="Imagen 3"/>
@@ -1898,6 +1913,48 @@
         </w:drawing>
       </w:r>
     </w:p>
+    <w:p/>
+    <w:p>
+      <w:pPr>
+        <w:pStyle w:val="Ttulo2"/>
+      </w:pPr>
+      <w:r>
+        <w:t>Trabajadores</w:t>
+      </w:r>
+    </w:p>
+    <w:p>
+      <w:pPr>
+        <w:pStyle w:val="Ttulo2"/>
+      </w:pPr>
+    </w:p>
+    <w:p>
+      <w:pPr>
+        <w:jc w:val="both"/>
+      </w:pPr>
+      <w:r>
+        <w:t xml:space="preserve">La parte de </w:t>
+      </w:r>
+      <w:r>
+        <w:t>trabajadores</w:t>
+      </w:r>
+      <w:r>
+        <w:t xml:space="preserve"> se compone de </w:t>
+      </w:r>
+      <w:r>
+        <w:t>5</w:t>
+      </w:r>
+      <w:r>
+        <w:t xml:space="preserve"> páginas y un botón de cerrar sesión con el cual vuelves a la página principal. El acceso a todas ellas se hace a partir de la barra de navegación que se encuentra en la parte superior de la página. Para indicar en que página se encuentra en cada momento, en aquella en la que se encuentre tendrá un color relativamente más oscuro para diferenciarlo.</w:t>
+      </w:r>
+    </w:p>
+    <w:p>
+      <w:pPr>
+        <w:jc w:val="both"/>
+      </w:pPr>
+      <w:r>
+        <w:t>En primer lugar se encuentra la pestaña “Fichar” en ella hay un formulario en el cual se debe introducir el id del proyecto en el que se está trabajando y el DNI del trabajador, dependiendo de si quieres fichar la entrada o la salida, se deberá seleccionar el botón que corresponde a la dicha situación.</w:t>
+      </w:r>
+    </w:p>
     <w:p>
       <w:pPr>
         <w:rPr>
@@ -1910,6 +1967,7 @@
         <w:rPr>
           <w:noProof/>
         </w:rPr>
+        <w:lastRenderedPageBreak/>
         <w:drawing>
           <wp:inline distT="0" distB="0" distL="0" distR="0" wp14:anchorId="60E91FC3" wp14:editId="32957AE2">
             <wp:extent cx="5400040" cy="2639060"/>
@@ -1952,6 +2010,15 @@
             </a:graphic>
           </wp:inline>
         </w:drawing>
+      </w:r>
+    </w:p>
+    <w:p/>
+    <w:p>
+      <w:r>
+        <w:t xml:space="preserve">A continuación, se encuentra la pestaña “Solicitar días libres” en ella aparece un formulario en el cual hay que especificar el DNI del trabajador, los días libres que se quieren solicitar, en caso de solo ser un día en ambas casillas habrá que poner el mismo día. En el apartado de </w:t>
+      </w:r>
+      <w:r>
+        <w:t>observaciones, en el caso de solicitar un día libre se deberá poner el motivo de dicha solicitud. Y por último, seleccionar una de las dos opciones que hay, ya sea días libres o vacaciones.</w:t>
       </w:r>
     </w:p>
     <w:p>
@@ -2022,6 +2089,7 @@
         <w:rPr>
           <w:noProof/>
         </w:rPr>
+        <w:lastRenderedPageBreak/>
         <w:drawing>
           <wp:inline distT="0" distB="0" distL="0" distR="0" wp14:anchorId="4428AB03" wp14:editId="4644CE0A">
             <wp:extent cx="5400040" cy="2620010"/>

</xml_diff>

<commit_message>
Actualizacion manual del usuario
</commit_message>
<xml_diff>
--- a/Manual de usuario y despliegue/ManualUsuario.docx
+++ b/Manual de usuario y despliegue/ManualUsuario.docx
@@ -360,7 +360,25 @@
                                     <w:sz w:val="28"/>
                                     <w:szCs w:val="28"/>
                                   </w:rPr>
-                                  <w:t>Álvaro Barchín Rubio</w:t>
+                                  <w:t xml:space="preserve">Álvaro </w:t>
+                                </w:r>
+                                <w:proofErr w:type="spellStart"/>
+                                <w:r>
+                                  <w:rPr>
+                                    <w:color w:val="4472C4" w:themeColor="accent1"/>
+                                    <w:sz w:val="28"/>
+                                    <w:szCs w:val="28"/>
+                                  </w:rPr>
+                                  <w:t>Barchín</w:t>
+                                </w:r>
+                                <w:proofErr w:type="spellEnd"/>
+                                <w:r>
+                                  <w:rPr>
+                                    <w:color w:val="4472C4" w:themeColor="accent1"/>
+                                    <w:sz w:val="28"/>
+                                    <w:szCs w:val="28"/>
+                                  </w:rPr>
+                                  <w:t xml:space="preserve"> Rubio</w:t>
                                 </w:r>
                               </w:p>
                               <w:p>
@@ -502,7 +520,25 @@
                               <w:sz w:val="28"/>
                               <w:szCs w:val="28"/>
                             </w:rPr>
-                            <w:t>Álvaro Barchín Rubio</w:t>
+                            <w:t xml:space="preserve">Álvaro </w:t>
+                          </w:r>
+                          <w:proofErr w:type="spellStart"/>
+                          <w:r>
+                            <w:rPr>
+                              <w:color w:val="4472C4" w:themeColor="accent1"/>
+                              <w:sz w:val="28"/>
+                              <w:szCs w:val="28"/>
+                            </w:rPr>
+                            <w:t>Barchín</w:t>
+                          </w:r>
+                          <w:proofErr w:type="spellEnd"/>
+                          <w:r>
+                            <w:rPr>
+                              <w:color w:val="4472C4" w:themeColor="accent1"/>
+                              <w:sz w:val="28"/>
+                              <w:szCs w:val="28"/>
+                            </w:rPr>
+                            <w:t xml:space="preserve"> Rubio</w:t>
                           </w:r>
                         </w:p>
                         <w:p>
@@ -902,7 +938,9 @@
               <w:tab w:val="right" w:leader="dot" w:pos="8494"/>
             </w:tabs>
             <w:rPr>
+              <w:rFonts w:eastAsiaTheme="minorEastAsia"/>
               <w:noProof/>
+              <w:lang w:eastAsia="es-ES"/>
             </w:rPr>
           </w:pPr>
           <w:r>
@@ -914,7 +952,7 @@
           <w:r>
             <w:fldChar w:fldCharType="separate"/>
           </w:r>
-          <w:hyperlink w:anchor="_Toc61606370" w:history="1">
+          <w:hyperlink w:anchor="_Toc62212015" w:history="1">
             <w:r>
               <w:rPr>
                 <w:rStyle w:val="Hipervnculo"/>
@@ -941,7 +979,7 @@
                 <w:noProof/>
                 <w:webHidden/>
               </w:rPr>
-              <w:instrText xml:space="preserve"> PAGEREF _Toc61606370 \h </w:instrText>
+              <w:instrText xml:space="preserve"> PAGEREF _Toc62212015 \h </w:instrText>
             </w:r>
             <w:r>
               <w:rPr>
@@ -979,10 +1017,12 @@
               <w:tab w:val="right" w:leader="dot" w:pos="8494"/>
             </w:tabs>
             <w:rPr>
+              <w:rFonts w:eastAsiaTheme="minorEastAsia"/>
               <w:noProof/>
+              <w:lang w:eastAsia="es-ES"/>
             </w:rPr>
           </w:pPr>
-          <w:hyperlink w:anchor="_Toc61606371" w:history="1">
+          <w:hyperlink w:anchor="_Toc62212016" w:history="1">
             <w:r>
               <w:rPr>
                 <w:rStyle w:val="Hipervnculo"/>
@@ -1009,7 +1049,7 @@
                 <w:noProof/>
                 <w:webHidden/>
               </w:rPr>
-              <w:instrText xml:space="preserve"> PAGEREF _Toc61606371 \h </w:instrText>
+              <w:instrText xml:space="preserve"> PAGEREF _Toc62212016 \h </w:instrText>
             </w:r>
             <w:r>
               <w:rPr>
@@ -1042,21 +1082,23 @@
         </w:p>
         <w:p>
           <w:pPr>
-            <w:pStyle w:val="TDC1"/>
+            <w:pStyle w:val="TDC2"/>
             <w:tabs>
               <w:tab w:val="right" w:leader="dot" w:pos="8494"/>
             </w:tabs>
             <w:rPr>
+              <w:rFonts w:eastAsiaTheme="minorEastAsia"/>
               <w:noProof/>
+              <w:lang w:eastAsia="es-ES"/>
             </w:rPr>
           </w:pPr>
-          <w:hyperlink w:anchor="_Toc61606372" w:history="1">
+          <w:hyperlink w:anchor="_Toc62212017" w:history="1">
             <w:r>
               <w:rPr>
                 <w:rStyle w:val="Hipervnculo"/>
                 <w:noProof/>
               </w:rPr>
-              <w:t>Solución de problemas</w:t>
+              <w:t>Recursos humanos</w:t>
             </w:r>
             <w:r>
               <w:rPr>
@@ -1077,7 +1119,7 @@
                 <w:noProof/>
                 <w:webHidden/>
               </w:rPr>
-              <w:instrText xml:space="preserve"> PAGEREF _Toc61606372 \h </w:instrText>
+              <w:instrText xml:space="preserve"> PAGEREF _Toc62212017 \h </w:instrText>
             </w:r>
             <w:r>
               <w:rPr>
@@ -1097,7 +1139,7 @@
                 <w:noProof/>
                 <w:webHidden/>
               </w:rPr>
-              <w:t>1</w:t>
+              <w:t>2</w:t>
             </w:r>
             <w:r>
               <w:rPr>
@@ -1110,21 +1152,23 @@
         </w:p>
         <w:p>
           <w:pPr>
-            <w:pStyle w:val="TDC1"/>
+            <w:pStyle w:val="TDC2"/>
             <w:tabs>
               <w:tab w:val="right" w:leader="dot" w:pos="8494"/>
             </w:tabs>
             <w:rPr>
+              <w:rFonts w:eastAsiaTheme="minorEastAsia"/>
               <w:noProof/>
+              <w:lang w:eastAsia="es-ES"/>
             </w:rPr>
           </w:pPr>
-          <w:hyperlink w:anchor="_Toc61606373" w:history="1">
+          <w:hyperlink w:anchor="_Toc62212018" w:history="1">
             <w:r>
               <w:rPr>
                 <w:rStyle w:val="Hipervnculo"/>
                 <w:noProof/>
               </w:rPr>
-              <w:t>Preguntas frecuentes</w:t>
+              <w:t>Trabajadores</w:t>
             </w:r>
             <w:r>
               <w:rPr>
@@ -1145,7 +1189,7 @@
                 <w:noProof/>
                 <w:webHidden/>
               </w:rPr>
-              <w:instrText xml:space="preserve"> PAGEREF _Toc61606373 \h </w:instrText>
+              <w:instrText xml:space="preserve"> PAGEREF _Toc62212018 \h </w:instrText>
             </w:r>
             <w:r>
               <w:rPr>
@@ -1165,143 +1209,7 @@
                 <w:noProof/>
                 <w:webHidden/>
               </w:rPr>
-              <w:t>1</w:t>
-            </w:r>
-            <w:r>
-              <w:rPr>
-                <w:noProof/>
-                <w:webHidden/>
-              </w:rPr>
-              <w:fldChar w:fldCharType="end"/>
-            </w:r>
-          </w:hyperlink>
-        </w:p>
-        <w:p>
-          <w:pPr>
-            <w:pStyle w:val="TDC1"/>
-            <w:tabs>
-              <w:tab w:val="right" w:leader="dot" w:pos="8494"/>
-            </w:tabs>
-            <w:rPr>
-              <w:noProof/>
-            </w:rPr>
-          </w:pPr>
-          <w:hyperlink w:anchor="_Toc61606374" w:history="1">
-            <w:r>
-              <w:rPr>
-                <w:rStyle w:val="Hipervnculo"/>
-                <w:noProof/>
-              </w:rPr>
-              <w:t>Datos de contacto</w:t>
-            </w:r>
-            <w:r>
-              <w:rPr>
-                <w:noProof/>
-                <w:webHidden/>
-              </w:rPr>
-              <w:tab/>
-            </w:r>
-            <w:r>
-              <w:rPr>
-                <w:noProof/>
-                <w:webHidden/>
-              </w:rPr>
-              <w:fldChar w:fldCharType="begin"/>
-            </w:r>
-            <w:r>
-              <w:rPr>
-                <w:noProof/>
-                <w:webHidden/>
-              </w:rPr>
-              <w:instrText xml:space="preserve"> PAGEREF _Toc61606374 \h </w:instrText>
-            </w:r>
-            <w:r>
-              <w:rPr>
-                <w:noProof/>
-                <w:webHidden/>
-              </w:rPr>
-            </w:r>
-            <w:r>
-              <w:rPr>
-                <w:noProof/>
-                <w:webHidden/>
-              </w:rPr>
-              <w:fldChar w:fldCharType="separate"/>
-            </w:r>
-            <w:r>
-              <w:rPr>
-                <w:noProof/>
-                <w:webHidden/>
-              </w:rPr>
-              <w:t>1</w:t>
-            </w:r>
-            <w:r>
-              <w:rPr>
-                <w:noProof/>
-                <w:webHidden/>
-              </w:rPr>
-              <w:fldChar w:fldCharType="end"/>
-            </w:r>
-          </w:hyperlink>
-        </w:p>
-        <w:p>
-          <w:pPr>
-            <w:pStyle w:val="TDC1"/>
-            <w:tabs>
-              <w:tab w:val="right" w:leader="dot" w:pos="8494"/>
-            </w:tabs>
-            <w:rPr>
-              <w:noProof/>
-            </w:rPr>
-          </w:pPr>
-          <w:hyperlink w:anchor="_Toc61606375" w:history="1">
-            <w:r>
-              <w:rPr>
-                <w:rStyle w:val="Hipervnculo"/>
-                <w:noProof/>
-              </w:rPr>
-              <w:t>Glosario</w:t>
-            </w:r>
-            <w:r>
-              <w:rPr>
-                <w:noProof/>
-                <w:webHidden/>
-              </w:rPr>
-              <w:tab/>
-            </w:r>
-            <w:r>
-              <w:rPr>
-                <w:noProof/>
-                <w:webHidden/>
-              </w:rPr>
-              <w:fldChar w:fldCharType="begin"/>
-            </w:r>
-            <w:r>
-              <w:rPr>
-                <w:noProof/>
-                <w:webHidden/>
-              </w:rPr>
-              <w:instrText xml:space="preserve"> PAGEREF _Toc61606375 \h </w:instrText>
-            </w:r>
-            <w:r>
-              <w:rPr>
-                <w:noProof/>
-                <w:webHidden/>
-              </w:rPr>
-            </w:r>
-            <w:r>
-              <w:rPr>
-                <w:noProof/>
-                <w:webHidden/>
-              </w:rPr>
-              <w:fldChar w:fldCharType="separate"/>
-            </w:r>
-            <w:r>
-              <w:rPr>
-                <w:noProof/>
-                <w:webHidden/>
-              </w:rPr>
-              <w:t>1</w:t>
+              <w:t>4</w:t>
             </w:r>
             <w:r>
               <w:rPr>
@@ -1328,7 +1236,7 @@
       <w:pPr>
         <w:pStyle w:val="Ttulo1"/>
       </w:pPr>
-      <w:bookmarkStart w:id="0" w:name="_Toc61606370"/>
+      <w:bookmarkStart w:id="0" w:name="_Toc62212015"/>
       <w:r>
         <w:t>Introducción</w:t>
       </w:r>
@@ -1364,7 +1272,13 @@
         <w:jc w:val="both"/>
       </w:pPr>
       <w:r>
-        <w:t xml:space="preserve">A continuación, se explicará las diferentes ventanas que tiene la aplicación y como funcionan cada una, así como los posibles problemas que puedan darse al utilizarla y una </w:t>
+        <w:t xml:space="preserve">A continuación, se explicará las diferentes ventanas que tiene la aplicación y </w:t>
+      </w:r>
+      <w:r>
+        <w:t>cómo</w:t>
+      </w:r>
+      <w:r>
+        <w:t xml:space="preserve"> funcionan cada una, así como los posibles problemas que puedan darse al utilizarla y una </w:t>
       </w:r>
       <w:r>
         <w:t>re</w:t>
@@ -1375,7 +1289,6 @@
       <w:r>
         <w:t xml:space="preserve">de las preguntas frecuentes. </w:t>
       </w:r>
-      <w:bookmarkStart w:id="1" w:name="_Toc61606371"/>
     </w:p>
     <w:p>
       <w:pPr>
@@ -1386,6 +1299,7 @@
       <w:pPr>
         <w:pStyle w:val="Ttulo1"/>
       </w:pPr>
+      <w:bookmarkStart w:id="1" w:name="_Toc62212016"/>
       <w:r>
         <w:t>Cómo usar la aplicación</w:t>
       </w:r>
@@ -1414,25 +1328,16 @@
     </w:p>
     <w:p>
       <w:pPr>
-        <w:jc w:val="both"/>
         <w:rPr>
           <w:noProof/>
         </w:rPr>
       </w:pPr>
     </w:p>
     <w:p>
-      <w:pPr>
+      <w:r>
         <w:rPr>
           <w:noProof/>
         </w:rPr>
-      </w:pPr>
-    </w:p>
-    <w:p>
-      <w:r>
-        <w:rPr>
-          <w:noProof/>
-        </w:rPr>
-        <w:lastRenderedPageBreak/>
         <w:drawing>
           <wp:inline distT="0" distB="0" distL="0" distR="0" wp14:anchorId="344FAB43" wp14:editId="746427FB">
             <wp:extent cx="5400040" cy="2629535"/>
@@ -1489,6 +1394,7 @@
         <w:rPr>
           <w:noProof/>
         </w:rPr>
+        <w:lastRenderedPageBreak/>
         <w:t>Para acceder al sistema se realizará una identificación del usuario haciendo un inicio de sesión con los datos correspondientes de cada usuario, es decir, su nombre de usuario y su contraseña.</w:t>
       </w:r>
     </w:p>
@@ -1582,7 +1488,6 @@
         <w:rPr>
           <w:noProof/>
         </w:rPr>
-        <w:lastRenderedPageBreak/>
         <w:drawing>
           <wp:inline distT="0" distB="0" distL="0" distR="0" wp14:anchorId="6BF1CFD4" wp14:editId="15784EE3">
             <wp:extent cx="5400040" cy="2610485"/>
@@ -1635,12 +1540,14 @@
           <w:noProof/>
         </w:rPr>
       </w:pPr>
+      <w:bookmarkStart w:id="2" w:name="_Toc62212017"/>
       <w:r>
         <w:rPr>
           <w:noProof/>
         </w:rPr>
         <w:t>Recursos humanos</w:t>
       </w:r>
+      <w:bookmarkEnd w:id="2"/>
     </w:p>
     <w:p/>
     <w:p>
@@ -1651,7 +1558,11 @@
         <w:t xml:space="preserve">La parte de recursos humanos se compone de 7 páginas y un botón de cerrar sesión con el cual vuelves a la página principal. El acceso a todas ellas se hace a partir </w:t>
       </w:r>
       <w:r>
-        <w:t>de la barra de navegación que se encuentra en la parte superior de la página. Para indicar en que página se encuentra en cada momento, en aquella en la que se encuentre tendrá un color relativamente más oscuro para diferenciarlo.</w:t>
+        <w:t xml:space="preserve">de la barra de navegación que se encuentra en la parte superior de la página. Para indicar en que página se encuentra en </w:t>
+      </w:r>
+      <w:r>
+        <w:lastRenderedPageBreak/>
+        <w:t>cada momento, en aquella en la que se encuentre tendrá un color relativamente más oscuro para diferenciarlo.</w:t>
       </w:r>
     </w:p>
     <w:p/>
@@ -1670,16 +1581,16 @@
         <mc:AlternateContent>
           <mc:Choice Requires="wps">
             <w:drawing>
-              <wp:anchor distT="0" distB="0" distL="114300" distR="114300" simplePos="0" relativeHeight="251663360" behindDoc="0" locked="0" layoutInCell="1" allowOverlap="1" wp14:anchorId="6E41E4E4" wp14:editId="6A0CF49E">
+              <wp:anchor distT="0" distB="0" distL="114300" distR="114300" simplePos="0" relativeHeight="251663360" behindDoc="0" locked="0" layoutInCell="1" allowOverlap="1" wp14:anchorId="6E41E4E4" wp14:editId="454F517C">
                 <wp:simplePos x="0" y="0"/>
                 <wp:positionH relativeFrom="column">
-                  <wp:posOffset>-112322</wp:posOffset>
+                  <wp:posOffset>-22861</wp:posOffset>
                 </wp:positionH>
                 <wp:positionV relativeFrom="paragraph">
-                  <wp:posOffset>172437</wp:posOffset>
+                  <wp:posOffset>174625</wp:posOffset>
                 </wp:positionV>
-                <wp:extent cx="3472606" cy="369988"/>
-                <wp:effectExtent l="19050" t="19050" r="13970" b="11430"/>
+                <wp:extent cx="2714625" cy="369988"/>
+                <wp:effectExtent l="19050" t="19050" r="28575" b="11430"/>
                 <wp:wrapNone/>
                 <wp:docPr id="10" name="Elipse 10"/>
                 <wp:cNvGraphicFramePr/>
@@ -1690,7 +1601,7 @@
                       <wps:spPr>
                         <a:xfrm>
                           <a:off x="0" y="0"/>
-                          <a:ext cx="3472606" cy="369988"/>
+                          <a:ext cx="2714625" cy="369988"/>
                         </a:xfrm>
                         <a:prstGeom prst="ellipse">
                           <a:avLst/>
@@ -1727,12 +1638,15 @@
                     </wps:wsp>
                   </a:graphicData>
                 </a:graphic>
+                <wp14:sizeRelH relativeFrom="margin">
+                  <wp14:pctWidth>0</wp14:pctWidth>
+                </wp14:sizeRelH>
               </wp:anchor>
             </w:drawing>
           </mc:Choice>
           <mc:Fallback>
             <w:pict>
-              <v:oval w14:anchorId="140C4F1D" id="Elipse 10" o:spid="_x0000_s1026" style="position:absolute;margin-left:-8.85pt;margin-top:13.6pt;width:273.45pt;height:29.15pt;z-index:251663360;visibility:visible;mso-wrap-style:square;mso-wrap-distance-left:9pt;mso-wrap-distance-top:0;mso-wrap-distance-right:9pt;mso-wrap-distance-bottom:0;mso-position-horizontal:absolute;mso-position-horizontal-relative:text;mso-position-vertical:absolute;mso-position-vertical-relative:text;v-text-anchor:middle" o:gfxdata="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" filled="f" strokecolor="red" strokeweight="2.25pt">
+              <v:oval w14:anchorId="672DE9C7" id="Elipse 10" o:spid="_x0000_s1026" style="position:absolute;margin-left:-1.8pt;margin-top:13.75pt;width:213.75pt;height:29.15pt;z-index:251663360;visibility:visible;mso-wrap-style:square;mso-width-percent:0;mso-wrap-distance-left:9pt;mso-wrap-distance-top:0;mso-wrap-distance-right:9pt;mso-wrap-distance-bottom:0;mso-position-horizontal:absolute;mso-position-horizontal-relative:text;mso-position-vertical:absolute;mso-position-vertical-relative:text;mso-width-percent:0;mso-width-relative:margin;v-text-anchor:middle" o:gfxdata="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" filled="f" strokecolor="red" strokeweight="2.25pt">
                 <v:stroke joinstyle="miter"/>
               </v:oval>
             </w:pict>
@@ -1813,10 +1727,30 @@
         <w:jc w:val="both"/>
       </w:pPr>
       <w:r>
-        <w:t>A continuación, se encuentra la lista de peticiones. En esta página se recoge una lista de las solicitudes que envían los usuarios</w:t>
-      </w:r>
-      <w:r>
-        <w:t>, se muestran en una tabla donde se puede ver toda la información de la misma y a la derecha las dos opciones que tiene cada solicitud, que son rechazar o aceptar esas solicitudes.</w:t>
+        <w:t xml:space="preserve">A continuación, se encuentra la </w:t>
+      </w:r>
+      <w:r>
+        <w:t>pestaña “L</w:t>
+      </w:r>
+      <w:r>
+        <w:t>ista peticiones</w:t>
+      </w:r>
+      <w:r>
+        <w:t>”</w:t>
+      </w:r>
+      <w:r>
+        <w:t>. En esta página se recoge una lista de las solicitudes que envían los usuarios</w:t>
+      </w:r>
+      <w:r>
+        <w:t xml:space="preserve">, se muestran en una tabla donde se puede ver toda la información de </w:t>
+      </w:r>
+      <w:proofErr w:type="gramStart"/>
+      <w:r>
+        <w:t>la misma</w:t>
+      </w:r>
+      <w:proofErr w:type="gramEnd"/>
+      <w:r>
+        <w:t xml:space="preserve"> y a la derecha las dos opciones que tiene cada solicitud, que son rechazar o aceptar esas solicitudes.</w:t>
       </w:r>
     </w:p>
     <w:p>
@@ -1835,7 +1769,6 @@
         <w:jc w:val="both"/>
       </w:pPr>
       <w:r>
-        <w:lastRenderedPageBreak/>
         <w:t>Después se encuentra la pestaña “Lista de usuarios” en ella se ve un listado de todos los usuarios y sus datos, así como las dos opciones que hay para todos los usuarios que es poder editarlos y eliminarlos.</w:t>
       </w:r>
     </w:p>
@@ -1869,6 +1802,7 @@
         <w:rPr>
           <w:noProof/>
         </w:rPr>
+        <w:lastRenderedPageBreak/>
         <w:drawing>
           <wp:inline distT="0" distB="0" distL="0" distR="0" wp14:anchorId="65F37096" wp14:editId="52B41A96">
             <wp:extent cx="5400040" cy="2639060"/>
@@ -1918,9 +1852,11 @@
       <w:pPr>
         <w:pStyle w:val="Ttulo2"/>
       </w:pPr>
+      <w:bookmarkStart w:id="3" w:name="_Toc62212018"/>
       <w:r>
         <w:t>Trabajadores</w:t>
       </w:r>
+      <w:bookmarkEnd w:id="3"/>
     </w:p>
     <w:p>
       <w:pPr>
@@ -1932,19 +1868,7 @@
         <w:jc w:val="both"/>
       </w:pPr>
       <w:r>
-        <w:t xml:space="preserve">La parte de </w:t>
-      </w:r>
-      <w:r>
-        <w:t>trabajadores</w:t>
-      </w:r>
-      <w:r>
-        <w:t xml:space="preserve"> se compone de </w:t>
-      </w:r>
-      <w:r>
-        <w:t>5</w:t>
-      </w:r>
-      <w:r>
-        <w:t xml:space="preserve"> páginas y un botón de cerrar sesión con el cual vuelves a la página principal. El acceso a todas ellas se hace a partir de la barra de navegación que se encuentra en la parte superior de la página. Para indicar en que página se encuentra en cada momento, en aquella en la que se encuentre tendrá un color relativamente más oscuro para diferenciarlo.</w:t>
+        <w:t>La parte de trabajadores se compone de 5 páginas y un botón de cerrar sesión con el cual vuelves a la página principal. El acceso a todas ellas se hace a partir de la barra de navegación que se encuentra en la parte superior de la página. Para indicar en que página se encuentra en cada momento, en aquella en la que se encuentre tendrá un color relativamente más oscuro para diferenciarlo.</w:t>
       </w:r>
     </w:p>
     <w:p>
@@ -1952,7 +1876,13 @@
         <w:jc w:val="both"/>
       </w:pPr>
       <w:r>
-        <w:t>En primer lugar se encuentra la pestaña “Fichar” en ella hay un formulario en el cual se debe introducir el id del proyecto en el que se está trabajando y el DNI del trabajador, dependiendo de si quieres fichar la entrada o la salida, se deberá seleccionar el botón que corresponde a la dicha situación.</w:t>
+        <w:t xml:space="preserve">En primer </w:t>
+      </w:r>
+      <w:r>
+        <w:t>lugar,</w:t>
+      </w:r>
+      <w:r>
+        <w:t xml:space="preserve"> se encuentra la pestaña “Fichar” en ella hay un formulario en el cual se debe introducir el id del proyecto en el que se está trabajando y el DNI del trabajador, dependiendo de si quieres fichar la entrada o la salida, se deberá seleccionar el botón que corresponde a la dicha situación.</w:t>
       </w:r>
     </w:p>
     <w:p>
@@ -1967,7 +1897,6 @@
         <w:rPr>
           <w:noProof/>
         </w:rPr>
-        <w:lastRenderedPageBreak/>
         <w:drawing>
           <wp:inline distT="0" distB="0" distL="0" distR="0" wp14:anchorId="60E91FC3" wp14:editId="32957AE2">
             <wp:extent cx="5400040" cy="2639060"/>
@@ -2015,10 +1944,19 @@
     <w:p/>
     <w:p>
       <w:r>
+        <w:lastRenderedPageBreak/>
         <w:t xml:space="preserve">A continuación, se encuentra la pestaña “Solicitar días libres” en ella aparece un formulario en el cual hay que especificar el DNI del trabajador, los días libres que se quieren solicitar, en caso de solo ser un día en ambas casillas habrá que poner el mismo día. En el apartado de </w:t>
       </w:r>
       <w:r>
-        <w:t>observaciones, en el caso de solicitar un día libre se deberá poner el motivo de dicha solicitud. Y por último, seleccionar una de las dos opciones que hay, ya sea días libres o vacaciones.</w:t>
+        <w:t xml:space="preserve">observaciones, en el caso de solicitar un día libre se deberá poner el motivo de dicha solicitud. </w:t>
+      </w:r>
+      <w:proofErr w:type="gramStart"/>
+      <w:r>
+        <w:t>Y</w:t>
+      </w:r>
+      <w:proofErr w:type="gramEnd"/>
+      <w:r>
+        <w:t xml:space="preserve"> por último, seleccionar una de las dos opciones que hay, ya sea días libres o vacaciones.</w:t>
       </w:r>
     </w:p>
     <w:p>
@@ -2085,11 +2023,23 @@
       </w:pPr>
     </w:p>
     <w:p>
-      <w:r>
+      <w:pPr>
         <w:rPr>
           <w:noProof/>
         </w:rPr>
-        <w:lastRenderedPageBreak/>
+      </w:pPr>
+      <w:r>
+        <w:rPr>
+          <w:noProof/>
+        </w:rPr>
+        <w:t>Las siguientes pestañas tienen una página principal en la cual el trabajador debe introducir su DNI para validar su usuario. Una vez validado cada pestaña mostrarán los datos del trabajador.</w:t>
+      </w:r>
+    </w:p>
+    <w:p>
+      <w:r>
+        <w:rPr>
+          <w:noProof/>
+        </w:rPr>
         <w:drawing>
           <wp:inline distT="0" distB="0" distL="0" distR="0" wp14:anchorId="4428AB03" wp14:editId="4644CE0A">
             <wp:extent cx="5400040" cy="2620010"/>
@@ -2134,45 +2084,78 @@
         </w:drawing>
       </w:r>
     </w:p>
+    <w:p/>
+    <w:p>
+      <w:pPr>
+        <w:jc w:val="both"/>
+      </w:pPr>
+      <w:r>
+        <w:t xml:space="preserve">En caso de que alguna de estas páginas sufra algún error se mostrará la siguiente página. Al pulsa el botón que se encuentra al final de </w:t>
+      </w:r>
+      <w:proofErr w:type="gramStart"/>
+      <w:r>
+        <w:t>la misma</w:t>
+      </w:r>
+      <w:proofErr w:type="gramEnd"/>
+      <w:r>
+        <w:t xml:space="preserve"> te redirigirá a la página principal de la empresa.</w:t>
+      </w:r>
+    </w:p>
+    <w:p/>
+    <w:p>
+      <w:r>
+        <w:rPr>
+          <w:noProof/>
+        </w:rPr>
+        <w:lastRenderedPageBreak/>
+        <w:drawing>
+          <wp:inline distT="0" distB="0" distL="0" distR="0" wp14:anchorId="74EBC0DE" wp14:editId="222C4D76">
+            <wp:extent cx="5400040" cy="2639060"/>
+            <wp:effectExtent l="0" t="0" r="0" b="8890"/>
+            <wp:docPr id="2" name="Imagen 2"/>
+            <wp:cNvGraphicFramePr>
+              <a:graphicFrameLocks xmlns:a="http://schemas.openxmlformats.org/drawingml/2006/main" noChangeAspect="1"/>
+            </wp:cNvGraphicFramePr>
+            <a:graphic xmlns:a="http://schemas.openxmlformats.org/drawingml/2006/main">
+              <a:graphicData uri="http://schemas.openxmlformats.org/drawingml/2006/picture">
+                <pic:pic xmlns:pic="http://schemas.openxmlformats.org/drawingml/2006/picture">
+                  <pic:nvPicPr>
+                    <pic:cNvPr id="1" name=""/>
+                    <pic:cNvPicPr/>
+                  </pic:nvPicPr>
+                  <pic:blipFill rotWithShape="1">
+                    <a:blip r:embed="rId16"/>
+                    <a:srcRect t="9770"/>
+                    <a:stretch/>
+                  </pic:blipFill>
+                  <pic:spPr bwMode="auto">
+                    <a:xfrm>
+                      <a:off x="0" y="0"/>
+                      <a:ext cx="5400040" cy="2639060"/>
+                    </a:xfrm>
+                    <a:prstGeom prst="rect">
+                      <a:avLst/>
+                    </a:prstGeom>
+                    <a:ln>
+                      <a:noFill/>
+                    </a:ln>
+                    <a:extLst>
+                      <a:ext uri="{53640926-AAD7-44D8-BBD7-CCE9431645EC}">
+                        <a14:shadowObscured xmlns:a14="http://schemas.microsoft.com/office/drawing/2010/main"/>
+                      </a:ext>
+                    </a:extLst>
+                  </pic:spPr>
+                </pic:pic>
+              </a:graphicData>
+            </a:graphic>
+          </wp:inline>
+        </w:drawing>
+      </w:r>
+    </w:p>
     <w:p>
       <w:pPr>
         <w:pStyle w:val="Ttulo1"/>
       </w:pPr>
-      <w:bookmarkStart w:id="2" w:name="_Toc61606372"/>
-      <w:r>
-        <w:t>Solución de problemas</w:t>
-      </w:r>
-      <w:bookmarkEnd w:id="2"/>
-    </w:p>
-    <w:p>
-      <w:pPr>
-        <w:pStyle w:val="Ttulo1"/>
-      </w:pPr>
-      <w:bookmarkStart w:id="3" w:name="_Toc61606373"/>
-      <w:r>
-        <w:t>Preguntas frecuentes</w:t>
-      </w:r>
-      <w:bookmarkEnd w:id="3"/>
-    </w:p>
-    <w:p>
-      <w:pPr>
-        <w:pStyle w:val="Ttulo1"/>
-      </w:pPr>
-      <w:bookmarkStart w:id="4" w:name="_Toc61606374"/>
-      <w:r>
-        <w:t>Datos de contacto</w:t>
-      </w:r>
-      <w:bookmarkEnd w:id="4"/>
-    </w:p>
-    <w:p>
-      <w:pPr>
-        <w:pStyle w:val="Ttulo1"/>
-      </w:pPr>
-      <w:bookmarkStart w:id="5" w:name="_Toc61606375"/>
-      <w:r>
-        <w:t>Glosario</w:t>
-      </w:r>
-      <w:bookmarkEnd w:id="5"/>
     </w:p>
     <w:sectPr>
       <w:pgSz w:w="11906" w:h="16838"/>
@@ -2841,6 +2824,19 @@
       <w:szCs w:val="26"/>
     </w:rPr>
   </w:style>
+  <w:style w:type="paragraph" w:styleId="TDC2">
+    <w:name w:val="toc 2"/>
+    <w:basedOn w:val="Normal"/>
+    <w:next w:val="Normal"/>
+    <w:autoRedefine/>
+    <w:uiPriority w:val="39"/>
+    <w:unhideWhenUsed/>
+    <w:rsid w:val="006E5660"/>
+    <w:pPr>
+      <w:spacing w:after="100"/>
+      <w:ind w:left="220"/>
+    </w:pPr>
+  </w:style>
 </w:styles>
 </file>
 

</xml_diff>

<commit_message>
Cambios en el manual de usuario
</commit_message>
<xml_diff>
--- a/Manual de usuario y despliegue/ManualUsuario.docx
+++ b/Manual de usuario y despliegue/ManualUsuario.docx
@@ -360,25 +360,7 @@
                                     <w:sz w:val="28"/>
                                     <w:szCs w:val="28"/>
                                   </w:rPr>
-                                  <w:t xml:space="preserve">Álvaro </w:t>
-                                </w:r>
-                                <w:proofErr w:type="spellStart"/>
-                                <w:r>
-                                  <w:rPr>
-                                    <w:color w:val="4472C4" w:themeColor="accent1"/>
-                                    <w:sz w:val="28"/>
-                                    <w:szCs w:val="28"/>
-                                  </w:rPr>
-                                  <w:t>Barchín</w:t>
-                                </w:r>
-                                <w:proofErr w:type="spellEnd"/>
-                                <w:r>
-                                  <w:rPr>
-                                    <w:color w:val="4472C4" w:themeColor="accent1"/>
-                                    <w:sz w:val="28"/>
-                                    <w:szCs w:val="28"/>
-                                  </w:rPr>
-                                  <w:t xml:space="preserve"> Rubio</w:t>
+                                  <w:t>Álvaro Barchín Rubio</w:t>
                                 </w:r>
                               </w:p>
                               <w:p>
@@ -520,25 +502,7 @@
                               <w:sz w:val="28"/>
                               <w:szCs w:val="28"/>
                             </w:rPr>
-                            <w:t xml:space="preserve">Álvaro </w:t>
-                          </w:r>
-                          <w:proofErr w:type="spellStart"/>
-                          <w:r>
-                            <w:rPr>
-                              <w:color w:val="4472C4" w:themeColor="accent1"/>
-                              <w:sz w:val="28"/>
-                              <w:szCs w:val="28"/>
-                            </w:rPr>
-                            <w:t>Barchín</w:t>
-                          </w:r>
-                          <w:proofErr w:type="spellEnd"/>
-                          <w:r>
-                            <w:rPr>
-                              <w:color w:val="4472C4" w:themeColor="accent1"/>
-                              <w:sz w:val="28"/>
-                              <w:szCs w:val="28"/>
-                            </w:rPr>
-                            <w:t xml:space="preserve"> Rubio</w:t>
+                            <w:t>Álvaro Barchín Rubio</w:t>
                           </w:r>
                         </w:p>
                         <w:p>
@@ -952,7 +916,7 @@
           <w:r>
             <w:fldChar w:fldCharType="separate"/>
           </w:r>
-          <w:hyperlink w:anchor="_Toc62501595" w:history="1">
+          <w:hyperlink w:anchor="_Toc62510519" w:history="1">
             <w:r>
               <w:rPr>
                 <w:rStyle w:val="Hipervnculo"/>
@@ -979,7 +943,7 @@
                 <w:noProof/>
                 <w:webHidden/>
               </w:rPr>
-              <w:instrText xml:space="preserve"> PAGEREF _Toc62501595 \h </w:instrText>
+              <w:instrText xml:space="preserve"> PAGEREF _Toc62510519 \h </w:instrText>
             </w:r>
             <w:r>
               <w:rPr>
@@ -1022,7 +986,7 @@
               <w:lang w:eastAsia="es-ES"/>
             </w:rPr>
           </w:pPr>
-          <w:hyperlink w:anchor="_Toc62501596" w:history="1">
+          <w:hyperlink w:anchor="_Toc62510520" w:history="1">
             <w:r>
               <w:rPr>
                 <w:rStyle w:val="Hipervnculo"/>
@@ -1049,7 +1013,7 @@
                 <w:noProof/>
                 <w:webHidden/>
               </w:rPr>
-              <w:instrText xml:space="preserve"> PAGEREF _Toc62501596 \h </w:instrText>
+              <w:instrText xml:space="preserve"> PAGEREF _Toc62510520 \h </w:instrText>
             </w:r>
             <w:r>
               <w:rPr>
@@ -1092,7 +1056,7 @@
               <w:lang w:eastAsia="es-ES"/>
             </w:rPr>
           </w:pPr>
-          <w:hyperlink w:anchor="_Toc62501597" w:history="1">
+          <w:hyperlink w:anchor="_Toc62510521" w:history="1">
             <w:r>
               <w:rPr>
                 <w:rStyle w:val="Hipervnculo"/>
@@ -1119,7 +1083,7 @@
                 <w:noProof/>
                 <w:webHidden/>
               </w:rPr>
-              <w:instrText xml:space="preserve"> PAGEREF _Toc62501597 \h </w:instrText>
+              <w:instrText xml:space="preserve"> PAGEREF _Toc62510521 \h </w:instrText>
             </w:r>
             <w:r>
               <w:rPr>
@@ -1162,7 +1126,7 @@
               <w:lang w:eastAsia="es-ES"/>
             </w:rPr>
           </w:pPr>
-          <w:hyperlink w:anchor="_Toc62501598" w:history="1">
+          <w:hyperlink w:anchor="_Toc62510522" w:history="1">
             <w:r>
               <w:rPr>
                 <w:rStyle w:val="Hipervnculo"/>
@@ -1189,7 +1153,7 @@
                 <w:noProof/>
                 <w:webHidden/>
               </w:rPr>
-              <w:instrText xml:space="preserve"> PAGEREF _Toc62501598 \h </w:instrText>
+              <w:instrText xml:space="preserve"> PAGEREF _Toc62510522 \h </w:instrText>
             </w:r>
             <w:r>
               <w:rPr>
@@ -1209,7 +1173,7 @@
                 <w:noProof/>
                 <w:webHidden/>
               </w:rPr>
-              <w:t>6</w:t>
+              <w:t>8</w:t>
             </w:r>
             <w:r>
               <w:rPr>
@@ -1236,7 +1200,7 @@
       <w:pPr>
         <w:pStyle w:val="Ttulo1"/>
       </w:pPr>
-      <w:bookmarkStart w:id="0" w:name="_Toc62501595"/>
+      <w:bookmarkStart w:id="0" w:name="_Toc62510519"/>
       <w:r>
         <w:t>Introducción</w:t>
       </w:r>
@@ -1299,7 +1263,7 @@
       <w:pPr>
         <w:pStyle w:val="Ttulo1"/>
       </w:pPr>
-      <w:bookmarkStart w:id="1" w:name="_Toc62501596"/>
+      <w:bookmarkStart w:id="1" w:name="_Toc62510520"/>
       <w:r>
         <w:t>Cómo usar la aplicación</w:t>
       </w:r>
@@ -1540,7 +1504,7 @@
           <w:noProof/>
         </w:rPr>
       </w:pPr>
-      <w:bookmarkStart w:id="2" w:name="_Toc62501597"/>
+      <w:bookmarkStart w:id="2" w:name="_Toc62510521"/>
       <w:r>
         <w:rPr>
           <w:noProof/>
@@ -1985,6 +1949,81 @@
     <w:p>
       <w:pPr>
         <w:jc w:val="both"/>
+        <w:rPr>
+          <w:noProof/>
+        </w:rPr>
+      </w:pPr>
+    </w:p>
+    <w:p>
+      <w:pPr>
+        <w:jc w:val="both"/>
+      </w:pPr>
+      <w:r>
+        <w:rPr>
+          <w:noProof/>
+        </w:rPr>
+        <w:lastRenderedPageBreak/>
+        <w:drawing>
+          <wp:inline distT="0" distB="0" distL="0" distR="0" wp14:anchorId="4523B429" wp14:editId="7DF0798D">
+            <wp:extent cx="5400040" cy="2171168"/>
+            <wp:effectExtent l="0" t="0" r="0" b="635"/>
+            <wp:docPr id="25" name="Imagen 25"/>
+            <wp:cNvGraphicFramePr>
+              <a:graphicFrameLocks xmlns:a="http://schemas.openxmlformats.org/drawingml/2006/main" noChangeAspect="1"/>
+            </wp:cNvGraphicFramePr>
+            <a:graphic xmlns:a="http://schemas.openxmlformats.org/drawingml/2006/main">
+              <a:graphicData uri="http://schemas.openxmlformats.org/drawingml/2006/picture">
+                <pic:pic xmlns:pic="http://schemas.openxmlformats.org/drawingml/2006/picture">
+                  <pic:nvPicPr>
+                    <pic:cNvPr id="0" name="Picture 7"/>
+                    <pic:cNvPicPr>
+                      <a:picLocks noChangeAspect="1" noChangeArrowheads="1"/>
+                    </pic:cNvPicPr>
+                  </pic:nvPicPr>
+                  <pic:blipFill rotWithShape="1">
+                    <a:blip r:embed="rId15" cstate="print">
+                      <a:extLst>
+                        <a:ext uri="{28A0092B-C50C-407E-A947-70E740481C1C}">
+                          <a14:useLocalDpi xmlns:a14="http://schemas.microsoft.com/office/drawing/2010/main" val="0"/>
+                        </a:ext>
+                      </a:extLst>
+                    </a:blip>
+                    <a:srcRect t="25800"/>
+                    <a:stretch/>
+                  </pic:blipFill>
+                  <pic:spPr bwMode="auto">
+                    <a:xfrm>
+                      <a:off x="0" y="0"/>
+                      <a:ext cx="5400040" cy="2171168"/>
+                    </a:xfrm>
+                    <a:prstGeom prst="rect">
+                      <a:avLst/>
+                    </a:prstGeom>
+                    <a:noFill/>
+                    <a:ln>
+                      <a:noFill/>
+                    </a:ln>
+                    <a:extLst>
+                      <a:ext uri="{53640926-AAD7-44D8-BBD7-CCE9431645EC}">
+                        <a14:shadowObscured xmlns:a14="http://schemas.microsoft.com/office/drawing/2010/main"/>
+                      </a:ext>
+                    </a:extLst>
+                  </pic:spPr>
+                </pic:pic>
+              </a:graphicData>
+            </a:graphic>
+          </wp:inline>
+        </w:drawing>
+      </w:r>
+    </w:p>
+    <w:p>
+      <w:pPr>
+        <w:jc w:val="both"/>
+      </w:pPr>
+    </w:p>
+    <w:p>
+      <w:pPr>
+        <w:jc w:val="both"/>
       </w:pPr>
       <w:r>
         <w:t xml:space="preserve">A </w:t>
@@ -2015,7 +2054,6 @@
         <w:rPr>
           <w:noProof/>
         </w:rPr>
-        <w:lastRenderedPageBreak/>
         <w:drawing>
           <wp:inline distT="0" distB="0" distL="0" distR="0" wp14:anchorId="59A66403" wp14:editId="7CF6D51A">
             <wp:extent cx="5400040" cy="2628368"/>
@@ -2034,7 +2072,7 @@
                     </pic:cNvPicPr>
                   </pic:nvPicPr>
                   <pic:blipFill rotWithShape="1">
-                    <a:blip r:embed="rId15" cstate="print">
+                    <a:blip r:embed="rId16" cstate="print">
                       <a:extLst>
                         <a:ext uri="{28A0092B-C50C-407E-A947-70E740481C1C}">
                           <a14:useLocalDpi xmlns:a14="http://schemas.microsoft.com/office/drawing/2010/main" val="0"/>
@@ -2098,6 +2136,7 @@
         <w:rPr>
           <w:noProof/>
         </w:rPr>
+        <w:lastRenderedPageBreak/>
         <w:drawing>
           <wp:inline distT="0" distB="0" distL="0" distR="0" wp14:anchorId="64E6AA7F" wp14:editId="182D44A2">
             <wp:extent cx="5400040" cy="2617736"/>
@@ -2116,7 +2155,7 @@
                     </pic:cNvPicPr>
                   </pic:nvPicPr>
                   <pic:blipFill rotWithShape="1">
-                    <a:blip r:embed="rId16" cstate="print">
+                    <a:blip r:embed="rId17" cstate="print">
                       <a:extLst>
                         <a:ext uri="{28A0092B-C50C-407E-A947-70E740481C1C}">
                           <a14:useLocalDpi xmlns:a14="http://schemas.microsoft.com/office/drawing/2010/main" val="0"/>
@@ -2206,7 +2245,6 @@
         <w:rPr>
           <w:noProof/>
         </w:rPr>
-        <w:lastRenderedPageBreak/>
         <w:drawing>
           <wp:inline distT="0" distB="0" distL="0" distR="0" wp14:anchorId="6A8D882C" wp14:editId="3CC77F42">
             <wp:extent cx="5400040" cy="2596470"/>
@@ -2225,7 +2263,7 @@
                     </pic:cNvPicPr>
                   </pic:nvPicPr>
                   <pic:blipFill rotWithShape="1">
-                    <a:blip r:embed="rId17" cstate="print">
+                    <a:blip r:embed="rId18" cstate="print">
                       <a:extLst>
                         <a:ext uri="{28A0092B-C50C-407E-A947-70E740481C1C}">
                           <a14:useLocalDpi xmlns:a14="http://schemas.microsoft.com/office/drawing/2010/main" val="0"/>
@@ -2285,7 +2323,72 @@
     <w:p>
       <w:pPr>
         <w:jc w:val="both"/>
-      </w:pPr>
+        <w:rPr>
+          <w:noProof/>
+        </w:rPr>
+      </w:pPr>
+    </w:p>
+    <w:p>
+      <w:pPr>
+        <w:jc w:val="both"/>
+      </w:pPr>
+      <w:r>
+        <w:rPr>
+          <w:noProof/>
+        </w:rPr>
+        <w:lastRenderedPageBreak/>
+        <w:drawing>
+          <wp:inline distT="0" distB="0" distL="0" distR="0" wp14:anchorId="18DB54E2" wp14:editId="2846FDC2">
+            <wp:extent cx="5400040" cy="2649633"/>
+            <wp:effectExtent l="0" t="0" r="0" b="0"/>
+            <wp:docPr id="22" name="Imagen 22"/>
+            <wp:cNvGraphicFramePr>
+              <a:graphicFrameLocks xmlns:a="http://schemas.openxmlformats.org/drawingml/2006/main" noChangeAspect="1"/>
+            </wp:cNvGraphicFramePr>
+            <a:graphic xmlns:a="http://schemas.openxmlformats.org/drawingml/2006/main">
+              <a:graphicData uri="http://schemas.openxmlformats.org/drawingml/2006/picture">
+                <pic:pic xmlns:pic="http://schemas.openxmlformats.org/drawingml/2006/picture">
+                  <pic:nvPicPr>
+                    <pic:cNvPr id="0" name="Picture 1"/>
+                    <pic:cNvPicPr>
+                      <a:picLocks noChangeAspect="1" noChangeArrowheads="1"/>
+                    </pic:cNvPicPr>
+                  </pic:nvPicPr>
+                  <pic:blipFill rotWithShape="1">
+                    <a:blip r:embed="rId19" cstate="print">
+                      <a:extLst>
+                        <a:ext uri="{28A0092B-C50C-407E-A947-70E740481C1C}">
+                          <a14:useLocalDpi xmlns:a14="http://schemas.microsoft.com/office/drawing/2010/main" val="0"/>
+                        </a:ext>
+                      </a:extLst>
+                    </a:blip>
+                    <a:srcRect t="9448"/>
+                    <a:stretch/>
+                  </pic:blipFill>
+                  <pic:spPr bwMode="auto">
+                    <a:xfrm>
+                      <a:off x="0" y="0"/>
+                      <a:ext cx="5400040" cy="2649633"/>
+                    </a:xfrm>
+                    <a:prstGeom prst="rect">
+                      <a:avLst/>
+                    </a:prstGeom>
+                    <a:noFill/>
+                    <a:ln>
+                      <a:noFill/>
+                    </a:ln>
+                    <a:extLst>
+                      <a:ext uri="{53640926-AAD7-44D8-BBD7-CCE9431645EC}">
+                        <a14:shadowObscured xmlns:a14="http://schemas.microsoft.com/office/drawing/2010/main"/>
+                      </a:ext>
+                    </a:extLst>
+                  </pic:spPr>
+                </pic:pic>
+              </a:graphicData>
+            </a:graphic>
+          </wp:inline>
+        </w:drawing>
+      </w:r>
     </w:p>
     <w:p>
       <w:pPr>
@@ -2403,39 +2506,39 @@
         <w:jc w:val="both"/>
       </w:pPr>
       <w:r>
+        <w:t xml:space="preserve">Después se encuentra la pestaña “Añadir/Editar empresa”, en esta página se encuentra un formulario para rellenar los datos de una nueva empresa, aunque también se utiliza en caso de querer editar alguna empresa que ya esté añadida en la base de datos, la única diferencia es que en caso de que ya esté registrada aparecerán los datos que tiene para que sea más sencilla la modificación de </w:t>
+      </w:r>
+      <w:proofErr w:type="gramStart"/>
+      <w:r>
+        <w:t>los mismos</w:t>
+      </w:r>
+      <w:proofErr w:type="gramEnd"/>
+      <w:r>
+        <w:t>.</w:t>
+      </w:r>
+    </w:p>
+    <w:p>
+      <w:pPr>
+        <w:jc w:val="both"/>
+      </w:pPr>
+    </w:p>
+    <w:p>
+      <w:pPr>
+        <w:jc w:val="both"/>
+        <w:rPr>
+          <w:noProof/>
+        </w:rPr>
+      </w:pPr>
+    </w:p>
+    <w:p>
+      <w:pPr>
+        <w:jc w:val="both"/>
+      </w:pPr>
+      <w:r>
+        <w:rPr>
+          <w:noProof/>
+        </w:rPr>
         <w:lastRenderedPageBreak/>
-        <w:t xml:space="preserve">Después se encuentra la pestaña “Añadir/Editar empresa”, en esta página se encuentra un formulario para rellenar los datos de una nueva empresa, aunque también se utiliza en caso de querer editar alguna empresa que ya esté añadida en la base de datos, la única diferencia es que en caso de que ya esté registrada aparecerán los datos que tiene para que sea más sencilla la modificación de </w:t>
-      </w:r>
-      <w:proofErr w:type="gramStart"/>
-      <w:r>
-        <w:t>los mismos</w:t>
-      </w:r>
-      <w:proofErr w:type="gramEnd"/>
-      <w:r>
-        <w:t>.</w:t>
-      </w:r>
-    </w:p>
-    <w:p>
-      <w:pPr>
-        <w:jc w:val="both"/>
-      </w:pPr>
-    </w:p>
-    <w:p>
-      <w:pPr>
-        <w:jc w:val="both"/>
-        <w:rPr>
-          <w:noProof/>
-        </w:rPr>
-      </w:pPr>
-    </w:p>
-    <w:p>
-      <w:pPr>
-        <w:jc w:val="both"/>
-      </w:pPr>
-      <w:r>
-        <w:rPr>
-          <w:noProof/>
-        </w:rPr>
         <w:drawing>
           <wp:inline distT="0" distB="0" distL="0" distR="0" wp14:anchorId="123FC655" wp14:editId="30B71636">
             <wp:extent cx="5400040" cy="2627098"/>
@@ -2452,7 +2555,7 @@
                     <pic:cNvPicPr/>
                   </pic:nvPicPr>
                   <pic:blipFill rotWithShape="1">
-                    <a:blip r:embed="rId18"/>
+                    <a:blip r:embed="rId20"/>
                     <a:srcRect t="10179"/>
                     <a:stretch/>
                   </pic:blipFill>
@@ -2525,7 +2628,7 @@
                     <pic:cNvPicPr/>
                   </pic:nvPicPr>
                   <pic:blipFill rotWithShape="1">
-                    <a:blip r:embed="rId19"/>
+                    <a:blip r:embed="rId21"/>
                     <a:srcRect t="9816"/>
                     <a:stretch/>
                   </pic:blipFill>
@@ -2563,23 +2666,23 @@
         <w:jc w:val="both"/>
       </w:pPr>
       <w:r>
+        <w:t>Y, por último, se encuentra la pestaña “Asignar trabajador”, en esta página se encuentra un formulario el cual se utilizará para asignar a un proyecto un trabajador, para ello será necesario rellenar las casillas con proyectos y trabajadores los cuales ya deben de estar registrados en la base de datos.</w:t>
+      </w:r>
+    </w:p>
+    <w:p>
+      <w:pPr>
+        <w:jc w:val="both"/>
+      </w:pPr>
+    </w:p>
+    <w:p>
+      <w:pPr>
+        <w:jc w:val="both"/>
+      </w:pPr>
+      <w:r>
+        <w:rPr>
+          <w:noProof/>
+        </w:rPr>
         <w:lastRenderedPageBreak/>
-        <w:t>Y, por último, se encuentra la pestaña “Asignar trabajador”, en esta página se encuentra un formulario el cual se utilizará para asignar a un proyecto un trabajador, para ello será necesario rellenar las casillas con proyectos y trabajadores los cuales ya deben de estar registrados en la base de datos.</w:t>
-      </w:r>
-    </w:p>
-    <w:p>
-      <w:pPr>
-        <w:jc w:val="both"/>
-      </w:pPr>
-    </w:p>
-    <w:p>
-      <w:pPr>
-        <w:jc w:val="both"/>
-      </w:pPr>
-      <w:r>
-        <w:rPr>
-          <w:noProof/>
-        </w:rPr>
         <w:drawing>
           <wp:inline distT="0" distB="0" distL="0" distR="0" wp14:anchorId="4DFFC17A" wp14:editId="0E4454CC">
             <wp:extent cx="5400040" cy="2637730"/>
@@ -2596,7 +2699,7 @@
                     <pic:cNvPicPr/>
                   </pic:nvPicPr>
                   <pic:blipFill rotWithShape="1">
-                    <a:blip r:embed="rId20"/>
+                    <a:blip r:embed="rId22"/>
                     <a:srcRect t="9816"/>
                     <a:stretch/>
                   </pic:blipFill>
@@ -2629,7 +2732,7 @@
       <w:pPr>
         <w:pStyle w:val="Ttulo2"/>
       </w:pPr>
-      <w:bookmarkStart w:id="3" w:name="_Toc62501598"/>
+      <w:bookmarkStart w:id="3" w:name="_Toc62510522"/>
       <w:r>
         <w:t>Trabajadores</w:t>
       </w:r>
@@ -2760,7 +2863,7 @@
                     <pic:cNvPicPr/>
                   </pic:nvPicPr>
                   <pic:blipFill rotWithShape="1">
-                    <a:blip r:embed="rId21"/>
+                    <a:blip r:embed="rId23"/>
                     <a:srcRect t="9770" b="74924"/>
                     <a:stretch/>
                   </pic:blipFill>
@@ -2836,7 +2939,7 @@
                     <pic:cNvPicPr/>
                   </pic:nvPicPr>
                   <pic:blipFill rotWithShape="1">
-                    <a:blip r:embed="rId21"/>
+                    <a:blip r:embed="rId23"/>
                     <a:srcRect t="9770"/>
                     <a:stretch/>
                   </pic:blipFill>
@@ -2916,7 +3019,7 @@
                     <pic:cNvPicPr/>
                   </pic:nvPicPr>
                   <pic:blipFill rotWithShape="1">
-                    <a:blip r:embed="rId22"/>
+                    <a:blip r:embed="rId24"/>
                     <a:srcRect t="10096"/>
                     <a:stretch/>
                   </pic:blipFill>
@@ -2986,7 +3089,7 @@
                     <pic:cNvPicPr/>
                   </pic:nvPicPr>
                   <pic:blipFill rotWithShape="1">
-                    <a:blip r:embed="rId23"/>
+                    <a:blip r:embed="rId25"/>
                     <a:srcRect t="10422"/>
                     <a:stretch/>
                   </pic:blipFill>
@@ -3026,6 +3129,75 @@
     <w:p>
       <w:pPr>
         <w:jc w:val="both"/>
+        <w:rPr>
+          <w:noProof/>
+        </w:rPr>
+      </w:pPr>
+    </w:p>
+    <w:p>
+      <w:pPr>
+        <w:jc w:val="both"/>
+      </w:pPr>
+      <w:r>
+        <w:rPr>
+          <w:noProof/>
+        </w:rPr>
+        <w:drawing>
+          <wp:inline distT="0" distB="0" distL="0" distR="0" wp14:anchorId="1CBAB67A" wp14:editId="05AC56EE">
+            <wp:extent cx="5400040" cy="2639000"/>
+            <wp:effectExtent l="0" t="0" r="0" b="9525"/>
+            <wp:docPr id="23" name="Imagen 23"/>
+            <wp:cNvGraphicFramePr>
+              <a:graphicFrameLocks xmlns:a="http://schemas.openxmlformats.org/drawingml/2006/main" noChangeAspect="1"/>
+            </wp:cNvGraphicFramePr>
+            <a:graphic xmlns:a="http://schemas.openxmlformats.org/drawingml/2006/main">
+              <a:graphicData uri="http://schemas.openxmlformats.org/drawingml/2006/picture">
+                <pic:pic xmlns:pic="http://schemas.openxmlformats.org/drawingml/2006/picture">
+                  <pic:nvPicPr>
+                    <pic:cNvPr id="0" name="Picture 3"/>
+                    <pic:cNvPicPr>
+                      <a:picLocks noChangeAspect="1" noChangeArrowheads="1"/>
+                    </pic:cNvPicPr>
+                  </pic:nvPicPr>
+                  <pic:blipFill rotWithShape="1">
+                    <a:blip r:embed="rId26" cstate="print">
+                      <a:extLst>
+                        <a:ext uri="{28A0092B-C50C-407E-A947-70E740481C1C}">
+                          <a14:useLocalDpi xmlns:a14="http://schemas.microsoft.com/office/drawing/2010/main" val="0"/>
+                        </a:ext>
+                      </a:extLst>
+                    </a:blip>
+                    <a:srcRect t="9811"/>
+                    <a:stretch/>
+                  </pic:blipFill>
+                  <pic:spPr bwMode="auto">
+                    <a:xfrm>
+                      <a:off x="0" y="0"/>
+                      <a:ext cx="5400040" cy="2639000"/>
+                    </a:xfrm>
+                    <a:prstGeom prst="rect">
+                      <a:avLst/>
+                    </a:prstGeom>
+                    <a:noFill/>
+                    <a:ln>
+                      <a:noFill/>
+                    </a:ln>
+                    <a:extLst>
+                      <a:ext uri="{53640926-AAD7-44D8-BBD7-CCE9431645EC}">
+                        <a14:shadowObscured xmlns:a14="http://schemas.microsoft.com/office/drawing/2010/main"/>
+                      </a:ext>
+                    </a:extLst>
+                  </pic:spPr>
+                </pic:pic>
+              </a:graphicData>
+            </a:graphic>
+          </wp:inline>
+        </w:drawing>
+      </w:r>
+    </w:p>
+    <w:p>
+      <w:pPr>
+        <w:jc w:val="both"/>
       </w:pPr>
     </w:p>
     <w:p>
@@ -3039,6 +3211,81 @@
     <w:p>
       <w:pPr>
         <w:jc w:val="both"/>
+        <w:rPr>
+          <w:noProof/>
+        </w:rPr>
+      </w:pPr>
+    </w:p>
+    <w:p>
+      <w:pPr>
+        <w:jc w:val="both"/>
+      </w:pPr>
+      <w:r>
+        <w:rPr>
+          <w:noProof/>
+        </w:rPr>
+        <w:lastRenderedPageBreak/>
+        <w:drawing>
+          <wp:inline distT="0" distB="0" distL="0" distR="0" wp14:anchorId="710C56AD" wp14:editId="00391567">
+            <wp:extent cx="5400040" cy="2607104"/>
+            <wp:effectExtent l="0" t="0" r="0" b="3175"/>
+            <wp:docPr id="24" name="Imagen 24"/>
+            <wp:cNvGraphicFramePr>
+              <a:graphicFrameLocks xmlns:a="http://schemas.openxmlformats.org/drawingml/2006/main" noChangeAspect="1"/>
+            </wp:cNvGraphicFramePr>
+            <a:graphic xmlns:a="http://schemas.openxmlformats.org/drawingml/2006/main">
+              <a:graphicData uri="http://schemas.openxmlformats.org/drawingml/2006/picture">
+                <pic:pic xmlns:pic="http://schemas.openxmlformats.org/drawingml/2006/picture">
+                  <pic:nvPicPr>
+                    <pic:cNvPr id="0" name="Picture 5"/>
+                    <pic:cNvPicPr>
+                      <a:picLocks noChangeAspect="1" noChangeArrowheads="1"/>
+                    </pic:cNvPicPr>
+                  </pic:nvPicPr>
+                  <pic:blipFill rotWithShape="1">
+                    <a:blip r:embed="rId27" cstate="print">
+                      <a:extLst>
+                        <a:ext uri="{28A0092B-C50C-407E-A947-70E740481C1C}">
+                          <a14:useLocalDpi xmlns:a14="http://schemas.microsoft.com/office/drawing/2010/main" val="0"/>
+                        </a:ext>
+                      </a:extLst>
+                    </a:blip>
+                    <a:srcRect t="10901"/>
+                    <a:stretch/>
+                  </pic:blipFill>
+                  <pic:spPr bwMode="auto">
+                    <a:xfrm>
+                      <a:off x="0" y="0"/>
+                      <a:ext cx="5400040" cy="2607104"/>
+                    </a:xfrm>
+                    <a:prstGeom prst="rect">
+                      <a:avLst/>
+                    </a:prstGeom>
+                    <a:noFill/>
+                    <a:ln>
+                      <a:noFill/>
+                    </a:ln>
+                    <a:extLst>
+                      <a:ext uri="{53640926-AAD7-44D8-BBD7-CCE9431645EC}">
+                        <a14:shadowObscured xmlns:a14="http://schemas.microsoft.com/office/drawing/2010/main"/>
+                      </a:ext>
+                    </a:extLst>
+                  </pic:spPr>
+                </pic:pic>
+              </a:graphicData>
+            </a:graphic>
+          </wp:inline>
+        </w:drawing>
+      </w:r>
+    </w:p>
+    <w:p>
+      <w:pPr>
+        <w:jc w:val="both"/>
+      </w:pPr>
+    </w:p>
+    <w:p>
+      <w:pPr>
+        <w:jc w:val="both"/>
       </w:pPr>
       <w:proofErr w:type="gramStart"/>
       <w:r>
@@ -3048,25 +3295,86 @@
       <w:r>
         <w:t xml:space="preserve"> por último, se encuentra la pestaña “Mis mensajes”, en ella se ve un listado de todas las solicitudes que se han mandado a recursos humanos con toda la información que previamente había introducido el trabajador al mandarla pero con una casilla más en la que indica el </w:t>
       </w:r>
-      <w:proofErr w:type="spellStart"/>
-      <w:r>
-        <w:t>esta</w:t>
-      </w:r>
-      <w:proofErr w:type="spellEnd"/>
-      <w:r>
-        <w:t xml:space="preserve"> de la misma. Los posibles estados son tres: “Aceptada”, “R</w:t>
-      </w:r>
-      <w:r>
-        <w:tab/>
-      </w:r>
-      <w:proofErr w:type="spellStart"/>
-      <w:r>
-        <w:t>echazada</w:t>
-      </w:r>
-      <w:proofErr w:type="spellEnd"/>
-      <w:r>
-        <w:t>” o “No tramitada”, esta última es que recursos humanos todavía no la ha procesado la solicitud.</w:t>
-      </w:r>
+      <w:r>
+        <w:t xml:space="preserve">estado </w:t>
+      </w:r>
+      <w:r>
+        <w:t>de la misma. Los posibles estados son tres: “Aceptada”, “Rechazada” o “No tramitada”, esta última es que recursos humanos todavía no la ha procesado la solicitud.</w:t>
+      </w:r>
+    </w:p>
+    <w:p>
+      <w:pPr>
+        <w:jc w:val="both"/>
+        <w:rPr>
+          <w:noProof/>
+        </w:rPr>
+      </w:pPr>
+    </w:p>
+    <w:p>
+      <w:pPr>
+        <w:jc w:val="both"/>
+      </w:pPr>
+      <w:r>
+        <w:rPr>
+          <w:noProof/>
+        </w:rPr>
+        <w:drawing>
+          <wp:inline distT="0" distB="0" distL="0" distR="0" wp14:anchorId="5EE17DCE" wp14:editId="63DE3C1D">
+            <wp:extent cx="5400040" cy="2639001"/>
+            <wp:effectExtent l="0" t="0" r="0" b="9525"/>
+            <wp:docPr id="26" name="Imagen 26"/>
+            <wp:cNvGraphicFramePr>
+              <a:graphicFrameLocks xmlns:a="http://schemas.openxmlformats.org/drawingml/2006/main" noChangeAspect="1"/>
+            </wp:cNvGraphicFramePr>
+            <a:graphic xmlns:a="http://schemas.openxmlformats.org/drawingml/2006/main">
+              <a:graphicData uri="http://schemas.openxmlformats.org/drawingml/2006/picture">
+                <pic:pic xmlns:pic="http://schemas.openxmlformats.org/drawingml/2006/picture">
+                  <pic:nvPicPr>
+                    <pic:cNvPr id="0" name="Picture 9"/>
+                    <pic:cNvPicPr>
+                      <a:picLocks noChangeAspect="1" noChangeArrowheads="1"/>
+                    </pic:cNvPicPr>
+                  </pic:nvPicPr>
+                  <pic:blipFill rotWithShape="1">
+                    <a:blip r:embed="rId28" cstate="print">
+                      <a:extLst>
+                        <a:ext uri="{28A0092B-C50C-407E-A947-70E740481C1C}">
+                          <a14:useLocalDpi xmlns:a14="http://schemas.microsoft.com/office/drawing/2010/main" val="0"/>
+                        </a:ext>
+                      </a:extLst>
+                    </a:blip>
+                    <a:srcRect t="9811"/>
+                    <a:stretch/>
+                  </pic:blipFill>
+                  <pic:spPr bwMode="auto">
+                    <a:xfrm>
+                      <a:off x="0" y="0"/>
+                      <a:ext cx="5400040" cy="2639001"/>
+                    </a:xfrm>
+                    <a:prstGeom prst="rect">
+                      <a:avLst/>
+                    </a:prstGeom>
+                    <a:noFill/>
+                    <a:ln>
+                      <a:noFill/>
+                    </a:ln>
+                    <a:extLst>
+                      <a:ext uri="{53640926-AAD7-44D8-BBD7-CCE9431645EC}">
+                        <a14:shadowObscured xmlns:a14="http://schemas.microsoft.com/office/drawing/2010/main"/>
+                      </a:ext>
+                    </a:extLst>
+                  </pic:spPr>
+                </pic:pic>
+              </a:graphicData>
+            </a:graphic>
+          </wp:inline>
+        </w:drawing>
+      </w:r>
+    </w:p>
+    <w:p>
+      <w:pPr>
+        <w:jc w:val="both"/>
+      </w:pPr>
     </w:p>
     <w:p>
       <w:pPr>
@@ -3107,7 +3415,7 @@
                     <pic:cNvPicPr/>
                   </pic:nvPicPr>
                   <pic:blipFill rotWithShape="1">
-                    <a:blip r:embed="rId24"/>
+                    <a:blip r:embed="rId29"/>
                     <a:srcRect t="9770"/>
                     <a:stretch/>
                   </pic:blipFill>

</xml_diff>

<commit_message>
Cambios en los manuales
</commit_message>
<xml_diff>
--- a/Manual de usuario y despliegue/ManualUsuario.docx
+++ b/Manual de usuario y despliegue/ManualUsuario.docx
@@ -1,6 +1,6 @@
 
 <file path=word/document.xml><?xml version="1.0" encoding="utf-8"?>
-<w:document xmlns:wpc="http://schemas.microsoft.com/office/word/2010/wordprocessingCanvas" xmlns:cx="http://schemas.microsoft.com/office/drawing/2014/chartex" xmlns:cx1="http://schemas.microsoft.com/office/drawing/2015/9/8/chartex" xmlns:cx2="http://schemas.microsoft.com/office/drawing/2015/10/21/chartex" xmlns:cx3="http://schemas.microsoft.com/office/drawing/2016/5/9/chartex" xmlns:cx4="http://schemas.microsoft.com/office/drawing/2016/5/10/chartex" xmlns:cx5="http://schemas.microsoft.com/office/drawing/2016/5/11/chartex" xmlns:cx6="http://schemas.microsoft.com/office/drawing/2016/5/12/chartex" xmlns:cx7="http://schemas.microsoft.com/office/drawing/2016/5/13/chartex" xmlns:cx8="http://schemas.microsoft.com/office/drawing/2016/5/14/chartex" xmlns:mc="http://schemas.openxmlformats.org/markup-compatibility/2006" xmlns:aink="http://schemas.microsoft.com/office/drawing/2016/ink" xmlns:am3d="http://schemas.microsoft.com/office/drawing/2017/model3d" xmlns:o="urn:schemas-microsoft-com:office:office" xmlns:r="http://schemas.openxmlformats.org/officeDocument/2006/relationships" xmlns:m="http://schemas.openxmlformats.org/officeDocument/2006/math" xmlns:v="urn:schemas-microsoft-com:vml" xmlns:wp14="http://schemas.microsoft.com/office/word/2010/wordprocessingDrawing" xmlns:wp="http://schemas.openxmlformats.org/drawingml/2006/wordprocessingDrawing" xmlns:w10="urn:schemas-microsoft-com:office:word" xmlns:w="http://schemas.openxmlformats.org/wordprocessingml/2006/main" xmlns:w14="http://schemas.microsoft.com/office/word/2010/wordml" xmlns:w15="http://schemas.microsoft.com/office/word/2012/wordml" xmlns:w16cex="http://schemas.microsoft.com/office/word/2018/wordml/cex" xmlns:w16cid="http://schemas.microsoft.com/office/word/2016/wordml/cid" xmlns:w16="http://schemas.microsoft.com/office/word/2018/wordml" xmlns:w16se="http://schemas.microsoft.com/office/word/2015/wordml/symex" xmlns:wpg="http://schemas.microsoft.com/office/word/2010/wordprocessingGroup" xmlns:wpi="http://schemas.microsoft.com/office/word/2010/wordprocessingInk" xmlns:wne="http://schemas.microsoft.com/office/word/2006/wordml" xmlns:wps="http://schemas.microsoft.com/office/word/2010/wordprocessingShape" mc:Ignorable="w14 w15 w16se w16cid w16 w16cex wp14">
+<w:document xmlns:wpc="http://schemas.microsoft.com/office/word/2010/wordprocessingCanvas" xmlns:mc="http://schemas.openxmlformats.org/markup-compatibility/2006" xmlns:o="urn:schemas-microsoft-com:office:office" xmlns:r="http://schemas.openxmlformats.org/officeDocument/2006/relationships" xmlns:m="http://schemas.openxmlformats.org/officeDocument/2006/math" xmlns:v="urn:schemas-microsoft-com:vml" xmlns:wp14="http://schemas.microsoft.com/office/word/2010/wordprocessingDrawing" xmlns:wp="http://schemas.openxmlformats.org/drawingml/2006/wordprocessingDrawing" xmlns:w10="urn:schemas-microsoft-com:office:word" xmlns:w="http://schemas.openxmlformats.org/wordprocessingml/2006/main" xmlns:w14="http://schemas.microsoft.com/office/word/2010/wordml" xmlns:wpg="http://schemas.microsoft.com/office/word/2010/wordprocessingGroup" xmlns:wpi="http://schemas.microsoft.com/office/word/2010/wordprocessingInk" xmlns:wne="http://schemas.microsoft.com/office/word/2006/wordml" xmlns:wps="http://schemas.microsoft.com/office/word/2010/wordprocessingShape" mc:Ignorable="w14 wp14">
   <w:body>
     <w:sdt>
       <w:sdtPr>
@@ -16,6 +16,7 @@
           <w:r>
             <w:rPr>
               <w:noProof/>
+              <w:lang w:eastAsia="es-ES"/>
             </w:rPr>
             <mc:AlternateContent>
               <mc:Choice Requires="wpg">
@@ -221,7 +222,7 @@
                                 <a:avLst/>
                               </a:prstGeom>
                               <a:blipFill>
-                                <a:blip r:embed="rId6"/>
+                                <a:blip r:embed="rId7"/>
                                 <a:stretch>
                                   <a:fillRect r="-7574"/>
                                 </a:stretch>
@@ -265,7 +266,7 @@
                   </wp:anchor>
                 </w:drawing>
               </mc:Choice>
-              <mc:Fallback>
+              <mc:Fallback xmlns:w16se="http://schemas.microsoft.com/office/word/2015/wordml/symex" xmlns:w16="http://schemas.microsoft.com/office/word/2018/wordml" xmlns:w16cid="http://schemas.microsoft.com/office/word/2016/wordml/cid" xmlns:w16cex="http://schemas.microsoft.com/office/word/2018/wordml/cex" xmlns:w15="http://schemas.microsoft.com/office/word/2012/wordml" xmlns:am3d="http://schemas.microsoft.com/office/drawing/2017/model3d" xmlns:aink="http://schemas.microsoft.com/office/drawing/2016/ink" xmlns:cx8="http://schemas.microsoft.com/office/drawing/2016/5/14/chartex" xmlns:cx7="http://schemas.microsoft.com/office/drawing/2016/5/13/chartex" xmlns:cx6="http://schemas.microsoft.com/office/drawing/2016/5/12/chartex" xmlns:cx5="http://schemas.microsoft.com/office/drawing/2016/5/11/chartex" xmlns:cx4="http://schemas.microsoft.com/office/drawing/2016/5/10/chartex" xmlns:cx3="http://schemas.microsoft.com/office/drawing/2016/5/9/chartex" xmlns:cx2="http://schemas.microsoft.com/office/drawing/2015/10/21/chartex" xmlns:cx1="http://schemas.microsoft.com/office/drawing/2015/9/8/chartex" xmlns:cx="http://schemas.microsoft.com/office/drawing/2014/chartex">
                 <w:pict>
                   <v:group w14:anchorId="3569A1AB" id="Grupo 149" o:spid="_x0000_s1026" style="position:absolute;margin-left:0;margin-top:0;width:8in;height:95.7pt;z-index:251662336;mso-width-percent:941;mso-height-percent:121;mso-top-percent:23;mso-position-horizontal:center;mso-position-horizontal-relative:page;mso-position-vertical-relative:page;mso-width-percent:941;mso-height-percent:121;mso-top-percent:23" coordorigin="" coordsize="73152,12161" o:gfxdata="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">
                     <v:shape id="Rectángulo 51" o:spid="_x0000_s1027" style="position:absolute;width:73152;height:11303;visibility:visible;mso-wrap-style:square;v-text-anchor:middle" coordsize="7312660,1129665" o:gfxdata="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" path="m,l7312660,r,1129665l3619500,733425,,1091565,,xe" fillcolor="#4472c4 [3204]" stroked="f" strokeweight="1pt">
@@ -273,7 +274,7 @@
                       <v:path arrowok="t" o:connecttype="custom" o:connectlocs="0,0;7315200,0;7315200,1130373;3620757,733885;0,1092249;0,0" o:connectangles="0,0,0,0,0,0"/>
                     </v:shape>
                     <v:rect id="Rectángulo 151" o:spid="_x0000_s1028" style="position:absolute;width:73152;height:12161;visibility:visible;mso-wrap-style:square;v-text-anchor:middle" o:gfxdata="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" stroked="f" strokeweight="1pt">
-                      <v:fill r:id="rId7" o:title="" recolor="t" rotate="t" type="frame"/>
+                      <v:fill r:id="rId8" o:title="" recolor="t" rotate="t" type="frame"/>
                     </v:rect>
                     <w10:wrap anchorx="page" anchory="page"/>
                   </v:group>
@@ -284,6 +285,7 @@
           <w:r>
             <w:rPr>
               <w:noProof/>
+              <w:lang w:eastAsia="es-ES"/>
             </w:rPr>
             <mc:AlternateContent>
               <mc:Choice Requires="wps">
@@ -477,7 +479,7 @@
                   </wp:anchor>
                 </w:drawing>
               </mc:Choice>
-              <mc:Fallback>
+              <mc:Fallback xmlns:w16se="http://schemas.microsoft.com/office/word/2015/wordml/symex" xmlns:w16="http://schemas.microsoft.com/office/word/2018/wordml" xmlns:w16cid="http://schemas.microsoft.com/office/word/2016/wordml/cid" xmlns:w16cex="http://schemas.microsoft.com/office/word/2018/wordml/cex" xmlns:w15="http://schemas.microsoft.com/office/word/2012/wordml" xmlns:am3d="http://schemas.microsoft.com/office/drawing/2017/model3d" xmlns:aink="http://schemas.microsoft.com/office/drawing/2016/ink" xmlns:cx8="http://schemas.microsoft.com/office/drawing/2016/5/14/chartex" xmlns:cx7="http://schemas.microsoft.com/office/drawing/2016/5/13/chartex" xmlns:cx6="http://schemas.microsoft.com/office/drawing/2016/5/12/chartex" xmlns:cx5="http://schemas.microsoft.com/office/drawing/2016/5/11/chartex" xmlns:cx4="http://schemas.microsoft.com/office/drawing/2016/5/10/chartex" xmlns:cx3="http://schemas.microsoft.com/office/drawing/2016/5/9/chartex" xmlns:cx2="http://schemas.microsoft.com/office/drawing/2015/10/21/chartex" xmlns:cx1="http://schemas.microsoft.com/office/drawing/2015/9/8/chartex" xmlns:cx="http://schemas.microsoft.com/office/drawing/2014/chartex">
                 <w:pict>
                   <v:shapetype w14:anchorId="4A966030" id="_x0000_t202" coordsize="21600,21600" o:spt="202" path="m,l,21600r21600,l21600,xe">
                     <v:stroke joinstyle="miter"/>
@@ -610,6 +612,7 @@
           <w:r>
             <w:rPr>
               <w:noProof/>
+              <w:lang w:eastAsia="es-ES"/>
             </w:rPr>
             <mc:AlternateContent>
               <mc:Choice Requires="wps">
@@ -767,7 +770,7 @@
                   </wp:anchor>
                 </w:drawing>
               </mc:Choice>
-              <mc:Fallback>
+              <mc:Fallback xmlns:w16se="http://schemas.microsoft.com/office/word/2015/wordml/symex" xmlns:w16="http://schemas.microsoft.com/office/word/2018/wordml" xmlns:w16cid="http://schemas.microsoft.com/office/word/2016/wordml/cid" xmlns:w16cex="http://schemas.microsoft.com/office/word/2018/wordml/cex" xmlns:w15="http://schemas.microsoft.com/office/word/2012/wordml" xmlns:am3d="http://schemas.microsoft.com/office/drawing/2017/model3d" xmlns:aink="http://schemas.microsoft.com/office/drawing/2016/ink" xmlns:cx8="http://schemas.microsoft.com/office/drawing/2016/5/14/chartex" xmlns:cx7="http://schemas.microsoft.com/office/drawing/2016/5/13/chartex" xmlns:cx6="http://schemas.microsoft.com/office/drawing/2016/5/12/chartex" xmlns:cx5="http://schemas.microsoft.com/office/drawing/2016/5/11/chartex" xmlns:cx4="http://schemas.microsoft.com/office/drawing/2016/5/10/chartex" xmlns:cx3="http://schemas.microsoft.com/office/drawing/2016/5/9/chartex" xmlns:cx2="http://schemas.microsoft.com/office/drawing/2015/10/21/chartex" xmlns:cx1="http://schemas.microsoft.com/office/drawing/2015/9/8/chartex" xmlns:cx="http://schemas.microsoft.com/office/drawing/2014/chartex">
                 <w:pict>
                   <v:shape w14:anchorId="21968196" id="Cuadro de texto 154" o:spid="_x0000_s1027" type="#_x0000_t202" style="position:absolute;margin-left:0;margin-top:0;width:8in;height:286.5pt;z-index:251659264;visibility:visible;mso-wrap-style:square;mso-width-percent:941;mso-height-percent:363;mso-top-percent:300;mso-wrap-distance-left:9pt;mso-wrap-distance-top:0;mso-wrap-distance-right:9pt;mso-wrap-distance-bottom:0;mso-position-horizontal:center;mso-position-horizontal-relative:page;mso-position-vertical-relative:page;mso-width-percent:941;mso-height-percent:363;mso-top-percent:300;mso-width-relative:page;mso-height-relative:page;v-text-anchor:bottom" o:gfxdata="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" filled="f" stroked="f" strokeweight=".5pt">
                     <v:textbox inset="126pt,0,54pt,0">
@@ -889,7 +892,7 @@
       <w:sdtContent>
         <w:p>
           <w:pPr>
-            <w:pStyle w:val="TtuloTDC"/>
+            <w:pStyle w:val="TtulodeTDC"/>
           </w:pPr>
           <w:r>
             <w:t>Índice</w:t>
@@ -916,7 +919,7 @@
           <w:r>
             <w:fldChar w:fldCharType="separate"/>
           </w:r>
-          <w:hyperlink w:anchor="_Toc62510519" w:history="1">
+          <w:hyperlink w:anchor="_Toc62551947" w:history="1">
             <w:r>
               <w:rPr>
                 <w:rStyle w:val="Hipervnculo"/>
@@ -943,7 +946,7 @@
                 <w:noProof/>
                 <w:webHidden/>
               </w:rPr>
-              <w:instrText xml:space="preserve"> PAGEREF _Toc62510519 \h </w:instrText>
+              <w:instrText xml:space="preserve"> PAGEREF _Toc62551947 \h </w:instrText>
             </w:r>
             <w:r>
               <w:rPr>
@@ -986,7 +989,7 @@
               <w:lang w:eastAsia="es-ES"/>
             </w:rPr>
           </w:pPr>
-          <w:hyperlink w:anchor="_Toc62510520" w:history="1">
+          <w:hyperlink w:anchor="_Toc62551948" w:history="1">
             <w:r>
               <w:rPr>
                 <w:rStyle w:val="Hipervnculo"/>
@@ -1013,7 +1016,7 @@
                 <w:noProof/>
                 <w:webHidden/>
               </w:rPr>
-              <w:instrText xml:space="preserve"> PAGEREF _Toc62510520 \h </w:instrText>
+              <w:instrText xml:space="preserve"> PAGEREF _Toc62551948 \h </w:instrText>
             </w:r>
             <w:r>
               <w:rPr>
@@ -1056,7 +1059,7 @@
               <w:lang w:eastAsia="es-ES"/>
             </w:rPr>
           </w:pPr>
-          <w:hyperlink w:anchor="_Toc62510521" w:history="1">
+          <w:hyperlink w:anchor="_Toc62551949" w:history="1">
             <w:r>
               <w:rPr>
                 <w:rStyle w:val="Hipervnculo"/>
@@ -1083,7 +1086,7 @@
                 <w:noProof/>
                 <w:webHidden/>
               </w:rPr>
-              <w:instrText xml:space="preserve"> PAGEREF _Toc62510521 \h </w:instrText>
+              <w:instrText xml:space="preserve"> PAGEREF _Toc62551949 \h </w:instrText>
             </w:r>
             <w:r>
               <w:rPr>
@@ -1126,7 +1129,7 @@
               <w:lang w:eastAsia="es-ES"/>
             </w:rPr>
           </w:pPr>
-          <w:hyperlink w:anchor="_Toc62510522" w:history="1">
+          <w:hyperlink w:anchor="_Toc62551950" w:history="1">
             <w:r>
               <w:rPr>
                 <w:rStyle w:val="Hipervnculo"/>
@@ -1153,7 +1156,7 @@
                 <w:noProof/>
                 <w:webHidden/>
               </w:rPr>
-              <w:instrText xml:space="preserve"> PAGEREF _Toc62510522 \h </w:instrText>
+              <w:instrText xml:space="preserve"> PAGEREF _Toc62551950 \h </w:instrText>
             </w:r>
             <w:r>
               <w:rPr>
@@ -1173,7 +1176,7 @@
                 <w:noProof/>
                 <w:webHidden/>
               </w:rPr>
-              <w:t>8</w:t>
+              <w:t>9</w:t>
             </w:r>
             <w:r>
               <w:rPr>
@@ -1198,9 +1201,9 @@
     <w:p/>
     <w:p>
       <w:pPr>
-        <w:pStyle w:val="Ttulo1"/>
-      </w:pPr>
-      <w:bookmarkStart w:id="0" w:name="_Toc62510519"/>
+        <w:pStyle w:val="Ttulo"/>
+      </w:pPr>
+      <w:bookmarkStart w:id="0" w:name="_Toc62551947"/>
       <w:r>
         <w:t>Introducción</w:t>
       </w:r>
@@ -1216,7 +1219,13 @@
         <w:jc w:val="both"/>
       </w:pPr>
       <w:r>
-        <w:t xml:space="preserve">En este manual se describe todas las acciones que puede realizar el usuario en la aplicación. Hay dos tipos de usuarios que pueden acceder a la </w:t>
+        <w:t>En este manual se describe</w:t>
+      </w:r>
+      <w:r>
+        <w:t>n</w:t>
+      </w:r>
+      <w:r>
+        <w:t xml:space="preserve"> todas las acciones que puede realizar el usuario en la aplicación. Hay dos tipos de usuarios que pueden acceder a la </w:t>
       </w:r>
       <w:r>
         <w:t>misma:</w:t>
@@ -1228,15 +1237,24 @@
         <w:t>los usuarios</w:t>
       </w:r>
       <w:r>
-        <w:t xml:space="preserve">, dependiendo del tipo de usuario puede acceder a unas funciones u otras. </w:t>
-      </w:r>
-    </w:p>
-    <w:p>
-      <w:pPr>
-        <w:jc w:val="both"/>
-      </w:pPr>
-      <w:r>
-        <w:t xml:space="preserve">A continuación, se explicará las diferentes ventanas que tiene la aplicación y </w:t>
+        <w:t>. D</w:t>
+      </w:r>
+      <w:r>
+        <w:t xml:space="preserve">ependiendo del tipo de usuario puede acceder a unas funciones u otras. </w:t>
+      </w:r>
+    </w:p>
+    <w:p>
+      <w:pPr>
+        <w:jc w:val="both"/>
+      </w:pPr>
+      <w:r>
+        <w:t>A continuación, se explicará</w:t>
+      </w:r>
+      <w:r>
+        <w:t>n</w:t>
+      </w:r>
+      <w:r>
+        <w:t xml:space="preserve"> las diferentes ventanas que tiene la aplicación y </w:t>
       </w:r>
       <w:r>
         <w:t>cómo</w:t>
@@ -1261,9 +1279,9 @@
     </w:p>
     <w:p>
       <w:pPr>
-        <w:pStyle w:val="Ttulo1"/>
-      </w:pPr>
-      <w:bookmarkStart w:id="1" w:name="_Toc62510520"/>
+        <w:pStyle w:val="Ttulo"/>
+      </w:pPr>
+      <w:bookmarkStart w:id="1" w:name="_Toc62551948"/>
       <w:r>
         <w:t>Cómo usar la aplicación</w:t>
       </w:r>
@@ -1287,20 +1305,33 @@
         <w:rPr>
           <w:noProof/>
         </w:rPr>
-        <w:t>Una vez accedemos a la página de Ingenieros al Peso S.A., la primera pantalla es la que se muestra a continuación, en ella se seleccionara uno de los dos botones según cual sea tu función dentro de la empresa.</w:t>
-      </w:r>
-    </w:p>
-    <w:p>
-      <w:pPr>
-        <w:rPr>
-          <w:noProof/>
-        </w:rPr>
-      </w:pPr>
-    </w:p>
-    <w:p>
-      <w:r>
-        <w:rPr>
-          <w:noProof/>
+        <w:t>Una vez accedemos a la página de Ingenieros al Peso S.A., la primera pantalla es la que se muestra a conti</w:t>
+      </w:r>
+      <w:r>
+        <w:rPr>
+          <w:noProof/>
+        </w:rPr>
+        <w:t>nuación, en ella se seleccionará</w:t>
+      </w:r>
+      <w:r>
+        <w:rPr>
+          <w:noProof/>
+        </w:rPr>
+        <w:t xml:space="preserve"> uno de los dos botones según cual sea tu función dentro de la empresa.</w:t>
+      </w:r>
+    </w:p>
+    <w:p>
+      <w:pPr>
+        <w:rPr>
+          <w:noProof/>
+        </w:rPr>
+      </w:pPr>
+    </w:p>
+    <w:p>
+      <w:r>
+        <w:rPr>
+          <w:noProof/>
+          <w:lang w:eastAsia="es-ES"/>
         </w:rPr>
         <w:drawing>
           <wp:inline distT="0" distB="0" distL="0" distR="0" wp14:anchorId="344FAB43" wp14:editId="746427FB">
@@ -1318,7 +1349,7 @@
                     <pic:cNvPicPr/>
                   </pic:nvPicPr>
                   <pic:blipFill rotWithShape="1">
-                    <a:blip r:embed="rId8"/>
+                    <a:blip r:embed="rId9"/>
                     <a:srcRect t="10096"/>
                     <a:stretch/>
                   </pic:blipFill>
@@ -1358,7 +1389,6 @@
         <w:rPr>
           <w:noProof/>
         </w:rPr>
-        <w:lastRenderedPageBreak/>
         <w:t>Para acceder al sistema se realizará una identificación del usuario haciendo un inicio de sesión con los datos correspondientes de cada usuario, es decir, su nombre de usuario y su contraseña.</w:t>
       </w:r>
     </w:p>
@@ -1388,6 +1418,7 @@
       <w:r>
         <w:rPr>
           <w:noProof/>
+          <w:lang w:eastAsia="es-ES"/>
         </w:rPr>
         <w:drawing>
           <wp:inline distT="0" distB="0" distL="0" distR="0" wp14:anchorId="364A2F00" wp14:editId="2E709A50">
@@ -1405,7 +1436,7 @@
                     <pic:cNvPicPr/>
                   </pic:nvPicPr>
                   <pic:blipFill rotWithShape="1">
-                    <a:blip r:embed="rId9"/>
+                    <a:blip r:embed="rId10"/>
                     <a:srcRect t="10422"/>
                     <a:stretch/>
                   </pic:blipFill>
@@ -1451,6 +1482,7 @@
       <w:r>
         <w:rPr>
           <w:noProof/>
+          <w:lang w:eastAsia="es-ES"/>
         </w:rPr>
         <w:drawing>
           <wp:inline distT="0" distB="0" distL="0" distR="0" wp14:anchorId="6BF1CFD4" wp14:editId="15784EE3">
@@ -1468,7 +1500,7 @@
                     <pic:cNvPicPr/>
                   </pic:nvPicPr>
                   <pic:blipFill rotWithShape="1">
-                    <a:blip r:embed="rId10"/>
+                    <a:blip r:embed="rId11"/>
                     <a:srcRect t="10746"/>
                     <a:stretch/>
                   </pic:blipFill>
@@ -1497,18 +1529,20 @@
       </w:r>
     </w:p>
     <w:p/>
-    <w:p>
-      <w:pPr>
-        <w:pStyle w:val="Ttulo2"/>
-        <w:rPr>
-          <w:noProof/>
-        </w:rPr>
-      </w:pPr>
-      <w:bookmarkStart w:id="2" w:name="_Toc62510521"/>
-      <w:r>
-        <w:rPr>
-          <w:noProof/>
-        </w:rPr>
+    <w:p/>
+    <w:p>
+      <w:pPr>
+        <w:pStyle w:val="Ttulo"/>
+        <w:rPr>
+          <w:noProof/>
+        </w:rPr>
+      </w:pPr>
+      <w:bookmarkStart w:id="2" w:name="_Toc62551949"/>
+      <w:r>
+        <w:rPr>
+          <w:noProof/>
+        </w:rPr>
+        <w:lastRenderedPageBreak/>
         <w:t>Recursos humanos</w:t>
       </w:r>
       <w:bookmarkEnd w:id="2"/>
@@ -1528,24 +1562,21 @@
         <w:t xml:space="preserve"> páginas y un botón de cerrar sesión con el cual vuelves a la página principal. El acceso a todas ellas se hace a partir </w:t>
       </w:r>
       <w:r>
-        <w:t xml:space="preserve">de la barra de navegación que se encuentra en la parte superior de la página. Para indicar en que página se encuentra en </w:t>
-      </w:r>
-      <w:r>
-        <w:lastRenderedPageBreak/>
-        <w:t>cada momento, en aquella en la que se encuentre tendrá un color relativamente más oscuro para diferenciarlo.</w:t>
-      </w:r>
-    </w:p>
-    <w:p>
-      <w:pPr>
-        <w:rPr>
-          <w:noProof/>
-        </w:rPr>
-      </w:pPr>
-    </w:p>
-    <w:p>
-      <w:r>
-        <w:rPr>
-          <w:noProof/>
+        <w:t>de la barra de navegación que se encuentra en la parte superior de la página. Para indicar en que página se encuentra en cada momento, en aquella en la que se encuentre tendrá un color relativamente más oscuro para diferenciarlo.</w:t>
+      </w:r>
+    </w:p>
+    <w:p>
+      <w:pPr>
+        <w:rPr>
+          <w:noProof/>
+        </w:rPr>
+      </w:pPr>
+    </w:p>
+    <w:p>
+      <w:r>
+        <w:rPr>
+          <w:noProof/>
+          <w:lang w:eastAsia="es-ES"/>
         </w:rPr>
         <mc:AlternateContent>
           <mc:Choice Requires="wps">
@@ -1613,7 +1644,7 @@
               </wp:anchor>
             </w:drawing>
           </mc:Choice>
-          <mc:Fallback>
+          <mc:Fallback xmlns:w16se="http://schemas.microsoft.com/office/word/2015/wordml/symex" xmlns:w16="http://schemas.microsoft.com/office/word/2018/wordml" xmlns:w16cid="http://schemas.microsoft.com/office/word/2016/wordml/cid" xmlns:w16cex="http://schemas.microsoft.com/office/word/2018/wordml/cex" xmlns:w15="http://schemas.microsoft.com/office/word/2012/wordml" xmlns:am3d="http://schemas.microsoft.com/office/drawing/2017/model3d" xmlns:aink="http://schemas.microsoft.com/office/drawing/2016/ink" xmlns:cx8="http://schemas.microsoft.com/office/drawing/2016/5/14/chartex" xmlns:cx7="http://schemas.microsoft.com/office/drawing/2016/5/13/chartex" xmlns:cx6="http://schemas.microsoft.com/office/drawing/2016/5/12/chartex" xmlns:cx5="http://schemas.microsoft.com/office/drawing/2016/5/11/chartex" xmlns:cx4="http://schemas.microsoft.com/office/drawing/2016/5/10/chartex" xmlns:cx3="http://schemas.microsoft.com/office/drawing/2016/5/9/chartex" xmlns:cx2="http://schemas.microsoft.com/office/drawing/2015/10/21/chartex" xmlns:cx1="http://schemas.microsoft.com/office/drawing/2015/9/8/chartex" xmlns:cx="http://schemas.microsoft.com/office/drawing/2014/chartex">
             <w:pict>
               <v:oval w14:anchorId="5EF89CB6" id="Elipse 10" o:spid="_x0000_s1026" style="position:absolute;margin-left:-5.7pt;margin-top:16.05pt;width:342.6pt;height:29.15pt;z-index:251663360;visibility:visible;mso-wrap-style:square;mso-width-percent:0;mso-wrap-distance-left:9pt;mso-wrap-distance-top:0;mso-wrap-distance-right:9pt;mso-wrap-distance-bottom:0;mso-position-horizontal:absolute;mso-position-horizontal-relative:text;mso-position-vertical:absolute;mso-position-vertical-relative:text;mso-width-percent:0;mso-width-relative:margin;v-text-anchor:middle" o:gfxdata="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" filled="f" strokecolor="red" strokeweight="2.25pt">
                 <v:stroke joinstyle="miter"/>
@@ -1625,6 +1656,7 @@
       <w:r>
         <w:rPr>
           <w:noProof/>
+          <w:lang w:eastAsia="es-ES"/>
         </w:rPr>
         <w:drawing>
           <wp:inline distT="0" distB="0" distL="0" distR="0" wp14:anchorId="1A6FDAAD" wp14:editId="018D3090">
@@ -1642,7 +1674,7 @@
                     <pic:cNvPicPr/>
                   </pic:nvPicPr>
                   <pic:blipFill rotWithShape="1">
-                    <a:blip r:embed="rId11"/>
+                    <a:blip r:embed="rId12"/>
                     <a:srcRect t="9816" b="74549"/>
                     <a:stretch/>
                   </pic:blipFill>
@@ -1685,7 +1717,19 @@
         <w:t>”</w:t>
       </w:r>
       <w:r>
-        <w:t>, el cual al posicionarte sobre él se despliega las diferentes opciones sobre las que puedes ver información, estas son: sobre</w:t>
+        <w:t xml:space="preserve">, </w:t>
+      </w:r>
+      <w:r>
+        <w:t>al posicionarse sobre ella</w:t>
+      </w:r>
+      <w:r>
+        <w:t xml:space="preserve"> se despliega</w:t>
+      </w:r>
+      <w:r>
+        <w:t>n</w:t>
+      </w:r>
+      <w:r>
+        <w:t xml:space="preserve"> las diferentes opciones sobre las que puedes ver información, estas son: sobre</w:t>
       </w:r>
       <w:r>
         <w:t xml:space="preserve"> las empresas, proyectos, trabajadores y los calendarios. Aquella página seleccionada se quedará de un color más oscuro para que sea identificable y al pasar el cursor por encima del desplegable también se oscurecen las opciones para que sea más visual la opción que quieres seleccionar.</w:t>
@@ -1696,21 +1740,42 @@
         <w:jc w:val="both"/>
       </w:pPr>
       <w:r>
-        <w:t>En primer lugar, en ese desplegable se encuentra ver información de la empresa, en esta página se verá un listado de todas las empresas que estén registradas en la base de datos, además para cada empresa se tiene dos opciones: editar y eliminar. En caso de seleccionar la opción de editar se redireccionará a la página que se muestra a continuación.</w:t>
-      </w:r>
-    </w:p>
-    <w:p>
-      <w:pPr>
-        <w:jc w:val="both"/>
-      </w:pPr>
-    </w:p>
-    <w:p>
-      <w:pPr>
-        <w:jc w:val="both"/>
-      </w:pPr>
-      <w:r>
-        <w:rPr>
-          <w:noProof/>
+        <w:t xml:space="preserve">En primer lugar, en ese desplegable se encuentra </w:t>
+      </w:r>
+      <w:r>
+        <w:t xml:space="preserve">la opción de </w:t>
+      </w:r>
+      <w:r>
+        <w:t xml:space="preserve">ver información de la empresa, en esta página se verá un listado de todas las empresas que estén registradas en la base de datos, además para cada empresa </w:t>
+      </w:r>
+      <w:r>
+        <w:t>aparecen</w:t>
+      </w:r>
+      <w:r>
+        <w:t xml:space="preserve"> dos opciones: editar y eliminar. En caso de seleccionar la opción de editar se </w:t>
+      </w:r>
+      <w:proofErr w:type="spellStart"/>
+      <w:r>
+        <w:t>redireccionará</w:t>
+      </w:r>
+      <w:proofErr w:type="spellEnd"/>
+      <w:r>
+        <w:t xml:space="preserve"> a la página que se muestra a continuación.</w:t>
+      </w:r>
+    </w:p>
+    <w:p>
+      <w:pPr>
+        <w:jc w:val="both"/>
+      </w:pPr>
+    </w:p>
+    <w:p>
+      <w:pPr>
+        <w:jc w:val="both"/>
+      </w:pPr>
+      <w:r>
+        <w:rPr>
+          <w:noProof/>
+          <w:lang w:eastAsia="es-ES"/>
         </w:rPr>
         <w:drawing>
           <wp:inline distT="0" distB="0" distL="0" distR="0" wp14:anchorId="1D74555F" wp14:editId="02FBAF39">
@@ -1730,7 +1795,7 @@
                     </pic:cNvPicPr>
                   </pic:nvPicPr>
                   <pic:blipFill rotWithShape="1">
-                    <a:blip r:embed="rId12" cstate="print">
+                    <a:blip r:embed="rId13" cstate="print">
                       <a:extLst>
                         <a:ext uri="{28A0092B-C50C-407E-A947-70E740481C1C}">
                           <a14:useLocalDpi xmlns:a14="http://schemas.microsoft.com/office/drawing/2010/main" val="0"/>
@@ -1775,29 +1840,51 @@
         <w:jc w:val="both"/>
       </w:pPr>
       <w:r>
-        <w:t xml:space="preserve">La página que se muestra es la misma que la de añadir empresa, sin embargo, las casillas estarán rellenas con los datos que tienen en ese momento para así </w:t>
-      </w:r>
-      <w:r>
-        <w:t xml:space="preserve">que sea más visual los cambios que se van a realizar. Una vez que se está seguro de que se han cambiado los datos por los correctos se pulsará el botón de añadir y automáticamente te redirige a la página que se estaba al principio para poder ver que se ha realizado correctamente el cambio. </w:t>
-      </w:r>
-    </w:p>
-    <w:p>
-      <w:pPr>
-        <w:jc w:val="both"/>
-        <w:rPr>
-          <w:noProof/>
-        </w:rPr>
-      </w:pPr>
-    </w:p>
-    <w:p>
-      <w:pPr>
-        <w:jc w:val="both"/>
-      </w:pPr>
-      <w:r>
-        <w:rPr>
-          <w:noProof/>
-        </w:rPr>
+        <w:t xml:space="preserve">La página que se muestra es la misma que la de añadir empresa, sin embargo, las casillas </w:t>
+      </w:r>
+      <w:r>
+        <w:t>aparecerán rellenadas</w:t>
+      </w:r>
+      <w:r>
+        <w:t xml:space="preserve"> con los datos que tienen en ese momento para así </w:t>
+      </w:r>
+      <w:r>
+        <w:t xml:space="preserve">que sea más visual </w:t>
+      </w:r>
+      <w:r>
         <w:lastRenderedPageBreak/>
+        <w:t xml:space="preserve">los cambios que se van a realizar. Una vez se han cambiado los datos por los correctos se pulsará el botón de añadir y automáticamente </w:t>
+      </w:r>
+      <w:r>
+        <w:t>el usuario es redirigido a la página que</w:t>
+      </w:r>
+      <w:r>
+        <w:t xml:space="preserve"> </w:t>
+      </w:r>
+      <w:r>
+        <w:t>anterior</w:t>
+      </w:r>
+      <w:r>
+        <w:t xml:space="preserve"> para poder ver que se ha realizado correctamente el cambio. </w:t>
+      </w:r>
+    </w:p>
+    <w:p>
+      <w:pPr>
+        <w:jc w:val="both"/>
+        <w:rPr>
+          <w:noProof/>
+        </w:rPr>
+      </w:pPr>
+    </w:p>
+    <w:p>
+      <w:pPr>
+        <w:jc w:val="both"/>
+      </w:pPr>
+      <w:r>
+        <w:rPr>
+          <w:noProof/>
+          <w:lang w:eastAsia="es-ES"/>
+        </w:rPr>
         <w:drawing>
           <wp:inline distT="0" distB="0" distL="0" distR="0" wp14:anchorId="2C4E0C51" wp14:editId="4E49F531">
             <wp:extent cx="5400040" cy="2607103"/>
@@ -1816,7 +1903,7 @@
                     </pic:cNvPicPr>
                   </pic:nvPicPr>
                   <pic:blipFill rotWithShape="1">
-                    <a:blip r:embed="rId13" cstate="print">
+                    <a:blip r:embed="rId14" cstate="print">
                       <a:extLst>
                         <a:ext uri="{28A0092B-C50C-407E-A947-70E740481C1C}">
                           <a14:useLocalDpi xmlns:a14="http://schemas.microsoft.com/office/drawing/2010/main" val="0"/>
@@ -1861,32 +1948,50 @@
         <w:jc w:val="both"/>
       </w:pPr>
       <w:r>
-        <w:t>En el caso de pulsar el botón de eliminar esa entrada del listado de empresas se borrará automáticamente y se mantendrá en esa misma página.</w:t>
-      </w:r>
-    </w:p>
-    <w:p>
-      <w:pPr>
-        <w:jc w:val="both"/>
-      </w:pPr>
-      <w:r>
-        <w:t>Después de la información de la empresa, se encuentra la página de información de los proyectos. El funcionamiento de esta página es igual a la descrita anteriormente, solo que este caso te redirige a la página de añadir proyecto si se selecciona el botón de editar.</w:t>
-      </w:r>
-    </w:p>
-    <w:p>
-      <w:pPr>
-        <w:jc w:val="both"/>
-        <w:rPr>
-          <w:noProof/>
-        </w:rPr>
-      </w:pPr>
-    </w:p>
-    <w:p>
-      <w:pPr>
-        <w:jc w:val="both"/>
-      </w:pPr>
-      <w:r>
-        <w:rPr>
-          <w:noProof/>
+        <w:t xml:space="preserve">En el caso de pulsar el botón de eliminar esa entrada del listado de empresas se borrará automáticamente y </w:t>
+      </w:r>
+      <w:r>
+        <w:t>no se cambiará la</w:t>
+      </w:r>
+      <w:r>
+        <w:t xml:space="preserve"> página.</w:t>
+      </w:r>
+    </w:p>
+    <w:p>
+      <w:pPr>
+        <w:jc w:val="both"/>
+      </w:pPr>
+      <w:r>
+        <w:t>Después de la información de la empresa, se encuentra la página de información de los proyectos. El funcionamiento de esta página es igual a la descrita anteriormente, solo que</w:t>
+      </w:r>
+      <w:r>
+        <w:t xml:space="preserve"> en </w:t>
+      </w:r>
+      <w:bookmarkStart w:id="3" w:name="_GoBack"/>
+      <w:bookmarkEnd w:id="3"/>
+      <w:r>
+        <w:t>este caso</w:t>
+      </w:r>
+      <w:r>
+        <w:t xml:space="preserve"> redirige a la página de añadir proyecto si se selecciona el botón de editar.</w:t>
+      </w:r>
+    </w:p>
+    <w:p>
+      <w:pPr>
+        <w:jc w:val="both"/>
+        <w:rPr>
+          <w:noProof/>
+        </w:rPr>
+      </w:pPr>
+    </w:p>
+    <w:p>
+      <w:pPr>
+        <w:jc w:val="both"/>
+      </w:pPr>
+      <w:r>
+        <w:rPr>
+          <w:noProof/>
+          <w:lang w:eastAsia="es-ES"/>
         </w:rPr>
         <w:drawing>
           <wp:inline distT="0" distB="0" distL="0" distR="0" wp14:anchorId="319E20A5" wp14:editId="681C9A32">
@@ -1906,7 +2011,7 @@
                     </pic:cNvPicPr>
                   </pic:nvPicPr>
                   <pic:blipFill rotWithShape="1">
-                    <a:blip r:embed="rId14" cstate="print">
+                    <a:blip r:embed="rId15" cstate="print">
                       <a:extLst>
                         <a:ext uri="{28A0092B-C50C-407E-A947-70E740481C1C}">
                           <a14:useLocalDpi xmlns:a14="http://schemas.microsoft.com/office/drawing/2010/main" val="0"/>
@@ -1961,6 +2066,7 @@
       <w:r>
         <w:rPr>
           <w:noProof/>
+          <w:lang w:eastAsia="es-ES"/>
         </w:rPr>
         <w:lastRenderedPageBreak/>
         <w:drawing>
@@ -1981,7 +2087,7 @@
                     </pic:cNvPicPr>
                   </pic:nvPicPr>
                   <pic:blipFill rotWithShape="1">
-                    <a:blip r:embed="rId15" cstate="print">
+                    <a:blip r:embed="rId16" cstate="print">
                       <a:extLst>
                         <a:ext uri="{28A0092B-C50C-407E-A947-70E740481C1C}">
                           <a14:useLocalDpi xmlns:a14="http://schemas.microsoft.com/office/drawing/2010/main" val="0"/>
@@ -2053,6 +2159,7 @@
       <w:r>
         <w:rPr>
           <w:noProof/>
+          <w:lang w:eastAsia="es-ES"/>
         </w:rPr>
         <w:drawing>
           <wp:inline distT="0" distB="0" distL="0" distR="0" wp14:anchorId="59A66403" wp14:editId="7CF6D51A">
@@ -2072,7 +2179,7 @@
                     </pic:cNvPicPr>
                   </pic:nvPicPr>
                   <pic:blipFill rotWithShape="1">
-                    <a:blip r:embed="rId16" cstate="print">
+                    <a:blip r:embed="rId17" cstate="print">
                       <a:extLst>
                         <a:ext uri="{28A0092B-C50C-407E-A947-70E740481C1C}">
                           <a14:useLocalDpi xmlns:a14="http://schemas.microsoft.com/office/drawing/2010/main" val="0"/>
@@ -2135,6 +2242,7 @@
       <w:r>
         <w:rPr>
           <w:noProof/>
+          <w:lang w:eastAsia="es-ES"/>
         </w:rPr>
         <w:lastRenderedPageBreak/>
         <w:drawing>
@@ -2155,7 +2263,7 @@
                     </pic:cNvPicPr>
                   </pic:nvPicPr>
                   <pic:blipFill rotWithShape="1">
-                    <a:blip r:embed="rId17" cstate="print">
+                    <a:blip r:embed="rId18" cstate="print">
                       <a:extLst>
                         <a:ext uri="{28A0092B-C50C-407E-A947-70E740481C1C}">
                           <a14:useLocalDpi xmlns:a14="http://schemas.microsoft.com/office/drawing/2010/main" val="0"/>
@@ -2215,15 +2323,7 @@
         <w:t>. En esta página se recoge una lista de las solicitudes que envían los usuarios</w:t>
       </w:r>
       <w:r>
-        <w:t xml:space="preserve">, se muestran en una tabla donde se puede ver toda la información de </w:t>
-      </w:r>
-      <w:proofErr w:type="gramStart"/>
-      <w:r>
-        <w:t>la misma</w:t>
-      </w:r>
-      <w:proofErr w:type="gramEnd"/>
-      <w:r>
-        <w:t xml:space="preserve"> y a la derecha las dos opciones que tiene cada solicitud, que son rechazar o aceptar esas solicitudes.</w:t>
+        <w:t>, se muestran en una tabla donde se puede ver toda la información de la misma y a la derecha las dos opciones que tiene cada solicitud, que son rechazar o aceptar esas solicitudes.</w:t>
       </w:r>
       <w:r>
         <w:t xml:space="preserve"> Cuando se apruebe o se rechace alguna de las solicitudes, automáticamente se mandará un mensaje al usuario correspondiente indicando como se ha resuelto la solicitud.</w:t>
@@ -2244,6 +2344,7 @@
       <w:r>
         <w:rPr>
           <w:noProof/>
+          <w:lang w:eastAsia="es-ES"/>
         </w:rPr>
         <w:drawing>
           <wp:inline distT="0" distB="0" distL="0" distR="0" wp14:anchorId="6A8D882C" wp14:editId="3CC77F42">
@@ -2263,7 +2364,7 @@
                     </pic:cNvPicPr>
                   </pic:nvPicPr>
                   <pic:blipFill rotWithShape="1">
-                    <a:blip r:embed="rId18" cstate="print">
+                    <a:blip r:embed="rId19" cstate="print">
                       <a:extLst>
                         <a:ext uri="{28A0092B-C50C-407E-A947-70E740481C1C}">
                           <a14:useLocalDpi xmlns:a14="http://schemas.microsoft.com/office/drawing/2010/main" val="0"/>
@@ -2335,6 +2436,7 @@
       <w:r>
         <w:rPr>
           <w:noProof/>
+          <w:lang w:eastAsia="es-ES"/>
         </w:rPr>
         <w:lastRenderedPageBreak/>
         <w:drawing>
@@ -2355,7 +2457,7 @@
                     </pic:cNvPicPr>
                   </pic:nvPicPr>
                   <pic:blipFill rotWithShape="1">
-                    <a:blip r:embed="rId19" cstate="print">
+                    <a:blip r:embed="rId20" cstate="print">
                       <a:extLst>
                         <a:ext uri="{28A0092B-C50C-407E-A947-70E740481C1C}">
                           <a14:useLocalDpi xmlns:a14="http://schemas.microsoft.com/office/drawing/2010/main" val="0"/>
@@ -2451,6 +2553,7 @@
       <w:r>
         <w:rPr>
           <w:noProof/>
+          <w:lang w:eastAsia="es-ES"/>
         </w:rPr>
         <w:drawing>
           <wp:inline distT="0" distB="0" distL="0" distR="0" wp14:anchorId="055A4359" wp14:editId="4416D63E">
@@ -2468,7 +2571,7 @@
                     <pic:cNvPicPr/>
                   </pic:nvPicPr>
                   <pic:blipFill rotWithShape="1">
-                    <a:blip r:embed="rId11"/>
+                    <a:blip r:embed="rId12"/>
                     <a:srcRect t="9451"/>
                     <a:stretch/>
                   </pic:blipFill>
@@ -2506,37 +2609,30 @@
         <w:jc w:val="both"/>
       </w:pPr>
       <w:r>
-        <w:t xml:space="preserve">Después se encuentra la pestaña “Añadir/Editar empresa”, en esta página se encuentra un formulario para rellenar los datos de una nueva empresa, aunque también se utiliza en caso de querer editar alguna empresa que ya esté añadida en la base de datos, la única diferencia es que en caso de que ya esté registrada aparecerán los datos que tiene para que sea más sencilla la modificación de </w:t>
-      </w:r>
-      <w:proofErr w:type="gramStart"/>
-      <w:r>
-        <w:t>los mismos</w:t>
-      </w:r>
-      <w:proofErr w:type="gramEnd"/>
-      <w:r>
-        <w:t>.</w:t>
-      </w:r>
-    </w:p>
-    <w:p>
-      <w:pPr>
-        <w:jc w:val="both"/>
-      </w:pPr>
-    </w:p>
-    <w:p>
-      <w:pPr>
-        <w:jc w:val="both"/>
-        <w:rPr>
-          <w:noProof/>
-        </w:rPr>
-      </w:pPr>
-    </w:p>
-    <w:p>
-      <w:pPr>
-        <w:jc w:val="both"/>
-      </w:pPr>
-      <w:r>
-        <w:rPr>
-          <w:noProof/>
+        <w:t>Después se encuentra la pestaña “Añadir/Editar empresa”, en esta página se encuentra un formulario para rellenar los datos de una nueva empresa, aunque también se utiliza en caso de querer editar alguna empresa que ya esté añadida en la base de datos, la única diferencia es que en caso de que ya esté registrada aparecerán los datos que tiene para que sea más sencilla la modificación de los mismos.</w:t>
+      </w:r>
+    </w:p>
+    <w:p>
+      <w:pPr>
+        <w:jc w:val="both"/>
+      </w:pPr>
+    </w:p>
+    <w:p>
+      <w:pPr>
+        <w:jc w:val="both"/>
+        <w:rPr>
+          <w:noProof/>
+        </w:rPr>
+      </w:pPr>
+    </w:p>
+    <w:p>
+      <w:pPr>
+        <w:jc w:val="both"/>
+      </w:pPr>
+      <w:r>
+        <w:rPr>
+          <w:noProof/>
+          <w:lang w:eastAsia="es-ES"/>
         </w:rPr>
         <w:lastRenderedPageBreak/>
         <w:drawing>
@@ -2555,7 +2651,7 @@
                     <pic:cNvPicPr/>
                   </pic:nvPicPr>
                   <pic:blipFill rotWithShape="1">
-                    <a:blip r:embed="rId20"/>
+                    <a:blip r:embed="rId21"/>
                     <a:srcRect t="10179"/>
                     <a:stretch/>
                   </pic:blipFill>
@@ -2611,6 +2707,7 @@
       <w:r>
         <w:rPr>
           <w:noProof/>
+          <w:lang w:eastAsia="es-ES"/>
         </w:rPr>
         <w:drawing>
           <wp:inline distT="0" distB="0" distL="0" distR="0" wp14:anchorId="59B2F384" wp14:editId="41A077EE">
@@ -2628,7 +2725,7 @@
                     <pic:cNvPicPr/>
                   </pic:nvPicPr>
                   <pic:blipFill rotWithShape="1">
-                    <a:blip r:embed="rId21"/>
+                    <a:blip r:embed="rId22"/>
                     <a:srcRect t="9816"/>
                     <a:stretch/>
                   </pic:blipFill>
@@ -2681,6 +2778,7 @@
       <w:r>
         <w:rPr>
           <w:noProof/>
+          <w:lang w:eastAsia="es-ES"/>
         </w:rPr>
         <w:lastRenderedPageBreak/>
         <w:drawing>
@@ -2699,7 +2797,7 @@
                     <pic:cNvPicPr/>
                   </pic:nvPicPr>
                   <pic:blipFill rotWithShape="1">
-                    <a:blip r:embed="rId22"/>
+                    <a:blip r:embed="rId23"/>
                     <a:srcRect t="9816"/>
                     <a:stretch/>
                   </pic:blipFill>
@@ -2728,20 +2826,21 @@
       </w:r>
     </w:p>
     <w:p/>
+    <w:p/>
+    <w:p>
+      <w:pPr>
+        <w:pStyle w:val="Ttulo"/>
+      </w:pPr>
+      <w:bookmarkStart w:id="4" w:name="_Toc62551950"/>
+      <w:r>
+        <w:t>Trabajadores</w:t>
+      </w:r>
+      <w:bookmarkEnd w:id="4"/>
+    </w:p>
     <w:p>
       <w:pPr>
         <w:pStyle w:val="Ttulo2"/>
       </w:pPr>
-      <w:bookmarkStart w:id="3" w:name="_Toc62510522"/>
-      <w:r>
-        <w:t>Trabajadores</w:t>
-      </w:r>
-      <w:bookmarkEnd w:id="3"/>
-    </w:p>
-    <w:p>
-      <w:pPr>
-        <w:pStyle w:val="Ttulo2"/>
-      </w:pPr>
     </w:p>
     <w:p>
       <w:pPr>
@@ -2766,6 +2865,7 @@
       <w:r>
         <w:rPr>
           <w:noProof/>
+          <w:lang w:eastAsia="es-ES"/>
         </w:rPr>
         <mc:AlternateContent>
           <mc:Choice Requires="wps">
@@ -2836,7 +2936,7 @@
               </wp:anchor>
             </w:drawing>
           </mc:Choice>
-          <mc:Fallback>
+          <mc:Fallback xmlns:w16se="http://schemas.microsoft.com/office/word/2015/wordml/symex" xmlns:w16="http://schemas.microsoft.com/office/word/2018/wordml" xmlns:w16cid="http://schemas.microsoft.com/office/word/2016/wordml/cid" xmlns:w16cex="http://schemas.microsoft.com/office/word/2018/wordml/cex" xmlns:w15="http://schemas.microsoft.com/office/word/2012/wordml" xmlns:am3d="http://schemas.microsoft.com/office/drawing/2017/model3d" xmlns:aink="http://schemas.microsoft.com/office/drawing/2016/ink" xmlns:cx8="http://schemas.microsoft.com/office/drawing/2016/5/14/chartex" xmlns:cx7="http://schemas.microsoft.com/office/drawing/2016/5/13/chartex" xmlns:cx6="http://schemas.microsoft.com/office/drawing/2016/5/12/chartex" xmlns:cx5="http://schemas.microsoft.com/office/drawing/2016/5/11/chartex" xmlns:cx4="http://schemas.microsoft.com/office/drawing/2016/5/10/chartex" xmlns:cx3="http://schemas.microsoft.com/office/drawing/2016/5/9/chartex" xmlns:cx2="http://schemas.microsoft.com/office/drawing/2015/10/21/chartex" xmlns:cx1="http://schemas.microsoft.com/office/drawing/2015/9/8/chartex" xmlns:cx="http://schemas.microsoft.com/office/drawing/2014/chartex">
             <w:pict>
               <v:oval w14:anchorId="0E935C92" id="Elipse 12" o:spid="_x0000_s1026" style="position:absolute;margin-left:-6.3pt;margin-top:15.65pt;width:186pt;height:27pt;z-index:251665408;visibility:visible;mso-wrap-style:square;mso-width-percent:0;mso-height-percent:0;mso-wrap-distance-left:9pt;mso-wrap-distance-top:0;mso-wrap-distance-right:9pt;mso-wrap-distance-bottom:0;mso-position-horizontal:absolute;mso-position-horizontal-relative:text;mso-position-vertical:absolute;mso-position-vertical-relative:text;mso-width-percent:0;mso-height-percent:0;mso-width-relative:margin;mso-height-relative:margin;v-text-anchor:middle" o:gfxdata="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" filled="f" strokecolor="red" strokeweight="2.25pt">
                 <v:stroke joinstyle="miter"/>
@@ -2848,6 +2948,7 @@
       <w:r>
         <w:rPr>
           <w:noProof/>
+          <w:lang w:eastAsia="es-ES"/>
         </w:rPr>
         <w:drawing>
           <wp:inline distT="0" distB="0" distL="0" distR="0" wp14:anchorId="10DCBB06" wp14:editId="44DA16C2">
@@ -2863,7 +2964,7 @@
                     <pic:cNvPicPr/>
                   </pic:nvPicPr>
                   <pic:blipFill rotWithShape="1">
-                    <a:blip r:embed="rId23"/>
+                    <a:blip r:embed="rId24"/>
                     <a:srcRect t="9770" b="74924"/>
                     <a:stretch/>
                   </pic:blipFill>
@@ -2921,6 +3022,7 @@
       <w:r>
         <w:rPr>
           <w:noProof/>
+          <w:lang w:eastAsia="es-ES"/>
         </w:rPr>
         <w:lastRenderedPageBreak/>
         <w:drawing>
@@ -2939,7 +3041,7 @@
                     <pic:cNvPicPr/>
                   </pic:nvPicPr>
                   <pic:blipFill rotWithShape="1">
-                    <a:blip r:embed="rId23"/>
+                    <a:blip r:embed="rId24"/>
                     <a:srcRect t="9770"/>
                     <a:stretch/>
                   </pic:blipFill>
@@ -3002,6 +3104,7 @@
       <w:r>
         <w:rPr>
           <w:noProof/>
+          <w:lang w:eastAsia="es-ES"/>
         </w:rPr>
         <w:drawing>
           <wp:inline distT="0" distB="0" distL="0" distR="0" wp14:anchorId="7E7FED06" wp14:editId="1FAD20EA">
@@ -3019,7 +3122,7 @@
                     <pic:cNvPicPr/>
                   </pic:nvPicPr>
                   <pic:blipFill rotWithShape="1">
-                    <a:blip r:embed="rId24"/>
+                    <a:blip r:embed="rId25"/>
                     <a:srcRect t="10096"/>
                     <a:stretch/>
                   </pic:blipFill>
@@ -3071,6 +3174,7 @@
       <w:r>
         <w:rPr>
           <w:noProof/>
+          <w:lang w:eastAsia="es-ES"/>
         </w:rPr>
         <w:lastRenderedPageBreak/>
         <w:drawing>
@@ -3089,7 +3193,7 @@
                     <pic:cNvPicPr/>
                   </pic:nvPicPr>
                   <pic:blipFill rotWithShape="1">
-                    <a:blip r:embed="rId25"/>
+                    <a:blip r:embed="rId26"/>
                     <a:srcRect t="10422"/>
                     <a:stretch/>
                   </pic:blipFill>
@@ -3141,6 +3245,7 @@
       <w:r>
         <w:rPr>
           <w:noProof/>
+          <w:lang w:eastAsia="es-ES"/>
         </w:rPr>
         <w:drawing>
           <wp:inline distT="0" distB="0" distL="0" distR="0" wp14:anchorId="1CBAB67A" wp14:editId="05AC56EE">
@@ -3160,7 +3265,7 @@
                     </pic:cNvPicPr>
                   </pic:nvPicPr>
                   <pic:blipFill rotWithShape="1">
-                    <a:blip r:embed="rId26" cstate="print">
+                    <a:blip r:embed="rId27" cstate="print">
                       <a:extLst>
                         <a:ext uri="{28A0092B-C50C-407E-A947-70E740481C1C}">
                           <a14:useLocalDpi xmlns:a14="http://schemas.microsoft.com/office/drawing/2010/main" val="0"/>
@@ -3223,6 +3328,7 @@
       <w:r>
         <w:rPr>
           <w:noProof/>
+          <w:lang w:eastAsia="es-ES"/>
         </w:rPr>
         <w:lastRenderedPageBreak/>
         <w:drawing>
@@ -3243,7 +3349,7 @@
                     </pic:cNvPicPr>
                   </pic:nvPicPr>
                   <pic:blipFill rotWithShape="1">
-                    <a:blip r:embed="rId27" cstate="print">
+                    <a:blip r:embed="rId28" cstate="print">
                       <a:extLst>
                         <a:ext uri="{28A0092B-C50C-407E-A947-70E740481C1C}">
                           <a14:useLocalDpi xmlns:a14="http://schemas.microsoft.com/office/drawing/2010/main" val="0"/>
@@ -3287,13 +3393,8 @@
       <w:pPr>
         <w:jc w:val="both"/>
       </w:pPr>
-      <w:proofErr w:type="gramStart"/>
-      <w:r>
-        <w:t>Y</w:t>
-      </w:r>
-      <w:proofErr w:type="gramEnd"/>
-      <w:r>
-        <w:t xml:space="preserve"> por último, se encuentra la pestaña “Mis mensajes”, en ella se ve un listado de todas las solicitudes que se han mandado a recursos humanos con toda la información que previamente había introducido el trabajador al mandarla pero con una casilla más en la que indica el </w:t>
+      <w:r>
+        <w:t xml:space="preserve">Y por último, se encuentra la pestaña “Mis mensajes”, en ella se ve un listado de todas las solicitudes que se han mandado a recursos humanos con toda la información que previamente había introducido el trabajador al mandarla pero con una casilla más en la que indica el </w:t>
       </w:r>
       <w:r>
         <w:t xml:space="preserve">estado </w:t>
@@ -3317,6 +3418,7 @@
       <w:r>
         <w:rPr>
           <w:noProof/>
+          <w:lang w:eastAsia="es-ES"/>
         </w:rPr>
         <w:drawing>
           <wp:inline distT="0" distB="0" distL="0" distR="0" wp14:anchorId="5EE17DCE" wp14:editId="63DE3C1D">
@@ -3336,7 +3438,7 @@
                     </pic:cNvPicPr>
                   </pic:nvPicPr>
                   <pic:blipFill rotWithShape="1">
-                    <a:blip r:embed="rId28" cstate="print">
+                    <a:blip r:embed="rId29" cstate="print">
                       <a:extLst>
                         <a:ext uri="{28A0092B-C50C-407E-A947-70E740481C1C}">
                           <a14:useLocalDpi xmlns:a14="http://schemas.microsoft.com/office/drawing/2010/main" val="0"/>
@@ -3381,15 +3483,7 @@
         <w:jc w:val="both"/>
       </w:pPr>
       <w:r>
-        <w:t xml:space="preserve">En caso de que alguna de estas páginas sufra algún error se mostrará la siguiente página. Al pulsa el botón que se encuentra al final de </w:t>
-      </w:r>
-      <w:proofErr w:type="gramStart"/>
-      <w:r>
-        <w:t>la misma</w:t>
-      </w:r>
-      <w:proofErr w:type="gramEnd"/>
-      <w:r>
-        <w:t xml:space="preserve"> te redirigirá a la página principal de la empresa.</w:t>
+        <w:t>En caso de que alguna de estas páginas sufra algún error se mostrará la siguiente página. Al pulsa el botón que se encuentra al final de la misma te redirigirá a la página principal de la empresa.</w:t>
       </w:r>
     </w:p>
     <w:p/>
@@ -3397,6 +3491,7 @@
       <w:r>
         <w:rPr>
           <w:noProof/>
+          <w:lang w:eastAsia="es-ES"/>
         </w:rPr>
         <w:lastRenderedPageBreak/>
         <w:drawing>
@@ -3415,7 +3510,7 @@
                     <pic:cNvPicPr/>
                   </pic:nvPicPr>
                   <pic:blipFill rotWithShape="1">
-                    <a:blip r:embed="rId29"/>
+                    <a:blip r:embed="rId30"/>
                     <a:srcRect t="9770"/>
                     <a:stretch/>
                   </pic:blipFill>
@@ -3461,8 +3556,8 @@
 </file>
 
 <file path=word/numbering.xml><?xml version="1.0" encoding="utf-8"?>
-<w:numbering xmlns:wpc="http://schemas.microsoft.com/office/word/2010/wordprocessingCanvas" xmlns:cx="http://schemas.microsoft.com/office/drawing/2014/chartex" xmlns:cx1="http://schemas.microsoft.com/office/drawing/2015/9/8/chartex" xmlns:cx2="http://schemas.microsoft.com/office/drawing/2015/10/21/chartex" xmlns:cx3="http://schemas.microsoft.com/office/drawing/2016/5/9/chartex" xmlns:cx4="http://schemas.microsoft.com/office/drawing/2016/5/10/chartex" xmlns:cx5="http://schemas.microsoft.com/office/drawing/2016/5/11/chartex" xmlns:cx6="http://schemas.microsoft.com/office/drawing/2016/5/12/chartex" xmlns:cx7="http://schemas.microsoft.com/office/drawing/2016/5/13/chartex" xmlns:cx8="http://schemas.microsoft.com/office/drawing/2016/5/14/chartex" xmlns:mc="http://schemas.openxmlformats.org/markup-compatibility/2006" xmlns:aink="http://schemas.microsoft.com/office/drawing/2016/ink" xmlns:am3d="http://schemas.microsoft.com/office/drawing/2017/model3d" xmlns:o="urn:schemas-microsoft-com:office:office" xmlns:r="http://schemas.openxmlformats.org/officeDocument/2006/relationships" xmlns:m="http://schemas.openxmlformats.org/officeDocument/2006/math" xmlns:v="urn:schemas-microsoft-com:vml" xmlns:wp14="http://schemas.microsoft.com/office/word/2010/wordprocessingDrawing" xmlns:wp="http://schemas.openxmlformats.org/drawingml/2006/wordprocessingDrawing" xmlns:w10="urn:schemas-microsoft-com:office:word" xmlns:w="http://schemas.openxmlformats.org/wordprocessingml/2006/main" xmlns:w14="http://schemas.microsoft.com/office/word/2010/wordml" xmlns:w15="http://schemas.microsoft.com/office/word/2012/wordml" xmlns:w16cex="http://schemas.microsoft.com/office/word/2018/wordml/cex" xmlns:w16cid="http://schemas.microsoft.com/office/word/2016/wordml/cid" xmlns:w16="http://schemas.microsoft.com/office/word/2018/wordml" xmlns:w16se="http://schemas.microsoft.com/office/word/2015/wordml/symex" xmlns:wpg="http://schemas.microsoft.com/office/word/2010/wordprocessingGroup" xmlns:wpi="http://schemas.microsoft.com/office/word/2010/wordprocessingInk" xmlns:wne="http://schemas.microsoft.com/office/word/2006/wordml" xmlns:wps="http://schemas.microsoft.com/office/word/2010/wordprocessingShape" mc:Ignorable="w14 w15 w16se w16cid w16 w16cex wp14">
-  <w:abstractNum w:abstractNumId="0" w15:restartNumberingAfterBreak="0">
+<w:numbering xmlns:wpc="http://schemas.microsoft.com/office/word/2010/wordprocessingCanvas" xmlns:mc="http://schemas.openxmlformats.org/markup-compatibility/2006" xmlns:o="urn:schemas-microsoft-com:office:office" xmlns:r="http://schemas.openxmlformats.org/officeDocument/2006/relationships" xmlns:m="http://schemas.openxmlformats.org/officeDocument/2006/math" xmlns:v="urn:schemas-microsoft-com:vml" xmlns:wp14="http://schemas.microsoft.com/office/word/2010/wordprocessingDrawing" xmlns:wp="http://schemas.openxmlformats.org/drawingml/2006/wordprocessingDrawing" xmlns:w10="urn:schemas-microsoft-com:office:word" xmlns:w="http://schemas.openxmlformats.org/wordprocessingml/2006/main" xmlns:w14="http://schemas.microsoft.com/office/word/2010/wordml" xmlns:wpg="http://schemas.microsoft.com/office/word/2010/wordprocessingGroup" xmlns:wpi="http://schemas.microsoft.com/office/word/2010/wordprocessingInk" xmlns:wne="http://schemas.microsoft.com/office/word/2006/wordml" xmlns:wps="http://schemas.microsoft.com/office/word/2010/wordprocessingShape" mc:Ignorable="w14 wp14">
+  <w:abstractNum w:abstractNumId="0">
     <w:nsid w:val="6DA3664D"/>
     <w:multiLevelType w:val="hybridMultilevel"/>
     <w:tmpl w:val="3FFC0BF2"/>
@@ -3558,7 +3653,7 @@
 </file>
 
 <file path=word/styles.xml><?xml version="1.0" encoding="utf-8"?>
-<w:styles xmlns:mc="http://schemas.openxmlformats.org/markup-compatibility/2006" xmlns:r="http://schemas.openxmlformats.org/officeDocument/2006/relationships" xmlns:w="http://schemas.openxmlformats.org/wordprocessingml/2006/main" xmlns:w14="http://schemas.microsoft.com/office/word/2010/wordml" xmlns:w15="http://schemas.microsoft.com/office/word/2012/wordml" xmlns:w16cex="http://schemas.microsoft.com/office/word/2018/wordml/cex" xmlns:w16cid="http://schemas.microsoft.com/office/word/2016/wordml/cid" xmlns:w16="http://schemas.microsoft.com/office/word/2018/wordml" xmlns:w16se="http://schemas.microsoft.com/office/word/2015/wordml/symex" mc:Ignorable="w14 w15 w16se w16cid w16 w16cex">
+<w:styles xmlns:mc="http://schemas.openxmlformats.org/markup-compatibility/2006" xmlns:r="http://schemas.openxmlformats.org/officeDocument/2006/relationships" xmlns:w="http://schemas.openxmlformats.org/wordprocessingml/2006/main" xmlns:w14="http://schemas.microsoft.com/office/word/2010/wordml" mc:Ignorable="w14">
   <w:docDefaults>
     <w:rPrDefault>
       <w:rPr>
@@ -3574,383 +3669,144 @@
       </w:pPr>
     </w:pPrDefault>
   </w:docDefaults>
-  <w:latentStyles w:defLockedState="0" w:defUIPriority="99" w:defSemiHidden="0" w:defUnhideWhenUsed="0" w:defQFormat="0" w:count="376">
-    <w:lsdException w:name="Normal" w:uiPriority="0" w:qFormat="1"/>
-    <w:lsdException w:name="heading 1" w:uiPriority="9" w:qFormat="1"/>
-    <w:lsdException w:name="heading 2" w:semiHidden="1" w:uiPriority="9" w:unhideWhenUsed="1" w:qFormat="1"/>
-    <w:lsdException w:name="heading 3" w:semiHidden="1" w:uiPriority="9" w:unhideWhenUsed="1" w:qFormat="1"/>
-    <w:lsdException w:name="heading 4" w:semiHidden="1" w:uiPriority="9" w:unhideWhenUsed="1" w:qFormat="1"/>
-    <w:lsdException w:name="heading 5" w:semiHidden="1" w:uiPriority="9" w:unhideWhenUsed="1" w:qFormat="1"/>
-    <w:lsdException w:name="heading 6" w:semiHidden="1" w:uiPriority="9" w:unhideWhenUsed="1" w:qFormat="1"/>
-    <w:lsdException w:name="heading 7" w:semiHidden="1" w:uiPriority="9" w:unhideWhenUsed="1" w:qFormat="1"/>
-    <w:lsdException w:name="heading 8" w:semiHidden="1" w:uiPriority="9" w:unhideWhenUsed="1" w:qFormat="1"/>
-    <w:lsdException w:name="heading 9" w:semiHidden="1" w:uiPriority="9" w:unhideWhenUsed="1" w:qFormat="1"/>
-    <w:lsdException w:name="index 1" w:semiHidden="1" w:unhideWhenUsed="1"/>
-    <w:lsdException w:name="index 2" w:semiHidden="1" w:unhideWhenUsed="1"/>
-    <w:lsdException w:name="index 3" w:semiHidden="1" w:unhideWhenUsed="1"/>
-    <w:lsdException w:name="index 4" w:semiHidden="1" w:unhideWhenUsed="1"/>
-    <w:lsdException w:name="index 5" w:semiHidden="1" w:unhideWhenUsed="1"/>
-    <w:lsdException w:name="index 6" w:semiHidden="1" w:unhideWhenUsed="1"/>
-    <w:lsdException w:name="index 7" w:semiHidden="1" w:unhideWhenUsed="1"/>
-    <w:lsdException w:name="index 8" w:semiHidden="1" w:unhideWhenUsed="1"/>
-    <w:lsdException w:name="index 9" w:semiHidden="1" w:unhideWhenUsed="1"/>
-    <w:lsdException w:name="toc 1" w:semiHidden="1" w:uiPriority="39" w:unhideWhenUsed="1"/>
-    <w:lsdException w:name="toc 2" w:semiHidden="1" w:uiPriority="39" w:unhideWhenUsed="1"/>
-    <w:lsdException w:name="toc 3" w:semiHidden="1" w:uiPriority="39" w:unhideWhenUsed="1"/>
-    <w:lsdException w:name="toc 4" w:semiHidden="1" w:uiPriority="39" w:unhideWhenUsed="1"/>
-    <w:lsdException w:name="toc 5" w:semiHidden="1" w:uiPriority="39" w:unhideWhenUsed="1"/>
-    <w:lsdException w:name="toc 6" w:semiHidden="1" w:uiPriority="39" w:unhideWhenUsed="1"/>
-    <w:lsdException w:name="toc 7" w:semiHidden="1" w:uiPriority="39" w:unhideWhenUsed="1"/>
-    <w:lsdException w:name="toc 8" w:semiHidden="1" w:uiPriority="39" w:unhideWhenUsed="1"/>
-    <w:lsdException w:name="toc 9" w:semiHidden="1" w:uiPriority="39" w:unhideWhenUsed="1"/>
-    <w:lsdException w:name="Normal Indent" w:semiHidden="1" w:unhideWhenUsed="1"/>
-    <w:lsdException w:name="footnote text" w:semiHidden="1" w:unhideWhenUsed="1"/>
-    <w:lsdException w:name="annotation text" w:semiHidden="1" w:unhideWhenUsed="1"/>
-    <w:lsdException w:name="header" w:semiHidden="1" w:unhideWhenUsed="1"/>
-    <w:lsdException w:name="footer" w:semiHidden="1" w:unhideWhenUsed="1"/>
-    <w:lsdException w:name="index heading" w:semiHidden="1" w:unhideWhenUsed="1"/>
-    <w:lsdException w:name="caption" w:semiHidden="1" w:uiPriority="35" w:unhideWhenUsed="1" w:qFormat="1"/>
-    <w:lsdException w:name="table of figures" w:semiHidden="1" w:unhideWhenUsed="1"/>
-    <w:lsdException w:name="envelope address" w:semiHidden="1" w:unhideWhenUsed="1"/>
-    <w:lsdException w:name="envelope return" w:semiHidden="1" w:unhideWhenUsed="1"/>
-    <w:lsdException w:name="footnote reference" w:semiHidden="1" w:unhideWhenUsed="1"/>
-    <w:lsdException w:name="annotation reference" w:semiHidden="1" w:unhideWhenUsed="1"/>
-    <w:lsdException w:name="line number" w:semiHidden="1" w:unhideWhenUsed="1"/>
-    <w:lsdException w:name="page number" w:semiHidden="1" w:unhideWhenUsed="1"/>
-    <w:lsdException w:name="endnote reference" w:semiHidden="1" w:unhideWhenUsed="1"/>
-    <w:lsdException w:name="endnote text" w:semiHidden="1" w:unhideWhenUsed="1"/>
-    <w:lsdException w:name="table of authorities" w:semiHidden="1" w:unhideWhenUsed="1"/>
-    <w:lsdException w:name="macro" w:semiHidden="1" w:unhideWhenUsed="1"/>
-    <w:lsdException w:name="toa heading" w:semiHidden="1" w:unhideWhenUsed="1"/>
-    <w:lsdException w:name="List" w:semiHidden="1" w:unhideWhenUsed="1"/>
-    <w:lsdException w:name="List Bullet" w:semiHidden="1" w:unhideWhenUsed="1"/>
-    <w:lsdException w:name="List Number" w:semiHidden="1" w:unhideWhenUsed="1"/>
-    <w:lsdException w:name="List 2" w:semiHidden="1" w:unhideWhenUsed="1"/>
-    <w:lsdException w:name="List 3" w:semiHidden="1" w:unhideWhenUsed="1"/>
-    <w:lsdException w:name="List 4" w:semiHidden="1" w:unhideWhenUsed="1"/>
-    <w:lsdException w:name="List 5" w:semiHidden="1" w:unhideWhenUsed="1"/>
-    <w:lsdException w:name="List Bullet 2" w:semiHidden="1" w:unhideWhenUsed="1"/>
-    <w:lsdException w:name="List Bullet 3" w:semiHidden="1" w:unhideWhenUsed="1"/>
-    <w:lsdException w:name="List Bullet 4" w:semiHidden="1" w:unhideWhenUsed="1"/>
-    <w:lsdException w:name="List Bullet 5" w:semiHidden="1" w:unhideWhenUsed="1"/>
-    <w:lsdException w:name="List Number 2" w:semiHidden="1" w:unhideWhenUsed="1"/>
-    <w:lsdException w:name="List Number 3" w:semiHidden="1" w:unhideWhenUsed="1"/>
-    <w:lsdException w:name="List Number 4" w:semiHidden="1" w:unhideWhenUsed="1"/>
-    <w:lsdException w:name="List Number 5" w:semiHidden="1" w:unhideWhenUsed="1"/>
-    <w:lsdException w:name="Title" w:uiPriority="10" w:qFormat="1"/>
-    <w:lsdException w:name="Closing" w:semiHidden="1" w:unhideWhenUsed="1"/>
-    <w:lsdException w:name="Signature" w:semiHidden="1" w:unhideWhenUsed="1"/>
-    <w:lsdException w:name="Default Paragraph Font" w:semiHidden="1" w:uiPriority="1" w:unhideWhenUsed="1"/>
-    <w:lsdException w:name="Body Text" w:semiHidden="1" w:unhideWhenUsed="1"/>
-    <w:lsdException w:name="Body Text Indent" w:semiHidden="1" w:unhideWhenUsed="1"/>
-    <w:lsdException w:name="List Continue" w:semiHidden="1" w:unhideWhenUsed="1"/>
-    <w:lsdException w:name="List Continue 2" w:semiHidden="1" w:unhideWhenUsed="1"/>
-    <w:lsdException w:name="List Continue 3" w:semiHidden="1" w:unhideWhenUsed="1"/>
-    <w:lsdException w:name="List Continue 4" w:semiHidden="1" w:unhideWhenUsed="1"/>
-    <w:lsdException w:name="List Continue 5" w:semiHidden="1" w:unhideWhenUsed="1"/>
-    <w:lsdException w:name="Message Header" w:semiHidden="1" w:unhideWhenUsed="1"/>
-    <w:lsdException w:name="Subtitle" w:uiPriority="11" w:qFormat="1"/>
-    <w:lsdException w:name="Salutation" w:semiHidden="1" w:unhideWhenUsed="1"/>
-    <w:lsdException w:name="Date" w:semiHidden="1" w:unhideWhenUsed="1"/>
-    <w:lsdException w:name="Body Text First Indent" w:semiHidden="1" w:unhideWhenUsed="1"/>
-    <w:lsdException w:name="Body Text First Indent 2" w:semiHidden="1" w:unhideWhenUsed="1"/>
-    <w:lsdException w:name="Note Heading" w:semiHidden="1" w:unhideWhenUsed="1"/>
-    <w:lsdException w:name="Body Text 2" w:semiHidden="1" w:unhideWhenUsed="1"/>
-    <w:lsdException w:name="Body Text 3" w:semiHidden="1" w:unhideWhenUsed="1"/>
-    <w:lsdException w:name="Body Text Indent 2" w:semiHidden="1" w:unhideWhenUsed="1"/>
-    <w:lsdException w:name="Body Text Indent 3" w:semiHidden="1" w:unhideWhenUsed="1"/>
-    <w:lsdException w:name="Block Text" w:semiHidden="1" w:unhideWhenUsed="1"/>
-    <w:lsdException w:name="Hyperlink" w:semiHidden="1" w:unhideWhenUsed="1"/>
-    <w:lsdException w:name="FollowedHyperlink" w:semiHidden="1" w:unhideWhenUsed="1"/>
-    <w:lsdException w:name="Strong" w:uiPriority="22" w:qFormat="1"/>
-    <w:lsdException w:name="Emphasis" w:uiPriority="20" w:qFormat="1"/>
-    <w:lsdException w:name="Document Map" w:semiHidden="1" w:unhideWhenUsed="1"/>
-    <w:lsdException w:name="Plain Text" w:semiHidden="1" w:unhideWhenUsed="1"/>
-    <w:lsdException w:name="E-mail Signature" w:semiHidden="1" w:unhideWhenUsed="1"/>
-    <w:lsdException w:name="HTML Top of Form" w:semiHidden="1" w:unhideWhenUsed="1"/>
-    <w:lsdException w:name="HTML Bottom of Form" w:semiHidden="1" w:unhideWhenUsed="1"/>
-    <w:lsdException w:name="Normal (Web)" w:semiHidden="1" w:unhideWhenUsed="1"/>
-    <w:lsdException w:name="HTML Acronym" w:semiHidden="1" w:unhideWhenUsed="1"/>
-    <w:lsdException w:name="HTML Address" w:semiHidden="1" w:unhideWhenUsed="1"/>
-    <w:lsdException w:name="HTML Cite" w:semiHidden="1" w:unhideWhenUsed="1"/>
-    <w:lsdException w:name="HTML Code" w:semiHidden="1" w:unhideWhenUsed="1"/>
-    <w:lsdException w:name="HTML Definition" w:semiHidden="1" w:unhideWhenUsed="1"/>
-    <w:lsdException w:name="HTML Keyboard" w:semiHidden="1" w:unhideWhenUsed="1"/>
-    <w:lsdException w:name="HTML Preformatted" w:semiHidden="1" w:unhideWhenUsed="1"/>
-    <w:lsdException w:name="HTML Sample" w:semiHidden="1" w:unhideWhenUsed="1"/>
-    <w:lsdException w:name="HTML Typewriter" w:semiHidden="1" w:unhideWhenUsed="1"/>
-    <w:lsdException w:name="HTML Variable" w:semiHidden="1" w:unhideWhenUsed="1"/>
-    <w:lsdException w:name="Normal Table" w:semiHidden="1" w:unhideWhenUsed="1"/>
-    <w:lsdException w:name="annotation subject" w:semiHidden="1" w:unhideWhenUsed="1"/>
-    <w:lsdException w:name="No List" w:semiHidden="1" w:unhideWhenUsed="1"/>
-    <w:lsdException w:name="Outline List 1" w:semiHidden="1" w:unhideWhenUsed="1"/>
-    <w:lsdException w:name="Outline List 2" w:semiHidden="1" w:unhideWhenUsed="1"/>
-    <w:lsdException w:name="Outline List 3" w:semiHidden="1" w:unhideWhenUsed="1"/>
-    <w:lsdException w:name="Table Simple 1" w:semiHidden="1" w:unhideWhenUsed="1"/>
-    <w:lsdException w:name="Table Simple 2" w:semiHidden="1" w:unhideWhenUsed="1"/>
-    <w:lsdException w:name="Table Simple 3" w:semiHidden="1" w:unhideWhenUsed="1"/>
-    <w:lsdException w:name="Table Classic 1" w:semiHidden="1" w:unhideWhenUsed="1"/>
-    <w:lsdException w:name="Table Classic 2" w:semiHidden="1" w:unhideWhenUsed="1"/>
-    <w:lsdException w:name="Table Classic 3" w:semiHidden="1" w:unhideWhenUsed="1"/>
-    <w:lsdException w:name="Table Classic 4" w:semiHidden="1" w:unhideWhenUsed="1"/>
-    <w:lsdException w:name="Table Colorful 1" w:semiHidden="1" w:unhideWhenUsed="1"/>
-    <w:lsdException w:name="Table Colorful 2" w:semiHidden="1" w:unhideWhenUsed="1"/>
-    <w:lsdException w:name="Table Colorful 3" w:semiHidden="1" w:unhideWhenUsed="1"/>
-    <w:lsdException w:name="Table Columns 1" w:semiHidden="1" w:unhideWhenUsed="1"/>
-    <w:lsdException w:name="Table Columns 2" w:semiHidden="1" w:unhideWhenUsed="1"/>
-    <w:lsdException w:name="Table Columns 3" w:semiHidden="1" w:unhideWhenUsed="1"/>
-    <w:lsdException w:name="Table Columns 4" w:semiHidden="1" w:unhideWhenUsed="1"/>
-    <w:lsdException w:name="Table Columns 5" w:semiHidden="1" w:unhideWhenUsed="1"/>
-    <w:lsdException w:name="Table Grid 1" w:semiHidden="1" w:unhideWhenUsed="1"/>
-    <w:lsdException w:name="Table Grid 2" w:semiHidden="1" w:unhideWhenUsed="1"/>
-    <w:lsdException w:name="Table Grid 3" w:semiHidden="1" w:unhideWhenUsed="1"/>
-    <w:lsdException w:name="Table Grid 4" w:semiHidden="1" w:unhideWhenUsed="1"/>
-    <w:lsdException w:name="Table Grid 5" w:semiHidden="1" w:unhideWhenUsed="1"/>
-    <w:lsdException w:name="Table Grid 6" w:semiHidden="1" w:unhideWhenUsed="1"/>
-    <w:lsdException w:name="Table Grid 7" w:semiHidden="1" w:unhideWhenUsed="1"/>
-    <w:lsdException w:name="Table Grid 8" w:semiHidden="1" w:unhideWhenUsed="1"/>
-    <w:lsdException w:name="Table List 1" w:semiHidden="1" w:unhideWhenUsed="1"/>
-    <w:lsdException w:name="Table List 2" w:semiHidden="1" w:unhideWhenUsed="1"/>
-    <w:lsdException w:name="Table List 3" w:semiHidden="1" w:unhideWhenUsed="1"/>
-    <w:lsdException w:name="Table List 4" w:semiHidden="1" w:unhideWhenUsed="1"/>
-    <w:lsdException w:name="Table List 5" w:semiHidden="1" w:unhideWhenUsed="1"/>
-    <w:lsdException w:name="Table List 6" w:semiHidden="1" w:unhideWhenUsed="1"/>
-    <w:lsdException w:name="Table List 7" w:semiHidden="1" w:unhideWhenUsed="1"/>
-    <w:lsdException w:name="Table List 8" w:semiHidden="1" w:unhideWhenUsed="1"/>
-    <w:lsdException w:name="Table 3D effects 1" w:semiHidden="1" w:unhideWhenUsed="1"/>
-    <w:lsdException w:name="Table 3D effects 2" w:semiHidden="1" w:unhideWhenUsed="1"/>
-    <w:lsdException w:name="Table 3D effects 3" w:semiHidden="1" w:unhideWhenUsed="1"/>
-    <w:lsdException w:name="Table Contemporary" w:semiHidden="1" w:unhideWhenUsed="1"/>
-    <w:lsdException w:name="Table Elegant" w:semiHidden="1" w:unhideWhenUsed="1"/>
-    <w:lsdException w:name="Table Professional" w:semiHidden="1" w:unhideWhenUsed="1"/>
-    <w:lsdException w:name="Table Subtle 1" w:semiHidden="1" w:unhideWhenUsed="1"/>
-    <w:lsdException w:name="Table Subtle 2" w:semiHidden="1" w:unhideWhenUsed="1"/>
-    <w:lsdException w:name="Table Web 1" w:semiHidden="1" w:unhideWhenUsed="1"/>
-    <w:lsdException w:name="Table Web 2" w:semiHidden="1" w:unhideWhenUsed="1"/>
-    <w:lsdException w:name="Table Web 3" w:semiHidden="1" w:unhideWhenUsed="1"/>
-    <w:lsdException w:name="Balloon Text" w:semiHidden="1" w:unhideWhenUsed="1"/>
-    <w:lsdException w:name="Table Grid" w:uiPriority="39"/>
-    <w:lsdException w:name="Table Theme" w:semiHidden="1" w:unhideWhenUsed="1"/>
-    <w:lsdException w:name="Placeholder Text" w:semiHidden="1"/>
-    <w:lsdException w:name="No Spacing" w:uiPriority="1" w:qFormat="1"/>
-    <w:lsdException w:name="Light Shading" w:uiPriority="60"/>
-    <w:lsdException w:name="Light List" w:uiPriority="61"/>
-    <w:lsdException w:name="Light Grid" w:uiPriority="62"/>
-    <w:lsdException w:name="Medium Shading 1" w:uiPriority="63"/>
-    <w:lsdException w:name="Medium Shading 2" w:uiPriority="64"/>
-    <w:lsdException w:name="Medium List 1" w:uiPriority="65"/>
-    <w:lsdException w:name="Medium List 2" w:uiPriority="66"/>
-    <w:lsdException w:name="Medium Grid 1" w:uiPriority="67"/>
-    <w:lsdException w:name="Medium Grid 2" w:uiPriority="68"/>
-    <w:lsdException w:name="Medium Grid 3" w:uiPriority="69"/>
-    <w:lsdException w:name="Dark List" w:uiPriority="70"/>
-    <w:lsdException w:name="Colorful Shading" w:uiPriority="71"/>
-    <w:lsdException w:name="Colorful List" w:uiPriority="72"/>
-    <w:lsdException w:name="Colorful Grid" w:uiPriority="73"/>
-    <w:lsdException w:name="Light Shading Accent 1" w:uiPriority="60"/>
-    <w:lsdException w:name="Light List Accent 1" w:uiPriority="61"/>
-    <w:lsdException w:name="Light Grid Accent 1" w:uiPriority="62"/>
-    <w:lsdException w:name="Medium Shading 1 Accent 1" w:uiPriority="63"/>
-    <w:lsdException w:name="Medium Shading 2 Accent 1" w:uiPriority="64"/>
-    <w:lsdException w:name="Medium List 1 Accent 1" w:uiPriority="65"/>
-    <w:lsdException w:name="Revision" w:semiHidden="1"/>
-    <w:lsdException w:name="List Paragraph" w:uiPriority="34" w:qFormat="1"/>
-    <w:lsdException w:name="Quote" w:uiPriority="29" w:qFormat="1"/>
-    <w:lsdException w:name="Intense Quote" w:uiPriority="30" w:qFormat="1"/>
-    <w:lsdException w:name="Medium List 2 Accent 1" w:uiPriority="66"/>
-    <w:lsdException w:name="Medium Grid 1 Accent 1" w:uiPriority="67"/>
-    <w:lsdException w:name="Medium Grid 2 Accent 1" w:uiPriority="68"/>
-    <w:lsdException w:name="Medium Grid 3 Accent 1" w:uiPriority="69"/>
-    <w:lsdException w:name="Dark List Accent 1" w:uiPriority="70"/>
-    <w:lsdException w:name="Colorful Shading Accent 1" w:uiPriority="71"/>
-    <w:lsdException w:name="Colorful List Accent 1" w:uiPriority="72"/>
-    <w:lsdException w:name="Colorful Grid Accent 1" w:uiPriority="73"/>
-    <w:lsdException w:name="Light Shading Accent 2" w:uiPriority="60"/>
-    <w:lsdException w:name="Light List Accent 2" w:uiPriority="61"/>
-    <w:lsdException w:name="Light Grid Accent 2" w:uiPriority="62"/>
-    <w:lsdException w:name="Medium Shading 1 Accent 2" w:uiPriority="63"/>
-    <w:lsdException w:name="Medium Shading 2 Accent 2" w:uiPriority="64"/>
-    <w:lsdException w:name="Medium List 1 Accent 2" w:uiPriority="65"/>
-    <w:lsdException w:name="Medium List 2 Accent 2" w:uiPriority="66"/>
-    <w:lsdException w:name="Medium Grid 1 Accent 2" w:uiPriority="67"/>
-    <w:lsdException w:name="Medium Grid 2 Accent 2" w:uiPriority="68"/>
-    <w:lsdException w:name="Medium Grid 3 Accent 2" w:uiPriority="69"/>
-    <w:lsdException w:name="Dark List Accent 2" w:uiPriority="70"/>
-    <w:lsdException w:name="Colorful Shading Accent 2" w:uiPriority="71"/>
-    <w:lsdException w:name="Colorful List Accent 2" w:uiPriority="72"/>
-    <w:lsdException w:name="Colorful Grid Accent 2" w:uiPriority="73"/>
-    <w:lsdException w:name="Light Shading Accent 3" w:uiPriority="60"/>
-    <w:lsdException w:name="Light List Accent 3" w:uiPriority="61"/>
-    <w:lsdException w:name="Light Grid Accent 3" w:uiPriority="62"/>
-    <w:lsdException w:name="Medium Shading 1 Accent 3" w:uiPriority="63"/>
-    <w:lsdException w:name="Medium Shading 2 Accent 3" w:uiPriority="64"/>
-    <w:lsdException w:name="Medium List 1 Accent 3" w:uiPriority="65"/>
-    <w:lsdException w:name="Medium List 2 Accent 3" w:uiPriority="66"/>
-    <w:lsdException w:name="Medium Grid 1 Accent 3" w:uiPriority="67"/>
-    <w:lsdException w:name="Medium Grid 2 Accent 3" w:uiPriority="68"/>
-    <w:lsdException w:name="Medium Grid 3 Accent 3" w:uiPriority="69"/>
-    <w:lsdException w:name="Dark List Accent 3" w:uiPriority="70"/>
-    <w:lsdException w:name="Colorful Shading Accent 3" w:uiPriority="71"/>
-    <w:lsdException w:name="Colorful List Accent 3" w:uiPriority="72"/>
-    <w:lsdException w:name="Colorful Grid Accent 3" w:uiPriority="73"/>
-    <w:lsdException w:name="Light Shading Accent 4" w:uiPriority="60"/>
-    <w:lsdException w:name="Light List Accent 4" w:uiPriority="61"/>
-    <w:lsdException w:name="Light Grid Accent 4" w:uiPriority="62"/>
-    <w:lsdException w:name="Medium Shading 1 Accent 4" w:uiPriority="63"/>
-    <w:lsdException w:name="Medium Shading 2 Accent 4" w:uiPriority="64"/>
-    <w:lsdException w:name="Medium List 1 Accent 4" w:uiPriority="65"/>
-    <w:lsdException w:name="Medium List 2 Accent 4" w:uiPriority="66"/>
-    <w:lsdException w:name="Medium Grid 1 Accent 4" w:uiPriority="67"/>
-    <w:lsdException w:name="Medium Grid 2 Accent 4" w:uiPriority="68"/>
-    <w:lsdException w:name="Medium Grid 3 Accent 4" w:uiPriority="69"/>
-    <w:lsdException w:name="Dark List Accent 4" w:uiPriority="70"/>
-    <w:lsdException w:name="Colorful Shading Accent 4" w:uiPriority="71"/>
-    <w:lsdException w:name="Colorful List Accent 4" w:uiPriority="72"/>
-    <w:lsdException w:name="Colorful Grid Accent 4" w:uiPriority="73"/>
-    <w:lsdException w:name="Light Shading Accent 5" w:uiPriority="60"/>
-    <w:lsdException w:name="Light List Accent 5" w:uiPriority="61"/>
-    <w:lsdException w:name="Light Grid Accent 5" w:uiPriority="62"/>
-    <w:lsdException w:name="Medium Shading 1 Accent 5" w:uiPriority="63"/>
-    <w:lsdException w:name="Medium Shading 2 Accent 5" w:uiPriority="64"/>
-    <w:lsdException w:name="Medium List 1 Accent 5" w:uiPriority="65"/>
-    <w:lsdException w:name="Medium List 2 Accent 5" w:uiPriority="66"/>
-    <w:lsdException w:name="Medium Grid 1 Accent 5" w:uiPriority="67"/>
-    <w:lsdException w:name="Medium Grid 2 Accent 5" w:uiPriority="68"/>
-    <w:lsdException w:name="Medium Grid 3 Accent 5" w:uiPriority="69"/>
-    <w:lsdException w:name="Dark List Accent 5" w:uiPriority="70"/>
-    <w:lsdException w:name="Colorful Shading Accent 5" w:uiPriority="71"/>
-    <w:lsdException w:name="Colorful List Accent 5" w:uiPriority="72"/>
-    <w:lsdException w:name="Colorful Grid Accent 5" w:uiPriority="73"/>
-    <w:lsdException w:name="Light Shading Accent 6" w:uiPriority="60"/>
-    <w:lsdException w:name="Light List Accent 6" w:uiPriority="61"/>
-    <w:lsdException w:name="Light Grid Accent 6" w:uiPriority="62"/>
-    <w:lsdException w:name="Medium Shading 1 Accent 6" w:uiPriority="63"/>
-    <w:lsdException w:name="Medium Shading 2 Accent 6" w:uiPriority="64"/>
-    <w:lsdException w:name="Medium List 1 Accent 6" w:uiPriority="65"/>
-    <w:lsdException w:name="Medium List 2 Accent 6" w:uiPriority="66"/>
-    <w:lsdException w:name="Medium Grid 1 Accent 6" w:uiPriority="67"/>
-    <w:lsdException w:name="Medium Grid 2 Accent 6" w:uiPriority="68"/>
-    <w:lsdException w:name="Medium Grid 3 Accent 6" w:uiPriority="69"/>
-    <w:lsdException w:name="Dark List Accent 6" w:uiPriority="70"/>
-    <w:lsdException w:name="Colorful Shading Accent 6" w:uiPriority="71"/>
-    <w:lsdException w:name="Colorful List Accent 6" w:uiPriority="72"/>
-    <w:lsdException w:name="Colorful Grid Accent 6" w:uiPriority="73"/>
-    <w:lsdException w:name="Subtle Emphasis" w:uiPriority="19" w:qFormat="1"/>
-    <w:lsdException w:name="Intense Emphasis" w:uiPriority="21" w:qFormat="1"/>
-    <w:lsdException w:name="Subtle Reference" w:uiPriority="31" w:qFormat="1"/>
-    <w:lsdException w:name="Intense Reference" w:uiPriority="32" w:qFormat="1"/>
-    <w:lsdException w:name="Book Title" w:uiPriority="33" w:qFormat="1"/>
-    <w:lsdException w:name="Bibliography" w:semiHidden="1" w:uiPriority="37" w:unhideWhenUsed="1"/>
-    <w:lsdException w:name="TOC Heading" w:semiHidden="1" w:uiPriority="39" w:unhideWhenUsed="1" w:qFormat="1"/>
-    <w:lsdException w:name="Plain Table 1" w:uiPriority="41"/>
-    <w:lsdException w:name="Plain Table 2" w:uiPriority="42"/>
-    <w:lsdException w:name="Plain Table 3" w:uiPriority="43"/>
-    <w:lsdException w:name="Plain Table 4" w:uiPriority="44"/>
-    <w:lsdException w:name="Plain Table 5" w:uiPriority="45"/>
-    <w:lsdException w:name="Grid Table Light" w:uiPriority="40"/>
-    <w:lsdException w:name="Grid Table 1 Light" w:uiPriority="46"/>
-    <w:lsdException w:name="Grid Table 2" w:uiPriority="47"/>
-    <w:lsdException w:name="Grid Table 3" w:uiPriority="48"/>
-    <w:lsdException w:name="Grid Table 4" w:uiPriority="49"/>
-    <w:lsdException w:name="Grid Table 5 Dark" w:uiPriority="50"/>
-    <w:lsdException w:name="Grid Table 6 Colorful" w:uiPriority="51"/>
-    <w:lsdException w:name="Grid Table 7 Colorful" w:uiPriority="52"/>
-    <w:lsdException w:name="Grid Table 1 Light Accent 1" w:uiPriority="46"/>
-    <w:lsdException w:name="Grid Table 2 Accent 1" w:uiPriority="47"/>
-    <w:lsdException w:name="Grid Table 3 Accent 1" w:uiPriority="48"/>
-    <w:lsdException w:name="Grid Table 4 Accent 1" w:uiPriority="49"/>
-    <w:lsdException w:name="Grid Table 5 Dark Accent 1" w:uiPriority="50"/>
-    <w:lsdException w:name="Grid Table 6 Colorful Accent 1" w:uiPriority="51"/>
-    <w:lsdException w:name="Grid Table 7 Colorful Accent 1" w:uiPriority="52"/>
-    <w:lsdException w:name="Grid Table 1 Light Accent 2" w:uiPriority="46"/>
-    <w:lsdException w:name="Grid Table 2 Accent 2" w:uiPriority="47"/>
-    <w:lsdException w:name="Grid Table 3 Accent 2" w:uiPriority="48"/>
-    <w:lsdException w:name="Grid Table 4 Accent 2" w:uiPriority="49"/>
-    <w:lsdException w:name="Grid Table 5 Dark Accent 2" w:uiPriority="50"/>
-    <w:lsdException w:name="Grid Table 6 Colorful Accent 2" w:uiPriority="51"/>
-    <w:lsdException w:name="Grid Table 7 Colorful Accent 2" w:uiPriority="52"/>
-    <w:lsdException w:name="Grid Table 1 Light Accent 3" w:uiPriority="46"/>
-    <w:lsdException w:name="Grid Table 2 Accent 3" w:uiPriority="47"/>
-    <w:lsdException w:name="Grid Table 3 Accent 3" w:uiPriority="48"/>
-    <w:lsdException w:name="Grid Table 4 Accent 3" w:uiPriority="49"/>
-    <w:lsdException w:name="Grid Table 5 Dark Accent 3" w:uiPriority="50"/>
-    <w:lsdException w:name="Grid Table 6 Colorful Accent 3" w:uiPriority="51"/>
-    <w:lsdException w:name="Grid Table 7 Colorful Accent 3" w:uiPriority="52"/>
-    <w:lsdException w:name="Grid Table 1 Light Accent 4" w:uiPriority="46"/>
-    <w:lsdException w:name="Grid Table 2 Accent 4" w:uiPriority="47"/>
-    <w:lsdException w:name="Grid Table 3 Accent 4" w:uiPriority="48"/>
-    <w:lsdException w:name="Grid Table 4 Accent 4" w:uiPriority="49"/>
-    <w:lsdException w:name="Grid Table 5 Dark Accent 4" w:uiPriority="50"/>
-    <w:lsdException w:name="Grid Table 6 Colorful Accent 4" w:uiPriority="51"/>
-    <w:lsdException w:name="Grid Table 7 Colorful Accent 4" w:uiPriority="52"/>
-    <w:lsdException w:name="Grid Table 1 Light Accent 5" w:uiPriority="46"/>
-    <w:lsdException w:name="Grid Table 2 Accent 5" w:uiPriority="47"/>
-    <w:lsdException w:name="Grid Table 3 Accent 5" w:uiPriority="48"/>
-    <w:lsdException w:name="Grid Table 4 Accent 5" w:uiPriority="49"/>
-    <w:lsdException w:name="Grid Table 5 Dark Accent 5" w:uiPriority="50"/>
-    <w:lsdException w:name="Grid Table 6 Colorful Accent 5" w:uiPriority="51"/>
-    <w:lsdException w:name="Grid Table 7 Colorful Accent 5" w:uiPriority="52"/>
-    <w:lsdException w:name="Grid Table 1 Light Accent 6" w:uiPriority="46"/>
-    <w:lsdException w:name="Grid Table 2 Accent 6" w:uiPriority="47"/>
-    <w:lsdException w:name="Grid Table 3 Accent 6" w:uiPriority="48"/>
-    <w:lsdException w:name="Grid Table 4 Accent 6" w:uiPriority="49"/>
-    <w:lsdException w:name="Grid Table 5 Dark Accent 6" w:uiPriority="50"/>
-    <w:lsdException w:name="Grid Table 6 Colorful Accent 6" w:uiPriority="51"/>
-    <w:lsdException w:name="Grid Table 7 Colorful Accent 6" w:uiPriority="52"/>
-    <w:lsdException w:name="List Table 1 Light" w:uiPriority="46"/>
-    <w:lsdException w:name="List Table 2" w:uiPriority="47"/>
-    <w:lsdException w:name="List Table 3" w:uiPriority="48"/>
-    <w:lsdException w:name="List Table 4" w:uiPriority="49"/>
-    <w:lsdException w:name="List Table 5 Dark" w:uiPriority="50"/>
-    <w:lsdException w:name="List Table 6 Colorful" w:uiPriority="51"/>
-    <w:lsdException w:name="List Table 7 Colorful" w:uiPriority="52"/>
-    <w:lsdException w:name="List Table 1 Light Accent 1" w:uiPriority="46"/>
-    <w:lsdException w:name="List Table 2 Accent 1" w:uiPriority="47"/>
-    <w:lsdException w:name="List Table 3 Accent 1" w:uiPriority="48"/>
-    <w:lsdException w:name="List Table 4 Accent 1" w:uiPriority="49"/>
-    <w:lsdException w:name="List Table 5 Dark Accent 1" w:uiPriority="50"/>
-    <w:lsdException w:name="List Table 6 Colorful Accent 1" w:uiPriority="51"/>
-    <w:lsdException w:name="List Table 7 Colorful Accent 1" w:uiPriority="52"/>
-    <w:lsdException w:name="List Table 1 Light Accent 2" w:uiPriority="46"/>
-    <w:lsdException w:name="List Table 2 Accent 2" w:uiPriority="47"/>
-    <w:lsdException w:name="List Table 3 Accent 2" w:uiPriority="48"/>
-    <w:lsdException w:name="List Table 4 Accent 2" w:uiPriority="49"/>
-    <w:lsdException w:name="List Table 5 Dark Accent 2" w:uiPriority="50"/>
-    <w:lsdException w:name="List Table 6 Colorful Accent 2" w:uiPriority="51"/>
-    <w:lsdException w:name="List Table 7 Colorful Accent 2" w:uiPriority="52"/>
-    <w:lsdException w:name="List Table 1 Light Accent 3" w:uiPriority="46"/>
-    <w:lsdException w:name="List Table 2 Accent 3" w:uiPriority="47"/>
-    <w:lsdException w:name="List Table 3 Accent 3" w:uiPriority="48"/>
-    <w:lsdException w:name="List Table 4 Accent 3" w:uiPriority="49"/>
-    <w:lsdException w:name="List Table 5 Dark Accent 3" w:uiPriority="50"/>
-    <w:lsdException w:name="List Table 6 Colorful Accent 3" w:uiPriority="51"/>
-    <w:lsdException w:name="List Table 7 Colorful Accent 3" w:uiPriority="52"/>
-    <w:lsdException w:name="List Table 1 Light Accent 4" w:uiPriority="46"/>
-    <w:lsdException w:name="List Table 2 Accent 4" w:uiPriority="47"/>
-    <w:lsdException w:name="List Table 3 Accent 4" w:uiPriority="48"/>
-    <w:lsdException w:name="List Table 4 Accent 4" w:uiPriority="49"/>
-    <w:lsdException w:name="List Table 5 Dark Accent 4" w:uiPriority="50"/>
-    <w:lsdException w:name="List Table 6 Colorful Accent 4" w:uiPriority="51"/>
-    <w:lsdException w:name="List Table 7 Colorful Accent 4" w:uiPriority="52"/>
-    <w:lsdException w:name="List Table 1 Light Accent 5" w:uiPriority="46"/>
-    <w:lsdException w:name="List Table 2 Accent 5" w:uiPriority="47"/>
-    <w:lsdException w:name="List Table 3 Accent 5" w:uiPriority="48"/>
-    <w:lsdException w:name="List Table 4 Accent 5" w:uiPriority="49"/>
-    <w:lsdException w:name="List Table 5 Dark Accent 5" w:uiPriority="50"/>
-    <w:lsdException w:name="List Table 6 Colorful Accent 5" w:uiPriority="51"/>
-    <w:lsdException w:name="List Table 7 Colorful Accent 5" w:uiPriority="52"/>
-    <w:lsdException w:name="List Table 1 Light Accent 6" w:uiPriority="46"/>
-    <w:lsdException w:name="List Table 2 Accent 6" w:uiPriority="47"/>
-    <w:lsdException w:name="List Table 3 Accent 6" w:uiPriority="48"/>
-    <w:lsdException w:name="List Table 4 Accent 6" w:uiPriority="49"/>
-    <w:lsdException w:name="List Table 5 Dark Accent 6" w:uiPriority="50"/>
-    <w:lsdException w:name="List Table 6 Colorful Accent 6" w:uiPriority="51"/>
-    <w:lsdException w:name="List Table 7 Colorful Accent 6" w:uiPriority="52"/>
-    <w:lsdException w:name="Mention" w:semiHidden="1" w:unhideWhenUsed="1"/>
-    <w:lsdException w:name="Smart Hyperlink" w:semiHidden="1" w:unhideWhenUsed="1"/>
-    <w:lsdException w:name="Hashtag" w:semiHidden="1" w:unhideWhenUsed="1"/>
-    <w:lsdException w:name="Unresolved Mention" w:semiHidden="1" w:unhideWhenUsed="1"/>
-    <w:lsdException w:name="Smart Link" w:semiHidden="1" w:unhideWhenUsed="1"/>
+  <w:latentStyles w:defLockedState="0" w:defUIPriority="99" w:defSemiHidden="1" w:defUnhideWhenUsed="1" w:defQFormat="0" w:count="267">
+    <w:lsdException w:name="Normal" w:semiHidden="0" w:uiPriority="0" w:unhideWhenUsed="0" w:qFormat="1"/>
+    <w:lsdException w:name="heading 1" w:semiHidden="0" w:uiPriority="9" w:unhideWhenUsed="0" w:qFormat="1"/>
+    <w:lsdException w:name="heading 2" w:uiPriority="9" w:qFormat="1"/>
+    <w:lsdException w:name="heading 3" w:uiPriority="9" w:qFormat="1"/>
+    <w:lsdException w:name="heading 4" w:uiPriority="9" w:qFormat="1"/>
+    <w:lsdException w:name="heading 5" w:uiPriority="9" w:qFormat="1"/>
+    <w:lsdException w:name="heading 6" w:uiPriority="9" w:qFormat="1"/>
+    <w:lsdException w:name="heading 7" w:uiPriority="9" w:qFormat="1"/>
+    <w:lsdException w:name="heading 8" w:uiPriority="9" w:qFormat="1"/>
+    <w:lsdException w:name="heading 9" w:uiPriority="9" w:qFormat="1"/>
+    <w:lsdException w:name="toc 1" w:uiPriority="39"/>
+    <w:lsdException w:name="toc 2" w:uiPriority="39"/>
+    <w:lsdException w:name="toc 3" w:uiPriority="39"/>
+    <w:lsdException w:name="toc 4" w:uiPriority="39"/>
+    <w:lsdException w:name="toc 5" w:uiPriority="39"/>
+    <w:lsdException w:name="toc 6" w:uiPriority="39"/>
+    <w:lsdException w:name="toc 7" w:uiPriority="39"/>
+    <w:lsdException w:name="toc 8" w:uiPriority="39"/>
+    <w:lsdException w:name="toc 9" w:uiPriority="39"/>
+    <w:lsdException w:name="caption" w:uiPriority="35" w:qFormat="1"/>
+    <w:lsdException w:name="Title" w:semiHidden="0" w:uiPriority="10" w:unhideWhenUsed="0" w:qFormat="1"/>
+    <w:lsdException w:name="Default Paragraph Font" w:uiPriority="1"/>
+    <w:lsdException w:name="Subtitle" w:semiHidden="0" w:uiPriority="11" w:unhideWhenUsed="0" w:qFormat="1"/>
+    <w:lsdException w:name="Strong" w:semiHidden="0" w:uiPriority="22" w:unhideWhenUsed="0" w:qFormat="1"/>
+    <w:lsdException w:name="Emphasis" w:semiHidden="0" w:uiPriority="20" w:unhideWhenUsed="0" w:qFormat="1"/>
+    <w:lsdException w:name="Table Grid" w:semiHidden="0" w:uiPriority="39" w:unhideWhenUsed="0"/>
+    <w:lsdException w:name="Placeholder Text" w:unhideWhenUsed="0"/>
+    <w:lsdException w:name="No Spacing" w:semiHidden="0" w:uiPriority="1" w:unhideWhenUsed="0" w:qFormat="1"/>
+    <w:lsdException w:name="Light Shading" w:semiHidden="0" w:uiPriority="60" w:unhideWhenUsed="0"/>
+    <w:lsdException w:name="Light List" w:semiHidden="0" w:uiPriority="61" w:unhideWhenUsed="0"/>
+    <w:lsdException w:name="Light Grid" w:semiHidden="0" w:uiPriority="62" w:unhideWhenUsed="0"/>
+    <w:lsdException w:name="Medium Shading 1" w:semiHidden="0" w:uiPriority="63" w:unhideWhenUsed="0"/>
+    <w:lsdException w:name="Medium Shading 2" w:semiHidden="0" w:uiPriority="64" w:unhideWhenUsed="0"/>
+    <w:lsdException w:name="Medium List 1" w:semiHidden="0" w:uiPriority="65" w:unhideWhenUsed="0"/>
+    <w:lsdException w:name="Medium List 2" w:semiHidden="0" w:uiPriority="66" w:unhideWhenUsed="0"/>
+    <w:lsdException w:name="Medium Grid 1" w:semiHidden="0" w:uiPriority="67" w:unhideWhenUsed="0"/>
+    <w:lsdException w:name="Medium Grid 2" w:semiHidden="0" w:uiPriority="68" w:unhideWhenUsed="0"/>
+    <w:lsdException w:name="Medium Grid 3" w:semiHidden="0" w:uiPriority="69" w:unhideWhenUsed="0"/>
+    <w:lsdException w:name="Dark List" w:semiHidden="0" w:uiPriority="70" w:unhideWhenUsed="0"/>
+    <w:lsdException w:name="Colorful Shading" w:semiHidden="0" w:uiPriority="71" w:unhideWhenUsed="0"/>
+    <w:lsdException w:name="Colorful List" w:semiHidden="0" w:uiPriority="72" w:unhideWhenUsed="0"/>
+    <w:lsdException w:name="Colorful Grid" w:semiHidden="0" w:uiPriority="73" w:unhideWhenUsed="0"/>
+    <w:lsdException w:name="Light Shading Accent 1" w:semiHidden="0" w:uiPriority="60" w:unhideWhenUsed="0"/>
+    <w:lsdException w:name="Light List Accent 1" w:semiHidden="0" w:uiPriority="61" w:unhideWhenUsed="0"/>
+    <w:lsdException w:name="Light Grid Accent 1" w:semiHidden="0" w:uiPriority="62" w:unhideWhenUsed="0"/>
+    <w:lsdException w:name="Medium Shading 1 Accent 1" w:semiHidden="0" w:uiPriority="63" w:unhideWhenUsed="0"/>
+    <w:lsdException w:name="Medium Shading 2 Accent 1" w:semiHidden="0" w:uiPriority="64" w:unhideWhenUsed="0"/>
+    <w:lsdException w:name="Medium List 1 Accent 1" w:semiHidden="0" w:uiPriority="65" w:unhideWhenUsed="0"/>
+    <w:lsdException w:name="Revision" w:unhideWhenUsed="0"/>
+    <w:lsdException w:name="List Paragraph" w:semiHidden="0" w:uiPriority="34" w:unhideWhenUsed="0" w:qFormat="1"/>
+    <w:lsdException w:name="Quote" w:semiHidden="0" w:uiPriority="29" w:unhideWhenUsed="0" w:qFormat="1"/>
+    <w:lsdException w:name="Intense Quote" w:semiHidden="0" w:uiPriority="30" w:unhideWhenUsed="0" w:qFormat="1"/>
+    <w:lsdException w:name="Medium List 2 Accent 1" w:semiHidden="0" w:uiPriority="66" w:unhideWhenUsed="0"/>
+    <w:lsdException w:name="Medium Grid 1 Accent 1" w:semiHidden="0" w:uiPriority="67" w:unhideWhenUsed="0"/>
+    <w:lsdException w:name="Medium Grid 2 Accent 1" w:semiHidden="0" w:uiPriority="68" w:unhideWhenUsed="0"/>
+    <w:lsdException w:name="Medium Grid 3 Accent 1" w:semiHidden="0" w:uiPriority="69" w:unhideWhenUsed="0"/>
+    <w:lsdException w:name="Dark List Accent 1" w:semiHidden="0" w:uiPriority="70" w:unhideWhenUsed="0"/>
+    <w:lsdException w:name="Colorful Shading Accent 1" w:semiHidden="0" w:uiPriority="71" w:unhideWhenUsed="0"/>
+    <w:lsdException w:name="Colorful List Accent 1" w:semiHidden="0" w:uiPriority="72" w:unhideWhenUsed="0"/>
+    <w:lsdException w:name="Colorful Grid Accent 1" w:semiHidden="0" w:uiPriority="73" w:unhideWhenUsed="0"/>
+    <w:lsdException w:name="Light Shading Accent 2" w:semiHidden="0" w:uiPriority="60" w:unhideWhenUsed="0"/>
+    <w:lsdException w:name="Light List Accent 2" w:semiHidden="0" w:uiPriority="61" w:unhideWhenUsed="0"/>
+    <w:lsdException w:name="Light Grid Accent 2" w:semiHidden="0" w:uiPriority="62" w:unhideWhenUsed="0"/>
+    <w:lsdException w:name="Medium Shading 1 Accent 2" w:semiHidden="0" w:uiPriority="63" w:unhideWhenUsed="0"/>
+    <w:lsdException w:name="Medium Shading 2 Accent 2" w:semiHidden="0" w:uiPriority="64" w:unhideWhenUsed="0"/>
+    <w:lsdException w:name="Medium List 1 Accent 2" w:semiHidden="0" w:uiPriority="65" w:unhideWhenUsed="0"/>
+    <w:lsdException w:name="Medium List 2 Accent 2" w:semiHidden="0" w:uiPriority="66" w:unhideWhenUsed="0"/>
+    <w:lsdException w:name="Medium Grid 1 Accent 2" w:semiHidden="0" w:uiPriority="67" w:unhideWhenUsed="0"/>
+    <w:lsdException w:name="Medium Grid 2 Accent 2" w:semiHidden="0" w:uiPriority="68" w:unhideWhenUsed="0"/>
+    <w:lsdException w:name="Medium Grid 3 Accent 2" w:semiHidden="0" w:uiPriority="69" w:unhideWhenUsed="0"/>
+    <w:lsdException w:name="Dark List Accent 2" w:semiHidden="0" w:uiPriority="70" w:unhideWhenUsed="0"/>
+    <w:lsdException w:name="Colorful Shading Accent 2" w:semiHidden="0" w:uiPriority="71" w:unhideWhenUsed="0"/>
+    <w:lsdException w:name="Colorful List Accent 2" w:semiHidden="0" w:uiPriority="72" w:unhideWhenUsed="0"/>
+    <w:lsdException w:name="Colorful Grid Accent 2" w:semiHidden="0" w:uiPriority="73" w:unhideWhenUsed="0"/>
+    <w:lsdException w:name="Light Shading Accent 3" w:semiHidden="0" w:uiPriority="60" w:unhideWhenUsed="0"/>
+    <w:lsdException w:name="Light List Accent 3" w:semiHidden="0" w:uiPriority="61" w:unhideWhenUsed="0"/>
+    <w:lsdException w:name="Light Grid Accent 3" w:semiHidden="0" w:uiPriority="62" w:unhideWhenUsed="0"/>
+    <w:lsdException w:name="Medium Shading 1 Accent 3" w:semiHidden="0" w:uiPriority="63" w:unhideWhenUsed="0"/>
+    <w:lsdException w:name="Medium Shading 2 Accent 3" w:semiHidden="0" w:uiPriority="64" w:unhideWhenUsed="0"/>
+    <w:lsdException w:name="Medium List 1 Accent 3" w:semiHidden="0" w:uiPriority="65" w:unhideWhenUsed="0"/>
+    <w:lsdException w:name="Medium List 2 Accent 3" w:semiHidden="0" w:uiPriority="66" w:unhideWhenUsed="0"/>
+    <w:lsdException w:name="Medium Grid 1 Accent 3" w:semiHidden="0" w:uiPriority="67" w:unhideWhenUsed="0"/>
+    <w:lsdException w:name="Medium Grid 2 Accent 3" w:semiHidden="0" w:uiPriority="68" w:unhideWhenUsed="0"/>
+    <w:lsdException w:name="Medium Grid 3 Accent 3" w:semiHidden="0" w:uiPriority="69" w:unhideWhenUsed="0"/>
+    <w:lsdException w:name="Dark List Accent 3" w:semiHidden="0" w:uiPriority="70" w:unhideWhenUsed="0"/>
+    <w:lsdException w:name="Colorful Shading Accent 3" w:semiHidden="0" w:uiPriority="71" w:unhideWhenUsed="0"/>
+    <w:lsdException w:name="Colorful List Accent 3" w:semiHidden="0" w:uiPriority="72" w:unhideWhenUsed="0"/>
+    <w:lsdException w:name="Colorful Grid Accent 3" w:semiHidden="0" w:uiPriority="73" w:unhideWhenUsed="0"/>
+    <w:lsdException w:name="Light Shading Accent 4" w:semiHidden="0" w:uiPriority="60" w:unhideWhenUsed="0"/>
+    <w:lsdException w:name="Light List Accent 4" w:semiHidden="0" w:uiPriority="61" w:unhideWhenUsed="0"/>
+    <w:lsdException w:name="Light Grid Accent 4" w:semiHidden="0" w:uiPriority="62" w:unhideWhenUsed="0"/>
+    <w:lsdException w:name="Medium Shading 1 Accent 4" w:semiHidden="0" w:uiPriority="63" w:unhideWhenUsed="0"/>
+    <w:lsdException w:name="Medium Shading 2 Accent 4" w:semiHidden="0" w:uiPriority="64" w:unhideWhenUsed="0"/>
+    <w:lsdException w:name="Medium List 1 Accent 4" w:semiHidden="0" w:uiPriority="65" w:unhideWhenUsed="0"/>
+    <w:lsdException w:name="Medium List 2 Accent 4" w:semiHidden="0" w:uiPriority="66" w:unhideWhenUsed="0"/>
+    <w:lsdException w:name="Medium Grid 1 Accent 4" w:semiHidden="0" w:uiPriority="67" w:unhideWhenUsed="0"/>
+    <w:lsdException w:name="Medium Grid 2 Accent 4" w:semiHidden="0" w:uiPriority="68" w:unhideWhenUsed="0"/>
+    <w:lsdException w:name="Medium Grid 3 Accent 4" w:semiHidden="0" w:uiPriority="69" w:unhideWhenUsed="0"/>
+    <w:lsdException w:name="Dark List Accent 4" w:semiHidden="0" w:uiPriority="70" w:unhideWhenUsed="0"/>
+    <w:lsdException w:name="Colorful Shading Accent 4" w:semiHidden="0" w:uiPriority="71" w:unhideWhenUsed="0"/>
+    <w:lsdException w:name="Colorful List Accent 4" w:semiHidden="0" w:uiPriority="72" w:unhideWhenUsed="0"/>
+    <w:lsdException w:name="Colorful Grid Accent 4" w:semiHidden="0" w:uiPriority="73" w:unhideWhenUsed="0"/>
+    <w:lsdException w:name="Light Shading Accent 5" w:semiHidden="0" w:uiPriority="60" w:unhideWhenUsed="0"/>
+    <w:lsdException w:name="Light List Accent 5" w:semiHidden="0" w:uiPriority="61" w:unhideWhenUsed="0"/>
+    <w:lsdException w:name="Light Grid Accent 5" w:semiHidden="0" w:uiPriority="62" w:unhideWhenUsed="0"/>
+    <w:lsdException w:name="Medium Shading 1 Accent 5" w:semiHidden="0" w:uiPriority="63" w:unhideWhenUsed="0"/>
+    <w:lsdException w:name="Medium Shading 2 Accent 5" w:semiHidden="0" w:uiPriority="64" w:unhideWhenUsed="0"/>
+    <w:lsdException w:name="Medium List 1 Accent 5" w:semiHidden="0" w:uiPriority="65" w:unhideWhenUsed="0"/>
+    <w:lsdException w:name="Medium List 2 Accent 5" w:semiHidden="0" w:uiPriority="66" w:unhideWhenUsed="0"/>
+    <w:lsdException w:name="Medium Grid 1 Accent 5" w:semiHidden="0" w:uiPriority="67" w:unhideWhenUsed="0"/>
+    <w:lsdException w:name="Medium Grid 2 Accent 5" w:semiHidden="0" w:uiPriority="68" w:unhideWhenUsed="0"/>
+    <w:lsdException w:name="Medium Grid 3 Accent 5" w:semiHidden="0" w:uiPriority="69" w:unhideWhenUsed="0"/>
+    <w:lsdException w:name="Dark List Accent 5" w:semiHidden="0" w:uiPriority="70" w:unhideWhenUsed="0"/>
+    <w:lsdException w:name="Colorful Shading Accent 5" w:semiHidden="0" w:uiPriority="71" w:unhideWhenUsed="0"/>
+    <w:lsdException w:name="Colorful List Accent 5" w:semiHidden="0" w:uiPriority="72" w:unhideWhenUsed="0"/>
+    <w:lsdException w:name="Colorful Grid Accent 5" w:semiHidden="0" w:uiPriority="73" w:unhideWhenUsed="0"/>
+    <w:lsdException w:name="Light Shading Accent 6" w:semiHidden="0" w:uiPriority="60" w:unhideWhenUsed="0"/>
+    <w:lsdException w:name="Light List Accent 6" w:semiHidden="0" w:uiPriority="61" w:unhideWhenUsed="0"/>
+    <w:lsdException w:name="Light Grid Accent 6" w:semiHidden="0" w:uiPriority="62" w:unhideWhenUsed="0"/>
+    <w:lsdException w:name="Medium Shading 1 Accent 6" w:semiHidden="0" w:uiPriority="63" w:unhideWhenUsed="0"/>
+    <w:lsdException w:name="Medium Shading 2 Accent 6" w:semiHidden="0" w:uiPriority="64" w:unhideWhenUsed="0"/>
+    <w:lsdException w:name="Medium List 1 Accent 6" w:semiHidden="0" w:uiPriority="65" w:unhideWhenUsed="0"/>
+    <w:lsdException w:name="Medium List 2 Accent 6" w:semiHidden="0" w:uiPriority="66" w:unhideWhenUsed="0"/>
+    <w:lsdException w:name="Medium Grid 1 Accent 6" w:semiHidden="0" w:uiPriority="67" w:unhideWhenUsed="0"/>
+    <w:lsdException w:name="Medium Grid 2 Accent 6" w:semiHidden="0" w:uiPriority="68" w:unhideWhenUsed="0"/>
+    <w:lsdException w:name="Medium Grid 3 Accent 6" w:semiHidden="0" w:uiPriority="69" w:unhideWhenUsed="0"/>
+    <w:lsdException w:name="Dark List Accent 6" w:semiHidden="0" w:uiPriority="70" w:unhideWhenUsed="0"/>
+    <w:lsdException w:name="Colorful Shading Accent 6" w:semiHidden="0" w:uiPriority="71" w:unhideWhenUsed="0"/>
+    <w:lsdException w:name="Colorful List Accent 6" w:semiHidden="0" w:uiPriority="72" w:unhideWhenUsed="0"/>
+    <w:lsdException w:name="Colorful Grid Accent 6" w:semiHidden="0" w:uiPriority="73" w:unhideWhenUsed="0"/>
+    <w:lsdException w:name="Subtle Emphasis" w:semiHidden="0" w:uiPriority="19" w:unhideWhenUsed="0" w:qFormat="1"/>
+    <w:lsdException w:name="Intense Emphasis" w:semiHidden="0" w:uiPriority="21" w:unhideWhenUsed="0" w:qFormat="1"/>
+    <w:lsdException w:name="Subtle Reference" w:semiHidden="0" w:uiPriority="31" w:unhideWhenUsed="0" w:qFormat="1"/>
+    <w:lsdException w:name="Intense Reference" w:semiHidden="0" w:uiPriority="32" w:unhideWhenUsed="0" w:qFormat="1"/>
+    <w:lsdException w:name="Book Title" w:semiHidden="0" w:uiPriority="33" w:unhideWhenUsed="0" w:qFormat="1"/>
+    <w:lsdException w:name="Bibliography" w:uiPriority="37"/>
+    <w:lsdException w:name="TOC Heading" w:uiPriority="39" w:qFormat="1"/>
   </w:latentStyles>
   <w:style w:type="paragraph" w:default="1" w:styleId="Normal">
     <w:name w:val="Normal"/>
@@ -4064,7 +3920,7 @@
       <w:szCs w:val="32"/>
     </w:rPr>
   </w:style>
-  <w:style w:type="paragraph" w:styleId="TtuloTDC">
+  <w:style w:type="paragraph" w:styleId="TtulodeTDC">
     <w:name w:val="TOC Heading"/>
     <w:basedOn w:val="Ttulo1"/>
     <w:next w:val="Normal"/>
@@ -4127,6 +3983,479 @@
       <w:spacing w:after="100"/>
       <w:ind w:left="220"/>
     </w:pPr>
+  </w:style>
+  <w:style w:type="paragraph" w:styleId="Textodeglobo">
+    <w:name w:val="Balloon Text"/>
+    <w:basedOn w:val="Normal"/>
+    <w:link w:val="TextodegloboCar"/>
+    <w:uiPriority w:val="99"/>
+    <w:semiHidden/>
+    <w:unhideWhenUsed/>
+    <w:rsid w:val="003C47D8"/>
+    <w:pPr>
+      <w:spacing w:after="0" w:line="240" w:lineRule="auto"/>
+    </w:pPr>
+    <w:rPr>
+      <w:rFonts w:ascii="Tahoma" w:hAnsi="Tahoma" w:cs="Tahoma"/>
+      <w:sz w:val="16"/>
+      <w:szCs w:val="16"/>
+    </w:rPr>
+  </w:style>
+  <w:style w:type="character" w:customStyle="1" w:styleId="TextodegloboCar">
+    <w:name w:val="Texto de globo Car"/>
+    <w:basedOn w:val="Fuentedeprrafopredeter"/>
+    <w:link w:val="Textodeglobo"/>
+    <w:uiPriority w:val="99"/>
+    <w:semiHidden/>
+    <w:rsid w:val="003C47D8"/>
+    <w:rPr>
+      <w:rFonts w:ascii="Tahoma" w:hAnsi="Tahoma" w:cs="Tahoma"/>
+      <w:sz w:val="16"/>
+      <w:szCs w:val="16"/>
+    </w:rPr>
+  </w:style>
+  <w:style w:type="paragraph" w:styleId="Ttulo">
+    <w:name w:val="Title"/>
+    <w:basedOn w:val="Normal"/>
+    <w:next w:val="Normal"/>
+    <w:link w:val="TtuloCar"/>
+    <w:uiPriority w:val="10"/>
+    <w:qFormat/>
+    <w:rsid w:val="003C47D8"/>
+    <w:pPr>
+      <w:pBdr>
+        <w:bottom w:val="single" w:sz="8" w:space="4" w:color="4472C4" w:themeColor="accent1"/>
+      </w:pBdr>
+      <w:spacing w:after="300" w:line="240" w:lineRule="auto"/>
+      <w:contextualSpacing/>
+    </w:pPr>
+    <w:rPr>
+      <w:rFonts w:asciiTheme="majorHAnsi" w:eastAsiaTheme="majorEastAsia" w:hAnsiTheme="majorHAnsi" w:cstheme="majorBidi"/>
+      <w:color w:val="323E4F" w:themeColor="text2" w:themeShade="BF"/>
+      <w:spacing w:val="5"/>
+      <w:kern w:val="28"/>
+      <w:sz w:val="52"/>
+      <w:szCs w:val="52"/>
+    </w:rPr>
+  </w:style>
+  <w:style w:type="character" w:customStyle="1" w:styleId="TtuloCar">
+    <w:name w:val="Título Car"/>
+    <w:basedOn w:val="Fuentedeprrafopredeter"/>
+    <w:link w:val="Ttulo"/>
+    <w:uiPriority w:val="10"/>
+    <w:rsid w:val="003C47D8"/>
+    <w:rPr>
+      <w:rFonts w:asciiTheme="majorHAnsi" w:eastAsiaTheme="majorEastAsia" w:hAnsiTheme="majorHAnsi" w:cstheme="majorBidi"/>
+      <w:color w:val="323E4F" w:themeColor="text2" w:themeShade="BF"/>
+      <w:spacing w:val="5"/>
+      <w:kern w:val="28"/>
+      <w:sz w:val="52"/>
+      <w:szCs w:val="52"/>
+    </w:rPr>
+  </w:style>
+</w:styles>
+</file>
+
+<file path=word/stylesWithEffects.xml><?xml version="1.0" encoding="utf-8"?>
+<w:styles xmlns:wpc="http://schemas.microsoft.com/office/word/2010/wordprocessingCanvas" xmlns:mc="http://schemas.openxmlformats.org/markup-compatibility/2006" xmlns:o="urn:schemas-microsoft-com:office:office" xmlns:r="http://schemas.openxmlformats.org/officeDocument/2006/relationships" xmlns:m="http://schemas.openxmlformats.org/officeDocument/2006/math" xmlns:v="urn:schemas-microsoft-com:vml" xmlns:wp14="http://schemas.microsoft.com/office/word/2010/wordprocessingDrawing" xmlns:wp="http://schemas.openxmlformats.org/drawingml/2006/wordprocessingDrawing" xmlns:w10="urn:schemas-microsoft-com:office:word" xmlns:w="http://schemas.openxmlformats.org/wordprocessingml/2006/main" xmlns:w14="http://schemas.microsoft.com/office/word/2010/wordml" xmlns:wpg="http://schemas.microsoft.com/office/word/2010/wordprocessingGroup" xmlns:wpi="http://schemas.microsoft.com/office/word/2010/wordprocessingInk" xmlns:wne="http://schemas.microsoft.com/office/word/2006/wordml" xmlns:wps="http://schemas.microsoft.com/office/word/2010/wordprocessingShape" mc:Ignorable="w14 wp14">
+  <w:docDefaults>
+    <w:rPrDefault>
+      <w:rPr>
+        <w:rFonts w:asciiTheme="minorHAnsi" w:eastAsiaTheme="minorHAnsi" w:hAnsiTheme="minorHAnsi" w:cstheme="minorBidi"/>
+        <w:sz w:val="22"/>
+        <w:szCs w:val="22"/>
+        <w:lang w:val="es-ES" w:eastAsia="en-US" w:bidi="ar-SA"/>
+      </w:rPr>
+    </w:rPrDefault>
+    <w:pPrDefault>
+      <w:pPr>
+        <w:spacing w:after="160" w:line="259" w:lineRule="auto"/>
+      </w:pPr>
+    </w:pPrDefault>
+  </w:docDefaults>
+  <w:latentStyles w:defLockedState="0" w:defUIPriority="99" w:defSemiHidden="1" w:defUnhideWhenUsed="1" w:defQFormat="0" w:count="267">
+    <w:lsdException w:name="Normal" w:semiHidden="0" w:uiPriority="0" w:unhideWhenUsed="0" w:qFormat="1"/>
+    <w:lsdException w:name="heading 1" w:semiHidden="0" w:uiPriority="9" w:unhideWhenUsed="0" w:qFormat="1"/>
+    <w:lsdException w:name="heading 2" w:uiPriority="9" w:qFormat="1"/>
+    <w:lsdException w:name="heading 3" w:uiPriority="9" w:qFormat="1"/>
+    <w:lsdException w:name="heading 4" w:uiPriority="9" w:qFormat="1"/>
+    <w:lsdException w:name="heading 5" w:uiPriority="9" w:qFormat="1"/>
+    <w:lsdException w:name="heading 6" w:uiPriority="9" w:qFormat="1"/>
+    <w:lsdException w:name="heading 7" w:uiPriority="9" w:qFormat="1"/>
+    <w:lsdException w:name="heading 8" w:uiPriority="9" w:qFormat="1"/>
+    <w:lsdException w:name="heading 9" w:uiPriority="9" w:qFormat="1"/>
+    <w:lsdException w:name="toc 1" w:uiPriority="39"/>
+    <w:lsdException w:name="toc 2" w:uiPriority="39"/>
+    <w:lsdException w:name="toc 3" w:uiPriority="39"/>
+    <w:lsdException w:name="toc 4" w:uiPriority="39"/>
+    <w:lsdException w:name="toc 5" w:uiPriority="39"/>
+    <w:lsdException w:name="toc 6" w:uiPriority="39"/>
+    <w:lsdException w:name="toc 7" w:uiPriority="39"/>
+    <w:lsdException w:name="toc 8" w:uiPriority="39"/>
+    <w:lsdException w:name="toc 9" w:uiPriority="39"/>
+    <w:lsdException w:name="caption" w:uiPriority="35" w:qFormat="1"/>
+    <w:lsdException w:name="Title" w:semiHidden="0" w:uiPriority="10" w:unhideWhenUsed="0" w:qFormat="1"/>
+    <w:lsdException w:name="Default Paragraph Font" w:uiPriority="1"/>
+    <w:lsdException w:name="Subtitle" w:semiHidden="0" w:uiPriority="11" w:unhideWhenUsed="0" w:qFormat="1"/>
+    <w:lsdException w:name="Strong" w:semiHidden="0" w:uiPriority="22" w:unhideWhenUsed="0" w:qFormat="1"/>
+    <w:lsdException w:name="Emphasis" w:semiHidden="0" w:uiPriority="20" w:unhideWhenUsed="0" w:qFormat="1"/>
+    <w:lsdException w:name="Table Grid" w:semiHidden="0" w:uiPriority="39" w:unhideWhenUsed="0"/>
+    <w:lsdException w:name="Placeholder Text" w:unhideWhenUsed="0"/>
+    <w:lsdException w:name="No Spacing" w:semiHidden="0" w:uiPriority="1" w:unhideWhenUsed="0" w:qFormat="1"/>
+    <w:lsdException w:name="Light Shading" w:semiHidden="0" w:uiPriority="60" w:unhideWhenUsed="0"/>
+    <w:lsdException w:name="Light List" w:semiHidden="0" w:uiPriority="61" w:unhideWhenUsed="0"/>
+    <w:lsdException w:name="Light Grid" w:semiHidden="0" w:uiPriority="62" w:unhideWhenUsed="0"/>
+    <w:lsdException w:name="Medium Shading 1" w:semiHidden="0" w:uiPriority="63" w:unhideWhenUsed="0"/>
+    <w:lsdException w:name="Medium Shading 2" w:semiHidden="0" w:uiPriority="64" w:unhideWhenUsed="0"/>
+    <w:lsdException w:name="Medium List 1" w:semiHidden="0" w:uiPriority="65" w:unhideWhenUsed="0"/>
+    <w:lsdException w:name="Medium List 2" w:semiHidden="0" w:uiPriority="66" w:unhideWhenUsed="0"/>
+    <w:lsdException w:name="Medium Grid 1" w:semiHidden="0" w:uiPriority="67" w:unhideWhenUsed="0"/>
+    <w:lsdException w:name="Medium Grid 2" w:semiHidden="0" w:uiPriority="68" w:unhideWhenUsed="0"/>
+    <w:lsdException w:name="Medium Grid 3" w:semiHidden="0" w:uiPriority="69" w:unhideWhenUsed="0"/>
+    <w:lsdException w:name="Dark List" w:semiHidden="0" w:uiPriority="70" w:unhideWhenUsed="0"/>
+    <w:lsdException w:name="Colorful Shading" w:semiHidden="0" w:uiPriority="71" w:unhideWhenUsed="0"/>
+    <w:lsdException w:name="Colorful List" w:semiHidden="0" w:uiPriority="72" w:unhideWhenUsed="0"/>
+    <w:lsdException w:name="Colorful Grid" w:semiHidden="0" w:uiPriority="73" w:unhideWhenUsed="0"/>
+    <w:lsdException w:name="Light Shading Accent 1" w:semiHidden="0" w:uiPriority="60" w:unhideWhenUsed="0"/>
+    <w:lsdException w:name="Light List Accent 1" w:semiHidden="0" w:uiPriority="61" w:unhideWhenUsed="0"/>
+    <w:lsdException w:name="Light Grid Accent 1" w:semiHidden="0" w:uiPriority="62" w:unhideWhenUsed="0"/>
+    <w:lsdException w:name="Medium Shading 1 Accent 1" w:semiHidden="0" w:uiPriority="63" w:unhideWhenUsed="0"/>
+    <w:lsdException w:name="Medium Shading 2 Accent 1" w:semiHidden="0" w:uiPriority="64" w:unhideWhenUsed="0"/>
+    <w:lsdException w:name="Medium List 1 Accent 1" w:semiHidden="0" w:uiPriority="65" w:unhideWhenUsed="0"/>
+    <w:lsdException w:name="Revision" w:unhideWhenUsed="0"/>
+    <w:lsdException w:name="List Paragraph" w:semiHidden="0" w:uiPriority="34" w:unhideWhenUsed="0" w:qFormat="1"/>
+    <w:lsdException w:name="Quote" w:semiHidden="0" w:uiPriority="29" w:unhideWhenUsed="0" w:qFormat="1"/>
+    <w:lsdException w:name="Intense Quote" w:semiHidden="0" w:uiPriority="30" w:unhideWhenUsed="0" w:qFormat="1"/>
+    <w:lsdException w:name="Medium List 2 Accent 1" w:semiHidden="0" w:uiPriority="66" w:unhideWhenUsed="0"/>
+    <w:lsdException w:name="Medium Grid 1 Accent 1" w:semiHidden="0" w:uiPriority="67" w:unhideWhenUsed="0"/>
+    <w:lsdException w:name="Medium Grid 2 Accent 1" w:semiHidden="0" w:uiPriority="68" w:unhideWhenUsed="0"/>
+    <w:lsdException w:name="Medium Grid 3 Accent 1" w:semiHidden="0" w:uiPriority="69" w:unhideWhenUsed="0"/>
+    <w:lsdException w:name="Dark List Accent 1" w:semiHidden="0" w:uiPriority="70" w:unhideWhenUsed="0"/>
+    <w:lsdException w:name="Colorful Shading Accent 1" w:semiHidden="0" w:uiPriority="71" w:unhideWhenUsed="0"/>
+    <w:lsdException w:name="Colorful List Accent 1" w:semiHidden="0" w:uiPriority="72" w:unhideWhenUsed="0"/>
+    <w:lsdException w:name="Colorful Grid Accent 1" w:semiHidden="0" w:uiPriority="73" w:unhideWhenUsed="0"/>
+    <w:lsdException w:name="Light Shading Accent 2" w:semiHidden="0" w:uiPriority="60" w:unhideWhenUsed="0"/>
+    <w:lsdException w:name="Light List Accent 2" w:semiHidden="0" w:uiPriority="61" w:unhideWhenUsed="0"/>
+    <w:lsdException w:name="Light Grid Accent 2" w:semiHidden="0" w:uiPriority="62" w:unhideWhenUsed="0"/>
+    <w:lsdException w:name="Medium Shading 1 Accent 2" w:semiHidden="0" w:uiPriority="63" w:unhideWhenUsed="0"/>
+    <w:lsdException w:name="Medium Shading 2 Accent 2" w:semiHidden="0" w:uiPriority="64" w:unhideWhenUsed="0"/>
+    <w:lsdException w:name="Medium List 1 Accent 2" w:semiHidden="0" w:uiPriority="65" w:unhideWhenUsed="0"/>
+    <w:lsdException w:name="Medium List 2 Accent 2" w:semiHidden="0" w:uiPriority="66" w:unhideWhenUsed="0"/>
+    <w:lsdException w:name="Medium Grid 1 Accent 2" w:semiHidden="0" w:uiPriority="67" w:unhideWhenUsed="0"/>
+    <w:lsdException w:name="Medium Grid 2 Accent 2" w:semiHidden="0" w:uiPriority="68" w:unhideWhenUsed="0"/>
+    <w:lsdException w:name="Medium Grid 3 Accent 2" w:semiHidden="0" w:uiPriority="69" w:unhideWhenUsed="0"/>
+    <w:lsdException w:name="Dark List Accent 2" w:semiHidden="0" w:uiPriority="70" w:unhideWhenUsed="0"/>
+    <w:lsdException w:name="Colorful Shading Accent 2" w:semiHidden="0" w:uiPriority="71" w:unhideWhenUsed="0"/>
+    <w:lsdException w:name="Colorful List Accent 2" w:semiHidden="0" w:uiPriority="72" w:unhideWhenUsed="0"/>
+    <w:lsdException w:name="Colorful Grid Accent 2" w:semiHidden="0" w:uiPriority="73" w:unhideWhenUsed="0"/>
+    <w:lsdException w:name="Light Shading Accent 3" w:semiHidden="0" w:uiPriority="60" w:unhideWhenUsed="0"/>
+    <w:lsdException w:name="Light List Accent 3" w:semiHidden="0" w:uiPriority="61" w:unhideWhenUsed="0"/>
+    <w:lsdException w:name="Light Grid Accent 3" w:semiHidden="0" w:uiPriority="62" w:unhideWhenUsed="0"/>
+    <w:lsdException w:name="Medium Shading 1 Accent 3" w:semiHidden="0" w:uiPriority="63" w:unhideWhenUsed="0"/>
+    <w:lsdException w:name="Medium Shading 2 Accent 3" w:semiHidden="0" w:uiPriority="64" w:unhideWhenUsed="0"/>
+    <w:lsdException w:name="Medium List 1 Accent 3" w:semiHidden="0" w:uiPriority="65" w:unhideWhenUsed="0"/>
+    <w:lsdException w:name="Medium List 2 Accent 3" w:semiHidden="0" w:uiPriority="66" w:unhideWhenUsed="0"/>
+    <w:lsdException w:name="Medium Grid 1 Accent 3" w:semiHidden="0" w:uiPriority="67" w:unhideWhenUsed="0"/>
+    <w:lsdException w:name="Medium Grid 2 Accent 3" w:semiHidden="0" w:uiPriority="68" w:unhideWhenUsed="0"/>
+    <w:lsdException w:name="Medium Grid 3 Accent 3" w:semiHidden="0" w:uiPriority="69" w:unhideWhenUsed="0"/>
+    <w:lsdException w:name="Dark List Accent 3" w:semiHidden="0" w:uiPriority="70" w:unhideWhenUsed="0"/>
+    <w:lsdException w:name="Colorful Shading Accent 3" w:semiHidden="0" w:uiPriority="71" w:unhideWhenUsed="0"/>
+    <w:lsdException w:name="Colorful List Accent 3" w:semiHidden="0" w:uiPriority="72" w:unhideWhenUsed="0"/>
+    <w:lsdException w:name="Colorful Grid Accent 3" w:semiHidden="0" w:uiPriority="73" w:unhideWhenUsed="0"/>
+    <w:lsdException w:name="Light Shading Accent 4" w:semiHidden="0" w:uiPriority="60" w:unhideWhenUsed="0"/>
+    <w:lsdException w:name="Light List Accent 4" w:semiHidden="0" w:uiPriority="61" w:unhideWhenUsed="0"/>
+    <w:lsdException w:name="Light Grid Accent 4" w:semiHidden="0" w:uiPriority="62" w:unhideWhenUsed="0"/>
+    <w:lsdException w:name="Medium Shading 1 Accent 4" w:semiHidden="0" w:uiPriority="63" w:unhideWhenUsed="0"/>
+    <w:lsdException w:name="Medium Shading 2 Accent 4" w:semiHidden="0" w:uiPriority="64" w:unhideWhenUsed="0"/>
+    <w:lsdException w:name="Medium List 1 Accent 4" w:semiHidden="0" w:uiPriority="65" w:unhideWhenUsed="0"/>
+    <w:lsdException w:name="Medium List 2 Accent 4" w:semiHidden="0" w:uiPriority="66" w:unhideWhenUsed="0"/>
+    <w:lsdException w:name="Medium Grid 1 Accent 4" w:semiHidden="0" w:uiPriority="67" w:unhideWhenUsed="0"/>
+    <w:lsdException w:name="Medium Grid 2 Accent 4" w:semiHidden="0" w:uiPriority="68" w:unhideWhenUsed="0"/>
+    <w:lsdException w:name="Medium Grid 3 Accent 4" w:semiHidden="0" w:uiPriority="69" w:unhideWhenUsed="0"/>
+    <w:lsdException w:name="Dark List Accent 4" w:semiHidden="0" w:uiPriority="70" w:unhideWhenUsed="0"/>
+    <w:lsdException w:name="Colorful Shading Accent 4" w:semiHidden="0" w:uiPriority="71" w:unhideWhenUsed="0"/>
+    <w:lsdException w:name="Colorful List Accent 4" w:semiHidden="0" w:uiPriority="72" w:unhideWhenUsed="0"/>
+    <w:lsdException w:name="Colorful Grid Accent 4" w:semiHidden="0" w:uiPriority="73" w:unhideWhenUsed="0"/>
+    <w:lsdException w:name="Light Shading Accent 5" w:semiHidden="0" w:uiPriority="60" w:unhideWhenUsed="0"/>
+    <w:lsdException w:name="Light List Accent 5" w:semiHidden="0" w:uiPriority="61" w:unhideWhenUsed="0"/>
+    <w:lsdException w:name="Light Grid Accent 5" w:semiHidden="0" w:uiPriority="62" w:unhideWhenUsed="0"/>
+    <w:lsdException w:name="Medium Shading 1 Accent 5" w:semiHidden="0" w:uiPriority="63" w:unhideWhenUsed="0"/>
+    <w:lsdException w:name="Medium Shading 2 Accent 5" w:semiHidden="0" w:uiPriority="64" w:unhideWhenUsed="0"/>
+    <w:lsdException w:name="Medium List 1 Accent 5" w:semiHidden="0" w:uiPriority="65" w:unhideWhenUsed="0"/>
+    <w:lsdException w:name="Medium List 2 Accent 5" w:semiHidden="0" w:uiPriority="66" w:unhideWhenUsed="0"/>
+    <w:lsdException w:name="Medium Grid 1 Accent 5" w:semiHidden="0" w:uiPriority="67" w:unhideWhenUsed="0"/>
+    <w:lsdException w:name="Medium Grid 2 Accent 5" w:semiHidden="0" w:uiPriority="68" w:unhideWhenUsed="0"/>
+    <w:lsdException w:name="Medium Grid 3 Accent 5" w:semiHidden="0" w:uiPriority="69" w:unhideWhenUsed="0"/>
+    <w:lsdException w:name="Dark List Accent 5" w:semiHidden="0" w:uiPriority="70" w:unhideWhenUsed="0"/>
+    <w:lsdException w:name="Colorful Shading Accent 5" w:semiHidden="0" w:uiPriority="71" w:unhideWhenUsed="0"/>
+    <w:lsdException w:name="Colorful List Accent 5" w:semiHidden="0" w:uiPriority="72" w:unhideWhenUsed="0"/>
+    <w:lsdException w:name="Colorful Grid Accent 5" w:semiHidden="0" w:uiPriority="73" w:unhideWhenUsed="0"/>
+    <w:lsdException w:name="Light Shading Accent 6" w:semiHidden="0" w:uiPriority="60" w:unhideWhenUsed="0"/>
+    <w:lsdException w:name="Light List Accent 6" w:semiHidden="0" w:uiPriority="61" w:unhideWhenUsed="0"/>
+    <w:lsdException w:name="Light Grid Accent 6" w:semiHidden="0" w:uiPriority="62" w:unhideWhenUsed="0"/>
+    <w:lsdException w:name="Medium Shading 1 Accent 6" w:semiHidden="0" w:uiPriority="63" w:unhideWhenUsed="0"/>
+    <w:lsdException w:name="Medium Shading 2 Accent 6" w:semiHidden="0" w:uiPriority="64" w:unhideWhenUsed="0"/>
+    <w:lsdException w:name="Medium List 1 Accent 6" w:semiHidden="0" w:uiPriority="65" w:unhideWhenUsed="0"/>
+    <w:lsdException w:name="Medium List 2 Accent 6" w:semiHidden="0" w:uiPriority="66" w:unhideWhenUsed="0"/>
+    <w:lsdException w:name="Medium Grid 1 Accent 6" w:semiHidden="0" w:uiPriority="67" w:unhideWhenUsed="0"/>
+    <w:lsdException w:name="Medium Grid 2 Accent 6" w:semiHidden="0" w:uiPriority="68" w:unhideWhenUsed="0"/>
+    <w:lsdException w:name="Medium Grid 3 Accent 6" w:semiHidden="0" w:uiPriority="69" w:unhideWhenUsed="0"/>
+    <w:lsdException w:name="Dark List Accent 6" w:semiHidden="0" w:uiPriority="70" w:unhideWhenUsed="0"/>
+    <w:lsdException w:name="Colorful Shading Accent 6" w:semiHidden="0" w:uiPriority="71" w:unhideWhenUsed="0"/>
+    <w:lsdException w:name="Colorful List Accent 6" w:semiHidden="0" w:uiPriority="72" w:unhideWhenUsed="0"/>
+    <w:lsdException w:name="Colorful Grid Accent 6" w:semiHidden="0" w:uiPriority="73" w:unhideWhenUsed="0"/>
+    <w:lsdException w:name="Subtle Emphasis" w:semiHidden="0" w:uiPriority="19" w:unhideWhenUsed="0" w:qFormat="1"/>
+    <w:lsdException w:name="Intense Emphasis" w:semiHidden="0" w:uiPriority="21" w:unhideWhenUsed="0" w:qFormat="1"/>
+    <w:lsdException w:name="Subtle Reference" w:semiHidden="0" w:uiPriority="31" w:unhideWhenUsed="0" w:qFormat="1"/>
+    <w:lsdException w:name="Intense Reference" w:semiHidden="0" w:uiPriority="32" w:unhideWhenUsed="0" w:qFormat="1"/>
+    <w:lsdException w:name="Book Title" w:semiHidden="0" w:uiPriority="33" w:unhideWhenUsed="0" w:qFormat="1"/>
+    <w:lsdException w:name="Bibliography" w:uiPriority="37"/>
+    <w:lsdException w:name="TOC Heading" w:uiPriority="39" w:qFormat="1"/>
+  </w:latentStyles>
+  <w:style w:type="paragraph" w:default="1" w:styleId="Normal">
+    <w:name w:val="Normal"/>
+    <w:qFormat/>
+  </w:style>
+  <w:style w:type="paragraph" w:styleId="Ttulo1">
+    <w:name w:val="heading 1"/>
+    <w:basedOn w:val="Normal"/>
+    <w:next w:val="Normal"/>
+    <w:link w:val="Ttulo1Car"/>
+    <w:uiPriority w:val="9"/>
+    <w:qFormat/>
+    <w:rsid w:val="00AF19B4"/>
+    <w:pPr>
+      <w:keepNext/>
+      <w:keepLines/>
+      <w:spacing w:before="240" w:after="0"/>
+      <w:outlineLvl w:val="0"/>
+    </w:pPr>
+    <w:rPr>
+      <w:rFonts w:asciiTheme="majorHAnsi" w:eastAsiaTheme="majorEastAsia" w:hAnsiTheme="majorHAnsi" w:cstheme="majorBidi"/>
+      <w:color w:val="2F5496" w:themeColor="accent1" w:themeShade="BF"/>
+      <w:sz w:val="32"/>
+      <w:szCs w:val="32"/>
+    </w:rPr>
+  </w:style>
+  <w:style w:type="paragraph" w:styleId="Ttulo2">
+    <w:name w:val="heading 2"/>
+    <w:basedOn w:val="Normal"/>
+    <w:next w:val="Normal"/>
+    <w:link w:val="Ttulo2Car"/>
+    <w:uiPriority w:val="9"/>
+    <w:unhideWhenUsed/>
+    <w:qFormat/>
+    <w:rsid w:val="00B91DE6"/>
+    <w:pPr>
+      <w:keepNext/>
+      <w:keepLines/>
+      <w:spacing w:before="40" w:after="0"/>
+      <w:outlineLvl w:val="1"/>
+    </w:pPr>
+    <w:rPr>
+      <w:rFonts w:asciiTheme="majorHAnsi" w:eastAsiaTheme="majorEastAsia" w:hAnsiTheme="majorHAnsi" w:cstheme="majorBidi"/>
+      <w:color w:val="2F5496" w:themeColor="accent1" w:themeShade="BF"/>
+      <w:sz w:val="26"/>
+      <w:szCs w:val="26"/>
+    </w:rPr>
+  </w:style>
+  <w:style w:type="character" w:default="1" w:styleId="Fuentedeprrafopredeter">
+    <w:name w:val="Default Paragraph Font"/>
+    <w:uiPriority w:val="1"/>
+    <w:semiHidden/>
+    <w:unhideWhenUsed/>
+  </w:style>
+  <w:style w:type="table" w:default="1" w:styleId="Tablanormal">
+    <w:name w:val="Normal Table"/>
+    <w:uiPriority w:val="99"/>
+    <w:semiHidden/>
+    <w:unhideWhenUsed/>
+    <w:tblPr>
+      <w:tblInd w:w="0" w:type="dxa"/>
+      <w:tblCellMar>
+        <w:top w:w="0" w:type="dxa"/>
+        <w:left w:w="108" w:type="dxa"/>
+        <w:bottom w:w="0" w:type="dxa"/>
+        <w:right w:w="108" w:type="dxa"/>
+      </w:tblCellMar>
+    </w:tblPr>
+  </w:style>
+  <w:style w:type="numbering" w:default="1" w:styleId="Sinlista">
+    <w:name w:val="No List"/>
+    <w:uiPriority w:val="99"/>
+    <w:semiHidden/>
+    <w:unhideWhenUsed/>
+  </w:style>
+  <w:style w:type="paragraph" w:styleId="Sinespaciado">
+    <w:name w:val="No Spacing"/>
+    <w:link w:val="SinespaciadoCar"/>
+    <w:uiPriority w:val="1"/>
+    <w:qFormat/>
+    <w:rsid w:val="009C32A6"/>
+    <w:pPr>
+      <w:spacing w:after="0" w:line="240" w:lineRule="auto"/>
+    </w:pPr>
+    <w:rPr>
+      <w:rFonts w:eastAsiaTheme="minorEastAsia"/>
+      <w:lang w:eastAsia="es-ES"/>
+    </w:rPr>
+  </w:style>
+  <w:style w:type="character" w:customStyle="1" w:styleId="SinespaciadoCar">
+    <w:name w:val="Sin espaciado Car"/>
+    <w:basedOn w:val="Fuentedeprrafopredeter"/>
+    <w:link w:val="Sinespaciado"/>
+    <w:uiPriority w:val="1"/>
+    <w:rsid w:val="009C32A6"/>
+    <w:rPr>
+      <w:rFonts w:eastAsiaTheme="minorEastAsia"/>
+      <w:lang w:eastAsia="es-ES"/>
+    </w:rPr>
+  </w:style>
+  <w:style w:type="character" w:customStyle="1" w:styleId="Ttulo1Car">
+    <w:name w:val="Título 1 Car"/>
+    <w:basedOn w:val="Fuentedeprrafopredeter"/>
+    <w:link w:val="Ttulo1"/>
+    <w:uiPriority w:val="9"/>
+    <w:rsid w:val="00AF19B4"/>
+    <w:rPr>
+      <w:rFonts w:asciiTheme="majorHAnsi" w:eastAsiaTheme="majorEastAsia" w:hAnsiTheme="majorHAnsi" w:cstheme="majorBidi"/>
+      <w:color w:val="2F5496" w:themeColor="accent1" w:themeShade="BF"/>
+      <w:sz w:val="32"/>
+      <w:szCs w:val="32"/>
+    </w:rPr>
+  </w:style>
+  <w:style w:type="paragraph" w:styleId="TtulodeTDC">
+    <w:name w:val="TOC Heading"/>
+    <w:basedOn w:val="Ttulo1"/>
+    <w:next w:val="Normal"/>
+    <w:uiPriority w:val="39"/>
+    <w:unhideWhenUsed/>
+    <w:qFormat/>
+    <w:rsid w:val="00AF19B4"/>
+    <w:pPr>
+      <w:outlineLvl w:val="9"/>
+    </w:pPr>
+    <w:rPr>
+      <w:lang w:eastAsia="es-ES"/>
+    </w:rPr>
+  </w:style>
+  <w:style w:type="paragraph" w:styleId="TDC1">
+    <w:name w:val="toc 1"/>
+    <w:basedOn w:val="Normal"/>
+    <w:next w:val="Normal"/>
+    <w:autoRedefine/>
+    <w:uiPriority w:val="39"/>
+    <w:unhideWhenUsed/>
+    <w:rsid w:val="00051131"/>
+    <w:pPr>
+      <w:spacing w:after="100"/>
+    </w:pPr>
+  </w:style>
+  <w:style w:type="character" w:styleId="Hipervnculo">
+    <w:name w:val="Hyperlink"/>
+    <w:basedOn w:val="Fuentedeprrafopredeter"/>
+    <w:uiPriority w:val="99"/>
+    <w:unhideWhenUsed/>
+    <w:rsid w:val="00051131"/>
+    <w:rPr>
+      <w:color w:val="0563C1" w:themeColor="hyperlink"/>
+      <w:u w:val="single"/>
+    </w:rPr>
+  </w:style>
+  <w:style w:type="character" w:customStyle="1" w:styleId="Ttulo2Car">
+    <w:name w:val="Título 2 Car"/>
+    <w:basedOn w:val="Fuentedeprrafopredeter"/>
+    <w:link w:val="Ttulo2"/>
+    <w:uiPriority w:val="9"/>
+    <w:rsid w:val="00B91DE6"/>
+    <w:rPr>
+      <w:rFonts w:asciiTheme="majorHAnsi" w:eastAsiaTheme="majorEastAsia" w:hAnsiTheme="majorHAnsi" w:cstheme="majorBidi"/>
+      <w:color w:val="2F5496" w:themeColor="accent1" w:themeShade="BF"/>
+      <w:sz w:val="26"/>
+      <w:szCs w:val="26"/>
+    </w:rPr>
+  </w:style>
+  <w:style w:type="paragraph" w:styleId="TDC2">
+    <w:name w:val="toc 2"/>
+    <w:basedOn w:val="Normal"/>
+    <w:next w:val="Normal"/>
+    <w:autoRedefine/>
+    <w:uiPriority w:val="39"/>
+    <w:unhideWhenUsed/>
+    <w:rsid w:val="006E5660"/>
+    <w:pPr>
+      <w:spacing w:after="100"/>
+      <w:ind w:left="220"/>
+    </w:pPr>
+  </w:style>
+  <w:style w:type="paragraph" w:styleId="Textodeglobo">
+    <w:name w:val="Balloon Text"/>
+    <w:basedOn w:val="Normal"/>
+    <w:link w:val="TextodegloboCar"/>
+    <w:uiPriority w:val="99"/>
+    <w:semiHidden/>
+    <w:unhideWhenUsed/>
+    <w:rsid w:val="003C47D8"/>
+    <w:pPr>
+      <w:spacing w:after="0" w:line="240" w:lineRule="auto"/>
+    </w:pPr>
+    <w:rPr>
+      <w:rFonts w:ascii="Tahoma" w:hAnsi="Tahoma" w:cs="Tahoma"/>
+      <w:sz w:val="16"/>
+      <w:szCs w:val="16"/>
+    </w:rPr>
+  </w:style>
+  <w:style w:type="character" w:customStyle="1" w:styleId="TextodegloboCar">
+    <w:name w:val="Texto de globo Car"/>
+    <w:basedOn w:val="Fuentedeprrafopredeter"/>
+    <w:link w:val="Textodeglobo"/>
+    <w:uiPriority w:val="99"/>
+    <w:semiHidden/>
+    <w:rsid w:val="003C47D8"/>
+    <w:rPr>
+      <w:rFonts w:ascii="Tahoma" w:hAnsi="Tahoma" w:cs="Tahoma"/>
+      <w:sz w:val="16"/>
+      <w:szCs w:val="16"/>
+    </w:rPr>
+  </w:style>
+  <w:style w:type="paragraph" w:styleId="Ttulo">
+    <w:name w:val="Title"/>
+    <w:basedOn w:val="Normal"/>
+    <w:next w:val="Normal"/>
+    <w:link w:val="TtuloCar"/>
+    <w:uiPriority w:val="10"/>
+    <w:qFormat/>
+    <w:rsid w:val="003C47D8"/>
+    <w:pPr>
+      <w:pBdr>
+        <w:bottom w:val="single" w:sz="8" w:space="4" w:color="4472C4" w:themeColor="accent1"/>
+      </w:pBdr>
+      <w:spacing w:after="300" w:line="240" w:lineRule="auto"/>
+      <w:contextualSpacing/>
+    </w:pPr>
+    <w:rPr>
+      <w:rFonts w:asciiTheme="majorHAnsi" w:eastAsiaTheme="majorEastAsia" w:hAnsiTheme="majorHAnsi" w:cstheme="majorBidi"/>
+      <w:color w:val="323E4F" w:themeColor="text2" w:themeShade="BF"/>
+      <w:spacing w:val="5"/>
+      <w:kern w:val="28"/>
+      <w:sz w:val="52"/>
+      <w:szCs w:val="52"/>
+    </w:rPr>
+  </w:style>
+  <w:style w:type="character" w:customStyle="1" w:styleId="TtuloCar">
+    <w:name w:val="Título Car"/>
+    <w:basedOn w:val="Fuentedeprrafopredeter"/>
+    <w:link w:val="Ttulo"/>
+    <w:uiPriority w:val="10"/>
+    <w:rsid w:val="003C47D8"/>
+    <w:rPr>
+      <w:rFonts w:asciiTheme="majorHAnsi" w:eastAsiaTheme="majorEastAsia" w:hAnsiTheme="majorHAnsi" w:cstheme="majorBidi"/>
+      <w:color w:val="323E4F" w:themeColor="text2" w:themeShade="BF"/>
+      <w:spacing w:val="5"/>
+      <w:kern w:val="28"/>
+      <w:sz w:val="52"/>
+      <w:szCs w:val="52"/>
+    </w:rPr>
   </w:style>
 </w:styles>
 </file>
@@ -4420,7 +4749,7 @@
   <a:extraClrSchemeLst/>
   <a:extLst>
     <a:ext uri="{05A4C25C-085E-4340-85A3-A5531E510DB2}">
-      <thm15:themeFamily xmlns:thm15="http://schemas.microsoft.com/office/thememl/2012/main" name="Office Theme" id="{62F939B6-93AF-4DB8-9C6B-D6C7DFDC589F}" vid="{4A3C46E8-61CC-4603-A589-7422A47A8E4A}"/>
+      <thm15:themeFamily xmlns:thm15="http://schemas.microsoft.com/office/thememl/2012/main" xmlns="" name="Office Theme" id="{62F939B6-93AF-4DB8-9C6B-D6C7DFDC589F}" vid="{4A3C46E8-61CC-4603-A589-7422A47A8E4A}"/>
     </a:ext>
   </a:extLst>
 </a:theme>
@@ -4431,7 +4760,7 @@
 </file>
 
 <file path=customXml/itemProps1.xml><?xml version="1.0" encoding="utf-8"?>
-<ds:datastoreItem xmlns:ds="http://schemas.openxmlformats.org/officeDocument/2006/customXml" ds:itemID="{7A036E35-C916-4545-B29F-2EEE95F9F393}">
+<ds:datastoreItem xmlns:ds="http://schemas.openxmlformats.org/officeDocument/2006/customXml" ds:itemID="{AE418B35-3FA1-476D-8BCB-B29A59C1B21B}">
   <ds:schemaRefs>
     <ds:schemaRef ds:uri="http://schemas.openxmlformats.org/officeDocument/2006/bibliography"/>
   </ds:schemaRefs>

</xml_diff>

<commit_message>
terminado el manual de usuario
</commit_message>
<xml_diff>
--- a/Manual de usuario y despliegue/ManualUsuario.docx
+++ b/Manual de usuario y despliegue/ManualUsuario.docx
@@ -1,6 +1,6 @@
 
 <file path=word/document.xml><?xml version="1.0" encoding="utf-8"?>
-<w:document xmlns:wpc="http://schemas.microsoft.com/office/word/2010/wordprocessingCanvas" xmlns:mc="http://schemas.openxmlformats.org/markup-compatibility/2006" xmlns:o="urn:schemas-microsoft-com:office:office" xmlns:r="http://schemas.openxmlformats.org/officeDocument/2006/relationships" xmlns:m="http://schemas.openxmlformats.org/officeDocument/2006/math" xmlns:v="urn:schemas-microsoft-com:vml" xmlns:wp14="http://schemas.microsoft.com/office/word/2010/wordprocessingDrawing" xmlns:wp="http://schemas.openxmlformats.org/drawingml/2006/wordprocessingDrawing" xmlns:w10="urn:schemas-microsoft-com:office:word" xmlns:w="http://schemas.openxmlformats.org/wordprocessingml/2006/main" xmlns:w14="http://schemas.microsoft.com/office/word/2010/wordml" xmlns:wpg="http://schemas.microsoft.com/office/word/2010/wordprocessingGroup" xmlns:wpi="http://schemas.microsoft.com/office/word/2010/wordprocessingInk" xmlns:wne="http://schemas.microsoft.com/office/word/2006/wordml" xmlns:wps="http://schemas.microsoft.com/office/word/2010/wordprocessingShape" mc:Ignorable="w14 wp14">
+<w:document xmlns:wpc="http://schemas.microsoft.com/office/word/2010/wordprocessingCanvas" xmlns:cx="http://schemas.microsoft.com/office/drawing/2014/chartex" xmlns:cx1="http://schemas.microsoft.com/office/drawing/2015/9/8/chartex" xmlns:cx2="http://schemas.microsoft.com/office/drawing/2015/10/21/chartex" xmlns:cx3="http://schemas.microsoft.com/office/drawing/2016/5/9/chartex" xmlns:cx4="http://schemas.microsoft.com/office/drawing/2016/5/10/chartex" xmlns:cx5="http://schemas.microsoft.com/office/drawing/2016/5/11/chartex" xmlns:cx6="http://schemas.microsoft.com/office/drawing/2016/5/12/chartex" xmlns:cx7="http://schemas.microsoft.com/office/drawing/2016/5/13/chartex" xmlns:cx8="http://schemas.microsoft.com/office/drawing/2016/5/14/chartex" xmlns:mc="http://schemas.openxmlformats.org/markup-compatibility/2006" xmlns:aink="http://schemas.microsoft.com/office/drawing/2016/ink" xmlns:am3d="http://schemas.microsoft.com/office/drawing/2017/model3d" xmlns:o="urn:schemas-microsoft-com:office:office" xmlns:r="http://schemas.openxmlformats.org/officeDocument/2006/relationships" xmlns:m="http://schemas.openxmlformats.org/officeDocument/2006/math" xmlns:v="urn:schemas-microsoft-com:vml" xmlns:wp14="http://schemas.microsoft.com/office/word/2010/wordprocessingDrawing" xmlns:wp="http://schemas.openxmlformats.org/drawingml/2006/wordprocessingDrawing" xmlns:w10="urn:schemas-microsoft-com:office:word" xmlns:w="http://schemas.openxmlformats.org/wordprocessingml/2006/main" xmlns:w14="http://schemas.microsoft.com/office/word/2010/wordml" xmlns:w15="http://schemas.microsoft.com/office/word/2012/wordml" xmlns:w16cex="http://schemas.microsoft.com/office/word/2018/wordml/cex" xmlns:w16cid="http://schemas.microsoft.com/office/word/2016/wordml/cid" xmlns:w16="http://schemas.microsoft.com/office/word/2018/wordml" xmlns:w16se="http://schemas.microsoft.com/office/word/2015/wordml/symex" xmlns:wpg="http://schemas.microsoft.com/office/word/2010/wordprocessingGroup" xmlns:wpi="http://schemas.microsoft.com/office/word/2010/wordprocessingInk" xmlns:wne="http://schemas.microsoft.com/office/word/2006/wordml" xmlns:wps="http://schemas.microsoft.com/office/word/2010/wordprocessingShape" mc:Ignorable="w14 w15 w16se w16cid w16 w16cex wp14">
   <w:body>
     <w:sdt>
       <w:sdtPr>
@@ -222,7 +222,7 @@
                                 <a:avLst/>
                               </a:prstGeom>
                               <a:blipFill>
-                                <a:blip r:embed="rId7"/>
+                                <a:blip r:embed="rId6"/>
                                 <a:stretch>
                                   <a:fillRect r="-7574"/>
                                 </a:stretch>
@@ -266,15 +266,15 @@
                   </wp:anchor>
                 </w:drawing>
               </mc:Choice>
-              <mc:Fallback xmlns:w16se="http://schemas.microsoft.com/office/word/2015/wordml/symex" xmlns:w16="http://schemas.microsoft.com/office/word/2018/wordml" xmlns:w16cid="http://schemas.microsoft.com/office/word/2016/wordml/cid" xmlns:w16cex="http://schemas.microsoft.com/office/word/2018/wordml/cex" xmlns:w15="http://schemas.microsoft.com/office/word/2012/wordml" xmlns:am3d="http://schemas.microsoft.com/office/drawing/2017/model3d" xmlns:aink="http://schemas.microsoft.com/office/drawing/2016/ink" xmlns:cx8="http://schemas.microsoft.com/office/drawing/2016/5/14/chartex" xmlns:cx7="http://schemas.microsoft.com/office/drawing/2016/5/13/chartex" xmlns:cx6="http://schemas.microsoft.com/office/drawing/2016/5/12/chartex" xmlns:cx5="http://schemas.microsoft.com/office/drawing/2016/5/11/chartex" xmlns:cx4="http://schemas.microsoft.com/office/drawing/2016/5/10/chartex" xmlns:cx3="http://schemas.microsoft.com/office/drawing/2016/5/9/chartex" xmlns:cx2="http://schemas.microsoft.com/office/drawing/2015/10/21/chartex" xmlns:cx1="http://schemas.microsoft.com/office/drawing/2015/9/8/chartex" xmlns:cx="http://schemas.microsoft.com/office/drawing/2014/chartex">
+              <mc:Fallback>
                 <w:pict>
-                  <v:group w14:anchorId="3569A1AB" id="Grupo 149" o:spid="_x0000_s1026" style="position:absolute;margin-left:0;margin-top:0;width:8in;height:95.7pt;z-index:251662336;mso-width-percent:941;mso-height-percent:121;mso-top-percent:23;mso-position-horizontal:center;mso-position-horizontal-relative:page;mso-position-vertical-relative:page;mso-width-percent:941;mso-height-percent:121;mso-top-percent:23" coordorigin="" coordsize="73152,12161" o:gfxdata="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">
+                  <v:group w14:anchorId="18172DF5" id="Grupo 149" o:spid="_x0000_s1026" style="position:absolute;margin-left:0;margin-top:0;width:8in;height:95.7pt;z-index:251662336;mso-width-percent:941;mso-height-percent:121;mso-top-percent:23;mso-position-horizontal:center;mso-position-horizontal-relative:page;mso-position-vertical-relative:page;mso-width-percent:941;mso-height-percent:121;mso-top-percent:23" coordorigin="" coordsize="73152,12161" o:gfxdata="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">
                     <v:shape id="Rectángulo 51" o:spid="_x0000_s1027" style="position:absolute;width:73152;height:11303;visibility:visible;mso-wrap-style:square;v-text-anchor:middle" coordsize="7312660,1129665" o:gfxdata="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" path="m,l7312660,r,1129665l3619500,733425,,1091565,,xe" fillcolor="#4472c4 [3204]" stroked="f" strokeweight="1pt">
                       <v:stroke joinstyle="miter"/>
                       <v:path arrowok="t" o:connecttype="custom" o:connectlocs="0,0;7315200,0;7315200,1130373;3620757,733885;0,1092249;0,0" o:connectangles="0,0,0,0,0,0"/>
                     </v:shape>
                     <v:rect id="Rectángulo 151" o:spid="_x0000_s1028" style="position:absolute;width:73152;height:12161;visibility:visible;mso-wrap-style:square;v-text-anchor:middle" o:gfxdata="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" stroked="f" strokeweight="1pt">
-                      <v:fill r:id="rId8" o:title="" recolor="t" rotate="t" type="frame"/>
+                      <v:fill r:id="rId7" o:title="" recolor="t" rotate="t" type="frame"/>
                     </v:rect>
                     <w10:wrap anchorx="page" anchory="page"/>
                   </v:group>
@@ -479,7 +479,7 @@
                   </wp:anchor>
                 </w:drawing>
               </mc:Choice>
-              <mc:Fallback xmlns:w16se="http://schemas.microsoft.com/office/word/2015/wordml/symex" xmlns:w16="http://schemas.microsoft.com/office/word/2018/wordml" xmlns:w16cid="http://schemas.microsoft.com/office/word/2016/wordml/cid" xmlns:w16cex="http://schemas.microsoft.com/office/word/2018/wordml/cex" xmlns:w15="http://schemas.microsoft.com/office/word/2012/wordml" xmlns:am3d="http://schemas.microsoft.com/office/drawing/2017/model3d" xmlns:aink="http://schemas.microsoft.com/office/drawing/2016/ink" xmlns:cx8="http://schemas.microsoft.com/office/drawing/2016/5/14/chartex" xmlns:cx7="http://schemas.microsoft.com/office/drawing/2016/5/13/chartex" xmlns:cx6="http://schemas.microsoft.com/office/drawing/2016/5/12/chartex" xmlns:cx5="http://schemas.microsoft.com/office/drawing/2016/5/11/chartex" xmlns:cx4="http://schemas.microsoft.com/office/drawing/2016/5/10/chartex" xmlns:cx3="http://schemas.microsoft.com/office/drawing/2016/5/9/chartex" xmlns:cx2="http://schemas.microsoft.com/office/drawing/2015/10/21/chartex" xmlns:cx1="http://schemas.microsoft.com/office/drawing/2015/9/8/chartex" xmlns:cx="http://schemas.microsoft.com/office/drawing/2014/chartex">
+              <mc:Fallback>
                 <w:pict>
                   <v:shapetype w14:anchorId="4A966030" id="_x0000_t202" coordsize="21600,21600" o:spt="202" path="m,l,21600r21600,l21600,xe">
                     <v:stroke joinstyle="miter"/>
@@ -770,7 +770,7 @@
                   </wp:anchor>
                 </w:drawing>
               </mc:Choice>
-              <mc:Fallback xmlns:w16se="http://schemas.microsoft.com/office/word/2015/wordml/symex" xmlns:w16="http://schemas.microsoft.com/office/word/2018/wordml" xmlns:w16cid="http://schemas.microsoft.com/office/word/2016/wordml/cid" xmlns:w16cex="http://schemas.microsoft.com/office/word/2018/wordml/cex" xmlns:w15="http://schemas.microsoft.com/office/word/2012/wordml" xmlns:am3d="http://schemas.microsoft.com/office/drawing/2017/model3d" xmlns:aink="http://schemas.microsoft.com/office/drawing/2016/ink" xmlns:cx8="http://schemas.microsoft.com/office/drawing/2016/5/14/chartex" xmlns:cx7="http://schemas.microsoft.com/office/drawing/2016/5/13/chartex" xmlns:cx6="http://schemas.microsoft.com/office/drawing/2016/5/12/chartex" xmlns:cx5="http://schemas.microsoft.com/office/drawing/2016/5/11/chartex" xmlns:cx4="http://schemas.microsoft.com/office/drawing/2016/5/10/chartex" xmlns:cx3="http://schemas.microsoft.com/office/drawing/2016/5/9/chartex" xmlns:cx2="http://schemas.microsoft.com/office/drawing/2015/10/21/chartex" xmlns:cx1="http://schemas.microsoft.com/office/drawing/2015/9/8/chartex" xmlns:cx="http://schemas.microsoft.com/office/drawing/2014/chartex">
+              <mc:Fallback>
                 <w:pict>
                   <v:shape w14:anchorId="21968196" id="Cuadro de texto 154" o:spid="_x0000_s1027" type="#_x0000_t202" style="position:absolute;margin-left:0;margin-top:0;width:8in;height:286.5pt;z-index:251659264;visibility:visible;mso-wrap-style:square;mso-width-percent:941;mso-height-percent:363;mso-top-percent:300;mso-wrap-distance-left:9pt;mso-wrap-distance-top:0;mso-wrap-distance-right:9pt;mso-wrap-distance-bottom:0;mso-position-horizontal:center;mso-position-horizontal-relative:page;mso-position-vertical-relative:page;mso-width-percent:941;mso-height-percent:363;mso-top-percent:300;mso-width-relative:page;mso-height-relative:page;v-text-anchor:bottom" o:gfxdata="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" filled="f" stroked="f" strokeweight=".5pt">
                     <v:textbox inset="126pt,0,54pt,0">
@@ -892,10 +892,13 @@
       <w:sdtContent>
         <w:p>
           <w:pPr>
-            <w:pStyle w:val="TtulodeTDC"/>
+            <w:pStyle w:val="TtuloTDC"/>
           </w:pPr>
           <w:r>
-            <w:t>Índice</w:t>
+            <w:t>Í</w:t>
+          </w:r>
+          <w:r>
+            <w:t>NDICE</w:t>
           </w:r>
         </w:p>
         <w:p>
@@ -914,12 +917,12 @@
             <w:fldChar w:fldCharType="begin"/>
           </w:r>
           <w:r>
-            <w:instrText xml:space="preserve"> TOC \o "1-3" \h \z \u </w:instrText>
+            <w:instrText xml:space="preserve"> TOC \h \z \t "Título;1" </w:instrText>
           </w:r>
           <w:r>
             <w:fldChar w:fldCharType="separate"/>
           </w:r>
-          <w:hyperlink w:anchor="_Toc62551947" w:history="1">
+          <w:hyperlink w:anchor="_Toc62557013" w:history="1">
             <w:r>
               <w:rPr>
                 <w:rStyle w:val="Hipervnculo"/>
@@ -946,147 +949,7 @@
                 <w:noProof/>
                 <w:webHidden/>
               </w:rPr>
-              <w:instrText xml:space="preserve"> PAGEREF _Toc62551947 \h </w:instrText>
-            </w:r>
-            <w:r>
-              <w:rPr>
-                <w:noProof/>
-                <w:webHidden/>
-              </w:rPr>
-            </w:r>
-            <w:r>
-              <w:rPr>
-                <w:noProof/>
-                <w:webHidden/>
-              </w:rPr>
-              <w:fldChar w:fldCharType="separate"/>
-            </w:r>
-            <w:r>
-              <w:rPr>
-                <w:noProof/>
-                <w:webHidden/>
-              </w:rPr>
-              <w:t>1</w:t>
-            </w:r>
-            <w:r>
-              <w:rPr>
-                <w:noProof/>
-                <w:webHidden/>
-              </w:rPr>
-              <w:fldChar w:fldCharType="end"/>
-            </w:r>
-          </w:hyperlink>
-        </w:p>
-        <w:p>
-          <w:pPr>
-            <w:pStyle w:val="TDC1"/>
-            <w:tabs>
-              <w:tab w:val="right" w:leader="dot" w:pos="8494"/>
-            </w:tabs>
-            <w:rPr>
-              <w:rFonts w:eastAsiaTheme="minorEastAsia"/>
-              <w:noProof/>
-              <w:lang w:eastAsia="es-ES"/>
-            </w:rPr>
-          </w:pPr>
-          <w:hyperlink w:anchor="_Toc62551948" w:history="1">
-            <w:r>
-              <w:rPr>
-                <w:rStyle w:val="Hipervnculo"/>
-                <w:noProof/>
-              </w:rPr>
-              <w:t>Cómo usar la aplicación</w:t>
-            </w:r>
-            <w:r>
-              <w:rPr>
-                <w:noProof/>
-                <w:webHidden/>
-              </w:rPr>
-              <w:tab/>
-            </w:r>
-            <w:r>
-              <w:rPr>
-                <w:noProof/>
-                <w:webHidden/>
-              </w:rPr>
-              <w:fldChar w:fldCharType="begin"/>
-            </w:r>
-            <w:r>
-              <w:rPr>
-                <w:noProof/>
-                <w:webHidden/>
-              </w:rPr>
-              <w:instrText xml:space="preserve"> PAGEREF _Toc62551948 \h </w:instrText>
-            </w:r>
-            <w:r>
-              <w:rPr>
-                <w:noProof/>
-                <w:webHidden/>
-              </w:rPr>
-            </w:r>
-            <w:r>
-              <w:rPr>
-                <w:noProof/>
-                <w:webHidden/>
-              </w:rPr>
-              <w:fldChar w:fldCharType="separate"/>
-            </w:r>
-            <w:r>
-              <w:rPr>
-                <w:noProof/>
-                <w:webHidden/>
-              </w:rPr>
-              <w:t>1</w:t>
-            </w:r>
-            <w:r>
-              <w:rPr>
-                <w:noProof/>
-                <w:webHidden/>
-              </w:rPr>
-              <w:fldChar w:fldCharType="end"/>
-            </w:r>
-          </w:hyperlink>
-        </w:p>
-        <w:p>
-          <w:pPr>
-            <w:pStyle w:val="TDC2"/>
-            <w:tabs>
-              <w:tab w:val="right" w:leader="dot" w:pos="8494"/>
-            </w:tabs>
-            <w:rPr>
-              <w:rFonts w:eastAsiaTheme="minorEastAsia"/>
-              <w:noProof/>
-              <w:lang w:eastAsia="es-ES"/>
-            </w:rPr>
-          </w:pPr>
-          <w:hyperlink w:anchor="_Toc62551949" w:history="1">
-            <w:r>
-              <w:rPr>
-                <w:rStyle w:val="Hipervnculo"/>
-                <w:noProof/>
-              </w:rPr>
-              <w:t>Recursos humanos</w:t>
-            </w:r>
-            <w:r>
-              <w:rPr>
-                <w:noProof/>
-                <w:webHidden/>
-              </w:rPr>
-              <w:tab/>
-            </w:r>
-            <w:r>
-              <w:rPr>
-                <w:noProof/>
-                <w:webHidden/>
-              </w:rPr>
-              <w:fldChar w:fldCharType="begin"/>
-            </w:r>
-            <w:r>
-              <w:rPr>
-                <w:noProof/>
-                <w:webHidden/>
-              </w:rPr>
-              <w:instrText xml:space="preserve"> PAGEREF _Toc62551949 \h </w:instrText>
+              <w:instrText xml:space="preserve"> PAGEREF _Toc62557013 \h </w:instrText>
             </w:r>
             <w:r>
               <w:rPr>
@@ -1119,7 +982,7 @@
         </w:p>
         <w:p>
           <w:pPr>
-            <w:pStyle w:val="TDC2"/>
+            <w:pStyle w:val="TDC1"/>
             <w:tabs>
               <w:tab w:val="right" w:leader="dot" w:pos="8494"/>
             </w:tabs>
@@ -1129,7 +992,147 @@
               <w:lang w:eastAsia="es-ES"/>
             </w:rPr>
           </w:pPr>
-          <w:hyperlink w:anchor="_Toc62551950" w:history="1">
+          <w:hyperlink w:anchor="_Toc62557014" w:history="1">
+            <w:r>
+              <w:rPr>
+                <w:rStyle w:val="Hipervnculo"/>
+                <w:noProof/>
+              </w:rPr>
+              <w:t>Cómo usar la aplicación</w:t>
+            </w:r>
+            <w:r>
+              <w:rPr>
+                <w:noProof/>
+                <w:webHidden/>
+              </w:rPr>
+              <w:tab/>
+            </w:r>
+            <w:r>
+              <w:rPr>
+                <w:noProof/>
+                <w:webHidden/>
+              </w:rPr>
+              <w:fldChar w:fldCharType="begin"/>
+            </w:r>
+            <w:r>
+              <w:rPr>
+                <w:noProof/>
+                <w:webHidden/>
+              </w:rPr>
+              <w:instrText xml:space="preserve"> PAGEREF _Toc62557014 \h </w:instrText>
+            </w:r>
+            <w:r>
+              <w:rPr>
+                <w:noProof/>
+                <w:webHidden/>
+              </w:rPr>
+            </w:r>
+            <w:r>
+              <w:rPr>
+                <w:noProof/>
+                <w:webHidden/>
+              </w:rPr>
+              <w:fldChar w:fldCharType="separate"/>
+            </w:r>
+            <w:r>
+              <w:rPr>
+                <w:noProof/>
+                <w:webHidden/>
+              </w:rPr>
+              <w:t>2</w:t>
+            </w:r>
+            <w:r>
+              <w:rPr>
+                <w:noProof/>
+                <w:webHidden/>
+              </w:rPr>
+              <w:fldChar w:fldCharType="end"/>
+            </w:r>
+          </w:hyperlink>
+        </w:p>
+        <w:p>
+          <w:pPr>
+            <w:pStyle w:val="TDC1"/>
+            <w:tabs>
+              <w:tab w:val="right" w:leader="dot" w:pos="8494"/>
+            </w:tabs>
+            <w:rPr>
+              <w:rFonts w:eastAsiaTheme="minorEastAsia"/>
+              <w:noProof/>
+              <w:lang w:eastAsia="es-ES"/>
+            </w:rPr>
+          </w:pPr>
+          <w:hyperlink w:anchor="_Toc62557015" w:history="1">
+            <w:r>
+              <w:rPr>
+                <w:rStyle w:val="Hipervnculo"/>
+                <w:noProof/>
+              </w:rPr>
+              <w:t>Recursos humanos</w:t>
+            </w:r>
+            <w:r>
+              <w:rPr>
+                <w:noProof/>
+                <w:webHidden/>
+              </w:rPr>
+              <w:tab/>
+            </w:r>
+            <w:r>
+              <w:rPr>
+                <w:noProof/>
+                <w:webHidden/>
+              </w:rPr>
+              <w:fldChar w:fldCharType="begin"/>
+            </w:r>
+            <w:r>
+              <w:rPr>
+                <w:noProof/>
+                <w:webHidden/>
+              </w:rPr>
+              <w:instrText xml:space="preserve"> PAGEREF _Toc62557015 \h </w:instrText>
+            </w:r>
+            <w:r>
+              <w:rPr>
+                <w:noProof/>
+                <w:webHidden/>
+              </w:rPr>
+            </w:r>
+            <w:r>
+              <w:rPr>
+                <w:noProof/>
+                <w:webHidden/>
+              </w:rPr>
+              <w:fldChar w:fldCharType="separate"/>
+            </w:r>
+            <w:r>
+              <w:rPr>
+                <w:noProof/>
+                <w:webHidden/>
+              </w:rPr>
+              <w:t>4</w:t>
+            </w:r>
+            <w:r>
+              <w:rPr>
+                <w:noProof/>
+                <w:webHidden/>
+              </w:rPr>
+              <w:fldChar w:fldCharType="end"/>
+            </w:r>
+          </w:hyperlink>
+        </w:p>
+        <w:p>
+          <w:pPr>
+            <w:pStyle w:val="TDC1"/>
+            <w:tabs>
+              <w:tab w:val="right" w:leader="dot" w:pos="8494"/>
+            </w:tabs>
+            <w:rPr>
+              <w:rFonts w:eastAsiaTheme="minorEastAsia"/>
+              <w:noProof/>
+              <w:lang w:eastAsia="es-ES"/>
+            </w:rPr>
+          </w:pPr>
+          <w:hyperlink w:anchor="_Toc62557016" w:history="1">
             <w:r>
               <w:rPr>
                 <w:rStyle w:val="Hipervnculo"/>
@@ -1156,7 +1159,7 @@
                 <w:noProof/>
                 <w:webHidden/>
               </w:rPr>
-              <w:instrText xml:space="preserve"> PAGEREF _Toc62551950 \h </w:instrText>
+              <w:instrText xml:space="preserve"> PAGEREF _Toc62557016 \h </w:instrText>
             </w:r>
             <w:r>
               <w:rPr>
@@ -1176,7 +1179,7 @@
                 <w:noProof/>
                 <w:webHidden/>
               </w:rPr>
-              <w:t>9</w:t>
+              <w:t>11</w:t>
             </w:r>
             <w:r>
               <w:rPr>
@@ -1189,22 +1192,43 @@
         </w:p>
         <w:p>
           <w:r>
-            <w:rPr>
-              <w:b/>
-              <w:bCs/>
-            </w:rPr>
             <w:fldChar w:fldCharType="end"/>
           </w:r>
         </w:p>
       </w:sdtContent>
     </w:sdt>
     <w:p/>
+    <w:p/>
+    <w:p/>
+    <w:p/>
+    <w:p/>
+    <w:p/>
+    <w:p/>
+    <w:p/>
+    <w:p/>
+    <w:p/>
+    <w:p/>
+    <w:p/>
+    <w:p/>
+    <w:p/>
+    <w:p/>
+    <w:p/>
+    <w:p/>
+    <w:p/>
+    <w:p/>
+    <w:p/>
+    <w:p/>
+    <w:p/>
+    <w:p/>
+    <w:p/>
+    <w:p/>
     <w:p>
       <w:pPr>
         <w:pStyle w:val="Ttulo"/>
       </w:pPr>
-      <w:bookmarkStart w:id="0" w:name="_Toc62551947"/>
-      <w:r>
+      <w:bookmarkStart w:id="0" w:name="_Toc62557013"/>
+      <w:r>
+        <w:lastRenderedPageBreak/>
         <w:t>Introducción</w:t>
       </w:r>
       <w:bookmarkEnd w:id="0"/>
@@ -1279,9 +1303,14 @@
     </w:p>
     <w:p>
       <w:pPr>
+        <w:jc w:val="both"/>
+      </w:pPr>
+    </w:p>
+    <w:p>
+      <w:pPr>
         <w:pStyle w:val="Ttulo"/>
       </w:pPr>
-      <w:bookmarkStart w:id="1" w:name="_Toc62551948"/>
+      <w:bookmarkStart w:id="1" w:name="_Toc62557014"/>
       <w:r>
         <w:t>Cómo usar la aplicación</w:t>
       </w:r>
@@ -1319,6 +1348,20 @@
         </w:rPr>
         <w:t xml:space="preserve"> uno de los dos botones según cual sea tu función dentro de la empresa.</w:t>
       </w:r>
+    </w:p>
+    <w:p>
+      <w:pPr>
+        <w:rPr>
+          <w:noProof/>
+        </w:rPr>
+      </w:pPr>
+    </w:p>
+    <w:p>
+      <w:pPr>
+        <w:rPr>
+          <w:noProof/>
+        </w:rPr>
+      </w:pPr>
     </w:p>
     <w:p>
       <w:pPr>
@@ -1349,7 +1392,7 @@
                     <pic:cNvPicPr/>
                   </pic:nvPicPr>
                   <pic:blipFill rotWithShape="1">
-                    <a:blip r:embed="rId9"/>
+                    <a:blip r:embed="rId8"/>
                     <a:srcRect t="10096"/>
                     <a:stretch/>
                   </pic:blipFill>
@@ -1378,17 +1421,20 @@
       </w:r>
     </w:p>
     <w:p/>
-    <w:p>
-      <w:pPr>
-        <w:jc w:val="both"/>
-        <w:rPr>
-          <w:noProof/>
-        </w:rPr>
-      </w:pPr>
-      <w:r>
-        <w:rPr>
-          <w:noProof/>
-        </w:rPr>
+    <w:p/>
+    <w:p/>
+    <w:p>
+      <w:pPr>
+        <w:jc w:val="both"/>
+        <w:rPr>
+          <w:noProof/>
+        </w:rPr>
+      </w:pPr>
+      <w:r>
+        <w:rPr>
+          <w:noProof/>
+        </w:rPr>
+        <w:lastRenderedPageBreak/>
         <w:t>Para acceder al sistema se realizará una identificación del usuario haciendo un inicio de sesión con los datos correspondientes de cada usuario, es decir, su nombre de usuario y su contraseña.</w:t>
       </w:r>
     </w:p>
@@ -1405,6 +1451,14 @@
         </w:rPr>
         <w:t>En caso de que alguno de estos datos se introduzca incorrectamente, saltará un mensaje avisando de cual ha sido el problema, ya sea que se ha introducido un usuario que no existe o la contraseña es incorrecta.</w:t>
       </w:r>
+    </w:p>
+    <w:p>
+      <w:pPr>
+        <w:jc w:val="both"/>
+        <w:rPr>
+          <w:noProof/>
+        </w:rPr>
+      </w:pPr>
     </w:p>
     <w:p>
       <w:pPr>
@@ -1436,7 +1490,7 @@
                     <pic:cNvPicPr/>
                   </pic:nvPicPr>
                   <pic:blipFill rotWithShape="1">
-                    <a:blip r:embed="rId10"/>
+                    <a:blip r:embed="rId9"/>
                     <a:srcRect t="10422"/>
                     <a:stretch/>
                   </pic:blipFill>
@@ -1500,7 +1554,7 @@
                     <pic:cNvPicPr/>
                   </pic:nvPicPr>
                   <pic:blipFill rotWithShape="1">
-                    <a:blip r:embed="rId11"/>
+                    <a:blip r:embed="rId10"/>
                     <a:srcRect t="10746"/>
                     <a:stretch/>
                   </pic:blipFill>
@@ -1537,7 +1591,7 @@
           <w:noProof/>
         </w:rPr>
       </w:pPr>
-      <w:bookmarkStart w:id="2" w:name="_Toc62551949"/>
+      <w:bookmarkStart w:id="2" w:name="_Toc62557015"/>
       <w:r>
         <w:rPr>
           <w:noProof/>
@@ -1581,7 +1635,7 @@
         <mc:AlternateContent>
           <mc:Choice Requires="wps">
             <w:drawing>
-              <wp:anchor distT="0" distB="0" distL="114300" distR="114300" simplePos="0" relativeHeight="251663360" behindDoc="0" locked="0" layoutInCell="1" allowOverlap="1" wp14:anchorId="6E41E4E4" wp14:editId="2F7520CD">
+              <wp:anchor distT="0" distB="0" distL="114300" distR="114300" simplePos="0" relativeHeight="251658240" behindDoc="0" locked="0" layoutInCell="1" allowOverlap="1" wp14:anchorId="6E41E4E4" wp14:editId="2F7520CD">
                 <wp:simplePos x="0" y="0"/>
                 <wp:positionH relativeFrom="column">
                   <wp:posOffset>-72257</wp:posOffset>
@@ -1644,9 +1698,9 @@
               </wp:anchor>
             </w:drawing>
           </mc:Choice>
-          <mc:Fallback xmlns:w16se="http://schemas.microsoft.com/office/word/2015/wordml/symex" xmlns:w16="http://schemas.microsoft.com/office/word/2018/wordml" xmlns:w16cid="http://schemas.microsoft.com/office/word/2016/wordml/cid" xmlns:w16cex="http://schemas.microsoft.com/office/word/2018/wordml/cex" xmlns:w15="http://schemas.microsoft.com/office/word/2012/wordml" xmlns:am3d="http://schemas.microsoft.com/office/drawing/2017/model3d" xmlns:aink="http://schemas.microsoft.com/office/drawing/2016/ink" xmlns:cx8="http://schemas.microsoft.com/office/drawing/2016/5/14/chartex" xmlns:cx7="http://schemas.microsoft.com/office/drawing/2016/5/13/chartex" xmlns:cx6="http://schemas.microsoft.com/office/drawing/2016/5/12/chartex" xmlns:cx5="http://schemas.microsoft.com/office/drawing/2016/5/11/chartex" xmlns:cx4="http://schemas.microsoft.com/office/drawing/2016/5/10/chartex" xmlns:cx3="http://schemas.microsoft.com/office/drawing/2016/5/9/chartex" xmlns:cx2="http://schemas.microsoft.com/office/drawing/2015/10/21/chartex" xmlns:cx1="http://schemas.microsoft.com/office/drawing/2015/9/8/chartex" xmlns:cx="http://schemas.microsoft.com/office/drawing/2014/chartex">
+          <mc:Fallback>
             <w:pict>
-              <v:oval w14:anchorId="5EF89CB6" id="Elipse 10" o:spid="_x0000_s1026" style="position:absolute;margin-left:-5.7pt;margin-top:16.05pt;width:342.6pt;height:29.15pt;z-index:251663360;visibility:visible;mso-wrap-style:square;mso-width-percent:0;mso-wrap-distance-left:9pt;mso-wrap-distance-top:0;mso-wrap-distance-right:9pt;mso-wrap-distance-bottom:0;mso-position-horizontal:absolute;mso-position-horizontal-relative:text;mso-position-vertical:absolute;mso-position-vertical-relative:text;mso-width-percent:0;mso-width-relative:margin;v-text-anchor:middle" o:gfxdata="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" filled="f" strokecolor="red" strokeweight="2.25pt">
+              <v:oval w14:anchorId="2EF458E0" id="Elipse 10" o:spid="_x0000_s1026" style="position:absolute;margin-left:-5.7pt;margin-top:16.05pt;width:342.6pt;height:29.15pt;z-index:251658240;visibility:visible;mso-wrap-style:square;mso-width-percent:0;mso-wrap-distance-left:9pt;mso-wrap-distance-top:0;mso-wrap-distance-right:9pt;mso-wrap-distance-bottom:0;mso-position-horizontal:absolute;mso-position-horizontal-relative:text;mso-position-vertical:absolute;mso-position-vertical-relative:text;mso-width-percent:0;mso-width-relative:margin;v-text-anchor:middle" o:gfxdata="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" filled="f" strokecolor="red" strokeweight="2.25pt">
                 <v:stroke joinstyle="miter"/>
               </v:oval>
             </w:pict>
@@ -1674,7 +1728,7 @@
                     <pic:cNvPicPr/>
                   </pic:nvPicPr>
                   <pic:blipFill rotWithShape="1">
-                    <a:blip r:embed="rId12"/>
+                    <a:blip r:embed="rId11"/>
                     <a:srcRect t="9816" b="74549"/>
                     <a:stretch/>
                   </pic:blipFill>
@@ -1752,16 +1806,13 @@
         <w:t>aparecen</w:t>
       </w:r>
       <w:r>
-        <w:t xml:space="preserve"> dos opciones: editar y eliminar. En caso de seleccionar la opción de editar se </w:t>
-      </w:r>
-      <w:proofErr w:type="spellStart"/>
-      <w:r>
-        <w:t>redireccionará</w:t>
-      </w:r>
-      <w:proofErr w:type="spellEnd"/>
-      <w:r>
-        <w:t xml:space="preserve"> a la página que se muestra a continuación.</w:t>
-      </w:r>
+        <w:t xml:space="preserve"> dos opciones: editar y eliminar. En caso de seleccionar la opción de editar se redireccionará a la página que se muestra a continuación.</w:t>
+      </w:r>
+    </w:p>
+    <w:p>
+      <w:pPr>
+        <w:jc w:val="both"/>
+      </w:pPr>
     </w:p>
     <w:p>
       <w:pPr>
@@ -1795,7 +1846,7 @@
                     </pic:cNvPicPr>
                   </pic:nvPicPr>
                   <pic:blipFill rotWithShape="1">
-                    <a:blip r:embed="rId13" cstate="print">
+                    <a:blip r:embed="rId12" cstate="print">
                       <a:extLst>
                         <a:ext uri="{28A0092B-C50C-407E-A947-70E740481C1C}">
                           <a14:useLocalDpi xmlns:a14="http://schemas.microsoft.com/office/drawing/2010/main" val="0"/>
@@ -1840,6 +1891,7 @@
         <w:jc w:val="both"/>
       </w:pPr>
       <w:r>
+        <w:lastRenderedPageBreak/>
         <w:t xml:space="preserve">La página que se muestra es la misma que la de añadir empresa, sin embargo, las casillas </w:t>
       </w:r>
       <w:r>
@@ -1849,11 +1901,7 @@
         <w:t xml:space="preserve"> con los datos que tienen en ese momento para así </w:t>
       </w:r>
       <w:r>
-        <w:t xml:space="preserve">que sea más visual </w:t>
-      </w:r>
-      <w:r>
-        <w:lastRenderedPageBreak/>
-        <w:t xml:space="preserve">los cambios que se van a realizar. Una vez se han cambiado los datos por los correctos se pulsará el botón de añadir y automáticamente </w:t>
+        <w:t xml:space="preserve">que sea más visual los cambios que se van a realizar. Una vez se han cambiado los datos por los correctos se pulsará el botón de añadir y automáticamente </w:t>
       </w:r>
       <w:r>
         <w:t>el usuario es redirigido a la página que</w:t>
@@ -1903,7 +1951,7 @@
                     </pic:cNvPicPr>
                   </pic:nvPicPr>
                   <pic:blipFill rotWithShape="1">
-                    <a:blip r:embed="rId14" cstate="print">
+                    <a:blip r:embed="rId13" cstate="print">
                       <a:extLst>
                         <a:ext uri="{28A0092B-C50C-407E-A947-70E740481C1C}">
                           <a14:useLocalDpi xmlns:a14="http://schemas.microsoft.com/office/drawing/2010/main" val="0"/>
@@ -1965,12 +2013,7 @@
         <w:t>Después de la información de la empresa, se encuentra la página de información de los proyectos. El funcionamiento de esta página es igual a la descrita anteriormente, solo que</w:t>
       </w:r>
       <w:r>
-        <w:t xml:space="preserve"> en </w:t>
-      </w:r>
-      <w:bookmarkStart w:id="3" w:name="_GoBack"/>
-      <w:bookmarkEnd w:id="3"/>
-      <w:r>
-        <w:t>este caso</w:t>
+        <w:t xml:space="preserve"> en este caso</w:t>
       </w:r>
       <w:r>
         <w:t xml:space="preserve"> redirige a la página de añadir proyecto si se selecciona el botón de editar.</w:t>
@@ -2011,7 +2054,7 @@
                     </pic:cNvPicPr>
                   </pic:nvPicPr>
                   <pic:blipFill rotWithShape="1">
-                    <a:blip r:embed="rId15" cstate="print">
+                    <a:blip r:embed="rId14" cstate="print">
                       <a:extLst>
                         <a:ext uri="{28A0092B-C50C-407E-A947-70E740481C1C}">
                           <a14:useLocalDpi xmlns:a14="http://schemas.microsoft.com/office/drawing/2010/main" val="0"/>
@@ -2049,30 +2092,33 @@
     <w:p>
       <w:pPr>
         <w:jc w:val="both"/>
-      </w:pPr>
-    </w:p>
-    <w:p>
-      <w:pPr>
-        <w:jc w:val="both"/>
-        <w:rPr>
-          <w:noProof/>
-        </w:rPr>
-      </w:pPr>
-    </w:p>
-    <w:p>
-      <w:pPr>
-        <w:jc w:val="both"/>
-      </w:pPr>
-      <w:r>
+        <w:rPr>
+          <w:noProof/>
+        </w:rPr>
+      </w:pPr>
+    </w:p>
+    <w:p>
+      <w:pPr>
+        <w:jc w:val="both"/>
         <w:rPr>
           <w:noProof/>
           <w:lang w:eastAsia="es-ES"/>
         </w:rPr>
-        <w:lastRenderedPageBreak/>
+      </w:pPr>
+    </w:p>
+    <w:p>
+      <w:pPr>
+        <w:jc w:val="both"/>
+      </w:pPr>
+      <w:r>
+        <w:rPr>
+          <w:noProof/>
+          <w:lang w:eastAsia="es-ES"/>
+        </w:rPr>
         <w:drawing>
-          <wp:inline distT="0" distB="0" distL="0" distR="0" wp14:anchorId="4523B429" wp14:editId="7DF0798D">
-            <wp:extent cx="5400040" cy="2171168"/>
-            <wp:effectExtent l="0" t="0" r="0" b="635"/>
+          <wp:inline distT="0" distB="0" distL="0" distR="0" wp14:anchorId="4523B429" wp14:editId="09E083F7">
+            <wp:extent cx="5399784" cy="2621441"/>
+            <wp:effectExtent l="0" t="0" r="0" b="7620"/>
             <wp:docPr id="25" name="Imagen 25"/>
             <wp:cNvGraphicFramePr>
               <a:graphicFrameLocks xmlns:a="http://schemas.openxmlformats.org/drawingml/2006/main" noChangeAspect="1"/>
@@ -2087,20 +2133,20 @@
                     </pic:cNvPicPr>
                   </pic:nvPicPr>
                   <pic:blipFill rotWithShape="1">
-                    <a:blip r:embed="rId16" cstate="print">
+                    <a:blip r:embed="rId15" cstate="print">
                       <a:extLst>
                         <a:ext uri="{28A0092B-C50C-407E-A947-70E740481C1C}">
                           <a14:useLocalDpi xmlns:a14="http://schemas.microsoft.com/office/drawing/2010/main" val="0"/>
                         </a:ext>
                       </a:extLst>
                     </a:blip>
-                    <a:srcRect t="25800"/>
+                    <a:srcRect t="10407"/>
                     <a:stretch/>
                   </pic:blipFill>
                   <pic:spPr bwMode="auto">
                     <a:xfrm>
                       <a:off x="0" y="0"/>
-                      <a:ext cx="5400040" cy="2171168"/>
+                      <a:ext cx="5400040" cy="2621565"/>
                     </a:xfrm>
                     <a:prstGeom prst="rect">
                       <a:avLst/>
@@ -2179,7 +2225,7 @@
                     </pic:cNvPicPr>
                   </pic:nvPicPr>
                   <pic:blipFill rotWithShape="1">
-                    <a:blip r:embed="rId17" cstate="print">
+                    <a:blip r:embed="rId16" cstate="print">
                       <a:extLst>
                         <a:ext uri="{28A0092B-C50C-407E-A947-70E740481C1C}">
                           <a14:useLocalDpi xmlns:a14="http://schemas.microsoft.com/office/drawing/2010/main" val="0"/>
@@ -2263,7 +2309,7 @@
                     </pic:cNvPicPr>
                   </pic:nvPicPr>
                   <pic:blipFill rotWithShape="1">
-                    <a:blip r:embed="rId18" cstate="print">
+                    <a:blip r:embed="rId17" cstate="print">
                       <a:extLst>
                         <a:ext uri="{28A0092B-C50C-407E-A947-70E740481C1C}">
                           <a14:useLocalDpi xmlns:a14="http://schemas.microsoft.com/office/drawing/2010/main" val="0"/>
@@ -2364,7 +2410,7 @@
                     </pic:cNvPicPr>
                   </pic:nvPicPr>
                   <pic:blipFill rotWithShape="1">
-                    <a:blip r:embed="rId19" cstate="print">
+                    <a:blip r:embed="rId18" cstate="print">
                       <a:extLst>
                         <a:ext uri="{28A0092B-C50C-407E-A947-70E740481C1C}">
                           <a14:useLocalDpi xmlns:a14="http://schemas.microsoft.com/office/drawing/2010/main" val="0"/>
@@ -2457,7 +2503,7 @@
                     </pic:cNvPicPr>
                   </pic:nvPicPr>
                   <pic:blipFill rotWithShape="1">
-                    <a:blip r:embed="rId20" cstate="print">
+                    <a:blip r:embed="rId19" cstate="print">
                       <a:extLst>
                         <a:ext uri="{28A0092B-C50C-407E-A947-70E740481C1C}">
                           <a14:useLocalDpi xmlns:a14="http://schemas.microsoft.com/office/drawing/2010/main" val="0"/>
@@ -2571,7 +2617,7 @@
                     <pic:cNvPicPr/>
                   </pic:nvPicPr>
                   <pic:blipFill rotWithShape="1">
-                    <a:blip r:embed="rId12"/>
+                    <a:blip r:embed="rId11"/>
                     <a:srcRect t="9451"/>
                     <a:stretch/>
                   </pic:blipFill>
@@ -2651,7 +2697,7 @@
                     <pic:cNvPicPr/>
                   </pic:nvPicPr>
                   <pic:blipFill rotWithShape="1">
-                    <a:blip r:embed="rId21"/>
+                    <a:blip r:embed="rId20"/>
                     <a:srcRect t="10179"/>
                     <a:stretch/>
                   </pic:blipFill>
@@ -2725,7 +2771,7 @@
                     <pic:cNvPicPr/>
                   </pic:nvPicPr>
                   <pic:blipFill rotWithShape="1">
-                    <a:blip r:embed="rId22"/>
+                    <a:blip r:embed="rId21"/>
                     <a:srcRect t="9816"/>
                     <a:stretch/>
                   </pic:blipFill>
@@ -2797,7 +2843,7 @@
                     <pic:cNvPicPr/>
                   </pic:nvPicPr>
                   <pic:blipFill rotWithShape="1">
-                    <a:blip r:embed="rId23"/>
+                    <a:blip r:embed="rId22"/>
                     <a:srcRect t="9816"/>
                     <a:stretch/>
                   </pic:blipFill>
@@ -2827,15 +2873,34 @@
     </w:p>
     <w:p/>
     <w:p/>
+    <w:p/>
+    <w:p/>
+    <w:p/>
+    <w:p/>
+    <w:p/>
+    <w:p/>
+    <w:p/>
+    <w:p/>
+    <w:p/>
+    <w:p/>
+    <w:p/>
+    <w:p/>
+    <w:p/>
+    <w:p/>
+    <w:p/>
+    <w:p/>
+    <w:p/>
+    <w:p/>
     <w:p>
       <w:pPr>
         <w:pStyle w:val="Ttulo"/>
       </w:pPr>
-      <w:bookmarkStart w:id="4" w:name="_Toc62551950"/>
-      <w:r>
+      <w:bookmarkStart w:id="3" w:name="_Toc62557016"/>
+      <w:r>
+        <w:lastRenderedPageBreak/>
         <w:t>Trabajadores</w:t>
       </w:r>
-      <w:bookmarkEnd w:id="4"/>
+      <w:bookmarkEnd w:id="3"/>
     </w:p>
     <w:p>
       <w:pPr>
@@ -2936,9 +3001,9 @@
               </wp:anchor>
             </w:drawing>
           </mc:Choice>
-          <mc:Fallback xmlns:w16se="http://schemas.microsoft.com/office/word/2015/wordml/symex" xmlns:w16="http://schemas.microsoft.com/office/word/2018/wordml" xmlns:w16cid="http://schemas.microsoft.com/office/word/2016/wordml/cid" xmlns:w16cex="http://schemas.microsoft.com/office/word/2018/wordml/cex" xmlns:w15="http://schemas.microsoft.com/office/word/2012/wordml" xmlns:am3d="http://schemas.microsoft.com/office/drawing/2017/model3d" xmlns:aink="http://schemas.microsoft.com/office/drawing/2016/ink" xmlns:cx8="http://schemas.microsoft.com/office/drawing/2016/5/14/chartex" xmlns:cx7="http://schemas.microsoft.com/office/drawing/2016/5/13/chartex" xmlns:cx6="http://schemas.microsoft.com/office/drawing/2016/5/12/chartex" xmlns:cx5="http://schemas.microsoft.com/office/drawing/2016/5/11/chartex" xmlns:cx4="http://schemas.microsoft.com/office/drawing/2016/5/10/chartex" xmlns:cx3="http://schemas.microsoft.com/office/drawing/2016/5/9/chartex" xmlns:cx2="http://schemas.microsoft.com/office/drawing/2015/10/21/chartex" xmlns:cx1="http://schemas.microsoft.com/office/drawing/2015/9/8/chartex" xmlns:cx="http://schemas.microsoft.com/office/drawing/2014/chartex">
+          <mc:Fallback>
             <w:pict>
-              <v:oval w14:anchorId="0E935C92" id="Elipse 12" o:spid="_x0000_s1026" style="position:absolute;margin-left:-6.3pt;margin-top:15.65pt;width:186pt;height:27pt;z-index:251665408;visibility:visible;mso-wrap-style:square;mso-width-percent:0;mso-height-percent:0;mso-wrap-distance-left:9pt;mso-wrap-distance-top:0;mso-wrap-distance-right:9pt;mso-wrap-distance-bottom:0;mso-position-horizontal:absolute;mso-position-horizontal-relative:text;mso-position-vertical:absolute;mso-position-vertical-relative:text;mso-width-percent:0;mso-height-percent:0;mso-width-relative:margin;mso-height-relative:margin;v-text-anchor:middle" o:gfxdata="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" filled="f" strokecolor="red" strokeweight="2.25pt">
+              <v:oval w14:anchorId="332CD229" id="Elipse 12" o:spid="_x0000_s1026" style="position:absolute;margin-left:-6.3pt;margin-top:15.65pt;width:186pt;height:27pt;z-index:251665408;visibility:visible;mso-wrap-style:square;mso-width-percent:0;mso-height-percent:0;mso-wrap-distance-left:9pt;mso-wrap-distance-top:0;mso-wrap-distance-right:9pt;mso-wrap-distance-bottom:0;mso-position-horizontal:absolute;mso-position-horizontal-relative:text;mso-position-vertical:absolute;mso-position-vertical-relative:text;mso-width-percent:0;mso-height-percent:0;mso-width-relative:margin;mso-height-relative:margin;v-text-anchor:middle" o:gfxdata="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" filled="f" strokecolor="red" strokeweight="2.25pt">
                 <v:stroke joinstyle="miter"/>
               </v:oval>
             </w:pict>
@@ -2964,7 +3029,7 @@
                     <pic:cNvPicPr/>
                   </pic:nvPicPr>
                   <pic:blipFill rotWithShape="1">
-                    <a:blip r:embed="rId24"/>
+                    <a:blip r:embed="rId23"/>
                     <a:srcRect t="9770" b="74924"/>
                     <a:stretch/>
                   </pic:blipFill>
@@ -3024,7 +3089,6 @@
           <w:noProof/>
           <w:lang w:eastAsia="es-ES"/>
         </w:rPr>
-        <w:lastRenderedPageBreak/>
         <w:drawing>
           <wp:inline distT="0" distB="0" distL="0" distR="0" wp14:anchorId="60E91FC3" wp14:editId="32957AE2">
             <wp:extent cx="5400040" cy="2639060"/>
@@ -3041,7 +3105,7 @@
                     <pic:cNvPicPr/>
                   </pic:nvPicPr>
                   <pic:blipFill rotWithShape="1">
-                    <a:blip r:embed="rId24"/>
+                    <a:blip r:embed="rId23"/>
                     <a:srcRect t="9770"/>
                     <a:stretch/>
                   </pic:blipFill>
@@ -3106,6 +3170,7 @@
           <w:noProof/>
           <w:lang w:eastAsia="es-ES"/>
         </w:rPr>
+        <w:lastRenderedPageBreak/>
         <w:drawing>
           <wp:inline distT="0" distB="0" distL="0" distR="0" wp14:anchorId="7E7FED06" wp14:editId="1FAD20EA">
             <wp:extent cx="5400040" cy="2629535"/>
@@ -3122,7 +3187,7 @@
                     <pic:cNvPicPr/>
                   </pic:nvPicPr>
                   <pic:blipFill rotWithShape="1">
-                    <a:blip r:embed="rId25"/>
+                    <a:blip r:embed="rId24"/>
                     <a:srcRect t="10096"/>
                     <a:stretch/>
                   </pic:blipFill>
@@ -3171,12 +3236,25 @@
       </w:r>
     </w:p>
     <w:p>
+      <w:pPr>
+        <w:rPr>
+          <w:noProof/>
+        </w:rPr>
+      </w:pPr>
+    </w:p>
+    <w:p>
+      <w:pPr>
+        <w:rPr>
+          <w:noProof/>
+        </w:rPr>
+      </w:pPr>
+    </w:p>
+    <w:p>
       <w:r>
         <w:rPr>
           <w:noProof/>
           <w:lang w:eastAsia="es-ES"/>
         </w:rPr>
-        <w:lastRenderedPageBreak/>
         <w:drawing>
           <wp:inline distT="0" distB="0" distL="0" distR="0" wp14:anchorId="4428AB03" wp14:editId="4644CE0A">
             <wp:extent cx="5400040" cy="2620010"/>
@@ -3193,7 +3271,7 @@
                     <pic:cNvPicPr/>
                   </pic:nvPicPr>
                   <pic:blipFill rotWithShape="1">
-                    <a:blip r:embed="rId26"/>
+                    <a:blip r:embed="rId25"/>
                     <a:srcRect t="10422"/>
                     <a:stretch/>
                   </pic:blipFill>
@@ -3247,6 +3325,7 @@
           <w:noProof/>
           <w:lang w:eastAsia="es-ES"/>
         </w:rPr>
+        <w:lastRenderedPageBreak/>
         <w:drawing>
           <wp:inline distT="0" distB="0" distL="0" distR="0" wp14:anchorId="1CBAB67A" wp14:editId="05AC56EE">
             <wp:extent cx="5400040" cy="2639000"/>
@@ -3265,7 +3344,7 @@
                     </pic:cNvPicPr>
                   </pic:nvPicPr>
                   <pic:blipFill rotWithShape="1">
-                    <a:blip r:embed="rId27" cstate="print">
+                    <a:blip r:embed="rId26" cstate="print">
                       <a:extLst>
                         <a:ext uri="{28A0092B-C50C-407E-A947-70E740481C1C}">
                           <a14:useLocalDpi xmlns:a14="http://schemas.microsoft.com/office/drawing/2010/main" val="0"/>
@@ -3330,7 +3409,6 @@
           <w:noProof/>
           <w:lang w:eastAsia="es-ES"/>
         </w:rPr>
-        <w:lastRenderedPageBreak/>
         <w:drawing>
           <wp:inline distT="0" distB="0" distL="0" distR="0" wp14:anchorId="710C56AD" wp14:editId="00391567">
             <wp:extent cx="5400040" cy="2607104"/>
@@ -3349,7 +3427,7 @@
                     </pic:cNvPicPr>
                   </pic:nvPicPr>
                   <pic:blipFill rotWithShape="1">
-                    <a:blip r:embed="rId28" cstate="print">
+                    <a:blip r:embed="rId27" cstate="print">
                       <a:extLst>
                         <a:ext uri="{28A0092B-C50C-407E-A947-70E740481C1C}">
                           <a14:useLocalDpi xmlns:a14="http://schemas.microsoft.com/office/drawing/2010/main" val="0"/>
@@ -3420,6 +3498,7 @@
           <w:noProof/>
           <w:lang w:eastAsia="es-ES"/>
         </w:rPr>
+        <w:lastRenderedPageBreak/>
         <w:drawing>
           <wp:inline distT="0" distB="0" distL="0" distR="0" wp14:anchorId="5EE17DCE" wp14:editId="63DE3C1D">
             <wp:extent cx="5400040" cy="2639001"/>
@@ -3438,7 +3517,7 @@
                     </pic:cNvPicPr>
                   </pic:nvPicPr>
                   <pic:blipFill rotWithShape="1">
-                    <a:blip r:embed="rId29" cstate="print">
+                    <a:blip r:embed="rId28" cstate="print">
                       <a:extLst>
                         <a:ext uri="{28A0092B-C50C-407E-A947-70E740481C1C}">
                           <a14:useLocalDpi xmlns:a14="http://schemas.microsoft.com/office/drawing/2010/main" val="0"/>
@@ -3493,7 +3572,6 @@
           <w:noProof/>
           <w:lang w:eastAsia="es-ES"/>
         </w:rPr>
-        <w:lastRenderedPageBreak/>
         <w:drawing>
           <wp:inline distT="0" distB="0" distL="0" distR="0" wp14:anchorId="74EBC0DE" wp14:editId="222C4D76">
             <wp:extent cx="5400040" cy="2639060"/>
@@ -3510,7 +3588,7 @@
                     <pic:cNvPicPr/>
                   </pic:nvPicPr>
                   <pic:blipFill rotWithShape="1">
-                    <a:blip r:embed="rId30"/>
+                    <a:blip r:embed="rId29"/>
                     <a:srcRect t="9770"/>
                     <a:stretch/>
                   </pic:blipFill>
@@ -3556,8 +3634,8 @@
 </file>
 
 <file path=word/numbering.xml><?xml version="1.0" encoding="utf-8"?>
-<w:numbering xmlns:wpc="http://schemas.microsoft.com/office/word/2010/wordprocessingCanvas" xmlns:mc="http://schemas.openxmlformats.org/markup-compatibility/2006" xmlns:o="urn:schemas-microsoft-com:office:office" xmlns:r="http://schemas.openxmlformats.org/officeDocument/2006/relationships" xmlns:m="http://schemas.openxmlformats.org/officeDocument/2006/math" xmlns:v="urn:schemas-microsoft-com:vml" xmlns:wp14="http://schemas.microsoft.com/office/word/2010/wordprocessingDrawing" xmlns:wp="http://schemas.openxmlformats.org/drawingml/2006/wordprocessingDrawing" xmlns:w10="urn:schemas-microsoft-com:office:word" xmlns:w="http://schemas.openxmlformats.org/wordprocessingml/2006/main" xmlns:w14="http://schemas.microsoft.com/office/word/2010/wordml" xmlns:wpg="http://schemas.microsoft.com/office/word/2010/wordprocessingGroup" xmlns:wpi="http://schemas.microsoft.com/office/word/2010/wordprocessingInk" xmlns:wne="http://schemas.microsoft.com/office/word/2006/wordml" xmlns:wps="http://schemas.microsoft.com/office/word/2010/wordprocessingShape" mc:Ignorable="w14 wp14">
-  <w:abstractNum w:abstractNumId="0">
+<w:numbering xmlns:wpc="http://schemas.microsoft.com/office/word/2010/wordprocessingCanvas" xmlns:cx="http://schemas.microsoft.com/office/drawing/2014/chartex" xmlns:cx1="http://schemas.microsoft.com/office/drawing/2015/9/8/chartex" xmlns:cx2="http://schemas.microsoft.com/office/drawing/2015/10/21/chartex" xmlns:cx3="http://schemas.microsoft.com/office/drawing/2016/5/9/chartex" xmlns:cx4="http://schemas.microsoft.com/office/drawing/2016/5/10/chartex" xmlns:cx5="http://schemas.microsoft.com/office/drawing/2016/5/11/chartex" xmlns:cx6="http://schemas.microsoft.com/office/drawing/2016/5/12/chartex" xmlns:cx7="http://schemas.microsoft.com/office/drawing/2016/5/13/chartex" xmlns:cx8="http://schemas.microsoft.com/office/drawing/2016/5/14/chartex" xmlns:mc="http://schemas.openxmlformats.org/markup-compatibility/2006" xmlns:aink="http://schemas.microsoft.com/office/drawing/2016/ink" xmlns:am3d="http://schemas.microsoft.com/office/drawing/2017/model3d" xmlns:o="urn:schemas-microsoft-com:office:office" xmlns:r="http://schemas.openxmlformats.org/officeDocument/2006/relationships" xmlns:m="http://schemas.openxmlformats.org/officeDocument/2006/math" xmlns:v="urn:schemas-microsoft-com:vml" xmlns:wp14="http://schemas.microsoft.com/office/word/2010/wordprocessingDrawing" xmlns:wp="http://schemas.openxmlformats.org/drawingml/2006/wordprocessingDrawing" xmlns:w10="urn:schemas-microsoft-com:office:word" xmlns:w="http://schemas.openxmlformats.org/wordprocessingml/2006/main" xmlns:w14="http://schemas.microsoft.com/office/word/2010/wordml" xmlns:w15="http://schemas.microsoft.com/office/word/2012/wordml" xmlns:w16cex="http://schemas.microsoft.com/office/word/2018/wordml/cex" xmlns:w16cid="http://schemas.microsoft.com/office/word/2016/wordml/cid" xmlns:w16="http://schemas.microsoft.com/office/word/2018/wordml" xmlns:w16se="http://schemas.microsoft.com/office/word/2015/wordml/symex" xmlns:wpg="http://schemas.microsoft.com/office/word/2010/wordprocessingGroup" xmlns:wpi="http://schemas.microsoft.com/office/word/2010/wordprocessingInk" xmlns:wne="http://schemas.microsoft.com/office/word/2006/wordml" xmlns:wps="http://schemas.microsoft.com/office/word/2010/wordprocessingShape" mc:Ignorable="w14 w15 w16se w16cid w16 w16cex wp14">
+  <w:abstractNum w:abstractNumId="0" w15:restartNumberingAfterBreak="0">
     <w:nsid w:val="6DA3664D"/>
     <w:multiLevelType w:val="hybridMultilevel"/>
     <w:tmpl w:val="3FFC0BF2"/>
@@ -3653,7 +3731,7 @@
 </file>
 
 <file path=word/styles.xml><?xml version="1.0" encoding="utf-8"?>
-<w:styles xmlns:mc="http://schemas.openxmlformats.org/markup-compatibility/2006" xmlns:r="http://schemas.openxmlformats.org/officeDocument/2006/relationships" xmlns:w="http://schemas.openxmlformats.org/wordprocessingml/2006/main" xmlns:w14="http://schemas.microsoft.com/office/word/2010/wordml" mc:Ignorable="w14">
+<w:styles xmlns:mc="http://schemas.openxmlformats.org/markup-compatibility/2006" xmlns:r="http://schemas.openxmlformats.org/officeDocument/2006/relationships" xmlns:w="http://schemas.openxmlformats.org/wordprocessingml/2006/main" xmlns:w14="http://schemas.microsoft.com/office/word/2010/wordml" xmlns:w15="http://schemas.microsoft.com/office/word/2012/wordml" xmlns:w16cex="http://schemas.microsoft.com/office/word/2018/wordml/cex" xmlns:w16cid="http://schemas.microsoft.com/office/word/2016/wordml/cid" xmlns:w16="http://schemas.microsoft.com/office/word/2018/wordml" xmlns:w16se="http://schemas.microsoft.com/office/word/2015/wordml/symex" mc:Ignorable="w14 w15 w16se w16cid w16 w16cex">
   <w:docDefaults>
     <w:rPrDefault>
       <w:rPr>
@@ -3669,144 +3747,383 @@
       </w:pPr>
     </w:pPrDefault>
   </w:docDefaults>
-  <w:latentStyles w:defLockedState="0" w:defUIPriority="99" w:defSemiHidden="1" w:defUnhideWhenUsed="1" w:defQFormat="0" w:count="267">
-    <w:lsdException w:name="Normal" w:semiHidden="0" w:uiPriority="0" w:unhideWhenUsed="0" w:qFormat="1"/>
-    <w:lsdException w:name="heading 1" w:semiHidden="0" w:uiPriority="9" w:unhideWhenUsed="0" w:qFormat="1"/>
-    <w:lsdException w:name="heading 2" w:uiPriority="9" w:qFormat="1"/>
-    <w:lsdException w:name="heading 3" w:uiPriority="9" w:qFormat="1"/>
-    <w:lsdException w:name="heading 4" w:uiPriority="9" w:qFormat="1"/>
-    <w:lsdException w:name="heading 5" w:uiPriority="9" w:qFormat="1"/>
-    <w:lsdException w:name="heading 6" w:uiPriority="9" w:qFormat="1"/>
-    <w:lsdException w:name="heading 7" w:uiPriority="9" w:qFormat="1"/>
-    <w:lsdException w:name="heading 8" w:uiPriority="9" w:qFormat="1"/>
-    <w:lsdException w:name="heading 9" w:uiPriority="9" w:qFormat="1"/>
-    <w:lsdException w:name="toc 1" w:uiPriority="39"/>
-    <w:lsdException w:name="toc 2" w:uiPriority="39"/>
-    <w:lsdException w:name="toc 3" w:uiPriority="39"/>
-    <w:lsdException w:name="toc 4" w:uiPriority="39"/>
-    <w:lsdException w:name="toc 5" w:uiPriority="39"/>
-    <w:lsdException w:name="toc 6" w:uiPriority="39"/>
-    <w:lsdException w:name="toc 7" w:uiPriority="39"/>
-    <w:lsdException w:name="toc 8" w:uiPriority="39"/>
-    <w:lsdException w:name="toc 9" w:uiPriority="39"/>
-    <w:lsdException w:name="caption" w:uiPriority="35" w:qFormat="1"/>
-    <w:lsdException w:name="Title" w:semiHidden="0" w:uiPriority="10" w:unhideWhenUsed="0" w:qFormat="1"/>
-    <w:lsdException w:name="Default Paragraph Font" w:uiPriority="1"/>
-    <w:lsdException w:name="Subtitle" w:semiHidden="0" w:uiPriority="11" w:unhideWhenUsed="0" w:qFormat="1"/>
-    <w:lsdException w:name="Strong" w:semiHidden="0" w:uiPriority="22" w:unhideWhenUsed="0" w:qFormat="1"/>
-    <w:lsdException w:name="Emphasis" w:semiHidden="0" w:uiPriority="20" w:unhideWhenUsed="0" w:qFormat="1"/>
-    <w:lsdException w:name="Table Grid" w:semiHidden="0" w:uiPriority="39" w:unhideWhenUsed="0"/>
-    <w:lsdException w:name="Placeholder Text" w:unhideWhenUsed="0"/>
-    <w:lsdException w:name="No Spacing" w:semiHidden="0" w:uiPriority="1" w:unhideWhenUsed="0" w:qFormat="1"/>
-    <w:lsdException w:name="Light Shading" w:semiHidden="0" w:uiPriority="60" w:unhideWhenUsed="0"/>
-    <w:lsdException w:name="Light List" w:semiHidden="0" w:uiPriority="61" w:unhideWhenUsed="0"/>
-    <w:lsdException w:name="Light Grid" w:semiHidden="0" w:uiPriority="62" w:unhideWhenUsed="0"/>
-    <w:lsdException w:name="Medium Shading 1" w:semiHidden="0" w:uiPriority="63" w:unhideWhenUsed="0"/>
-    <w:lsdException w:name="Medium Shading 2" w:semiHidden="0" w:uiPriority="64" w:unhideWhenUsed="0"/>
-    <w:lsdException w:name="Medium List 1" w:semiHidden="0" w:uiPriority="65" w:unhideWhenUsed="0"/>
-    <w:lsdException w:name="Medium List 2" w:semiHidden="0" w:uiPriority="66" w:unhideWhenUsed="0"/>
-    <w:lsdException w:name="Medium Grid 1" w:semiHidden="0" w:uiPriority="67" w:unhideWhenUsed="0"/>
-    <w:lsdException w:name="Medium Grid 2" w:semiHidden="0" w:uiPriority="68" w:unhideWhenUsed="0"/>
-    <w:lsdException w:name="Medium Grid 3" w:semiHidden="0" w:uiPriority="69" w:unhideWhenUsed="0"/>
-    <w:lsdException w:name="Dark List" w:semiHidden="0" w:uiPriority="70" w:unhideWhenUsed="0"/>
-    <w:lsdException w:name="Colorful Shading" w:semiHidden="0" w:uiPriority="71" w:unhideWhenUsed="0"/>
-    <w:lsdException w:name="Colorful List" w:semiHidden="0" w:uiPriority="72" w:unhideWhenUsed="0"/>
-    <w:lsdException w:name="Colorful Grid" w:semiHidden="0" w:uiPriority="73" w:unhideWhenUsed="0"/>
-    <w:lsdException w:name="Light Shading Accent 1" w:semiHidden="0" w:uiPriority="60" w:unhideWhenUsed="0"/>
-    <w:lsdException w:name="Light List Accent 1" w:semiHidden="0" w:uiPriority="61" w:unhideWhenUsed="0"/>
-    <w:lsdException w:name="Light Grid Accent 1" w:semiHidden="0" w:uiPriority="62" w:unhideWhenUsed="0"/>
-    <w:lsdException w:name="Medium Shading 1 Accent 1" w:semiHidden="0" w:uiPriority="63" w:unhideWhenUsed="0"/>
-    <w:lsdException w:name="Medium Shading 2 Accent 1" w:semiHidden="0" w:uiPriority="64" w:unhideWhenUsed="0"/>
-    <w:lsdException w:name="Medium List 1 Accent 1" w:semiHidden="0" w:uiPriority="65" w:unhideWhenUsed="0"/>
-    <w:lsdException w:name="Revision" w:unhideWhenUsed="0"/>
-    <w:lsdException w:name="List Paragraph" w:semiHidden="0" w:uiPriority="34" w:unhideWhenUsed="0" w:qFormat="1"/>
-    <w:lsdException w:name="Quote" w:semiHidden="0" w:uiPriority="29" w:unhideWhenUsed="0" w:qFormat="1"/>
-    <w:lsdException w:name="Intense Quote" w:semiHidden="0" w:uiPriority="30" w:unhideWhenUsed="0" w:qFormat="1"/>
-    <w:lsdException w:name="Medium List 2 Accent 1" w:semiHidden="0" w:uiPriority="66" w:unhideWhenUsed="0"/>
-    <w:lsdException w:name="Medium Grid 1 Accent 1" w:semiHidden="0" w:uiPriority="67" w:unhideWhenUsed="0"/>
-    <w:lsdException w:name="Medium Grid 2 Accent 1" w:semiHidden="0" w:uiPriority="68" w:unhideWhenUsed="0"/>
-    <w:lsdException w:name="Medium Grid 3 Accent 1" w:semiHidden="0" w:uiPriority="69" w:unhideWhenUsed="0"/>
-    <w:lsdException w:name="Dark List Accent 1" w:semiHidden="0" w:uiPriority="70" w:unhideWhenUsed="0"/>
-    <w:lsdException w:name="Colorful Shading Accent 1" w:semiHidden="0" w:uiPriority="71" w:unhideWhenUsed="0"/>
-    <w:lsdException w:name="Colorful List Accent 1" w:semiHidden="0" w:uiPriority="72" w:unhideWhenUsed="0"/>
-    <w:lsdException w:name="Colorful Grid Accent 1" w:semiHidden="0" w:uiPriority="73" w:unhideWhenUsed="0"/>
-    <w:lsdException w:name="Light Shading Accent 2" w:semiHidden="0" w:uiPriority="60" w:unhideWhenUsed="0"/>
-    <w:lsdException w:name="Light List Accent 2" w:semiHidden="0" w:uiPriority="61" w:unhideWhenUsed="0"/>
-    <w:lsdException w:name="Light Grid Accent 2" w:semiHidden="0" w:uiPriority="62" w:unhideWhenUsed="0"/>
-    <w:lsdException w:name="Medium Shading 1 Accent 2" w:semiHidden="0" w:uiPriority="63" w:unhideWhenUsed="0"/>
-    <w:lsdException w:name="Medium Shading 2 Accent 2" w:semiHidden="0" w:uiPriority="64" w:unhideWhenUsed="0"/>
-    <w:lsdException w:name="Medium List 1 Accent 2" w:semiHidden="0" w:uiPriority="65" w:unhideWhenUsed="0"/>
-    <w:lsdException w:name="Medium List 2 Accent 2" w:semiHidden="0" w:uiPriority="66" w:unhideWhenUsed="0"/>
-    <w:lsdException w:name="Medium Grid 1 Accent 2" w:semiHidden="0" w:uiPriority="67" w:unhideWhenUsed="0"/>
-    <w:lsdException w:name="Medium Grid 2 Accent 2" w:semiHidden="0" w:uiPriority="68" w:unhideWhenUsed="0"/>
-    <w:lsdException w:name="Medium Grid 3 Accent 2" w:semiHidden="0" w:uiPriority="69" w:unhideWhenUsed="0"/>
-    <w:lsdException w:name="Dark List Accent 2" w:semiHidden="0" w:uiPriority="70" w:unhideWhenUsed="0"/>
-    <w:lsdException w:name="Colorful Shading Accent 2" w:semiHidden="0" w:uiPriority="71" w:unhideWhenUsed="0"/>
-    <w:lsdException w:name="Colorful List Accent 2" w:semiHidden="0" w:uiPriority="72" w:unhideWhenUsed="0"/>
-    <w:lsdException w:name="Colorful Grid Accent 2" w:semiHidden="0" w:uiPriority="73" w:unhideWhenUsed="0"/>
-    <w:lsdException w:name="Light Shading Accent 3" w:semiHidden="0" w:uiPriority="60" w:unhideWhenUsed="0"/>
-    <w:lsdException w:name="Light List Accent 3" w:semiHidden="0" w:uiPriority="61" w:unhideWhenUsed="0"/>
-    <w:lsdException w:name="Light Grid Accent 3" w:semiHidden="0" w:uiPriority="62" w:unhideWhenUsed="0"/>
-    <w:lsdException w:name="Medium Shading 1 Accent 3" w:semiHidden="0" w:uiPriority="63" w:unhideWhenUsed="0"/>
-    <w:lsdException w:name="Medium Shading 2 Accent 3" w:semiHidden="0" w:uiPriority="64" w:unhideWhenUsed="0"/>
-    <w:lsdException w:name="Medium List 1 Accent 3" w:semiHidden="0" w:uiPriority="65" w:unhideWhenUsed="0"/>
-    <w:lsdException w:name="Medium List 2 Accent 3" w:semiHidden="0" w:uiPriority="66" w:unhideWhenUsed="0"/>
-    <w:lsdException w:name="Medium Grid 1 Accent 3" w:semiHidden="0" w:uiPriority="67" w:unhideWhenUsed="0"/>
-    <w:lsdException w:name="Medium Grid 2 Accent 3" w:semiHidden="0" w:uiPriority="68" w:unhideWhenUsed="0"/>
-    <w:lsdException w:name="Medium Grid 3 Accent 3" w:semiHidden="0" w:uiPriority="69" w:unhideWhenUsed="0"/>
-    <w:lsdException w:name="Dark List Accent 3" w:semiHidden="0" w:uiPriority="70" w:unhideWhenUsed="0"/>
-    <w:lsdException w:name="Colorful Shading Accent 3" w:semiHidden="0" w:uiPriority="71" w:unhideWhenUsed="0"/>
-    <w:lsdException w:name="Colorful List Accent 3" w:semiHidden="0" w:uiPriority="72" w:unhideWhenUsed="0"/>
-    <w:lsdException w:name="Colorful Grid Accent 3" w:semiHidden="0" w:uiPriority="73" w:unhideWhenUsed="0"/>
-    <w:lsdException w:name="Light Shading Accent 4" w:semiHidden="0" w:uiPriority="60" w:unhideWhenUsed="0"/>
-    <w:lsdException w:name="Light List Accent 4" w:semiHidden="0" w:uiPriority="61" w:unhideWhenUsed="0"/>
-    <w:lsdException w:name="Light Grid Accent 4" w:semiHidden="0" w:uiPriority="62" w:unhideWhenUsed="0"/>
-    <w:lsdException w:name="Medium Shading 1 Accent 4" w:semiHidden="0" w:uiPriority="63" w:unhideWhenUsed="0"/>
-    <w:lsdException w:name="Medium Shading 2 Accent 4" w:semiHidden="0" w:uiPriority="64" w:unhideWhenUsed="0"/>
-    <w:lsdException w:name="Medium List 1 Accent 4" w:semiHidden="0" w:uiPriority="65" w:unhideWhenUsed="0"/>
-    <w:lsdException w:name="Medium List 2 Accent 4" w:semiHidden="0" w:uiPriority="66" w:unhideWhenUsed="0"/>
-    <w:lsdException w:name="Medium Grid 1 Accent 4" w:semiHidden="0" w:uiPriority="67" w:unhideWhenUsed="0"/>
-    <w:lsdException w:name="Medium Grid 2 Accent 4" w:semiHidden="0" w:uiPriority="68" w:unhideWhenUsed="0"/>
-    <w:lsdException w:name="Medium Grid 3 Accent 4" w:semiHidden="0" w:uiPriority="69" w:unhideWhenUsed="0"/>
-    <w:lsdException w:name="Dark List Accent 4" w:semiHidden="0" w:uiPriority="70" w:unhideWhenUsed="0"/>
-    <w:lsdException w:name="Colorful Shading Accent 4" w:semiHidden="0" w:uiPriority="71" w:unhideWhenUsed="0"/>
-    <w:lsdException w:name="Colorful List Accent 4" w:semiHidden="0" w:uiPriority="72" w:unhideWhenUsed="0"/>
-    <w:lsdException w:name="Colorful Grid Accent 4" w:semiHidden="0" w:uiPriority="73" w:unhideWhenUsed="0"/>
-    <w:lsdException w:name="Light Shading Accent 5" w:semiHidden="0" w:uiPriority="60" w:unhideWhenUsed="0"/>
-    <w:lsdException w:name="Light List Accent 5" w:semiHidden="0" w:uiPriority="61" w:unhideWhenUsed="0"/>
-    <w:lsdException w:name="Light Grid Accent 5" w:semiHidden="0" w:uiPriority="62" w:unhideWhenUsed="0"/>
-    <w:lsdException w:name="Medium Shading 1 Accent 5" w:semiHidden="0" w:uiPriority="63" w:unhideWhenUsed="0"/>
-    <w:lsdException w:name="Medium Shading 2 Accent 5" w:semiHidden="0" w:uiPriority="64" w:unhideWhenUsed="0"/>
-    <w:lsdException w:name="Medium List 1 Accent 5" w:semiHidden="0" w:uiPriority="65" w:unhideWhenUsed="0"/>
-    <w:lsdException w:name="Medium List 2 Accent 5" w:semiHidden="0" w:uiPriority="66" w:unhideWhenUsed="0"/>
-    <w:lsdException w:name="Medium Grid 1 Accent 5" w:semiHidden="0" w:uiPriority="67" w:unhideWhenUsed="0"/>
-    <w:lsdException w:name="Medium Grid 2 Accent 5" w:semiHidden="0" w:uiPriority="68" w:unhideWhenUsed="0"/>
-    <w:lsdException w:name="Medium Grid 3 Accent 5" w:semiHidden="0" w:uiPriority="69" w:unhideWhenUsed="0"/>
-    <w:lsdException w:name="Dark List Accent 5" w:semiHidden="0" w:uiPriority="70" w:unhideWhenUsed="0"/>
-    <w:lsdException w:name="Colorful Shading Accent 5" w:semiHidden="0" w:uiPriority="71" w:unhideWhenUsed="0"/>
-    <w:lsdException w:name="Colorful List Accent 5" w:semiHidden="0" w:uiPriority="72" w:unhideWhenUsed="0"/>
-    <w:lsdException w:name="Colorful Grid Accent 5" w:semiHidden="0" w:uiPriority="73" w:unhideWhenUsed="0"/>
-    <w:lsdException w:name="Light Shading Accent 6" w:semiHidden="0" w:uiPriority="60" w:unhideWhenUsed="0"/>
-    <w:lsdException w:name="Light List Accent 6" w:semiHidden="0" w:uiPriority="61" w:unhideWhenUsed="0"/>
-    <w:lsdException w:name="Light Grid Accent 6" w:semiHidden="0" w:uiPriority="62" w:unhideWhenUsed="0"/>
-    <w:lsdException w:name="Medium Shading 1 Accent 6" w:semiHidden="0" w:uiPriority="63" w:unhideWhenUsed="0"/>
-    <w:lsdException w:name="Medium Shading 2 Accent 6" w:semiHidden="0" w:uiPriority="64" w:unhideWhenUsed="0"/>
-    <w:lsdException w:name="Medium List 1 Accent 6" w:semiHidden="0" w:uiPriority="65" w:unhideWhenUsed="0"/>
-    <w:lsdException w:name="Medium List 2 Accent 6" w:semiHidden="0" w:uiPriority="66" w:unhideWhenUsed="0"/>
-    <w:lsdException w:name="Medium Grid 1 Accent 6" w:semiHidden="0" w:uiPriority="67" w:unhideWhenUsed="0"/>
-    <w:lsdException w:name="Medium Grid 2 Accent 6" w:semiHidden="0" w:uiPriority="68" w:unhideWhenUsed="0"/>
-    <w:lsdException w:name="Medium Grid 3 Accent 6" w:semiHidden="0" w:uiPriority="69" w:unhideWhenUsed="0"/>
-    <w:lsdException w:name="Dark List Accent 6" w:semiHidden="0" w:uiPriority="70" w:unhideWhenUsed="0"/>
-    <w:lsdException w:name="Colorful Shading Accent 6" w:semiHidden="0" w:uiPriority="71" w:unhideWhenUsed="0"/>
-    <w:lsdException w:name="Colorful List Accent 6" w:semiHidden="0" w:uiPriority="72" w:unhideWhenUsed="0"/>
-    <w:lsdException w:name="Colorful Grid Accent 6" w:semiHidden="0" w:uiPriority="73" w:unhideWhenUsed="0"/>
-    <w:lsdException w:name="Subtle Emphasis" w:semiHidden="0" w:uiPriority="19" w:unhideWhenUsed="0" w:qFormat="1"/>
-    <w:lsdException w:name="Intense Emphasis" w:semiHidden="0" w:uiPriority="21" w:unhideWhenUsed="0" w:qFormat="1"/>
-    <w:lsdException w:name="Subtle Reference" w:semiHidden="0" w:uiPriority="31" w:unhideWhenUsed="0" w:qFormat="1"/>
-    <w:lsdException w:name="Intense Reference" w:semiHidden="0" w:uiPriority="32" w:unhideWhenUsed="0" w:qFormat="1"/>
-    <w:lsdException w:name="Book Title" w:semiHidden="0" w:uiPriority="33" w:unhideWhenUsed="0" w:qFormat="1"/>
-    <w:lsdException w:name="Bibliography" w:uiPriority="37"/>
-    <w:lsdException w:name="TOC Heading" w:uiPriority="39" w:qFormat="1"/>
+  <w:latentStyles w:defLockedState="0" w:defUIPriority="99" w:defSemiHidden="0" w:defUnhideWhenUsed="0" w:defQFormat="0" w:count="376">
+    <w:lsdException w:name="Normal" w:uiPriority="0" w:qFormat="1"/>
+    <w:lsdException w:name="heading 1" w:uiPriority="9" w:qFormat="1"/>
+    <w:lsdException w:name="heading 2" w:semiHidden="1" w:uiPriority="9" w:unhideWhenUsed="1" w:qFormat="1"/>
+    <w:lsdException w:name="heading 3" w:semiHidden="1" w:uiPriority="9" w:unhideWhenUsed="1" w:qFormat="1"/>
+    <w:lsdException w:name="heading 4" w:semiHidden="1" w:uiPriority="9" w:unhideWhenUsed="1" w:qFormat="1"/>
+    <w:lsdException w:name="heading 5" w:semiHidden="1" w:uiPriority="9" w:unhideWhenUsed="1" w:qFormat="1"/>
+    <w:lsdException w:name="heading 6" w:semiHidden="1" w:uiPriority="9" w:unhideWhenUsed="1" w:qFormat="1"/>
+    <w:lsdException w:name="heading 7" w:semiHidden="1" w:uiPriority="9" w:unhideWhenUsed="1" w:qFormat="1"/>
+    <w:lsdException w:name="heading 8" w:semiHidden="1" w:uiPriority="9" w:unhideWhenUsed="1" w:qFormat="1"/>
+    <w:lsdException w:name="heading 9" w:semiHidden="1" w:uiPriority="9" w:unhideWhenUsed="1" w:qFormat="1"/>
+    <w:lsdException w:name="index 1" w:semiHidden="1" w:unhideWhenUsed="1"/>
+    <w:lsdException w:name="index 2" w:semiHidden="1" w:unhideWhenUsed="1"/>
+    <w:lsdException w:name="index 3" w:semiHidden="1" w:unhideWhenUsed="1"/>
+    <w:lsdException w:name="index 4" w:semiHidden="1" w:unhideWhenUsed="1"/>
+    <w:lsdException w:name="index 5" w:semiHidden="1" w:unhideWhenUsed="1"/>
+    <w:lsdException w:name="index 6" w:semiHidden="1" w:unhideWhenUsed="1"/>
+    <w:lsdException w:name="index 7" w:semiHidden="1" w:unhideWhenUsed="1"/>
+    <w:lsdException w:name="index 8" w:semiHidden="1" w:unhideWhenUsed="1"/>
+    <w:lsdException w:name="index 9" w:semiHidden="1" w:unhideWhenUsed="1"/>
+    <w:lsdException w:name="toc 1" w:semiHidden="1" w:uiPriority="39" w:unhideWhenUsed="1"/>
+    <w:lsdException w:name="toc 2" w:semiHidden="1" w:uiPriority="39" w:unhideWhenUsed="1"/>
+    <w:lsdException w:name="toc 3" w:semiHidden="1" w:uiPriority="39" w:unhideWhenUsed="1"/>
+    <w:lsdException w:name="toc 4" w:semiHidden="1" w:uiPriority="39" w:unhideWhenUsed="1"/>
+    <w:lsdException w:name="toc 5" w:semiHidden="1" w:uiPriority="39" w:unhideWhenUsed="1"/>
+    <w:lsdException w:name="toc 6" w:semiHidden="1" w:uiPriority="39" w:unhideWhenUsed="1"/>
+    <w:lsdException w:name="toc 7" w:semiHidden="1" w:uiPriority="39" w:unhideWhenUsed="1"/>
+    <w:lsdException w:name="toc 8" w:semiHidden="1" w:uiPriority="39" w:unhideWhenUsed="1"/>
+    <w:lsdException w:name="toc 9" w:semiHidden="1" w:uiPriority="39" w:unhideWhenUsed="1"/>
+    <w:lsdException w:name="Normal Indent" w:semiHidden="1" w:unhideWhenUsed="1"/>
+    <w:lsdException w:name="footnote text" w:semiHidden="1" w:unhideWhenUsed="1"/>
+    <w:lsdException w:name="annotation text" w:semiHidden="1" w:unhideWhenUsed="1"/>
+    <w:lsdException w:name="header" w:semiHidden="1" w:unhideWhenUsed="1"/>
+    <w:lsdException w:name="footer" w:semiHidden="1" w:unhideWhenUsed="1"/>
+    <w:lsdException w:name="index heading" w:semiHidden="1" w:unhideWhenUsed="1"/>
+    <w:lsdException w:name="caption" w:semiHidden="1" w:uiPriority="35" w:unhideWhenUsed="1" w:qFormat="1"/>
+    <w:lsdException w:name="table of figures" w:semiHidden="1" w:unhideWhenUsed="1"/>
+    <w:lsdException w:name="envelope address" w:semiHidden="1" w:unhideWhenUsed="1"/>
+    <w:lsdException w:name="envelope return" w:semiHidden="1" w:unhideWhenUsed="1"/>
+    <w:lsdException w:name="footnote reference" w:semiHidden="1" w:unhideWhenUsed="1"/>
+    <w:lsdException w:name="annotation reference" w:semiHidden="1" w:unhideWhenUsed="1"/>
+    <w:lsdException w:name="line number" w:semiHidden="1" w:unhideWhenUsed="1"/>
+    <w:lsdException w:name="page number" w:semiHidden="1" w:unhideWhenUsed="1"/>
+    <w:lsdException w:name="endnote reference" w:semiHidden="1" w:unhideWhenUsed="1"/>
+    <w:lsdException w:name="endnote text" w:semiHidden="1" w:unhideWhenUsed="1"/>
+    <w:lsdException w:name="table of authorities" w:semiHidden="1" w:unhideWhenUsed="1"/>
+    <w:lsdException w:name="macro" w:semiHidden="1" w:unhideWhenUsed="1"/>
+    <w:lsdException w:name="toa heading" w:semiHidden="1" w:unhideWhenUsed="1"/>
+    <w:lsdException w:name="List" w:semiHidden="1" w:unhideWhenUsed="1"/>
+    <w:lsdException w:name="List Bullet" w:semiHidden="1" w:unhideWhenUsed="1"/>
+    <w:lsdException w:name="List Number" w:semiHidden="1" w:unhideWhenUsed="1"/>
+    <w:lsdException w:name="List 2" w:semiHidden="1" w:unhideWhenUsed="1"/>
+    <w:lsdException w:name="List 3" w:semiHidden="1" w:unhideWhenUsed="1"/>
+    <w:lsdException w:name="List 4" w:semiHidden="1" w:unhideWhenUsed="1"/>
+    <w:lsdException w:name="List 5" w:semiHidden="1" w:unhideWhenUsed="1"/>
+    <w:lsdException w:name="List Bullet 2" w:semiHidden="1" w:unhideWhenUsed="1"/>
+    <w:lsdException w:name="List Bullet 3" w:semiHidden="1" w:unhideWhenUsed="1"/>
+    <w:lsdException w:name="List Bullet 4" w:semiHidden="1" w:unhideWhenUsed="1"/>
+    <w:lsdException w:name="List Bullet 5" w:semiHidden="1" w:unhideWhenUsed="1"/>
+    <w:lsdException w:name="List Number 2" w:semiHidden="1" w:unhideWhenUsed="1"/>
+    <w:lsdException w:name="List Number 3" w:semiHidden="1" w:unhideWhenUsed="1"/>
+    <w:lsdException w:name="List Number 4" w:semiHidden="1" w:unhideWhenUsed="1"/>
+    <w:lsdException w:name="List Number 5" w:semiHidden="1" w:unhideWhenUsed="1"/>
+    <w:lsdException w:name="Title" w:uiPriority="10" w:qFormat="1"/>
+    <w:lsdException w:name="Closing" w:semiHidden="1" w:unhideWhenUsed="1"/>
+    <w:lsdException w:name="Signature" w:semiHidden="1" w:unhideWhenUsed="1"/>
+    <w:lsdException w:name="Default Paragraph Font" w:semiHidden="1" w:uiPriority="1" w:unhideWhenUsed="1"/>
+    <w:lsdException w:name="Body Text" w:semiHidden="1" w:unhideWhenUsed="1"/>
+    <w:lsdException w:name="Body Text Indent" w:semiHidden="1" w:unhideWhenUsed="1"/>
+    <w:lsdException w:name="List Continue" w:semiHidden="1" w:unhideWhenUsed="1"/>
+    <w:lsdException w:name="List Continue 2" w:semiHidden="1" w:unhideWhenUsed="1"/>
+    <w:lsdException w:name="List Continue 3" w:semiHidden="1" w:unhideWhenUsed="1"/>
+    <w:lsdException w:name="List Continue 4" w:semiHidden="1" w:unhideWhenUsed="1"/>
+    <w:lsdException w:name="List Continue 5" w:semiHidden="1" w:unhideWhenUsed="1"/>
+    <w:lsdException w:name="Message Header" w:semiHidden="1" w:unhideWhenUsed="1"/>
+    <w:lsdException w:name="Subtitle" w:uiPriority="11" w:qFormat="1"/>
+    <w:lsdException w:name="Salutation" w:semiHidden="1" w:unhideWhenUsed="1"/>
+    <w:lsdException w:name="Date" w:semiHidden="1" w:unhideWhenUsed="1"/>
+    <w:lsdException w:name="Body Text First Indent" w:semiHidden="1" w:unhideWhenUsed="1"/>
+    <w:lsdException w:name="Body Text First Indent 2" w:semiHidden="1" w:unhideWhenUsed="1"/>
+    <w:lsdException w:name="Note Heading" w:semiHidden="1" w:unhideWhenUsed="1"/>
+    <w:lsdException w:name="Body Text 2" w:semiHidden="1" w:unhideWhenUsed="1"/>
+    <w:lsdException w:name="Body Text 3" w:semiHidden="1" w:unhideWhenUsed="1"/>
+    <w:lsdException w:name="Body Text Indent 2" w:semiHidden="1" w:unhideWhenUsed="1"/>
+    <w:lsdException w:name="Body Text Indent 3" w:semiHidden="1" w:unhideWhenUsed="1"/>
+    <w:lsdException w:name="Block Text" w:semiHidden="1" w:unhideWhenUsed="1"/>
+    <w:lsdException w:name="Hyperlink" w:semiHidden="1" w:unhideWhenUsed="1"/>
+    <w:lsdException w:name="FollowedHyperlink" w:semiHidden="1" w:unhideWhenUsed="1"/>
+    <w:lsdException w:name="Strong" w:uiPriority="22" w:qFormat="1"/>
+    <w:lsdException w:name="Emphasis" w:uiPriority="20" w:qFormat="1"/>
+    <w:lsdException w:name="Document Map" w:semiHidden="1" w:unhideWhenUsed="1"/>
+    <w:lsdException w:name="Plain Text" w:semiHidden="1" w:unhideWhenUsed="1"/>
+    <w:lsdException w:name="E-mail Signature" w:semiHidden="1" w:unhideWhenUsed="1"/>
+    <w:lsdException w:name="HTML Top of Form" w:semiHidden="1" w:unhideWhenUsed="1"/>
+    <w:lsdException w:name="HTML Bottom of Form" w:semiHidden="1" w:unhideWhenUsed="1"/>
+    <w:lsdException w:name="Normal (Web)" w:semiHidden="1" w:unhideWhenUsed="1"/>
+    <w:lsdException w:name="HTML Acronym" w:semiHidden="1" w:unhideWhenUsed="1"/>
+    <w:lsdException w:name="HTML Address" w:semiHidden="1" w:unhideWhenUsed="1"/>
+    <w:lsdException w:name="HTML Cite" w:semiHidden="1" w:unhideWhenUsed="1"/>
+    <w:lsdException w:name="HTML Code" w:semiHidden="1" w:unhideWhenUsed="1"/>
+    <w:lsdException w:name="HTML Definition" w:semiHidden="1" w:unhideWhenUsed="1"/>
+    <w:lsdException w:name="HTML Keyboard" w:semiHidden="1" w:unhideWhenUsed="1"/>
+    <w:lsdException w:name="HTML Preformatted" w:semiHidden="1" w:unhideWhenUsed="1"/>
+    <w:lsdException w:name="HTML Sample" w:semiHidden="1" w:unhideWhenUsed="1"/>
+    <w:lsdException w:name="HTML Typewriter" w:semiHidden="1" w:unhideWhenUsed="1"/>
+    <w:lsdException w:name="HTML Variable" w:semiHidden="1" w:unhideWhenUsed="1"/>
+    <w:lsdException w:name="Normal Table" w:semiHidden="1" w:unhideWhenUsed="1"/>
+    <w:lsdException w:name="annotation subject" w:semiHidden="1" w:unhideWhenUsed="1"/>
+    <w:lsdException w:name="No List" w:semiHidden="1" w:unhideWhenUsed="1"/>
+    <w:lsdException w:name="Outline List 1" w:semiHidden="1" w:unhideWhenUsed="1"/>
+    <w:lsdException w:name="Outline List 2" w:semiHidden="1" w:unhideWhenUsed="1"/>
+    <w:lsdException w:name="Outline List 3" w:semiHidden="1" w:unhideWhenUsed="1"/>
+    <w:lsdException w:name="Table Simple 1" w:semiHidden="1" w:unhideWhenUsed="1"/>
+    <w:lsdException w:name="Table Simple 2" w:semiHidden="1" w:unhideWhenUsed="1"/>
+    <w:lsdException w:name="Table Simple 3" w:semiHidden="1" w:unhideWhenUsed="1"/>
+    <w:lsdException w:name="Table Classic 1" w:semiHidden="1" w:unhideWhenUsed="1"/>
+    <w:lsdException w:name="Table Classic 2" w:semiHidden="1" w:unhideWhenUsed="1"/>
+    <w:lsdException w:name="Table Classic 3" w:semiHidden="1" w:unhideWhenUsed="1"/>
+    <w:lsdException w:name="Table Classic 4" w:semiHidden="1" w:unhideWhenUsed="1"/>
+    <w:lsdException w:name="Table Colorful 1" w:semiHidden="1" w:unhideWhenUsed="1"/>
+    <w:lsdException w:name="Table Colorful 2" w:semiHidden="1" w:unhideWhenUsed="1"/>
+    <w:lsdException w:name="Table Colorful 3" w:semiHidden="1" w:unhideWhenUsed="1"/>
+    <w:lsdException w:name="Table Columns 1" w:semiHidden="1" w:unhideWhenUsed="1"/>
+    <w:lsdException w:name="Table Columns 2" w:semiHidden="1" w:unhideWhenUsed="1"/>
+    <w:lsdException w:name="Table Columns 3" w:semiHidden="1" w:unhideWhenUsed="1"/>
+    <w:lsdException w:name="Table Columns 4" w:semiHidden="1" w:unhideWhenUsed="1"/>
+    <w:lsdException w:name="Table Columns 5" w:semiHidden="1" w:unhideWhenUsed="1"/>
+    <w:lsdException w:name="Table Grid 1" w:semiHidden="1" w:unhideWhenUsed="1"/>
+    <w:lsdException w:name="Table Grid 2" w:semiHidden="1" w:unhideWhenUsed="1"/>
+    <w:lsdException w:name="Table Grid 3" w:semiHidden="1" w:unhideWhenUsed="1"/>
+    <w:lsdException w:name="Table Grid 4" w:semiHidden="1" w:unhideWhenUsed="1"/>
+    <w:lsdException w:name="Table Grid 5" w:semiHidden="1" w:unhideWhenUsed="1"/>
+    <w:lsdException w:name="Table Grid 6" w:semiHidden="1" w:unhideWhenUsed="1"/>
+    <w:lsdException w:name="Table Grid 7" w:semiHidden="1" w:unhideWhenUsed="1"/>
+    <w:lsdException w:name="Table Grid 8" w:semiHidden="1" w:unhideWhenUsed="1"/>
+    <w:lsdException w:name="Table List 1" w:semiHidden="1" w:unhideWhenUsed="1"/>
+    <w:lsdException w:name="Table List 2" w:semiHidden="1" w:unhideWhenUsed="1"/>
+    <w:lsdException w:name="Table List 3" w:semiHidden="1" w:unhideWhenUsed="1"/>
+    <w:lsdException w:name="Table List 4" w:semiHidden="1" w:unhideWhenUsed="1"/>
+    <w:lsdException w:name="Table List 5" w:semiHidden="1" w:unhideWhenUsed="1"/>
+    <w:lsdException w:name="Table List 6" w:semiHidden="1" w:unhideWhenUsed="1"/>
+    <w:lsdException w:name="Table List 7" w:semiHidden="1" w:unhideWhenUsed="1"/>
+    <w:lsdException w:name="Table List 8" w:semiHidden="1" w:unhideWhenUsed="1"/>
+    <w:lsdException w:name="Table 3D effects 1" w:semiHidden="1" w:unhideWhenUsed="1"/>
+    <w:lsdException w:name="Table 3D effects 2" w:semiHidden="1" w:unhideWhenUsed="1"/>
+    <w:lsdException w:name="Table 3D effects 3" w:semiHidden="1" w:unhideWhenUsed="1"/>
+    <w:lsdException w:name="Table Contemporary" w:semiHidden="1" w:unhideWhenUsed="1"/>
+    <w:lsdException w:name="Table Elegant" w:semiHidden="1" w:unhideWhenUsed="1"/>
+    <w:lsdException w:name="Table Professional" w:semiHidden="1" w:unhideWhenUsed="1"/>
+    <w:lsdException w:name="Table Subtle 1" w:semiHidden="1" w:unhideWhenUsed="1"/>
+    <w:lsdException w:name="Table Subtle 2" w:semiHidden="1" w:unhideWhenUsed="1"/>
+    <w:lsdException w:name="Table Web 1" w:semiHidden="1" w:unhideWhenUsed="1"/>
+    <w:lsdException w:name="Table Web 2" w:semiHidden="1" w:unhideWhenUsed="1"/>
+    <w:lsdException w:name="Table Web 3" w:semiHidden="1" w:unhideWhenUsed="1"/>
+    <w:lsdException w:name="Balloon Text" w:semiHidden="1" w:unhideWhenUsed="1"/>
+    <w:lsdException w:name="Table Grid" w:semiHidden="1" w:uiPriority="39" w:unhideWhenUsed="1"/>
+    <w:lsdException w:name="Table Theme" w:semiHidden="1" w:unhideWhenUsed="1"/>
+    <w:lsdException w:name="Placeholder Text" w:semiHidden="1"/>
+    <w:lsdException w:name="No Spacing" w:uiPriority="1" w:qFormat="1"/>
+    <w:lsdException w:name="Light Shading" w:uiPriority="60"/>
+    <w:lsdException w:name="Light List" w:uiPriority="61"/>
+    <w:lsdException w:name="Light Grid" w:uiPriority="62"/>
+    <w:lsdException w:name="Medium Shading 1" w:uiPriority="63"/>
+    <w:lsdException w:name="Medium Shading 2" w:uiPriority="64"/>
+    <w:lsdException w:name="Medium List 1" w:uiPriority="65"/>
+    <w:lsdException w:name="Medium List 2" w:uiPriority="66"/>
+    <w:lsdException w:name="Medium Grid 1" w:uiPriority="67"/>
+    <w:lsdException w:name="Medium Grid 2" w:uiPriority="68"/>
+    <w:lsdException w:name="Medium Grid 3" w:uiPriority="69"/>
+    <w:lsdException w:name="Dark List" w:uiPriority="70"/>
+    <w:lsdException w:name="Colorful Shading" w:uiPriority="71"/>
+    <w:lsdException w:name="Colorful List" w:uiPriority="72"/>
+    <w:lsdException w:name="Colorful Grid" w:uiPriority="73"/>
+    <w:lsdException w:name="Light Shading Accent 1" w:uiPriority="60"/>
+    <w:lsdException w:name="Light List Accent 1" w:uiPriority="61"/>
+    <w:lsdException w:name="Light Grid Accent 1" w:uiPriority="62"/>
+    <w:lsdException w:name="Medium Shading 1 Accent 1" w:uiPriority="63"/>
+    <w:lsdException w:name="Medium Shading 2 Accent 1" w:uiPriority="64"/>
+    <w:lsdException w:name="Medium List 1 Accent 1" w:uiPriority="65"/>
+    <w:lsdException w:name="Revision" w:semiHidden="1"/>
+    <w:lsdException w:name="List Paragraph" w:uiPriority="34" w:qFormat="1"/>
+    <w:lsdException w:name="Quote" w:uiPriority="29" w:qFormat="1"/>
+    <w:lsdException w:name="Intense Quote" w:uiPriority="30" w:qFormat="1"/>
+    <w:lsdException w:name="Medium List 2 Accent 1" w:uiPriority="66"/>
+    <w:lsdException w:name="Medium Grid 1 Accent 1" w:uiPriority="67"/>
+    <w:lsdException w:name="Medium Grid 2 Accent 1" w:uiPriority="68"/>
+    <w:lsdException w:name="Medium Grid 3 Accent 1" w:uiPriority="69"/>
+    <w:lsdException w:name="Dark List Accent 1" w:uiPriority="70"/>
+    <w:lsdException w:name="Colorful Shading Accent 1" w:uiPriority="71"/>
+    <w:lsdException w:name="Colorful List Accent 1" w:uiPriority="72"/>
+    <w:lsdException w:name="Colorful Grid Accent 1" w:uiPriority="73"/>
+    <w:lsdException w:name="Light Shading Accent 2" w:uiPriority="60"/>
+    <w:lsdException w:name="Light List Accent 2" w:uiPriority="61"/>
+    <w:lsdException w:name="Light Grid Accent 2" w:uiPriority="62"/>
+    <w:lsdException w:name="Medium Shading 1 Accent 2" w:uiPriority="63"/>
+    <w:lsdException w:name="Medium Shading 2 Accent 2" w:uiPriority="64"/>
+    <w:lsdException w:name="Medium List 1 Accent 2" w:uiPriority="65"/>
+    <w:lsdException w:name="Medium List 2 Accent 2" w:uiPriority="66"/>
+    <w:lsdException w:name="Medium Grid 1 Accent 2" w:uiPriority="67"/>
+    <w:lsdException w:name="Medium Grid 2 Accent 2" w:uiPriority="68"/>
+    <w:lsdException w:name="Medium Grid 3 Accent 2" w:uiPriority="69"/>
+    <w:lsdException w:name="Dark List Accent 2" w:uiPriority="70"/>
+    <w:lsdException w:name="Colorful Shading Accent 2" w:uiPriority="71"/>
+    <w:lsdException w:name="Colorful List Accent 2" w:uiPriority="72"/>
+    <w:lsdException w:name="Colorful Grid Accent 2" w:uiPriority="73"/>
+    <w:lsdException w:name="Light Shading Accent 3" w:uiPriority="60"/>
+    <w:lsdException w:name="Light List Accent 3" w:uiPriority="61"/>
+    <w:lsdException w:name="Light Grid Accent 3" w:uiPriority="62"/>
+    <w:lsdException w:name="Medium Shading 1 Accent 3" w:uiPriority="63"/>
+    <w:lsdException w:name="Medium Shading 2 Accent 3" w:uiPriority="64"/>
+    <w:lsdException w:name="Medium List 1 Accent 3" w:uiPriority="65"/>
+    <w:lsdException w:name="Medium List 2 Accent 3" w:uiPriority="66"/>
+    <w:lsdException w:name="Medium Grid 1 Accent 3" w:uiPriority="67"/>
+    <w:lsdException w:name="Medium Grid 2 Accent 3" w:uiPriority="68"/>
+    <w:lsdException w:name="Medium Grid 3 Accent 3" w:uiPriority="69"/>
+    <w:lsdException w:name="Dark List Accent 3" w:uiPriority="70"/>
+    <w:lsdException w:name="Colorful Shading Accent 3" w:uiPriority="71"/>
+    <w:lsdException w:name="Colorful List Accent 3" w:uiPriority="72"/>
+    <w:lsdException w:name="Colorful Grid Accent 3" w:uiPriority="73"/>
+    <w:lsdException w:name="Light Shading Accent 4" w:uiPriority="60"/>
+    <w:lsdException w:name="Light List Accent 4" w:uiPriority="61"/>
+    <w:lsdException w:name="Light Grid Accent 4" w:uiPriority="62"/>
+    <w:lsdException w:name="Medium Shading 1 Accent 4" w:uiPriority="63"/>
+    <w:lsdException w:name="Medium Shading 2 Accent 4" w:uiPriority="64"/>
+    <w:lsdException w:name="Medium List 1 Accent 4" w:uiPriority="65"/>
+    <w:lsdException w:name="Medium List 2 Accent 4" w:uiPriority="66"/>
+    <w:lsdException w:name="Medium Grid 1 Accent 4" w:uiPriority="67"/>
+    <w:lsdException w:name="Medium Grid 2 Accent 4" w:uiPriority="68"/>
+    <w:lsdException w:name="Medium Grid 3 Accent 4" w:uiPriority="69"/>
+    <w:lsdException w:name="Dark List Accent 4" w:uiPriority="70"/>
+    <w:lsdException w:name="Colorful Shading Accent 4" w:uiPriority="71"/>
+    <w:lsdException w:name="Colorful List Accent 4" w:uiPriority="72"/>
+    <w:lsdException w:name="Colorful Grid Accent 4" w:uiPriority="73"/>
+    <w:lsdException w:name="Light Shading Accent 5" w:uiPriority="60"/>
+    <w:lsdException w:name="Light List Accent 5" w:uiPriority="61"/>
+    <w:lsdException w:name="Light Grid Accent 5" w:uiPriority="62"/>
+    <w:lsdException w:name="Medium Shading 1 Accent 5" w:uiPriority="63"/>
+    <w:lsdException w:name="Medium Shading 2 Accent 5" w:uiPriority="64"/>
+    <w:lsdException w:name="Medium List 1 Accent 5" w:uiPriority="65"/>
+    <w:lsdException w:name="Medium List 2 Accent 5" w:uiPriority="66"/>
+    <w:lsdException w:name="Medium Grid 1 Accent 5" w:uiPriority="67"/>
+    <w:lsdException w:name="Medium Grid 2 Accent 5" w:uiPriority="68"/>
+    <w:lsdException w:name="Medium Grid 3 Accent 5" w:uiPriority="69"/>
+    <w:lsdException w:name="Dark List Accent 5" w:uiPriority="70"/>
+    <w:lsdException w:name="Colorful Shading Accent 5" w:uiPriority="71"/>
+    <w:lsdException w:name="Colorful List Accent 5" w:uiPriority="72"/>
+    <w:lsdException w:name="Colorful Grid Accent 5" w:uiPriority="73"/>
+    <w:lsdException w:name="Light Shading Accent 6" w:uiPriority="60"/>
+    <w:lsdException w:name="Light List Accent 6" w:uiPriority="61"/>
+    <w:lsdException w:name="Light Grid Accent 6" w:uiPriority="62"/>
+    <w:lsdException w:name="Medium Shading 1 Accent 6" w:uiPriority="63"/>
+    <w:lsdException w:name="Medium Shading 2 Accent 6" w:uiPriority="64"/>
+    <w:lsdException w:name="Medium List 1 Accent 6" w:uiPriority="65"/>
+    <w:lsdException w:name="Medium List 2 Accent 6" w:uiPriority="66"/>
+    <w:lsdException w:name="Medium Grid 1 Accent 6" w:uiPriority="67"/>
+    <w:lsdException w:name="Medium Grid 2 Accent 6" w:uiPriority="68"/>
+    <w:lsdException w:name="Medium Grid 3 Accent 6" w:uiPriority="69"/>
+    <w:lsdException w:name="Dark List Accent 6" w:uiPriority="70"/>
+    <w:lsdException w:name="Colorful Shading Accent 6" w:uiPriority="71"/>
+    <w:lsdException w:name="Colorful List Accent 6" w:uiPriority="72"/>
+    <w:lsdException w:name="Colorful Grid Accent 6" w:uiPriority="73"/>
+    <w:lsdException w:name="Subtle Emphasis" w:uiPriority="19" w:qFormat="1"/>
+    <w:lsdException w:name="Intense Emphasis" w:uiPriority="21" w:qFormat="1"/>
+    <w:lsdException w:name="Subtle Reference" w:uiPriority="31" w:qFormat="1"/>
+    <w:lsdException w:name="Intense Reference" w:uiPriority="32" w:qFormat="1"/>
+    <w:lsdException w:name="Book Title" w:uiPriority="33" w:qFormat="1"/>
+    <w:lsdException w:name="Bibliography" w:semiHidden="1" w:uiPriority="37" w:unhideWhenUsed="1"/>
+    <w:lsdException w:name="TOC Heading" w:semiHidden="1" w:uiPriority="39" w:unhideWhenUsed="1" w:qFormat="1"/>
+    <w:lsdException w:name="Plain Table 1" w:uiPriority="41"/>
+    <w:lsdException w:name="Plain Table 2" w:uiPriority="42"/>
+    <w:lsdException w:name="Plain Table 3" w:uiPriority="43"/>
+    <w:lsdException w:name="Plain Table 4" w:uiPriority="44"/>
+    <w:lsdException w:name="Plain Table 5" w:uiPriority="45"/>
+    <w:lsdException w:name="Grid Table Light" w:uiPriority="40"/>
+    <w:lsdException w:name="Grid Table 1 Light" w:uiPriority="46"/>
+    <w:lsdException w:name="Grid Table 2" w:uiPriority="47"/>
+    <w:lsdException w:name="Grid Table 3" w:uiPriority="48"/>
+    <w:lsdException w:name="Grid Table 4" w:uiPriority="49"/>
+    <w:lsdException w:name="Grid Table 5 Dark" w:uiPriority="50"/>
+    <w:lsdException w:name="Grid Table 6 Colorful" w:uiPriority="51"/>
+    <w:lsdException w:name="Grid Table 7 Colorful" w:uiPriority="52"/>
+    <w:lsdException w:name="Grid Table 1 Light Accent 1" w:uiPriority="46"/>
+    <w:lsdException w:name="Grid Table 2 Accent 1" w:uiPriority="47"/>
+    <w:lsdException w:name="Grid Table 3 Accent 1" w:uiPriority="48"/>
+    <w:lsdException w:name="Grid Table 4 Accent 1" w:uiPriority="49"/>
+    <w:lsdException w:name="Grid Table 5 Dark Accent 1" w:uiPriority="50"/>
+    <w:lsdException w:name="Grid Table 6 Colorful Accent 1" w:uiPriority="51"/>
+    <w:lsdException w:name="Grid Table 7 Colorful Accent 1" w:uiPriority="52"/>
+    <w:lsdException w:name="Grid Table 1 Light Accent 2" w:uiPriority="46"/>
+    <w:lsdException w:name="Grid Table 2 Accent 2" w:uiPriority="47"/>
+    <w:lsdException w:name="Grid Table 3 Accent 2" w:uiPriority="48"/>
+    <w:lsdException w:name="Grid Table 4 Accent 2" w:uiPriority="49"/>
+    <w:lsdException w:name="Grid Table 5 Dark Accent 2" w:uiPriority="50"/>
+    <w:lsdException w:name="Grid Table 6 Colorful Accent 2" w:uiPriority="51"/>
+    <w:lsdException w:name="Grid Table 7 Colorful Accent 2" w:uiPriority="52"/>
+    <w:lsdException w:name="Grid Table 1 Light Accent 3" w:uiPriority="46"/>
+    <w:lsdException w:name="Grid Table 2 Accent 3" w:uiPriority="47"/>
+    <w:lsdException w:name="Grid Table 3 Accent 3" w:uiPriority="48"/>
+    <w:lsdException w:name="Grid Table 4 Accent 3" w:uiPriority="49"/>
+    <w:lsdException w:name="Grid Table 5 Dark Accent 3" w:uiPriority="50"/>
+    <w:lsdException w:name="Grid Table 6 Colorful Accent 3" w:uiPriority="51"/>
+    <w:lsdException w:name="Grid Table 7 Colorful Accent 3" w:uiPriority="52"/>
+    <w:lsdException w:name="Grid Table 1 Light Accent 4" w:uiPriority="46"/>
+    <w:lsdException w:name="Grid Table 2 Accent 4" w:uiPriority="47"/>
+    <w:lsdException w:name="Grid Table 3 Accent 4" w:uiPriority="48"/>
+    <w:lsdException w:name="Grid Table 4 Accent 4" w:uiPriority="49"/>
+    <w:lsdException w:name="Grid Table 5 Dark Accent 4" w:uiPriority="50"/>
+    <w:lsdException w:name="Grid Table 6 Colorful Accent 4" w:uiPriority="51"/>
+    <w:lsdException w:name="Grid Table 7 Colorful Accent 4" w:uiPriority="52"/>
+    <w:lsdException w:name="Grid Table 1 Light Accent 5" w:uiPriority="46"/>
+    <w:lsdException w:name="Grid Table 2 Accent 5" w:uiPriority="47"/>
+    <w:lsdException w:name="Grid Table 3 Accent 5" w:uiPriority="48"/>
+    <w:lsdException w:name="Grid Table 4 Accent 5" w:uiPriority="49"/>
+    <w:lsdException w:name="Grid Table 5 Dark Accent 5" w:uiPriority="50"/>
+    <w:lsdException w:name="Grid Table 6 Colorful Accent 5" w:uiPriority="51"/>
+    <w:lsdException w:name="Grid Table 7 Colorful Accent 5" w:uiPriority="52"/>
+    <w:lsdException w:name="Grid Table 1 Light Accent 6" w:uiPriority="46"/>
+    <w:lsdException w:name="Grid Table 2 Accent 6" w:uiPriority="47"/>
+    <w:lsdException w:name="Grid Table 3 Accent 6" w:uiPriority="48"/>
+    <w:lsdException w:name="Grid Table 4 Accent 6" w:uiPriority="49"/>
+    <w:lsdException w:name="Grid Table 5 Dark Accent 6" w:uiPriority="50"/>
+    <w:lsdException w:name="Grid Table 6 Colorful Accent 6" w:uiPriority="51"/>
+    <w:lsdException w:name="Grid Table 7 Colorful Accent 6" w:uiPriority="52"/>
+    <w:lsdException w:name="List Table 1 Light" w:uiPriority="46"/>
+    <w:lsdException w:name="List Table 2" w:uiPriority="47"/>
+    <w:lsdException w:name="List Table 3" w:uiPriority="48"/>
+    <w:lsdException w:name="List Table 4" w:uiPriority="49"/>
+    <w:lsdException w:name="List Table 5 Dark" w:uiPriority="50"/>
+    <w:lsdException w:name="List Table 6 Colorful" w:uiPriority="51"/>
+    <w:lsdException w:name="List Table 7 Colorful" w:uiPriority="52"/>
+    <w:lsdException w:name="List Table 1 Light Accent 1" w:uiPriority="46"/>
+    <w:lsdException w:name="List Table 2 Accent 1" w:uiPriority="47"/>
+    <w:lsdException w:name="List Table 3 Accent 1" w:uiPriority="48"/>
+    <w:lsdException w:name="List Table 4 Accent 1" w:uiPriority="49"/>
+    <w:lsdException w:name="List Table 5 Dark Accent 1" w:uiPriority="50"/>
+    <w:lsdException w:name="List Table 6 Colorful Accent 1" w:uiPriority="51"/>
+    <w:lsdException w:name="List Table 7 Colorful Accent 1" w:uiPriority="52"/>
+    <w:lsdException w:name="List Table 1 Light Accent 2" w:uiPriority="46"/>
+    <w:lsdException w:name="List Table 2 Accent 2" w:uiPriority="47"/>
+    <w:lsdException w:name="List Table 3 Accent 2" w:uiPriority="48"/>
+    <w:lsdException w:name="List Table 4 Accent 2" w:uiPriority="49"/>
+    <w:lsdException w:name="List Table 5 Dark Accent 2" w:uiPriority="50"/>
+    <w:lsdException w:name="List Table 6 Colorful Accent 2" w:uiPriority="51"/>
+    <w:lsdException w:name="List Table 7 Colorful Accent 2" w:uiPriority="52"/>
+    <w:lsdException w:name="List Table 1 Light Accent 3" w:uiPriority="46"/>
+    <w:lsdException w:name="List Table 2 Accent 3" w:uiPriority="47"/>
+    <w:lsdException w:name="List Table 3 Accent 3" w:uiPriority="48"/>
+    <w:lsdException w:name="List Table 4 Accent 3" w:uiPriority="49"/>
+    <w:lsdException w:name="List Table 5 Dark Accent 3" w:uiPriority="50"/>
+    <w:lsdException w:name="List Table 6 Colorful Accent 3" w:uiPriority="51"/>
+    <w:lsdException w:name="List Table 7 Colorful Accent 3" w:uiPriority="52"/>
+    <w:lsdException w:name="List Table 1 Light Accent 4" w:uiPriority="46"/>
+    <w:lsdException w:name="List Table 2 Accent 4" w:uiPriority="47"/>
+    <w:lsdException w:name="List Table 3 Accent 4" w:uiPriority="48"/>
+    <w:lsdException w:name="List Table 4 Accent 4" w:uiPriority="49"/>
+    <w:lsdException w:name="List Table 5 Dark Accent 4" w:uiPriority="50"/>
+    <w:lsdException w:name="List Table 6 Colorful Accent 4" w:uiPriority="51"/>
+    <w:lsdException w:name="List Table 7 Colorful Accent 4" w:uiPriority="52"/>
+    <w:lsdException w:name="List Table 1 Light Accent 5" w:uiPriority="46"/>
+    <w:lsdException w:name="List Table 2 Accent 5" w:uiPriority="47"/>
+    <w:lsdException w:name="List Table 3 Accent 5" w:uiPriority="48"/>
+    <w:lsdException w:name="List Table 4 Accent 5" w:uiPriority="49"/>
+    <w:lsdException w:name="List Table 5 Dark Accent 5" w:uiPriority="50"/>
+    <w:lsdException w:name="List Table 6 Colorful Accent 5" w:uiPriority="51"/>
+    <w:lsdException w:name="List Table 7 Colorful Accent 5" w:uiPriority="52"/>
+    <w:lsdException w:name="List Table 1 Light Accent 6" w:uiPriority="46"/>
+    <w:lsdException w:name="List Table 2 Accent 6" w:uiPriority="47"/>
+    <w:lsdException w:name="List Table 3 Accent 6" w:uiPriority="48"/>
+    <w:lsdException w:name="List Table 4 Accent 6" w:uiPriority="49"/>
+    <w:lsdException w:name="List Table 5 Dark Accent 6" w:uiPriority="50"/>
+    <w:lsdException w:name="List Table 6 Colorful Accent 6" w:uiPriority="51"/>
+    <w:lsdException w:name="List Table 7 Colorful Accent 6" w:uiPriority="52"/>
+    <w:lsdException w:name="Mention" w:semiHidden="1" w:unhideWhenUsed="1"/>
+    <w:lsdException w:name="Smart Hyperlink" w:semiHidden="1" w:unhideWhenUsed="1"/>
+    <w:lsdException w:name="Hashtag" w:semiHidden="1" w:unhideWhenUsed="1"/>
+    <w:lsdException w:name="Unresolved Mention" w:semiHidden="1" w:unhideWhenUsed="1"/>
+    <w:lsdException w:name="Smart Link" w:semiHidden="1" w:unhideWhenUsed="1"/>
   </w:latentStyles>
   <w:style w:type="paragraph" w:default="1" w:styleId="Normal">
     <w:name w:val="Normal"/>
@@ -3853,6 +4170,29 @@
       <w:color w:val="2F5496" w:themeColor="accent1" w:themeShade="BF"/>
       <w:sz w:val="26"/>
       <w:szCs w:val="26"/>
+    </w:rPr>
+  </w:style>
+  <w:style w:type="paragraph" w:styleId="Ttulo3">
+    <w:name w:val="heading 3"/>
+    <w:basedOn w:val="Normal"/>
+    <w:next w:val="Normal"/>
+    <w:link w:val="Ttulo3Car"/>
+    <w:uiPriority w:val="9"/>
+    <w:semiHidden/>
+    <w:unhideWhenUsed/>
+    <w:qFormat/>
+    <w:rsid w:val="00FD3999"/>
+    <w:pPr>
+      <w:keepNext/>
+      <w:keepLines/>
+      <w:spacing w:before="40" w:after="0"/>
+      <w:outlineLvl w:val="2"/>
+    </w:pPr>
+    <w:rPr>
+      <w:rFonts w:asciiTheme="majorHAnsi" w:eastAsiaTheme="majorEastAsia" w:hAnsiTheme="majorHAnsi" w:cstheme="majorBidi"/>
+      <w:color w:val="1F3763" w:themeColor="accent1" w:themeShade="7F"/>
+      <w:sz w:val="24"/>
+      <w:szCs w:val="24"/>
     </w:rPr>
   </w:style>
   <w:style w:type="character" w:default="1" w:styleId="Fuentedeprrafopredeter">
@@ -3920,7 +4260,7 @@
       <w:szCs w:val="32"/>
     </w:rPr>
   </w:style>
-  <w:style w:type="paragraph" w:styleId="TtulodeTDC">
+  <w:style w:type="paragraph" w:styleId="TtuloTDC">
     <w:name w:val="TOC Heading"/>
     <w:basedOn w:val="Ttulo1"/>
     <w:next w:val="Normal"/>
@@ -4053,408 +4393,18 @@
       <w:szCs w:val="52"/>
     </w:rPr>
   </w:style>
-</w:styles>
-</file>
-
-<file path=word/stylesWithEffects.xml><?xml version="1.0" encoding="utf-8"?>
-<w:styles xmlns:wpc="http://schemas.microsoft.com/office/word/2010/wordprocessingCanvas" xmlns:mc="http://schemas.openxmlformats.org/markup-compatibility/2006" xmlns:o="urn:schemas-microsoft-com:office:office" xmlns:r="http://schemas.openxmlformats.org/officeDocument/2006/relationships" xmlns:m="http://schemas.openxmlformats.org/officeDocument/2006/math" xmlns:v="urn:schemas-microsoft-com:vml" xmlns:wp14="http://schemas.microsoft.com/office/word/2010/wordprocessingDrawing" xmlns:wp="http://schemas.openxmlformats.org/drawingml/2006/wordprocessingDrawing" xmlns:w10="urn:schemas-microsoft-com:office:word" xmlns:w="http://schemas.openxmlformats.org/wordprocessingml/2006/main" xmlns:w14="http://schemas.microsoft.com/office/word/2010/wordml" xmlns:wpg="http://schemas.microsoft.com/office/word/2010/wordprocessingGroup" xmlns:wpi="http://schemas.microsoft.com/office/word/2010/wordprocessingInk" xmlns:wne="http://schemas.microsoft.com/office/word/2006/wordml" xmlns:wps="http://schemas.microsoft.com/office/word/2010/wordprocessingShape" mc:Ignorable="w14 wp14">
-  <w:docDefaults>
-    <w:rPrDefault>
-      <w:rPr>
-        <w:rFonts w:asciiTheme="minorHAnsi" w:eastAsiaTheme="minorHAnsi" w:hAnsiTheme="minorHAnsi" w:cstheme="minorBidi"/>
-        <w:sz w:val="22"/>
-        <w:szCs w:val="22"/>
-        <w:lang w:val="es-ES" w:eastAsia="en-US" w:bidi="ar-SA"/>
-      </w:rPr>
-    </w:rPrDefault>
-    <w:pPrDefault>
-      <w:pPr>
-        <w:spacing w:after="160" w:line="259" w:lineRule="auto"/>
-      </w:pPr>
-    </w:pPrDefault>
-  </w:docDefaults>
-  <w:latentStyles w:defLockedState="0" w:defUIPriority="99" w:defSemiHidden="1" w:defUnhideWhenUsed="1" w:defQFormat="0" w:count="267">
-    <w:lsdException w:name="Normal" w:semiHidden="0" w:uiPriority="0" w:unhideWhenUsed="0" w:qFormat="1"/>
-    <w:lsdException w:name="heading 1" w:semiHidden="0" w:uiPriority="9" w:unhideWhenUsed="0" w:qFormat="1"/>
-    <w:lsdException w:name="heading 2" w:uiPriority="9" w:qFormat="1"/>
-    <w:lsdException w:name="heading 3" w:uiPriority="9" w:qFormat="1"/>
-    <w:lsdException w:name="heading 4" w:uiPriority="9" w:qFormat="1"/>
-    <w:lsdException w:name="heading 5" w:uiPriority="9" w:qFormat="1"/>
-    <w:lsdException w:name="heading 6" w:uiPriority="9" w:qFormat="1"/>
-    <w:lsdException w:name="heading 7" w:uiPriority="9" w:qFormat="1"/>
-    <w:lsdException w:name="heading 8" w:uiPriority="9" w:qFormat="1"/>
-    <w:lsdException w:name="heading 9" w:uiPriority="9" w:qFormat="1"/>
-    <w:lsdException w:name="toc 1" w:uiPriority="39"/>
-    <w:lsdException w:name="toc 2" w:uiPriority="39"/>
-    <w:lsdException w:name="toc 3" w:uiPriority="39"/>
-    <w:lsdException w:name="toc 4" w:uiPriority="39"/>
-    <w:lsdException w:name="toc 5" w:uiPriority="39"/>
-    <w:lsdException w:name="toc 6" w:uiPriority="39"/>
-    <w:lsdException w:name="toc 7" w:uiPriority="39"/>
-    <w:lsdException w:name="toc 8" w:uiPriority="39"/>
-    <w:lsdException w:name="toc 9" w:uiPriority="39"/>
-    <w:lsdException w:name="caption" w:uiPriority="35" w:qFormat="1"/>
-    <w:lsdException w:name="Title" w:semiHidden="0" w:uiPriority="10" w:unhideWhenUsed="0" w:qFormat="1"/>
-    <w:lsdException w:name="Default Paragraph Font" w:uiPriority="1"/>
-    <w:lsdException w:name="Subtitle" w:semiHidden="0" w:uiPriority="11" w:unhideWhenUsed="0" w:qFormat="1"/>
-    <w:lsdException w:name="Strong" w:semiHidden="0" w:uiPriority="22" w:unhideWhenUsed="0" w:qFormat="1"/>
-    <w:lsdException w:name="Emphasis" w:semiHidden="0" w:uiPriority="20" w:unhideWhenUsed="0" w:qFormat="1"/>
-    <w:lsdException w:name="Table Grid" w:semiHidden="0" w:uiPriority="39" w:unhideWhenUsed="0"/>
-    <w:lsdException w:name="Placeholder Text" w:unhideWhenUsed="0"/>
-    <w:lsdException w:name="No Spacing" w:semiHidden="0" w:uiPriority="1" w:unhideWhenUsed="0" w:qFormat="1"/>
-    <w:lsdException w:name="Light Shading" w:semiHidden="0" w:uiPriority="60" w:unhideWhenUsed="0"/>
-    <w:lsdException w:name="Light List" w:semiHidden="0" w:uiPriority="61" w:unhideWhenUsed="0"/>
-    <w:lsdException w:name="Light Grid" w:semiHidden="0" w:uiPriority="62" w:unhideWhenUsed="0"/>
-    <w:lsdException w:name="Medium Shading 1" w:semiHidden="0" w:uiPriority="63" w:unhideWhenUsed="0"/>
-    <w:lsdException w:name="Medium Shading 2" w:semiHidden="0" w:uiPriority="64" w:unhideWhenUsed="0"/>
-    <w:lsdException w:name="Medium List 1" w:semiHidden="0" w:uiPriority="65" w:unhideWhenUsed="0"/>
-    <w:lsdException w:name="Medium List 2" w:semiHidden="0" w:uiPriority="66" w:unhideWhenUsed="0"/>
-    <w:lsdException w:name="Medium Grid 1" w:semiHidden="0" w:uiPriority="67" w:unhideWhenUsed="0"/>
-    <w:lsdException w:name="Medium Grid 2" w:semiHidden="0" w:uiPriority="68" w:unhideWhenUsed="0"/>
-    <w:lsdException w:name="Medium Grid 3" w:semiHidden="0" w:uiPriority="69" w:unhideWhenUsed="0"/>
-    <w:lsdException w:name="Dark List" w:semiHidden="0" w:uiPriority="70" w:unhideWhenUsed="0"/>
-    <w:lsdException w:name="Colorful Shading" w:semiHidden="0" w:uiPriority="71" w:unhideWhenUsed="0"/>
-    <w:lsdException w:name="Colorful List" w:semiHidden="0" w:uiPriority="72" w:unhideWhenUsed="0"/>
-    <w:lsdException w:name="Colorful Grid" w:semiHidden="0" w:uiPriority="73" w:unhideWhenUsed="0"/>
-    <w:lsdException w:name="Light Shading Accent 1" w:semiHidden="0" w:uiPriority="60" w:unhideWhenUsed="0"/>
-    <w:lsdException w:name="Light List Accent 1" w:semiHidden="0" w:uiPriority="61" w:unhideWhenUsed="0"/>
-    <w:lsdException w:name="Light Grid Accent 1" w:semiHidden="0" w:uiPriority="62" w:unhideWhenUsed="0"/>
-    <w:lsdException w:name="Medium Shading 1 Accent 1" w:semiHidden="0" w:uiPriority="63" w:unhideWhenUsed="0"/>
-    <w:lsdException w:name="Medium Shading 2 Accent 1" w:semiHidden="0" w:uiPriority="64" w:unhideWhenUsed="0"/>
-    <w:lsdException w:name="Medium List 1 Accent 1" w:semiHidden="0" w:uiPriority="65" w:unhideWhenUsed="0"/>
-    <w:lsdException w:name="Revision" w:unhideWhenUsed="0"/>
-    <w:lsdException w:name="List Paragraph" w:semiHidden="0" w:uiPriority="34" w:unhideWhenUsed="0" w:qFormat="1"/>
-    <w:lsdException w:name="Quote" w:semiHidden="0" w:uiPriority="29" w:unhideWhenUsed="0" w:qFormat="1"/>
-    <w:lsdException w:name="Intense Quote" w:semiHidden="0" w:uiPriority="30" w:unhideWhenUsed="0" w:qFormat="1"/>
-    <w:lsdException w:name="Medium List 2 Accent 1" w:semiHidden="0" w:uiPriority="66" w:unhideWhenUsed="0"/>
-    <w:lsdException w:name="Medium Grid 1 Accent 1" w:semiHidden="0" w:uiPriority="67" w:unhideWhenUsed="0"/>
-    <w:lsdException w:name="Medium Grid 2 Accent 1" w:semiHidden="0" w:uiPriority="68" w:unhideWhenUsed="0"/>
-    <w:lsdException w:name="Medium Grid 3 Accent 1" w:semiHidden="0" w:uiPriority="69" w:unhideWhenUsed="0"/>
-    <w:lsdException w:name="Dark List Accent 1" w:semiHidden="0" w:uiPriority="70" w:unhideWhenUsed="0"/>
-    <w:lsdException w:name="Colorful Shading Accent 1" w:semiHidden="0" w:uiPriority="71" w:unhideWhenUsed="0"/>
-    <w:lsdException w:name="Colorful List Accent 1" w:semiHidden="0" w:uiPriority="72" w:unhideWhenUsed="0"/>
-    <w:lsdException w:name="Colorful Grid Accent 1" w:semiHidden="0" w:uiPriority="73" w:unhideWhenUsed="0"/>
-    <w:lsdException w:name="Light Shading Accent 2" w:semiHidden="0" w:uiPriority="60" w:unhideWhenUsed="0"/>
-    <w:lsdException w:name="Light List Accent 2" w:semiHidden="0" w:uiPriority="61" w:unhideWhenUsed="0"/>
-    <w:lsdException w:name="Light Grid Accent 2" w:semiHidden="0" w:uiPriority="62" w:unhideWhenUsed="0"/>
-    <w:lsdException w:name="Medium Shading 1 Accent 2" w:semiHidden="0" w:uiPriority="63" w:unhideWhenUsed="0"/>
-    <w:lsdException w:name="Medium Shading 2 Accent 2" w:semiHidden="0" w:uiPriority="64" w:unhideWhenUsed="0"/>
-    <w:lsdException w:name="Medium List 1 Accent 2" w:semiHidden="0" w:uiPriority="65" w:unhideWhenUsed="0"/>
-    <w:lsdException w:name="Medium List 2 Accent 2" w:semiHidden="0" w:uiPriority="66" w:unhideWhenUsed="0"/>
-    <w:lsdException w:name="Medium Grid 1 Accent 2" w:semiHidden="0" w:uiPriority="67" w:unhideWhenUsed="0"/>
-    <w:lsdException w:name="Medium Grid 2 Accent 2" w:semiHidden="0" w:uiPriority="68" w:unhideWhenUsed="0"/>
-    <w:lsdException w:name="Medium Grid 3 Accent 2" w:semiHidden="0" w:uiPriority="69" w:unhideWhenUsed="0"/>
-    <w:lsdException w:name="Dark List Accent 2" w:semiHidden="0" w:uiPriority="70" w:unhideWhenUsed="0"/>
-    <w:lsdException w:name="Colorful Shading Accent 2" w:semiHidden="0" w:uiPriority="71" w:unhideWhenUsed="0"/>
-    <w:lsdException w:name="Colorful List Accent 2" w:semiHidden="0" w:uiPriority="72" w:unhideWhenUsed="0"/>
-    <w:lsdException w:name="Colorful Grid Accent 2" w:semiHidden="0" w:uiPriority="73" w:unhideWhenUsed="0"/>
-    <w:lsdException w:name="Light Shading Accent 3" w:semiHidden="0" w:uiPriority="60" w:unhideWhenUsed="0"/>
-    <w:lsdException w:name="Light List Accent 3" w:semiHidden="0" w:uiPriority="61" w:unhideWhenUsed="0"/>
-    <w:lsdException w:name="Light Grid Accent 3" w:semiHidden="0" w:uiPriority="62" w:unhideWhenUsed="0"/>
-    <w:lsdException w:name="Medium Shading 1 Accent 3" w:semiHidden="0" w:uiPriority="63" w:unhideWhenUsed="0"/>
-    <w:lsdException w:name="Medium Shading 2 Accent 3" w:semiHidden="0" w:uiPriority="64" w:unhideWhenUsed="0"/>
-    <w:lsdException w:name="Medium List 1 Accent 3" w:semiHidden="0" w:uiPriority="65" w:unhideWhenUsed="0"/>
-    <w:lsdException w:name="Medium List 2 Accent 3" w:semiHidden="0" w:uiPriority="66" w:unhideWhenUsed="0"/>
-    <w:lsdException w:name="Medium Grid 1 Accent 3" w:semiHidden="0" w:uiPriority="67" w:unhideWhenUsed="0"/>
-    <w:lsdException w:name="Medium Grid 2 Accent 3" w:semiHidden="0" w:uiPriority="68" w:unhideWhenUsed="0"/>
-    <w:lsdException w:name="Medium Grid 3 Accent 3" w:semiHidden="0" w:uiPriority="69" w:unhideWhenUsed="0"/>
-    <w:lsdException w:name="Dark List Accent 3" w:semiHidden="0" w:uiPriority="70" w:unhideWhenUsed="0"/>
-    <w:lsdException w:name="Colorful Shading Accent 3" w:semiHidden="0" w:uiPriority="71" w:unhideWhenUsed="0"/>
-    <w:lsdException w:name="Colorful List Accent 3" w:semiHidden="0" w:uiPriority="72" w:unhideWhenUsed="0"/>
-    <w:lsdException w:name="Colorful Grid Accent 3" w:semiHidden="0" w:uiPriority="73" w:unhideWhenUsed="0"/>
-    <w:lsdException w:name="Light Shading Accent 4" w:semiHidden="0" w:uiPriority="60" w:unhideWhenUsed="0"/>
-    <w:lsdException w:name="Light List Accent 4" w:semiHidden="0" w:uiPriority="61" w:unhideWhenUsed="0"/>
-    <w:lsdException w:name="Light Grid Accent 4" w:semiHidden="0" w:uiPriority="62" w:unhideWhenUsed="0"/>
-    <w:lsdException w:name="Medium Shading 1 Accent 4" w:semiHidden="0" w:uiPriority="63" w:unhideWhenUsed="0"/>
-    <w:lsdException w:name="Medium Shading 2 Accent 4" w:semiHidden="0" w:uiPriority="64" w:unhideWhenUsed="0"/>
-    <w:lsdException w:name="Medium List 1 Accent 4" w:semiHidden="0" w:uiPriority="65" w:unhideWhenUsed="0"/>
-    <w:lsdException w:name="Medium List 2 Accent 4" w:semiHidden="0" w:uiPriority="66" w:unhideWhenUsed="0"/>
-    <w:lsdException w:name="Medium Grid 1 Accent 4" w:semiHidden="0" w:uiPriority="67" w:unhideWhenUsed="0"/>
-    <w:lsdException w:name="Medium Grid 2 Accent 4" w:semiHidden="0" w:uiPriority="68" w:unhideWhenUsed="0"/>
-    <w:lsdException w:name="Medium Grid 3 Accent 4" w:semiHidden="0" w:uiPriority="69" w:unhideWhenUsed="0"/>
-    <w:lsdException w:name="Dark List Accent 4" w:semiHidden="0" w:uiPriority="70" w:unhideWhenUsed="0"/>
-    <w:lsdException w:name="Colorful Shading Accent 4" w:semiHidden="0" w:uiPriority="71" w:unhideWhenUsed="0"/>
-    <w:lsdException w:name="Colorful List Accent 4" w:semiHidden="0" w:uiPriority="72" w:unhideWhenUsed="0"/>
-    <w:lsdException w:name="Colorful Grid Accent 4" w:semiHidden="0" w:uiPriority="73" w:unhideWhenUsed="0"/>
-    <w:lsdException w:name="Light Shading Accent 5" w:semiHidden="0" w:uiPriority="60" w:unhideWhenUsed="0"/>
-    <w:lsdException w:name="Light List Accent 5" w:semiHidden="0" w:uiPriority="61" w:unhideWhenUsed="0"/>
-    <w:lsdException w:name="Light Grid Accent 5" w:semiHidden="0" w:uiPriority="62" w:unhideWhenUsed="0"/>
-    <w:lsdException w:name="Medium Shading 1 Accent 5" w:semiHidden="0" w:uiPriority="63" w:unhideWhenUsed="0"/>
-    <w:lsdException w:name="Medium Shading 2 Accent 5" w:semiHidden="0" w:uiPriority="64" w:unhideWhenUsed="0"/>
-    <w:lsdException w:name="Medium List 1 Accent 5" w:semiHidden="0" w:uiPriority="65" w:unhideWhenUsed="0"/>
-    <w:lsdException w:name="Medium List 2 Accent 5" w:semiHidden="0" w:uiPriority="66" w:unhideWhenUsed="0"/>
-    <w:lsdException w:name="Medium Grid 1 Accent 5" w:semiHidden="0" w:uiPriority="67" w:unhideWhenUsed="0"/>
-    <w:lsdException w:name="Medium Grid 2 Accent 5" w:semiHidden="0" w:uiPriority="68" w:unhideWhenUsed="0"/>
-    <w:lsdException w:name="Medium Grid 3 Accent 5" w:semiHidden="0" w:uiPriority="69" w:unhideWhenUsed="0"/>
-    <w:lsdException w:name="Dark List Accent 5" w:semiHidden="0" w:uiPriority="70" w:unhideWhenUsed="0"/>
-    <w:lsdException w:name="Colorful Shading Accent 5" w:semiHidden="0" w:uiPriority="71" w:unhideWhenUsed="0"/>
-    <w:lsdException w:name="Colorful List Accent 5" w:semiHidden="0" w:uiPriority="72" w:unhideWhenUsed="0"/>
-    <w:lsdException w:name="Colorful Grid Accent 5" w:semiHidden="0" w:uiPriority="73" w:unhideWhenUsed="0"/>
-    <w:lsdException w:name="Light Shading Accent 6" w:semiHidden="0" w:uiPriority="60" w:unhideWhenUsed="0"/>
-    <w:lsdException w:name="Light List Accent 6" w:semiHidden="0" w:uiPriority="61" w:unhideWhenUsed="0"/>
-    <w:lsdException w:name="Light Grid Accent 6" w:semiHidden="0" w:uiPriority="62" w:unhideWhenUsed="0"/>
-    <w:lsdException w:name="Medium Shading 1 Accent 6" w:semiHidden="0" w:uiPriority="63" w:unhideWhenUsed="0"/>
-    <w:lsdException w:name="Medium Shading 2 Accent 6" w:semiHidden="0" w:uiPriority="64" w:unhideWhenUsed="0"/>
-    <w:lsdException w:name="Medium List 1 Accent 6" w:semiHidden="0" w:uiPriority="65" w:unhideWhenUsed="0"/>
-    <w:lsdException w:name="Medium List 2 Accent 6" w:semiHidden="0" w:uiPriority="66" w:unhideWhenUsed="0"/>
-    <w:lsdException w:name="Medium Grid 1 Accent 6" w:semiHidden="0" w:uiPriority="67" w:unhideWhenUsed="0"/>
-    <w:lsdException w:name="Medium Grid 2 Accent 6" w:semiHidden="0" w:uiPriority="68" w:unhideWhenUsed="0"/>
-    <w:lsdException w:name="Medium Grid 3 Accent 6" w:semiHidden="0" w:uiPriority="69" w:unhideWhenUsed="0"/>
-    <w:lsdException w:name="Dark List Accent 6" w:semiHidden="0" w:uiPriority="70" w:unhideWhenUsed="0"/>
-    <w:lsdException w:name="Colorful Shading Accent 6" w:semiHidden="0" w:uiPriority="71" w:unhideWhenUsed="0"/>
-    <w:lsdException w:name="Colorful List Accent 6" w:semiHidden="0" w:uiPriority="72" w:unhideWhenUsed="0"/>
-    <w:lsdException w:name="Colorful Grid Accent 6" w:semiHidden="0" w:uiPriority="73" w:unhideWhenUsed="0"/>
-    <w:lsdException w:name="Subtle Emphasis" w:semiHidden="0" w:uiPriority="19" w:unhideWhenUsed="0" w:qFormat="1"/>
-    <w:lsdException w:name="Intense Emphasis" w:semiHidden="0" w:uiPriority="21" w:unhideWhenUsed="0" w:qFormat="1"/>
-    <w:lsdException w:name="Subtle Reference" w:semiHidden="0" w:uiPriority="31" w:unhideWhenUsed="0" w:qFormat="1"/>
-    <w:lsdException w:name="Intense Reference" w:semiHidden="0" w:uiPriority="32" w:unhideWhenUsed="0" w:qFormat="1"/>
-    <w:lsdException w:name="Book Title" w:semiHidden="0" w:uiPriority="33" w:unhideWhenUsed="0" w:qFormat="1"/>
-    <w:lsdException w:name="Bibliography" w:uiPriority="37"/>
-    <w:lsdException w:name="TOC Heading" w:uiPriority="39" w:qFormat="1"/>
-  </w:latentStyles>
-  <w:style w:type="paragraph" w:default="1" w:styleId="Normal">
-    <w:name w:val="Normal"/>
-    <w:qFormat/>
-  </w:style>
-  <w:style w:type="paragraph" w:styleId="Ttulo1">
-    <w:name w:val="heading 1"/>
-    <w:basedOn w:val="Normal"/>
-    <w:next w:val="Normal"/>
-    <w:link w:val="Ttulo1Car"/>
+  <w:style w:type="character" w:customStyle="1" w:styleId="Ttulo3Car">
+    <w:name w:val="Título 3 Car"/>
+    <w:basedOn w:val="Fuentedeprrafopredeter"/>
+    <w:link w:val="Ttulo3"/>
     <w:uiPriority w:val="9"/>
-    <w:qFormat/>
-    <w:rsid w:val="00AF19B4"/>
-    <w:pPr>
-      <w:keepNext/>
-      <w:keepLines/>
-      <w:spacing w:before="240" w:after="0"/>
-      <w:outlineLvl w:val="0"/>
-    </w:pPr>
+    <w:semiHidden/>
+    <w:rsid w:val="00FD3999"/>
     <w:rPr>
       <w:rFonts w:asciiTheme="majorHAnsi" w:eastAsiaTheme="majorEastAsia" w:hAnsiTheme="majorHAnsi" w:cstheme="majorBidi"/>
-      <w:color w:val="2F5496" w:themeColor="accent1" w:themeShade="BF"/>
-      <w:sz w:val="32"/>
-      <w:szCs w:val="32"/>
-    </w:rPr>
-  </w:style>
-  <w:style w:type="paragraph" w:styleId="Ttulo2">
-    <w:name w:val="heading 2"/>
-    <w:basedOn w:val="Normal"/>
-    <w:next w:val="Normal"/>
-    <w:link w:val="Ttulo2Car"/>
-    <w:uiPriority w:val="9"/>
-    <w:unhideWhenUsed/>
-    <w:qFormat/>
-    <w:rsid w:val="00B91DE6"/>
-    <w:pPr>
-      <w:keepNext/>
-      <w:keepLines/>
-      <w:spacing w:before="40" w:after="0"/>
-      <w:outlineLvl w:val="1"/>
-    </w:pPr>
-    <w:rPr>
-      <w:rFonts w:asciiTheme="majorHAnsi" w:eastAsiaTheme="majorEastAsia" w:hAnsiTheme="majorHAnsi" w:cstheme="majorBidi"/>
-      <w:color w:val="2F5496" w:themeColor="accent1" w:themeShade="BF"/>
-      <w:sz w:val="26"/>
-      <w:szCs w:val="26"/>
-    </w:rPr>
-  </w:style>
-  <w:style w:type="character" w:default="1" w:styleId="Fuentedeprrafopredeter">
-    <w:name w:val="Default Paragraph Font"/>
-    <w:uiPriority w:val="1"/>
-    <w:semiHidden/>
-    <w:unhideWhenUsed/>
-  </w:style>
-  <w:style w:type="table" w:default="1" w:styleId="Tablanormal">
-    <w:name w:val="Normal Table"/>
-    <w:uiPriority w:val="99"/>
-    <w:semiHidden/>
-    <w:unhideWhenUsed/>
-    <w:tblPr>
-      <w:tblInd w:w="0" w:type="dxa"/>
-      <w:tblCellMar>
-        <w:top w:w="0" w:type="dxa"/>
-        <w:left w:w="108" w:type="dxa"/>
-        <w:bottom w:w="0" w:type="dxa"/>
-        <w:right w:w="108" w:type="dxa"/>
-      </w:tblCellMar>
-    </w:tblPr>
-  </w:style>
-  <w:style w:type="numbering" w:default="1" w:styleId="Sinlista">
-    <w:name w:val="No List"/>
-    <w:uiPriority w:val="99"/>
-    <w:semiHidden/>
-    <w:unhideWhenUsed/>
-  </w:style>
-  <w:style w:type="paragraph" w:styleId="Sinespaciado">
-    <w:name w:val="No Spacing"/>
-    <w:link w:val="SinespaciadoCar"/>
-    <w:uiPriority w:val="1"/>
-    <w:qFormat/>
-    <w:rsid w:val="009C32A6"/>
-    <w:pPr>
-      <w:spacing w:after="0" w:line="240" w:lineRule="auto"/>
-    </w:pPr>
-    <w:rPr>
-      <w:rFonts w:eastAsiaTheme="minorEastAsia"/>
-      <w:lang w:eastAsia="es-ES"/>
-    </w:rPr>
-  </w:style>
-  <w:style w:type="character" w:customStyle="1" w:styleId="SinespaciadoCar">
-    <w:name w:val="Sin espaciado Car"/>
-    <w:basedOn w:val="Fuentedeprrafopredeter"/>
-    <w:link w:val="Sinespaciado"/>
-    <w:uiPriority w:val="1"/>
-    <w:rsid w:val="009C32A6"/>
-    <w:rPr>
-      <w:rFonts w:eastAsiaTheme="minorEastAsia"/>
-      <w:lang w:eastAsia="es-ES"/>
-    </w:rPr>
-  </w:style>
-  <w:style w:type="character" w:customStyle="1" w:styleId="Ttulo1Car">
-    <w:name w:val="Título 1 Car"/>
-    <w:basedOn w:val="Fuentedeprrafopredeter"/>
-    <w:link w:val="Ttulo1"/>
-    <w:uiPriority w:val="9"/>
-    <w:rsid w:val="00AF19B4"/>
-    <w:rPr>
-      <w:rFonts w:asciiTheme="majorHAnsi" w:eastAsiaTheme="majorEastAsia" w:hAnsiTheme="majorHAnsi" w:cstheme="majorBidi"/>
-      <w:color w:val="2F5496" w:themeColor="accent1" w:themeShade="BF"/>
-      <w:sz w:val="32"/>
-      <w:szCs w:val="32"/>
-    </w:rPr>
-  </w:style>
-  <w:style w:type="paragraph" w:styleId="TtulodeTDC">
-    <w:name w:val="TOC Heading"/>
-    <w:basedOn w:val="Ttulo1"/>
-    <w:next w:val="Normal"/>
-    <w:uiPriority w:val="39"/>
-    <w:unhideWhenUsed/>
-    <w:qFormat/>
-    <w:rsid w:val="00AF19B4"/>
-    <w:pPr>
-      <w:outlineLvl w:val="9"/>
-    </w:pPr>
-    <w:rPr>
-      <w:lang w:eastAsia="es-ES"/>
-    </w:rPr>
-  </w:style>
-  <w:style w:type="paragraph" w:styleId="TDC1">
-    <w:name w:val="toc 1"/>
-    <w:basedOn w:val="Normal"/>
-    <w:next w:val="Normal"/>
-    <w:autoRedefine/>
-    <w:uiPriority w:val="39"/>
-    <w:unhideWhenUsed/>
-    <w:rsid w:val="00051131"/>
-    <w:pPr>
-      <w:spacing w:after="100"/>
-    </w:pPr>
-  </w:style>
-  <w:style w:type="character" w:styleId="Hipervnculo">
-    <w:name w:val="Hyperlink"/>
-    <w:basedOn w:val="Fuentedeprrafopredeter"/>
-    <w:uiPriority w:val="99"/>
-    <w:unhideWhenUsed/>
-    <w:rsid w:val="00051131"/>
-    <w:rPr>
-      <w:color w:val="0563C1" w:themeColor="hyperlink"/>
-      <w:u w:val="single"/>
-    </w:rPr>
-  </w:style>
-  <w:style w:type="character" w:customStyle="1" w:styleId="Ttulo2Car">
-    <w:name w:val="Título 2 Car"/>
-    <w:basedOn w:val="Fuentedeprrafopredeter"/>
-    <w:link w:val="Ttulo2"/>
-    <w:uiPriority w:val="9"/>
-    <w:rsid w:val="00B91DE6"/>
-    <w:rPr>
-      <w:rFonts w:asciiTheme="majorHAnsi" w:eastAsiaTheme="majorEastAsia" w:hAnsiTheme="majorHAnsi" w:cstheme="majorBidi"/>
-      <w:color w:val="2F5496" w:themeColor="accent1" w:themeShade="BF"/>
-      <w:sz w:val="26"/>
-      <w:szCs w:val="26"/>
-    </w:rPr>
-  </w:style>
-  <w:style w:type="paragraph" w:styleId="TDC2">
-    <w:name w:val="toc 2"/>
-    <w:basedOn w:val="Normal"/>
-    <w:next w:val="Normal"/>
-    <w:autoRedefine/>
-    <w:uiPriority w:val="39"/>
-    <w:unhideWhenUsed/>
-    <w:rsid w:val="006E5660"/>
-    <w:pPr>
-      <w:spacing w:after="100"/>
-      <w:ind w:left="220"/>
-    </w:pPr>
-  </w:style>
-  <w:style w:type="paragraph" w:styleId="Textodeglobo">
-    <w:name w:val="Balloon Text"/>
-    <w:basedOn w:val="Normal"/>
-    <w:link w:val="TextodegloboCar"/>
-    <w:uiPriority w:val="99"/>
-    <w:semiHidden/>
-    <w:unhideWhenUsed/>
-    <w:rsid w:val="003C47D8"/>
-    <w:pPr>
-      <w:spacing w:after="0" w:line="240" w:lineRule="auto"/>
-    </w:pPr>
-    <w:rPr>
-      <w:rFonts w:ascii="Tahoma" w:hAnsi="Tahoma" w:cs="Tahoma"/>
-      <w:sz w:val="16"/>
-      <w:szCs w:val="16"/>
-    </w:rPr>
-  </w:style>
-  <w:style w:type="character" w:customStyle="1" w:styleId="TextodegloboCar">
-    <w:name w:val="Texto de globo Car"/>
-    <w:basedOn w:val="Fuentedeprrafopredeter"/>
-    <w:link w:val="Textodeglobo"/>
-    <w:uiPriority w:val="99"/>
-    <w:semiHidden/>
-    <w:rsid w:val="003C47D8"/>
-    <w:rPr>
-      <w:rFonts w:ascii="Tahoma" w:hAnsi="Tahoma" w:cs="Tahoma"/>
-      <w:sz w:val="16"/>
-      <w:szCs w:val="16"/>
-    </w:rPr>
-  </w:style>
-  <w:style w:type="paragraph" w:styleId="Ttulo">
-    <w:name w:val="Title"/>
-    <w:basedOn w:val="Normal"/>
-    <w:next w:val="Normal"/>
-    <w:link w:val="TtuloCar"/>
-    <w:uiPriority w:val="10"/>
-    <w:qFormat/>
-    <w:rsid w:val="003C47D8"/>
-    <w:pPr>
-      <w:pBdr>
-        <w:bottom w:val="single" w:sz="8" w:space="4" w:color="4472C4" w:themeColor="accent1"/>
-      </w:pBdr>
-      <w:spacing w:after="300" w:line="240" w:lineRule="auto"/>
-      <w:contextualSpacing/>
-    </w:pPr>
-    <w:rPr>
-      <w:rFonts w:asciiTheme="majorHAnsi" w:eastAsiaTheme="majorEastAsia" w:hAnsiTheme="majorHAnsi" w:cstheme="majorBidi"/>
-      <w:color w:val="323E4F" w:themeColor="text2" w:themeShade="BF"/>
-      <w:spacing w:val="5"/>
-      <w:kern w:val="28"/>
-      <w:sz w:val="52"/>
-      <w:szCs w:val="52"/>
-    </w:rPr>
-  </w:style>
-  <w:style w:type="character" w:customStyle="1" w:styleId="TtuloCar">
-    <w:name w:val="Título Car"/>
-    <w:basedOn w:val="Fuentedeprrafopredeter"/>
-    <w:link w:val="Ttulo"/>
-    <w:uiPriority w:val="10"/>
-    <w:rsid w:val="003C47D8"/>
-    <w:rPr>
-      <w:rFonts w:asciiTheme="majorHAnsi" w:eastAsiaTheme="majorEastAsia" w:hAnsiTheme="majorHAnsi" w:cstheme="majorBidi"/>
-      <w:color w:val="323E4F" w:themeColor="text2" w:themeShade="BF"/>
-      <w:spacing w:val="5"/>
-      <w:kern w:val="28"/>
-      <w:sz w:val="52"/>
-      <w:szCs w:val="52"/>
+      <w:color w:val="1F3763" w:themeColor="accent1" w:themeShade="7F"/>
+      <w:sz w:val="24"/>
+      <w:szCs w:val="24"/>
     </w:rPr>
   </w:style>
 </w:styles>
@@ -4749,7 +4699,7 @@
   <a:extraClrSchemeLst/>
   <a:extLst>
     <a:ext uri="{05A4C25C-085E-4340-85A3-A5531E510DB2}">
-      <thm15:themeFamily xmlns:thm15="http://schemas.microsoft.com/office/thememl/2012/main" xmlns="" name="Office Theme" id="{62F939B6-93AF-4DB8-9C6B-D6C7DFDC589F}" vid="{4A3C46E8-61CC-4603-A589-7422A47A8E4A}"/>
+      <thm15:themeFamily xmlns:thm15="http://schemas.microsoft.com/office/thememl/2012/main" name="Office Theme" id="{62F939B6-93AF-4DB8-9C6B-D6C7DFDC589F}" vid="{4A3C46E8-61CC-4603-A589-7422A47A8E4A}"/>
     </a:ext>
   </a:extLst>
 </a:theme>

</xml_diff>